<commit_message>
changes in diagrams and minor addition to Doku
</commit_message>
<xml_diff>
--- a/Doku.docx
+++ b/Doku.docx
@@ -487,6 +487,318 @@
         <w:pStyle w:val="Normal"/>
         <w:rPr>
           <w:rFonts w:ascii="Arial" w:hAnsi="Arial" w:cs="Arial"/>
+        </w:rPr>
+      </w:pPr>
+      <w:r>
+        <w:rPr>
+          <w:rFonts w:cs="Arial" w:ascii="Arial" w:hAnsi="Arial"/>
+        </w:rPr>
+      </w:r>
+    </w:p>
+    <w:p>
+      <w:pPr>
+        <w:pStyle w:val="Normal"/>
+        <w:rPr>
+          <w:rFonts w:ascii="Arial" w:hAnsi="Arial" w:cs="Arial"/>
+        </w:rPr>
+      </w:pPr>
+      <w:r>
+        <w:rPr>
+          <w:rFonts w:cs="Arial" w:ascii="Arial" w:hAnsi="Arial"/>
+        </w:rPr>
+      </w:r>
+    </w:p>
+    <w:p>
+      <w:pPr>
+        <w:pStyle w:val="Normal"/>
+        <w:rPr>
+          <w:rFonts w:ascii="Arial" w:hAnsi="Arial" w:cs="Arial"/>
+        </w:rPr>
+      </w:pPr>
+      <w:r>
+        <w:rPr>
+          <w:rFonts w:cs="Arial" w:ascii="Arial" w:hAnsi="Arial"/>
+        </w:rPr>
+      </w:r>
+    </w:p>
+    <w:p>
+      <w:pPr>
+        <w:pStyle w:val="Normal"/>
+        <w:rPr>
+          <w:rFonts w:ascii="Arial" w:hAnsi="Arial" w:cs="Arial"/>
+        </w:rPr>
+      </w:pPr>
+      <w:r>
+        <w:rPr>
+          <w:rFonts w:cs="Arial" w:ascii="Arial" w:hAnsi="Arial"/>
+        </w:rPr>
+      </w:r>
+    </w:p>
+    <w:p>
+      <w:pPr>
+        <w:pStyle w:val="Normal"/>
+        <w:rPr>
+          <w:rFonts w:ascii="Arial" w:hAnsi="Arial" w:cs="Arial"/>
+        </w:rPr>
+      </w:pPr>
+      <w:r>
+        <w:rPr>
+          <w:rFonts w:cs="Arial" w:ascii="Arial" w:hAnsi="Arial"/>
+        </w:rPr>
+      </w:r>
+    </w:p>
+    <w:p>
+      <w:pPr>
+        <w:pStyle w:val="Normal"/>
+        <w:rPr>
+          <w:rFonts w:ascii="Arial" w:hAnsi="Arial" w:cs="Arial"/>
+        </w:rPr>
+      </w:pPr>
+      <w:r>
+        <w:rPr>
+          <w:rFonts w:cs="Arial" w:ascii="Arial" w:hAnsi="Arial"/>
+        </w:rPr>
+      </w:r>
+    </w:p>
+    <w:p>
+      <w:pPr>
+        <w:pStyle w:val="Normal"/>
+        <w:rPr>
+          <w:rFonts w:ascii="Arial" w:hAnsi="Arial" w:cs="Arial"/>
+        </w:rPr>
+      </w:pPr>
+      <w:r>
+        <w:rPr>
+          <w:rFonts w:cs="Arial" w:ascii="Arial" w:hAnsi="Arial"/>
+        </w:rPr>
+      </w:r>
+    </w:p>
+    <w:p>
+      <w:pPr>
+        <w:pStyle w:val="Normal"/>
+        <w:rPr>
+          <w:rFonts w:ascii="Arial" w:hAnsi="Arial" w:cs="Arial"/>
+        </w:rPr>
+      </w:pPr>
+      <w:r>
+        <w:rPr>
+          <w:rFonts w:cs="Arial" w:ascii="Arial" w:hAnsi="Arial"/>
+        </w:rPr>
+      </w:r>
+    </w:p>
+    <w:p>
+      <w:pPr>
+        <w:pStyle w:val="Normal"/>
+        <w:rPr>
+          <w:rFonts w:ascii="Arial" w:hAnsi="Arial" w:cs="Arial"/>
+        </w:rPr>
+      </w:pPr>
+      <w:r>
+        <w:rPr>
+          <w:rFonts w:cs="Arial" w:ascii="Arial" w:hAnsi="Arial"/>
+        </w:rPr>
+      </w:r>
+    </w:p>
+    <w:p>
+      <w:pPr>
+        <w:pStyle w:val="Normal"/>
+        <w:rPr>
+          <w:rFonts w:ascii="Arial" w:hAnsi="Arial" w:cs="Arial"/>
+        </w:rPr>
+      </w:pPr>
+      <w:r>
+        <w:rPr>
+          <w:rFonts w:cs="Arial" w:ascii="Arial" w:hAnsi="Arial"/>
+        </w:rPr>
+      </w:r>
+    </w:p>
+    <w:p>
+      <w:pPr>
+        <w:pStyle w:val="Normal"/>
+        <w:rPr>
+          <w:rFonts w:ascii="Arial" w:hAnsi="Arial" w:cs="Arial"/>
+        </w:rPr>
+      </w:pPr>
+      <w:r>
+        <w:rPr>
+          <w:rFonts w:cs="Arial" w:ascii="Arial" w:hAnsi="Arial"/>
+        </w:rPr>
+      </w:r>
+    </w:p>
+    <w:p>
+      <w:pPr>
+        <w:pStyle w:val="Normal"/>
+        <w:rPr>
+          <w:rFonts w:ascii="Arial" w:hAnsi="Arial" w:cs="Arial"/>
+        </w:rPr>
+      </w:pPr>
+      <w:r>
+        <w:rPr>
+          <w:rFonts w:cs="Arial" w:ascii="Arial" w:hAnsi="Arial"/>
+        </w:rPr>
+      </w:r>
+    </w:p>
+    <w:p>
+      <w:pPr>
+        <w:pStyle w:val="Normal"/>
+        <w:rPr>
+          <w:rFonts w:ascii="Arial" w:hAnsi="Arial" w:cs="Arial"/>
+        </w:rPr>
+      </w:pPr>
+      <w:r>
+        <w:rPr>
+          <w:rFonts w:cs="Arial" w:ascii="Arial" w:hAnsi="Arial"/>
+        </w:rPr>
+      </w:r>
+    </w:p>
+    <w:p>
+      <w:pPr>
+        <w:pStyle w:val="Normal"/>
+        <w:rPr>
+          <w:rFonts w:ascii="Arial" w:hAnsi="Arial" w:cs="Arial"/>
+        </w:rPr>
+      </w:pPr>
+      <w:r>
+        <w:rPr>
+          <w:rFonts w:cs="Arial" w:ascii="Arial" w:hAnsi="Arial"/>
+        </w:rPr>
+      </w:r>
+    </w:p>
+    <w:p>
+      <w:pPr>
+        <w:pStyle w:val="Normal"/>
+        <w:rPr>
+          <w:rFonts w:ascii="Arial" w:hAnsi="Arial" w:cs="Arial"/>
+        </w:rPr>
+      </w:pPr>
+      <w:r>
+        <w:rPr>
+          <w:rFonts w:cs="Arial" w:ascii="Arial" w:hAnsi="Arial"/>
+        </w:rPr>
+      </w:r>
+    </w:p>
+    <w:p>
+      <w:pPr>
+        <w:pStyle w:val="Normal"/>
+        <w:rPr>
+          <w:rFonts w:ascii="Arial" w:hAnsi="Arial" w:cs="Arial"/>
+        </w:rPr>
+      </w:pPr>
+      <w:r>
+        <w:rPr>
+          <w:rFonts w:cs="Arial" w:ascii="Arial" w:hAnsi="Arial"/>
+        </w:rPr>
+      </w:r>
+    </w:p>
+    <w:p>
+      <w:pPr>
+        <w:pStyle w:val="Normal"/>
+        <w:rPr>
+          <w:rFonts w:ascii="Arial" w:hAnsi="Arial" w:cs="Arial"/>
+        </w:rPr>
+      </w:pPr>
+      <w:r>
+        <w:rPr>
+          <w:rFonts w:cs="Arial" w:ascii="Arial" w:hAnsi="Arial"/>
+        </w:rPr>
+      </w:r>
+    </w:p>
+    <w:p>
+      <w:pPr>
+        <w:pStyle w:val="Normal"/>
+        <w:rPr>
+          <w:rFonts w:ascii="Arial" w:hAnsi="Arial" w:cs="Arial"/>
+        </w:rPr>
+      </w:pPr>
+      <w:r>
+        <w:rPr>
+          <w:rFonts w:cs="Arial" w:ascii="Arial" w:hAnsi="Arial"/>
+        </w:rPr>
+      </w:r>
+    </w:p>
+    <w:p>
+      <w:pPr>
+        <w:pStyle w:val="Normal"/>
+        <w:rPr>
+          <w:rFonts w:ascii="Arial" w:hAnsi="Arial" w:cs="Arial"/>
+        </w:rPr>
+      </w:pPr>
+      <w:r>
+        <w:rPr>
+          <w:rFonts w:cs="Arial" w:ascii="Arial" w:hAnsi="Arial"/>
+        </w:rPr>
+      </w:r>
+    </w:p>
+    <w:p>
+      <w:pPr>
+        <w:pStyle w:val="Normal"/>
+        <w:rPr>
+          <w:rFonts w:ascii="Arial" w:hAnsi="Arial" w:cs="Arial"/>
+        </w:rPr>
+      </w:pPr>
+      <w:r>
+        <w:rPr>
+          <w:rFonts w:cs="Arial" w:ascii="Arial" w:hAnsi="Arial"/>
+        </w:rPr>
+      </w:r>
+    </w:p>
+    <w:p>
+      <w:pPr>
+        <w:pStyle w:val="Normal"/>
+        <w:rPr>
+          <w:rFonts w:ascii="Arial" w:hAnsi="Arial" w:cs="Arial"/>
+        </w:rPr>
+      </w:pPr>
+      <w:r>
+        <w:rPr>
+          <w:rFonts w:cs="Arial" w:ascii="Arial" w:hAnsi="Arial"/>
+        </w:rPr>
+      </w:r>
+    </w:p>
+    <w:p>
+      <w:pPr>
+        <w:pStyle w:val="Normal"/>
+        <w:rPr>
+          <w:rFonts w:ascii="Arial" w:hAnsi="Arial" w:cs="Arial"/>
+        </w:rPr>
+      </w:pPr>
+      <w:r>
+        <w:rPr>
+          <w:rFonts w:cs="Arial" w:ascii="Arial" w:hAnsi="Arial"/>
+        </w:rPr>
+      </w:r>
+    </w:p>
+    <w:p>
+      <w:pPr>
+        <w:pStyle w:val="Normal"/>
+        <w:rPr>
+          <w:rFonts w:ascii="Arial" w:hAnsi="Arial" w:cs="Arial"/>
+        </w:rPr>
+      </w:pPr>
+      <w:r>
+        <w:rPr>
+          <w:rFonts w:cs="Arial" w:ascii="Arial" w:hAnsi="Arial"/>
+        </w:rPr>
+      </w:r>
+    </w:p>
+    <w:p>
+      <w:pPr>
+        <w:pStyle w:val="Normal"/>
+        <w:rPr>
+          <w:rFonts w:ascii="Arial" w:hAnsi="Arial" w:cs="Arial"/>
+        </w:rPr>
+      </w:pPr>
+      <w:r>
+        <w:rPr>
+          <w:rFonts w:cs="Arial" w:ascii="Arial" w:hAnsi="Arial"/>
+        </w:rPr>
+      </w:r>
+    </w:p>
+    <w:p>
+      <w:pPr>
+        <w:pStyle w:val="Normal"/>
+        <w:rPr>
+          <w:rFonts w:ascii="Arial" w:hAnsi="Arial" w:cs="Arial"/>
           <w:b/>
           <w:b/>
           <w:bCs/>
@@ -510,291 +822,45 @@
     <w:p>
       <w:pPr>
         <w:pStyle w:val="Normal"/>
-        <w:rPr>
-          <w:rFonts w:ascii="Arial" w:hAnsi="Arial" w:cs="Arial"/>
-        </w:rPr>
-      </w:pPr>
-      <w:r>
-        <w:rPr>
-          <w:rFonts w:cs="Arial" w:ascii="Arial" w:hAnsi="Arial"/>
-        </w:rPr>
-        <w:t>(Einfügen aus Git wenn fertig)</w:t>
-      </w:r>
-    </w:p>
-    <w:p>
-      <w:pPr>
-        <w:pStyle w:val="Normal"/>
-        <w:rPr>
-          <w:rFonts w:ascii="Arial" w:hAnsi="Arial" w:cs="Arial"/>
-        </w:rPr>
-      </w:pPr>
-      <w:r>
-        <w:rPr>
-          <w:rFonts w:cs="Arial" w:ascii="Arial" w:hAnsi="Arial"/>
-        </w:rPr>
-      </w:r>
-    </w:p>
-    <w:p>
-      <w:pPr>
-        <w:pStyle w:val="Normal"/>
-        <w:rPr>
-          <w:rFonts w:ascii="Arial" w:hAnsi="Arial" w:cs="Arial"/>
-        </w:rPr>
-      </w:pPr>
-      <w:r>
-        <w:rPr>
-          <w:rFonts w:cs="Arial" w:ascii="Arial" w:hAnsi="Arial"/>
-        </w:rPr>
-      </w:r>
-    </w:p>
-    <w:p>
-      <w:pPr>
-        <w:pStyle w:val="Normal"/>
         <w:rPr/>
       </w:pPr>
       <w:r>
         <w:rPr>
           <w:rFonts w:cs="Arial" w:ascii="Arial" w:hAnsi="Arial"/>
+        </w:rPr>
+        <w:t>(auch in draw.io einsehbar, name: classDiagram.drawio)</w:t>
+      </w:r>
+    </w:p>
+    <w:p>
+      <w:pPr>
+        <w:pStyle w:val="Normal"/>
+        <w:rPr>
+          <w:rFonts w:ascii="Arial" w:hAnsi="Arial" w:cs="Arial"/>
+        </w:rPr>
+      </w:pPr>
+      <w:r>
+        <w:rPr>
+          <w:rFonts w:cs="Arial" w:ascii="Arial" w:hAnsi="Arial"/>
+        </w:rPr>
+      </w:r>
+    </w:p>
+    <w:p>
+      <w:pPr>
+        <w:pStyle w:val="Normal"/>
+        <w:rPr>
+          <w:rFonts w:ascii="Arial" w:hAnsi="Arial" w:cs="Arial"/>
+          <w:b/>
           <w:b/>
           <w:bCs/>
-          <w:sz w:val="24"/>
-          <w:szCs w:val="24"/>
-          <w:u w:val="single"/>
-        </w:rPr>
-        <w:t>Aktivitätsdiagramme:</w:t>
-      </w:r>
-    </w:p>
-    <w:p>
-      <w:pPr>
-        <w:pStyle w:val="Normal"/>
-        <w:rPr/>
-      </w:pPr>
-      <w:r>
-        <w:rPr>
-          <w:rFonts w:cs="Arial" w:ascii="Arial" w:hAnsi="Arial"/>
-          <w:b w:val="false"/>
-          <w:bCs w:val="false"/>
-          <w:sz w:val="22"/>
-          <w:szCs w:val="22"/>
-          <w:u w:val="none"/>
-        </w:rPr>
-        <w:t>Wir haben für jede Funktion mit mehr als 5 Zeilen ein dazu gehöriges Aktivitätsdiagramm mit draw.io erstellt, dabei haben wir immer die Funktionen eines Teilprogramms auch in einem Diagramm festgehalten. Aus Gründen der Übersichtlichkeit haben wir darauf verzichtet die Diagramme alle einzeln in die Dokumentation ein zu binden. Die Diagramme finden sich in dem Order mit dem Programmcode, gleichnamig wie die dazu gehörigen Teilprogramme.</w:t>
-      </w:r>
-    </w:p>
-    <w:p>
-      <w:pPr>
-        <w:pStyle w:val="Normal"/>
-        <w:rPr/>
-      </w:pPr>
-      <w:r>
-        <w:rPr>
-          <w:rFonts w:cs="Arial" w:ascii="Arial" w:hAnsi="Arial"/>
-          <w:b w:val="false"/>
-          <w:bCs w:val="false"/>
-          <w:sz w:val="22"/>
-          <w:szCs w:val="22"/>
-          <w:u w:val="none"/>
-        </w:rPr>
-        <w:t xml:space="preserve">Öffnen lassen sich die Diagramme in der Desktopversion von draw.io oder aus dem Browser mit der Option „Vorhandenes Diagramm öffnen“. </w:t>
-      </w:r>
-    </w:p>
-    <w:p>
-      <w:pPr>
-        <w:pStyle w:val="Normal"/>
-        <w:rPr/>
-      </w:pPr>
-      <w:r>
-        <w:rPr>
-          <w:rFonts w:cs="Arial" w:ascii="Arial" w:hAnsi="Arial"/>
-          <w:b w:val="false"/>
-          <w:bCs w:val="false"/>
-          <w:sz w:val="22"/>
-          <w:szCs w:val="22"/>
-          <w:u w:val="none"/>
-        </w:rPr>
-        <w:t>Die Funktionen, welche wir nicht als Aktivitätsdiagramm gezeichnet haben, weisen nicht die nötige Komplexität auf um mit einem Aktivitätsdiagramm etwas zu veranschaulichen.</w:t>
-      </w:r>
-    </w:p>
-    <w:p>
-      <w:pPr>
-        <w:pStyle w:val="Normal"/>
-        <w:rPr>
-          <w:rFonts w:ascii="Arial" w:hAnsi="Arial" w:cs="Arial"/>
-        </w:rPr>
-      </w:pPr>
-      <w:r>
-        <w:rPr>
-          <w:rFonts w:cs="Arial" w:ascii="Arial" w:hAnsi="Arial"/>
-        </w:rPr>
-      </w:r>
-    </w:p>
-    <w:p>
-      <w:pPr>
-        <w:pStyle w:val="Normal"/>
-        <w:rPr>
-          <w:rFonts w:ascii="Arial" w:hAnsi="Arial" w:cs="Arial"/>
-        </w:rPr>
-      </w:pPr>
-      <w:r>
-        <w:rPr>
-          <w:rFonts w:cs="Arial" w:ascii="Arial" w:hAnsi="Arial"/>
-        </w:rPr>
-      </w:r>
-    </w:p>
-    <w:p>
-      <w:pPr>
-        <w:pStyle w:val="Normal"/>
-        <w:rPr>
-          <w:rFonts w:ascii="Arial" w:hAnsi="Arial" w:cs="Arial"/>
-        </w:rPr>
-      </w:pPr>
-      <w:r>
-        <w:rPr>
-          <w:rFonts w:cs="Arial" w:ascii="Arial" w:hAnsi="Arial"/>
-        </w:rPr>
-      </w:r>
-    </w:p>
-    <w:p>
-      <w:pPr>
-        <w:pStyle w:val="Normal"/>
-        <w:rPr>
-          <w:rFonts w:ascii="Arial" w:hAnsi="Arial" w:cs="Arial"/>
-        </w:rPr>
-      </w:pPr>
-      <w:r>
-        <w:rPr>
-          <w:rFonts w:cs="Arial" w:ascii="Arial" w:hAnsi="Arial"/>
-        </w:rPr>
-      </w:r>
-    </w:p>
-    <w:p>
-      <w:pPr>
-        <w:pStyle w:val="Normal"/>
-        <w:rPr>
-          <w:rFonts w:ascii="Arial" w:hAnsi="Arial" w:cs="Arial"/>
-        </w:rPr>
-      </w:pPr>
-      <w:r>
-        <w:rPr>
-          <w:rFonts w:cs="Arial" w:ascii="Arial" w:hAnsi="Arial"/>
-        </w:rPr>
-      </w:r>
-    </w:p>
-    <w:p>
-      <w:pPr>
-        <w:pStyle w:val="Normal"/>
-        <w:rPr>
-          <w:rFonts w:ascii="Arial" w:hAnsi="Arial" w:cs="Arial"/>
-        </w:rPr>
-      </w:pPr>
-      <w:r>
-        <w:rPr>
-          <w:rFonts w:cs="Arial" w:ascii="Arial" w:hAnsi="Arial"/>
-        </w:rPr>
-      </w:r>
-    </w:p>
-    <w:p>
-      <w:pPr>
-        <w:pStyle w:val="Normal"/>
-        <w:rPr>
-          <w:rFonts w:ascii="Arial" w:hAnsi="Arial" w:cs="Arial"/>
-        </w:rPr>
-      </w:pPr>
-      <w:r>
-        <w:rPr>
-          <w:rFonts w:cs="Arial" w:ascii="Arial" w:hAnsi="Arial"/>
-        </w:rPr>
-      </w:r>
-    </w:p>
-    <w:p>
-      <w:pPr>
-        <w:pStyle w:val="Normal"/>
-        <w:rPr>
-          <w:rFonts w:ascii="Arial" w:hAnsi="Arial" w:cs="Arial"/>
-        </w:rPr>
-      </w:pPr>
-      <w:r>
-        <w:rPr>
-          <w:rFonts w:cs="Arial" w:ascii="Arial" w:hAnsi="Arial"/>
-        </w:rPr>
-      </w:r>
-    </w:p>
-    <w:p>
-      <w:pPr>
-        <w:pStyle w:val="Normal"/>
-        <w:rPr>
-          <w:rFonts w:ascii="Arial" w:hAnsi="Arial" w:cs="Arial"/>
-        </w:rPr>
-      </w:pPr>
-      <w:r>
-        <w:rPr>
-          <w:rFonts w:cs="Arial" w:ascii="Arial" w:hAnsi="Arial"/>
-        </w:rPr>
-      </w:r>
-    </w:p>
-    <w:p>
-      <w:pPr>
-        <w:pStyle w:val="Normal"/>
-        <w:rPr>
-          <w:rFonts w:ascii="Arial" w:hAnsi="Arial" w:cs="Arial"/>
-        </w:rPr>
-      </w:pPr>
-      <w:r>
-        <w:rPr>
-          <w:rFonts w:cs="Arial" w:ascii="Arial" w:hAnsi="Arial"/>
-        </w:rPr>
-      </w:r>
-    </w:p>
-    <w:p>
-      <w:pPr>
-        <w:pStyle w:val="Normal"/>
-        <w:rPr>
-          <w:rFonts w:ascii="Arial" w:hAnsi="Arial" w:cs="Arial"/>
-        </w:rPr>
-      </w:pPr>
-      <w:r>
-        <w:rPr>
-          <w:rFonts w:cs="Arial" w:ascii="Arial" w:hAnsi="Arial"/>
-        </w:rPr>
-      </w:r>
-    </w:p>
-    <w:p>
-      <w:pPr>
-        <w:pStyle w:val="Normal"/>
-        <w:rPr>
-          <w:rFonts w:ascii="Arial" w:hAnsi="Arial" w:cs="Arial"/>
-        </w:rPr>
-      </w:pPr>
-      <w:r>
-        <w:rPr>
-          <w:rFonts w:cs="Arial" w:ascii="Arial" w:hAnsi="Arial"/>
-        </w:rPr>
-      </w:r>
-    </w:p>
-    <w:p>
-      <w:pPr>
-        <w:pStyle w:val="Normal"/>
-        <w:rPr>
-          <w:rFonts w:ascii="Arial" w:hAnsi="Arial" w:cs="Arial"/>
-        </w:rPr>
-      </w:pPr>
-      <w:r>
-        <w:rPr>
-          <w:rFonts w:cs="Arial" w:ascii="Arial" w:hAnsi="Arial"/>
-        </w:rPr>
-      </w:r>
-    </w:p>
-    <w:p>
-      <w:pPr>
-        <w:pStyle w:val="Normal"/>
-        <w:rPr>
-          <w:rFonts w:ascii="Arial" w:hAnsi="Arial" w:cs="Arial"/>
-        </w:rPr>
-      </w:pPr>
-      <w:r>
-        <w:rPr>
-          <w:rFonts w:cs="Arial" w:ascii="Arial" w:hAnsi="Arial"/>
-        </w:rPr>
+        </w:rPr>
+      </w:pPr>
+      <w:r>
+        <w:rPr>
+          <w:rFonts w:cs="Arial" w:ascii="Arial" w:hAnsi="Arial"/>
+          <w:b/>
+          <w:bCs/>
+        </w:rPr>
+        <w:t>MUSS ÜBERARBEITET WERDEN</w:t>
       </w:r>
     </w:p>
     <w:p>
@@ -863,239 +929,590 @@
         </w:rPr>
       </w:pPr>
       <w:r>
-        <w:rPr>
-          <w:rFonts w:cs="Arial" w:ascii="Arial" w:hAnsi="Arial"/>
+        <w:rPr/>
+      </w:r>
+    </w:p>
+    <w:p>
+      <w:pPr>
+        <w:pStyle w:val="Normal"/>
+        <w:rPr>
+          <w:rFonts w:ascii="Arial" w:hAnsi="Arial" w:cs="Arial"/>
+          <w:b/>
           <w:b/>
           <w:bCs/>
           <w:sz w:val="24"/>
           <w:szCs w:val="24"/>
           <w:u w:val="single"/>
         </w:rPr>
-        <w:t>Software:</w:t>
-      </w:r>
-    </w:p>
-    <w:p>
-      <w:pPr>
-        <w:pStyle w:val="Normal"/>
-        <w:rPr>
-          <w:rFonts w:ascii="Arial" w:hAnsi="Arial" w:cs="Arial"/>
-          <w:u w:val="single"/>
-        </w:rPr>
-      </w:pPr>
-      <w:r>
-        <w:rPr>
-          <w:rFonts w:cs="Arial" w:ascii="Arial" w:hAnsi="Arial"/>
-          <w:u w:val="single"/>
-        </w:rPr>
-        <w:t>Verwendete Bibliotheken:</w:t>
-      </w:r>
-    </w:p>
-    <w:p>
-      <w:pPr>
-        <w:pStyle w:val="Normal"/>
-        <w:rPr>
-          <w:rFonts w:ascii="Arial" w:hAnsi="Arial" w:cs="Arial"/>
-        </w:rPr>
-      </w:pPr>
-      <w:r>
-        <w:rPr>
-          <w:rFonts w:cs="Arial" w:ascii="Arial" w:hAnsi="Arial"/>
-        </w:rPr>
-        <w:t>Random:  Wir haben die Random Bibliothek eingebunden, um es dem Computer zu ermöglichen auf ein beliebiges Feld zu schießen und seine Schiffe beliebig zu platzieren.</w:t>
-      </w:r>
-    </w:p>
-    <w:p>
-      <w:pPr>
-        <w:pStyle w:val="Normal"/>
-        <w:rPr>
-          <w:rFonts w:ascii="Arial" w:hAnsi="Arial" w:cs="Arial"/>
-        </w:rPr>
-      </w:pPr>
-      <w:r>
-        <w:rPr>
-          <w:rFonts w:cs="Arial" w:ascii="Arial" w:hAnsi="Arial"/>
-        </w:rPr>
-      </w:r>
-    </w:p>
-    <w:p>
-      <w:pPr>
-        <w:pStyle w:val="Normal"/>
-        <w:rPr>
-          <w:rFonts w:ascii="Arial" w:hAnsi="Arial" w:cs="Arial"/>
-        </w:rPr>
-      </w:pPr>
-      <w:r>
-        <w:rPr>
-          <w:rFonts w:cs="Arial" w:ascii="Arial" w:hAnsi="Arial"/>
-        </w:rPr>
-        <w:t>Unittests: Die Unittests haben wir eingebunden um Unittests ausführen zu können</w:t>
-      </w:r>
-    </w:p>
-    <w:p>
-      <w:pPr>
-        <w:pStyle w:val="Normal"/>
-        <w:rPr>
-          <w:rFonts w:ascii="Arial" w:hAnsi="Arial" w:cs="Arial"/>
-        </w:rPr>
-      </w:pPr>
-      <w:r>
-        <w:rPr>
-          <w:rFonts w:cs="Arial" w:ascii="Arial" w:hAnsi="Arial"/>
-        </w:rPr>
-      </w:r>
-    </w:p>
-    <w:p>
-      <w:pPr>
-        <w:pStyle w:val="Normal"/>
-        <w:rPr>
-          <w:rFonts w:ascii="Arial" w:hAnsi="Arial" w:cs="Arial"/>
-        </w:rPr>
-      </w:pPr>
-      <w:r>
-        <w:rPr>
-          <w:rFonts w:cs="Arial" w:ascii="Arial" w:hAnsi="Arial"/>
-        </w:rPr>
-        <w:t>termcolor/colorama: Mit diesen Bibliotheken haben wir die Ausgaben/Boards farblich gestaltet</w:t>
-      </w:r>
-    </w:p>
-    <w:p>
-      <w:pPr>
-        <w:pStyle w:val="Normal"/>
-        <w:rPr>
-          <w:rFonts w:ascii="Arial" w:hAnsi="Arial" w:cs="Arial"/>
-        </w:rPr>
-      </w:pPr>
-      <w:r>
-        <w:rPr>
-          <w:rFonts w:cs="Arial" w:ascii="Arial" w:hAnsi="Arial"/>
-        </w:rPr>
-      </w:r>
-    </w:p>
-    <w:p>
-      <w:pPr>
-        <w:pStyle w:val="Normal"/>
-        <w:rPr>
-          <w:rFonts w:ascii="Arial" w:hAnsi="Arial" w:cs="Arial"/>
-        </w:rPr>
-      </w:pPr>
-      <w:r>
-        <w:rPr>
-          <w:rFonts w:cs="Arial" w:ascii="Arial" w:hAnsi="Arial"/>
-        </w:rPr>
-        <w:t>json: Json beutzen wir, um einen aktuellen Spielstand zwischenspeichern zu können, sollte das Programm mitten im Spiel geschlossen werden und ggf. einen gespeicherten Spielstand weiter spielen zu können.</w:t>
-      </w:r>
-    </w:p>
-    <w:p>
-      <w:pPr>
-        <w:pStyle w:val="Normal"/>
-        <w:rPr>
-          <w:rFonts w:ascii="Arial" w:hAnsi="Arial" w:cs="Arial"/>
-        </w:rPr>
-      </w:pPr>
-      <w:r>
-        <w:rPr>
-          <w:rFonts w:cs="Arial" w:ascii="Arial" w:hAnsi="Arial"/>
-        </w:rPr>
-      </w:r>
-    </w:p>
-    <w:p>
-      <w:pPr>
-        <w:pStyle w:val="Normal"/>
-        <w:rPr>
-          <w:rFonts w:ascii="Arial" w:hAnsi="Arial" w:cs="Arial"/>
-        </w:rPr>
-      </w:pPr>
-      <w:r>
-        <w:rPr>
-          <w:rFonts w:cs="Arial" w:ascii="Arial" w:hAnsi="Arial"/>
-        </w:rPr>
-        <w:t>os: Die OS Bibliothek verwenden wir um den Bildschirm zu leeren, damit man nicht sieht, wo der andere Spieler seine Schiffe platziert hat. Dazu benutzen wir die OS Bibliothek zur Ermittlung des aktuellen Pfades</w:t>
-      </w:r>
-    </w:p>
-    <w:p>
-      <w:pPr>
-        <w:pStyle w:val="Normal"/>
-        <w:rPr>
-          <w:rFonts w:ascii="Arial" w:hAnsi="Arial" w:cs="Arial"/>
-        </w:rPr>
-      </w:pPr>
-      <w:r>
-        <w:rPr>
-          <w:rFonts w:cs="Arial" w:ascii="Arial" w:hAnsi="Arial"/>
-        </w:rPr>
-      </w:r>
-    </w:p>
-    <w:p>
-      <w:pPr>
-        <w:pStyle w:val="Normal"/>
-        <w:rPr>
-          <w:rFonts w:ascii="Arial" w:hAnsi="Arial" w:cs="Arial"/>
-        </w:rPr>
-      </w:pPr>
-      <w:r>
-        <w:rPr>
-          <w:rFonts w:cs="Arial" w:ascii="Arial" w:hAnsi="Arial"/>
-        </w:rPr>
-      </w:r>
-    </w:p>
-    <w:p>
-      <w:pPr>
-        <w:pStyle w:val="Normal"/>
-        <w:rPr>
-          <w:rFonts w:ascii="Arial" w:hAnsi="Arial" w:cs="Arial"/>
-        </w:rPr>
-      </w:pPr>
-      <w:r>
-        <w:rPr>
-          <w:rFonts w:cs="Arial" w:ascii="Arial" w:hAnsi="Arial"/>
-        </w:rPr>
-      </w:r>
-    </w:p>
-    <w:p>
-      <w:pPr>
-        <w:pStyle w:val="Normal"/>
-        <w:rPr>
-          <w:rFonts w:ascii="Arial" w:hAnsi="Arial" w:cs="Arial"/>
-        </w:rPr>
-      </w:pPr>
-      <w:r>
-        <w:rPr>
-          <w:rFonts w:cs="Arial" w:ascii="Arial" w:hAnsi="Arial"/>
-        </w:rPr>
-      </w:r>
-    </w:p>
-    <w:p>
-      <w:pPr>
-        <w:pStyle w:val="Normal"/>
-        <w:rPr>
-          <w:rFonts w:ascii="Arial" w:hAnsi="Arial" w:cs="Arial"/>
-        </w:rPr>
-      </w:pPr>
-      <w:r>
-        <w:rPr>
-          <w:rFonts w:cs="Arial" w:ascii="Arial" w:hAnsi="Arial"/>
-        </w:rPr>
-      </w:r>
-    </w:p>
-    <w:p>
-      <w:pPr>
-        <w:pStyle w:val="Normal"/>
-        <w:rPr>
-          <w:rFonts w:ascii="Arial" w:hAnsi="Arial" w:cs="Arial"/>
-          <w:sz w:val="24"/>
-          <w:szCs w:val="24"/>
-          <w:u w:val="single"/>
-        </w:rPr>
-      </w:pPr>
-      <w:r>
-        <w:rPr>
-          <w:rFonts w:cs="Arial" w:ascii="Arial" w:hAnsi="Arial"/>
+      </w:pPr>
+      <w:r>
+        <w:rPr/>
+      </w:r>
+    </w:p>
+    <w:p>
+      <w:pPr>
+        <w:pStyle w:val="Normal"/>
+        <w:rPr>
+          <w:rFonts w:ascii="Arial" w:hAnsi="Arial" w:cs="Arial"/>
+          <w:b/>
           <w:b/>
           <w:bCs/>
           <w:sz w:val="24"/>
           <w:szCs w:val="24"/>
           <w:u w:val="single"/>
         </w:rPr>
+      </w:pPr>
+      <w:r>
+        <w:rPr/>
+      </w:r>
+    </w:p>
+    <w:p>
+      <w:pPr>
+        <w:pStyle w:val="Normal"/>
+        <w:rPr>
+          <w:rFonts w:ascii="Arial" w:hAnsi="Arial" w:cs="Arial"/>
+          <w:b/>
+          <w:b/>
+          <w:bCs/>
+          <w:sz w:val="24"/>
+          <w:szCs w:val="24"/>
+          <w:u w:val="single"/>
+        </w:rPr>
+      </w:pPr>
+      <w:r>
+        <w:rPr/>
+      </w:r>
+    </w:p>
+    <w:p>
+      <w:pPr>
+        <w:pStyle w:val="Normal"/>
+        <w:rPr>
+          <w:rFonts w:ascii="Arial" w:hAnsi="Arial" w:cs="Arial"/>
+          <w:b/>
+          <w:b/>
+          <w:bCs/>
+          <w:sz w:val="24"/>
+          <w:szCs w:val="24"/>
+          <w:u w:val="single"/>
+        </w:rPr>
+      </w:pPr>
+      <w:r>
+        <w:rPr/>
+      </w:r>
+    </w:p>
+    <w:p>
+      <w:pPr>
+        <w:pStyle w:val="Normal"/>
+        <w:rPr>
+          <w:rFonts w:ascii="Arial" w:hAnsi="Arial" w:cs="Arial"/>
+          <w:b/>
+          <w:b/>
+          <w:bCs/>
+          <w:sz w:val="24"/>
+          <w:szCs w:val="24"/>
+          <w:u w:val="single"/>
+        </w:rPr>
+      </w:pPr>
+      <w:r>
+        <w:rPr/>
+      </w:r>
+    </w:p>
+    <w:p>
+      <w:pPr>
+        <w:pStyle w:val="Normal"/>
+        <w:rPr>
+          <w:rFonts w:ascii="Arial" w:hAnsi="Arial" w:cs="Arial"/>
+          <w:b/>
+          <w:b/>
+          <w:bCs/>
+          <w:sz w:val="24"/>
+          <w:szCs w:val="24"/>
+          <w:u w:val="single"/>
+        </w:rPr>
+      </w:pPr>
+      <w:r>
+        <w:rPr/>
+      </w:r>
+    </w:p>
+    <w:p>
+      <w:pPr>
+        <w:pStyle w:val="Normal"/>
+        <w:rPr/>
+      </w:pPr>
+      <w:r>
+        <w:rPr>
+          <w:rFonts w:cs="Arial" w:ascii="Arial" w:hAnsi="Arial"/>
+          <w:b/>
+          <w:bCs/>
+          <w:sz w:val="24"/>
+          <w:szCs w:val="24"/>
+          <w:u w:val="single"/>
+        </w:rPr>
+        <w:t>Aktivitätsdiagramme:</w:t>
+      </w:r>
+    </w:p>
+    <w:p>
+      <w:pPr>
+        <w:pStyle w:val="Normal"/>
+        <w:rPr/>
+      </w:pPr>
+      <w:r>
+        <w:rPr>
+          <w:rFonts w:cs="Arial" w:ascii="Arial" w:hAnsi="Arial"/>
+          <w:b w:val="false"/>
+          <w:bCs w:val="false"/>
+          <w:sz w:val="22"/>
+          <w:szCs w:val="22"/>
+          <w:u w:val="none"/>
+        </w:rPr>
+        <w:t>Wir haben für jede Funktion mit mehr als 5 Zeilen ein dazu gehöriges Aktivitätsdiagramm mit draw.io erstellt, dabei haben wir immer die Funktionen eines Teilprogramms auch in einem Diagramm festgehalten. Aus Gründen der Übersichtlichkeit haben wir darauf verzichtet die Diagramme alle einzeln in die Dokumentation ein zu binden. Die Diagramme finden sich in dem Order mit dem Programmcode, gleichnamig wie die dazu gehörigen Teilprogramme.</w:t>
+      </w:r>
+    </w:p>
+    <w:p>
+      <w:pPr>
+        <w:pStyle w:val="Normal"/>
+        <w:rPr/>
+      </w:pPr>
+      <w:r>
+        <w:rPr>
+          <w:rFonts w:cs="Arial" w:ascii="Arial" w:hAnsi="Arial"/>
+          <w:b w:val="false"/>
+          <w:bCs w:val="false"/>
+          <w:sz w:val="22"/>
+          <w:szCs w:val="22"/>
+          <w:u w:val="none"/>
+        </w:rPr>
+        <w:t xml:space="preserve">Öffnen lassen sich die Diagramme in der Desktopversion von draw.io oder aus dem Browser mit der Option „Vorhandenes Diagramm öffnen“. </w:t>
+      </w:r>
+    </w:p>
+    <w:p>
+      <w:pPr>
+        <w:pStyle w:val="Normal"/>
+        <w:rPr/>
+      </w:pPr>
+      <w:r>
+        <w:rPr>
+          <w:rFonts w:cs="Arial" w:ascii="Arial" w:hAnsi="Arial"/>
+          <w:b w:val="false"/>
+          <w:bCs w:val="false"/>
+          <w:sz w:val="22"/>
+          <w:szCs w:val="22"/>
+          <w:u w:val="none"/>
+        </w:rPr>
+        <w:t>Die Funktionen, welche wir nicht als Aktivitätsdiagramm gezeichnet haben, weisen nicht die nötige Komplexität auf um mit einem Aktivitätsdiagramm etwas zu veranschaulichen.</w:t>
+      </w:r>
+    </w:p>
+    <w:p>
+      <w:pPr>
+        <w:pStyle w:val="Normal"/>
+        <w:rPr>
+          <w:rFonts w:ascii="Arial" w:hAnsi="Arial" w:cs="Arial"/>
+        </w:rPr>
+      </w:pPr>
+      <w:r>
+        <w:rPr>
+          <w:rFonts w:cs="Arial" w:ascii="Arial" w:hAnsi="Arial"/>
+        </w:rPr>
+      </w:r>
+    </w:p>
+    <w:p>
+      <w:pPr>
+        <w:pStyle w:val="Normal"/>
+        <w:rPr>
+          <w:rFonts w:ascii="Arial" w:hAnsi="Arial" w:cs="Arial"/>
+        </w:rPr>
+      </w:pPr>
+      <w:r>
+        <w:rPr>
+          <w:rFonts w:cs="Arial" w:ascii="Arial" w:hAnsi="Arial"/>
+        </w:rPr>
+      </w:r>
+    </w:p>
+    <w:p>
+      <w:pPr>
+        <w:pStyle w:val="Normal"/>
+        <w:rPr>
+          <w:rFonts w:ascii="Arial" w:hAnsi="Arial" w:cs="Arial"/>
+        </w:rPr>
+      </w:pPr>
+      <w:r>
+        <w:rPr>
+          <w:rFonts w:cs="Arial" w:ascii="Arial" w:hAnsi="Arial"/>
+        </w:rPr>
+      </w:r>
+    </w:p>
+    <w:p>
+      <w:pPr>
+        <w:pStyle w:val="Normal"/>
+        <w:rPr>
+          <w:rFonts w:ascii="Arial" w:hAnsi="Arial" w:cs="Arial"/>
+        </w:rPr>
+      </w:pPr>
+      <w:r>
+        <w:rPr>
+          <w:rFonts w:cs="Arial" w:ascii="Arial" w:hAnsi="Arial"/>
+        </w:rPr>
+      </w:r>
+    </w:p>
+    <w:p>
+      <w:pPr>
+        <w:pStyle w:val="Normal"/>
+        <w:rPr>
+          <w:rFonts w:ascii="Arial" w:hAnsi="Arial" w:cs="Arial"/>
+        </w:rPr>
+      </w:pPr>
+      <w:r>
+        <w:rPr>
+          <w:rFonts w:cs="Arial" w:ascii="Arial" w:hAnsi="Arial"/>
+        </w:rPr>
+      </w:r>
+    </w:p>
+    <w:p>
+      <w:pPr>
+        <w:pStyle w:val="Normal"/>
+        <w:rPr>
+          <w:rFonts w:ascii="Arial" w:hAnsi="Arial" w:cs="Arial"/>
+        </w:rPr>
+      </w:pPr>
+      <w:r>
+        <w:rPr>
+          <w:rFonts w:cs="Arial" w:ascii="Arial" w:hAnsi="Arial"/>
+        </w:rPr>
+      </w:r>
+    </w:p>
+    <w:p>
+      <w:pPr>
+        <w:pStyle w:val="Normal"/>
+        <w:rPr>
+          <w:rFonts w:ascii="Arial" w:hAnsi="Arial" w:cs="Arial"/>
+        </w:rPr>
+      </w:pPr>
+      <w:r>
+        <w:rPr>
+          <w:rFonts w:cs="Arial" w:ascii="Arial" w:hAnsi="Arial"/>
+        </w:rPr>
+      </w:r>
+    </w:p>
+    <w:p>
+      <w:pPr>
+        <w:pStyle w:val="Normal"/>
+        <w:rPr>
+          <w:rFonts w:ascii="Arial" w:hAnsi="Arial" w:cs="Arial"/>
+        </w:rPr>
+      </w:pPr>
+      <w:r>
+        <w:rPr>
+          <w:rFonts w:cs="Arial" w:ascii="Arial" w:hAnsi="Arial"/>
+        </w:rPr>
+      </w:r>
+    </w:p>
+    <w:p>
+      <w:pPr>
+        <w:pStyle w:val="Normal"/>
+        <w:rPr>
+          <w:rFonts w:ascii="Arial" w:hAnsi="Arial" w:cs="Arial"/>
+        </w:rPr>
+      </w:pPr>
+      <w:r>
+        <w:rPr>
+          <w:rFonts w:cs="Arial" w:ascii="Arial" w:hAnsi="Arial"/>
+        </w:rPr>
+      </w:r>
+    </w:p>
+    <w:p>
+      <w:pPr>
+        <w:pStyle w:val="Normal"/>
+        <w:rPr>
+          <w:rFonts w:ascii="Arial" w:hAnsi="Arial" w:cs="Arial"/>
+          <w:b/>
+          <w:b/>
+          <w:bCs/>
+          <w:sz w:val="24"/>
+          <w:szCs w:val="24"/>
+          <w:u w:val="single"/>
+        </w:rPr>
+      </w:pPr>
+      <w:r>
+        <w:rPr>
+          <w:rFonts w:cs="Arial" w:ascii="Arial" w:hAnsi="Arial"/>
+          <w:b/>
+          <w:bCs/>
+          <w:sz w:val="24"/>
+          <w:szCs w:val="24"/>
+          <w:u w:val="single"/>
+        </w:rPr>
+        <w:t>Software:</w:t>
+      </w:r>
+    </w:p>
+    <w:p>
+      <w:pPr>
+        <w:pStyle w:val="Normal"/>
+        <w:rPr/>
+      </w:pPr>
+      <w:r>
+        <w:rPr>
+          <w:rFonts w:cs="Arial" w:ascii="Arial" w:hAnsi="Arial"/>
+          <w:u w:val="single"/>
+        </w:rPr>
+        <w:t>Verwendete Bibliotheken:</w:t>
+      </w:r>
+    </w:p>
+    <w:p>
+      <w:pPr>
+        <w:pStyle w:val="Normal"/>
+        <w:rPr>
+          <w:rFonts w:ascii="Arial" w:hAnsi="Arial" w:cs="Arial"/>
+          <w:u w:val="single"/>
+        </w:rPr>
+      </w:pPr>
+      <w:r>
+        <w:rPr/>
+      </w:r>
+    </w:p>
+    <w:p>
+      <w:pPr>
+        <w:pStyle w:val="Normal"/>
+        <w:rPr/>
+      </w:pPr>
+      <w:r>
+        <w:rPr>
+          <w:rFonts w:cs="Arial" w:ascii="Arial" w:hAnsi="Arial"/>
+        </w:rPr>
+        <w:t xml:space="preserve">Random:  Wir haben die Random Bibliothek eingebunden, um es dem Computer zu ermöglichen auf ein beliebiges Feld zu schießen und seine Schiffe beliebig zu platzieren. </w:t>
+      </w:r>
+      <w:r>
+        <w:rPr>
+          <w:rFonts w:cs="Arial" w:ascii="Arial" w:hAnsi="Arial"/>
+        </w:rPr>
+        <w:t>Also um zufällige Zahlen zu ermitteln an welche Stelle im Board etwas plaziert/ geschossen werden soll.</w:t>
+      </w:r>
+    </w:p>
+    <w:p>
+      <w:pPr>
+        <w:pStyle w:val="Normal"/>
+        <w:rPr>
+          <w:rFonts w:ascii="Arial" w:hAnsi="Arial" w:cs="Arial"/>
+        </w:rPr>
+      </w:pPr>
+      <w:r>
+        <w:rPr>
+          <w:rFonts w:cs="Arial" w:ascii="Arial" w:hAnsi="Arial"/>
+        </w:rPr>
+      </w:r>
+    </w:p>
+    <w:p>
+      <w:pPr>
+        <w:pStyle w:val="Normal"/>
+        <w:rPr/>
+      </w:pPr>
+      <w:r>
+        <w:rPr>
+          <w:rFonts w:cs="Arial" w:ascii="Arial" w:hAnsi="Arial"/>
+        </w:rPr>
+        <w:t>Unittests: Die Unittest</w:t>
+      </w:r>
+      <w:r>
+        <w:rPr>
+          <w:rFonts w:cs="Arial" w:ascii="Arial" w:hAnsi="Arial"/>
+        </w:rPr>
+        <w:t>-Bibliothek</w:t>
+      </w:r>
+      <w:r>
+        <w:rPr>
+          <w:rFonts w:cs="Arial" w:ascii="Arial" w:hAnsi="Arial"/>
+        </w:rPr>
+        <w:t xml:space="preserve"> haben wir eingebunden um Unittests ausführen zu können.</w:t>
+      </w:r>
+    </w:p>
+    <w:p>
+      <w:pPr>
+        <w:pStyle w:val="Normal"/>
+        <w:rPr>
+          <w:rFonts w:ascii="Arial" w:hAnsi="Arial" w:cs="Arial"/>
+        </w:rPr>
+      </w:pPr>
+      <w:r>
+        <w:rPr>
+          <w:rFonts w:cs="Arial" w:ascii="Arial" w:hAnsi="Arial"/>
+        </w:rPr>
+      </w:r>
+    </w:p>
+    <w:p>
+      <w:pPr>
+        <w:pStyle w:val="Normal"/>
+        <w:rPr/>
+      </w:pPr>
+      <w:r>
+        <w:rPr>
+          <w:rFonts w:cs="Arial" w:ascii="Arial" w:hAnsi="Arial"/>
+        </w:rPr>
+        <w:t xml:space="preserve">termcolor/colorama: Mit diesen Bibliotheken haben wir die Ausgaben </w:t>
+      </w:r>
+      <w:r>
+        <w:rPr>
+          <w:rFonts w:cs="Arial" w:ascii="Arial" w:hAnsi="Arial"/>
+        </w:rPr>
+        <w:t xml:space="preserve">und </w:t>
+      </w:r>
+      <w:r>
+        <w:rPr>
+          <w:rFonts w:cs="Arial" w:ascii="Arial" w:hAnsi="Arial"/>
+        </w:rPr>
+        <w:t>Boards farblich gestaltet.</w:t>
+      </w:r>
+    </w:p>
+    <w:p>
+      <w:pPr>
+        <w:pStyle w:val="Normal"/>
+        <w:rPr>
+          <w:rFonts w:ascii="Arial" w:hAnsi="Arial" w:cs="Arial"/>
+        </w:rPr>
+      </w:pPr>
+      <w:r>
+        <w:rPr>
+          <w:rFonts w:cs="Arial" w:ascii="Arial" w:hAnsi="Arial"/>
+        </w:rPr>
+      </w:r>
+    </w:p>
+    <w:p>
+      <w:pPr>
+        <w:pStyle w:val="Normal"/>
+        <w:rPr/>
+      </w:pPr>
+      <w:r>
+        <w:rPr>
+          <w:rFonts w:cs="Arial" w:ascii="Arial" w:hAnsi="Arial"/>
+        </w:rPr>
+        <w:t xml:space="preserve">json: Json beutzen wir, um einen aktuellen Spielstand zwischenspeichern zu können, sollte das Programm mitten im Spiel geschlossen werden und ggf. einen gespeicherten Spielstand weiter spielen zu können, </w:t>
+      </w:r>
+      <w:r>
+        <w:rPr>
+          <w:rFonts w:cs="Arial" w:ascii="Arial" w:hAnsi="Arial"/>
+        </w:rPr>
+        <w:t>indem man diesen aus der Json-Datei lädt</w:t>
+      </w:r>
+      <w:r>
+        <w:rPr>
+          <w:rFonts w:cs="Arial" w:ascii="Arial" w:hAnsi="Arial"/>
+        </w:rPr>
+        <w:t>.</w:t>
+      </w:r>
+    </w:p>
+    <w:p>
+      <w:pPr>
+        <w:pStyle w:val="Normal"/>
+        <w:rPr>
+          <w:rFonts w:ascii="Arial" w:hAnsi="Arial" w:cs="Arial"/>
+        </w:rPr>
+      </w:pPr>
+      <w:r>
+        <w:rPr>
+          <w:rFonts w:cs="Arial" w:ascii="Arial" w:hAnsi="Arial"/>
+        </w:rPr>
+      </w:r>
+    </w:p>
+    <w:p>
+      <w:pPr>
+        <w:pStyle w:val="Normal"/>
+        <w:rPr/>
+      </w:pPr>
+      <w:r>
+        <w:rPr>
+          <w:rFonts w:cs="Arial" w:ascii="Arial" w:hAnsi="Arial"/>
+        </w:rPr>
+        <w:t xml:space="preserve">os: Die OS Bibliothek verwenden wir um den Bildschirm zu leeren, damit man nicht sieht, wo der andere Spieler seine Schiffe platziert hat. Dazu benutzen wir die OS Bibliothek zur Ermittlung des aktuellen Pfades, </w:t>
+      </w:r>
+      <w:r>
+        <w:rPr>
+          <w:rFonts w:cs="Arial" w:ascii="Arial" w:hAnsi="Arial"/>
+        </w:rPr>
+        <w:t>auf dem das Programm ausgeführt wird.</w:t>
+      </w:r>
+    </w:p>
+    <w:p>
+      <w:pPr>
+        <w:pStyle w:val="Normal"/>
+        <w:rPr>
+          <w:rFonts w:ascii="Arial" w:hAnsi="Arial" w:cs="Arial"/>
+        </w:rPr>
+      </w:pPr>
+      <w:r>
+        <w:rPr>
+          <w:rFonts w:cs="Arial" w:ascii="Arial" w:hAnsi="Arial"/>
+        </w:rPr>
+      </w:r>
+    </w:p>
+    <w:p>
+      <w:pPr>
+        <w:pStyle w:val="Normal"/>
+        <w:rPr>
+          <w:rFonts w:ascii="Arial" w:hAnsi="Arial" w:cs="Arial"/>
+        </w:rPr>
+      </w:pPr>
+      <w:r>
+        <w:rPr>
+          <w:rFonts w:cs="Arial" w:ascii="Arial" w:hAnsi="Arial"/>
+        </w:rPr>
+      </w:r>
+    </w:p>
+    <w:p>
+      <w:pPr>
+        <w:pStyle w:val="Normal"/>
+        <w:rPr>
+          <w:rFonts w:ascii="Arial" w:hAnsi="Arial" w:cs="Arial"/>
+        </w:rPr>
+      </w:pPr>
+      <w:r>
+        <w:rPr>
+          <w:rFonts w:cs="Arial" w:ascii="Arial" w:hAnsi="Arial"/>
+        </w:rPr>
+      </w:r>
+    </w:p>
+    <w:p>
+      <w:pPr>
+        <w:pStyle w:val="Normal"/>
+        <w:rPr>
+          <w:rFonts w:ascii="Arial" w:hAnsi="Arial" w:cs="Arial"/>
+        </w:rPr>
+      </w:pPr>
+      <w:r>
+        <w:rPr>
+          <w:rFonts w:cs="Arial" w:ascii="Arial" w:hAnsi="Arial"/>
+        </w:rPr>
+      </w:r>
+    </w:p>
+    <w:p>
+      <w:pPr>
+        <w:pStyle w:val="Normal"/>
+        <w:rPr>
+          <w:rFonts w:ascii="Arial" w:hAnsi="Arial" w:cs="Arial"/>
+        </w:rPr>
+      </w:pPr>
+      <w:r>
+        <w:rPr>
+          <w:rFonts w:cs="Arial" w:ascii="Arial" w:hAnsi="Arial"/>
+        </w:rPr>
+      </w:r>
+    </w:p>
+    <w:p>
+      <w:pPr>
+        <w:pStyle w:val="Normal"/>
+        <w:rPr>
+          <w:rFonts w:ascii="Arial" w:hAnsi="Arial" w:cs="Arial"/>
+          <w:sz w:val="24"/>
+          <w:szCs w:val="24"/>
+          <w:u w:val="single"/>
+        </w:rPr>
+      </w:pPr>
+      <w:r>
+        <w:rPr>
+          <w:rFonts w:cs="Arial" w:ascii="Arial" w:hAnsi="Arial"/>
+          <w:b/>
+          <w:bCs/>
+          <w:sz w:val="24"/>
+          <w:szCs w:val="24"/>
+          <w:u w:val="single"/>
+        </w:rPr>
         <w:t>Spiel</w:t>
       </w:r>
     </w:p>
@@ -1254,6 +1671,84 @@
           <w:rFonts w:cs="Arial" w:ascii="Arial" w:hAnsi="Arial"/>
         </w:rPr>
         <w:t>Wird das Schiff versenkt, so wird das Feld, welches gespeichert war, sowie die Richtung gelöscht. Wenn ein Wassertreffer nach herausfinden der Richtung, aber vor versenken des Schiffes erzielt, wird die Richtung um 180° gedreht und ab dem gespeicherten ersten Trefferfeld aus weiter geschossen. Der Computer hat keine zusätzliche Intelligenz, um nicht auf die Felder direkt neben einem versenkten Schiff zu schießen.</w:t>
+      </w:r>
+    </w:p>
+    <w:p>
+      <w:pPr>
+        <w:pStyle w:val="Normal"/>
+        <w:rPr>
+          <w:rFonts w:ascii="Arial" w:hAnsi="Arial" w:cs="Arial"/>
+        </w:rPr>
+      </w:pPr>
+      <w:r>
+        <w:rPr>
+          <w:rFonts w:cs="Arial" w:ascii="Arial" w:hAnsi="Arial"/>
+        </w:rPr>
+      </w:r>
+    </w:p>
+    <w:p>
+      <w:pPr>
+        <w:pStyle w:val="Normal"/>
+        <w:rPr>
+          <w:rFonts w:ascii="Arial" w:hAnsi="Arial" w:cs="Arial"/>
+        </w:rPr>
+      </w:pPr>
+      <w:r>
+        <w:rPr>
+          <w:rFonts w:cs="Arial" w:ascii="Arial" w:hAnsi="Arial"/>
+        </w:rPr>
+      </w:r>
+    </w:p>
+    <w:p>
+      <w:pPr>
+        <w:pStyle w:val="Normal"/>
+        <w:rPr>
+          <w:rFonts w:ascii="Arial" w:hAnsi="Arial" w:cs="Arial"/>
+        </w:rPr>
+      </w:pPr>
+      <w:r>
+        <w:rPr>
+          <w:rFonts w:cs="Arial" w:ascii="Arial" w:hAnsi="Arial"/>
+        </w:rPr>
+      </w:r>
+    </w:p>
+    <w:p>
+      <w:pPr>
+        <w:pStyle w:val="Normal"/>
+        <w:rPr>
+          <w:rFonts w:ascii="Arial" w:hAnsi="Arial" w:cs="Arial"/>
+        </w:rPr>
+      </w:pPr>
+      <w:r>
+        <w:rPr>
+          <w:rFonts w:cs="Arial" w:ascii="Arial" w:hAnsi="Arial"/>
+        </w:rPr>
+      </w:r>
+    </w:p>
+    <w:p>
+      <w:pPr>
+        <w:pStyle w:val="Normal"/>
+        <w:rPr>
+          <w:rFonts w:ascii="Arial" w:hAnsi="Arial" w:cs="Arial"/>
+        </w:rPr>
+      </w:pPr>
+      <w:r>
+        <w:rPr>
+          <w:rFonts w:cs="Arial" w:ascii="Arial" w:hAnsi="Arial"/>
+        </w:rPr>
+      </w:r>
+    </w:p>
+    <w:p>
+      <w:pPr>
+        <w:pStyle w:val="Normal"/>
+        <w:rPr>
+          <w:rFonts w:ascii="Arial" w:hAnsi="Arial" w:cs="Arial"/>
+        </w:rPr>
+      </w:pPr>
+      <w:r>
+        <w:rPr>
+          <w:rFonts w:cs="Arial" w:ascii="Arial" w:hAnsi="Arial"/>
+        </w:rPr>
       </w:r>
     </w:p>
     <w:p>
@@ -1614,6 +2109,7 @@
       </w:pPr>
       <w:rPr>
         <w:rFonts w:ascii="Wingdings" w:hAnsi="Wingdings" w:cs="Wingdings" w:hint="default"/>
+        <w:rFonts w:cs="Wingdings"/>
       </w:rPr>
     </w:lvl>
     <w:lvl w:ilvl="3">
@@ -1626,6 +2122,7 @@
       </w:pPr>
       <w:rPr>
         <w:rFonts w:ascii="Symbol" w:hAnsi="Symbol" w:cs="Symbol" w:hint="default"/>
+        <w:rFonts w:cs="Symbol"/>
       </w:rPr>
     </w:lvl>
     <w:lvl w:ilvl="4">
@@ -1651,6 +2148,7 @@
       </w:pPr>
       <w:rPr>
         <w:rFonts w:ascii="Wingdings" w:hAnsi="Wingdings" w:cs="Wingdings" w:hint="default"/>
+        <w:rFonts w:cs="Wingdings"/>
       </w:rPr>
     </w:lvl>
     <w:lvl w:ilvl="6">
@@ -1663,6 +2161,7 @@
       </w:pPr>
       <w:rPr>
         <w:rFonts w:ascii="Symbol" w:hAnsi="Symbol" w:cs="Symbol" w:hint="default"/>
+        <w:rFonts w:cs="Symbol"/>
       </w:rPr>
     </w:lvl>
     <w:lvl w:ilvl="7">
@@ -1688,11 +2187,13 @@
       </w:pPr>
       <w:rPr>
         <w:rFonts w:ascii="Wingdings" w:hAnsi="Wingdings" w:cs="Wingdings" w:hint="default"/>
+        <w:rFonts w:cs="Wingdings"/>
       </w:rPr>
     </w:lvl>
   </w:abstractNum>
   <w:abstractNum w:abstractNumId="2">
     <w:lvl w:ilvl="0">
+      <w:start w:val="1"/>
       <w:numFmt w:val="bullet"/>
       <w:lvlText w:val="-"/>
       <w:lvlJc w:val="left"/>
@@ -1727,6 +2228,7 @@
       </w:pPr>
       <w:rPr>
         <w:rFonts w:ascii="Wingdings" w:hAnsi="Wingdings" w:cs="Wingdings" w:hint="default"/>
+        <w:rFonts w:cs="Wingdings"/>
       </w:rPr>
     </w:lvl>
     <w:lvl w:ilvl="3">
@@ -1739,6 +2241,7 @@
       </w:pPr>
       <w:rPr>
         <w:rFonts w:ascii="Symbol" w:hAnsi="Symbol" w:cs="Symbol" w:hint="default"/>
+        <w:rFonts w:cs="Symbol"/>
       </w:rPr>
     </w:lvl>
     <w:lvl w:ilvl="4">
@@ -1764,6 +2267,7 @@
       </w:pPr>
       <w:rPr>
         <w:rFonts w:ascii="Wingdings" w:hAnsi="Wingdings" w:cs="Wingdings" w:hint="default"/>
+        <w:rFonts w:cs="Wingdings"/>
       </w:rPr>
     </w:lvl>
     <w:lvl w:ilvl="6">
@@ -1776,6 +2280,7 @@
       </w:pPr>
       <w:rPr>
         <w:rFonts w:ascii="Symbol" w:hAnsi="Symbol" w:cs="Symbol" w:hint="default"/>
+        <w:rFonts w:cs="Symbol"/>
       </w:rPr>
     </w:lvl>
     <w:lvl w:ilvl="7">
@@ -1801,6 +2306,7 @@
       </w:pPr>
       <w:rPr>
         <w:rFonts w:ascii="Wingdings" w:hAnsi="Wingdings" w:cs="Wingdings" w:hint="default"/>
+        <w:rFonts w:cs="Wingdings"/>
       </w:rPr>
     </w:lvl>
   </w:abstractNum>
@@ -1841,6 +2347,7 @@
       </w:pPr>
       <w:rPr>
         <w:rFonts w:ascii="Wingdings" w:hAnsi="Wingdings" w:cs="Wingdings" w:hint="default"/>
+        <w:rFonts w:cs="Wingdings"/>
       </w:rPr>
     </w:lvl>
     <w:lvl w:ilvl="3">
@@ -1853,6 +2360,7 @@
       </w:pPr>
       <w:rPr>
         <w:rFonts w:ascii="Symbol" w:hAnsi="Symbol" w:cs="Symbol" w:hint="default"/>
+        <w:rFonts w:cs="Symbol"/>
       </w:rPr>
     </w:lvl>
     <w:lvl w:ilvl="4">
@@ -1878,6 +2386,7 @@
       </w:pPr>
       <w:rPr>
         <w:rFonts w:ascii="Wingdings" w:hAnsi="Wingdings" w:cs="Wingdings" w:hint="default"/>
+        <w:rFonts w:cs="Wingdings"/>
       </w:rPr>
     </w:lvl>
     <w:lvl w:ilvl="6">
@@ -1890,6 +2399,7 @@
       </w:pPr>
       <w:rPr>
         <w:rFonts w:ascii="Symbol" w:hAnsi="Symbol" w:cs="Symbol" w:hint="default"/>
+        <w:rFonts w:cs="Symbol"/>
       </w:rPr>
     </w:lvl>
     <w:lvl w:ilvl="7">
@@ -1915,6 +2425,7 @@
       </w:pPr>
       <w:rPr>
         <w:rFonts w:ascii="Wingdings" w:hAnsi="Wingdings" w:cs="Wingdings" w:hint="default"/>
+        <w:rFonts w:cs="Wingdings"/>
       </w:rPr>
     </w:lvl>
   </w:abstractNum>
@@ -2031,7 +2542,6 @@
     <w:rPrDefault>
       <w:rPr>
         <w:rFonts w:ascii="Porsche Next TT" w:hAnsi="Porsche Next TT" w:eastAsia="Porsche Next TT" w:cs="" w:asciiTheme="minorHAnsi" w:cstheme="minorBidi" w:eastAsiaTheme="minorHAnsi" w:hAnsiTheme="minorHAnsi"/>
-        <w:sz w:val="22"/>
         <w:szCs w:val="22"/>
         <w:lang w:val="de-DE" w:eastAsia="en-US" w:bidi="ar-SA"/>
       </w:rPr>
@@ -2429,7 +2939,7 @@
     </w:pPr>
     <w:rPr>
       <w:rFonts w:ascii="Porsche Next TT" w:hAnsi="Porsche Next TT" w:eastAsia="Porsche Next TT" w:cs="" w:asciiTheme="minorHAnsi" w:cstheme="minorBidi" w:eastAsiaTheme="minorHAnsi" w:hAnsiTheme="minorHAnsi"/>
-      <w:color w:val="auto"/>
+      <w:color w:val="00000A"/>
       <w:sz w:val="22"/>
       <w:szCs w:val="22"/>
       <w:lang w:val="de-DE" w:eastAsia="en-US" w:bidi="ar-SA"/>
@@ -2525,6 +3035,195 @@
     <w:qFormat/>
     <w:rPr>
       <w:rFonts w:cs="Courier New"/>
+    </w:rPr>
+  </w:style>
+  <w:style w:type="character" w:styleId="ListLabel13">
+    <w:name w:val="ListLabel 13"/>
+    <w:qFormat/>
+    <w:rPr>
+      <w:rFonts w:ascii="Arial" w:hAnsi="Arial" w:cs="Arial"/>
+    </w:rPr>
+  </w:style>
+  <w:style w:type="character" w:styleId="ListLabel14">
+    <w:name w:val="ListLabel 14"/>
+    <w:qFormat/>
+    <w:rPr>
+      <w:rFonts w:cs="Courier New"/>
+    </w:rPr>
+  </w:style>
+  <w:style w:type="character" w:styleId="ListLabel15">
+    <w:name w:val="ListLabel 15"/>
+    <w:qFormat/>
+    <w:rPr>
+      <w:rFonts w:cs="Wingdings"/>
+    </w:rPr>
+  </w:style>
+  <w:style w:type="character" w:styleId="ListLabel16">
+    <w:name w:val="ListLabel 16"/>
+    <w:qFormat/>
+    <w:rPr>
+      <w:rFonts w:cs="Symbol"/>
+    </w:rPr>
+  </w:style>
+  <w:style w:type="character" w:styleId="ListLabel17">
+    <w:name w:val="ListLabel 17"/>
+    <w:qFormat/>
+    <w:rPr>
+      <w:rFonts w:cs="Courier New"/>
+    </w:rPr>
+  </w:style>
+  <w:style w:type="character" w:styleId="ListLabel18">
+    <w:name w:val="ListLabel 18"/>
+    <w:qFormat/>
+    <w:rPr>
+      <w:rFonts w:cs="Wingdings"/>
+    </w:rPr>
+  </w:style>
+  <w:style w:type="character" w:styleId="ListLabel19">
+    <w:name w:val="ListLabel 19"/>
+    <w:qFormat/>
+    <w:rPr>
+      <w:rFonts w:cs="Symbol"/>
+    </w:rPr>
+  </w:style>
+  <w:style w:type="character" w:styleId="ListLabel20">
+    <w:name w:val="ListLabel 20"/>
+    <w:qFormat/>
+    <w:rPr>
+      <w:rFonts w:cs="Courier New"/>
+    </w:rPr>
+  </w:style>
+  <w:style w:type="character" w:styleId="ListLabel21">
+    <w:name w:val="ListLabel 21"/>
+    <w:qFormat/>
+    <w:rPr>
+      <w:rFonts w:cs="Wingdings"/>
+    </w:rPr>
+  </w:style>
+  <w:style w:type="character" w:styleId="ListLabel22">
+    <w:name w:val="ListLabel 22"/>
+    <w:qFormat/>
+    <w:rPr>
+      <w:rFonts w:ascii="Arial" w:hAnsi="Arial" w:cs="Arial"/>
+    </w:rPr>
+  </w:style>
+  <w:style w:type="character" w:styleId="ListLabel23">
+    <w:name w:val="ListLabel 23"/>
+    <w:qFormat/>
+    <w:rPr>
+      <w:rFonts w:cs="Courier New"/>
+    </w:rPr>
+  </w:style>
+  <w:style w:type="character" w:styleId="ListLabel24">
+    <w:name w:val="ListLabel 24"/>
+    <w:qFormat/>
+    <w:rPr>
+      <w:rFonts w:cs="Wingdings"/>
+    </w:rPr>
+  </w:style>
+  <w:style w:type="character" w:styleId="ListLabel25">
+    <w:name w:val="ListLabel 25"/>
+    <w:qFormat/>
+    <w:rPr>
+      <w:rFonts w:cs="Symbol"/>
+    </w:rPr>
+  </w:style>
+  <w:style w:type="character" w:styleId="ListLabel26">
+    <w:name w:val="ListLabel 26"/>
+    <w:qFormat/>
+    <w:rPr>
+      <w:rFonts w:cs="Courier New"/>
+    </w:rPr>
+  </w:style>
+  <w:style w:type="character" w:styleId="ListLabel27">
+    <w:name w:val="ListLabel 27"/>
+    <w:qFormat/>
+    <w:rPr>
+      <w:rFonts w:cs="Wingdings"/>
+    </w:rPr>
+  </w:style>
+  <w:style w:type="character" w:styleId="ListLabel28">
+    <w:name w:val="ListLabel 28"/>
+    <w:qFormat/>
+    <w:rPr>
+      <w:rFonts w:cs="Symbol"/>
+    </w:rPr>
+  </w:style>
+  <w:style w:type="character" w:styleId="ListLabel29">
+    <w:name w:val="ListLabel 29"/>
+    <w:qFormat/>
+    <w:rPr>
+      <w:rFonts w:cs="Courier New"/>
+    </w:rPr>
+  </w:style>
+  <w:style w:type="character" w:styleId="ListLabel30">
+    <w:name w:val="ListLabel 30"/>
+    <w:qFormat/>
+    <w:rPr>
+      <w:rFonts w:cs="Wingdings"/>
+    </w:rPr>
+  </w:style>
+  <w:style w:type="character" w:styleId="ListLabel31">
+    <w:name w:val="ListLabel 31"/>
+    <w:qFormat/>
+    <w:rPr>
+      <w:rFonts w:ascii="Arial" w:hAnsi="Arial" w:cs="Arial"/>
+    </w:rPr>
+  </w:style>
+  <w:style w:type="character" w:styleId="ListLabel32">
+    <w:name w:val="ListLabel 32"/>
+    <w:qFormat/>
+    <w:rPr>
+      <w:rFonts w:cs="Courier New"/>
+    </w:rPr>
+  </w:style>
+  <w:style w:type="character" w:styleId="ListLabel33">
+    <w:name w:val="ListLabel 33"/>
+    <w:qFormat/>
+    <w:rPr>
+      <w:rFonts w:cs="Wingdings"/>
+    </w:rPr>
+  </w:style>
+  <w:style w:type="character" w:styleId="ListLabel34">
+    <w:name w:val="ListLabel 34"/>
+    <w:qFormat/>
+    <w:rPr>
+      <w:rFonts w:cs="Symbol"/>
+    </w:rPr>
+  </w:style>
+  <w:style w:type="character" w:styleId="ListLabel35">
+    <w:name w:val="ListLabel 35"/>
+    <w:qFormat/>
+    <w:rPr>
+      <w:rFonts w:cs="Courier New"/>
+    </w:rPr>
+  </w:style>
+  <w:style w:type="character" w:styleId="ListLabel36">
+    <w:name w:val="ListLabel 36"/>
+    <w:qFormat/>
+    <w:rPr>
+      <w:rFonts w:cs="Wingdings"/>
+    </w:rPr>
+  </w:style>
+  <w:style w:type="character" w:styleId="ListLabel37">
+    <w:name w:val="ListLabel 37"/>
+    <w:qFormat/>
+    <w:rPr>
+      <w:rFonts w:cs="Symbol"/>
+    </w:rPr>
+  </w:style>
+  <w:style w:type="character" w:styleId="ListLabel38">
+    <w:name w:val="ListLabel 38"/>
+    <w:qFormat/>
+    <w:rPr>
+      <w:rFonts w:cs="Courier New"/>
+    </w:rPr>
+  </w:style>
+  <w:style w:type="character" w:styleId="ListLabel39">
+    <w:name w:val="ListLabel 39"/>
+    <w:qFormat/>
+    <w:rPr>
+      <w:rFonts w:cs="Wingdings"/>
     </w:rPr>
   </w:style>
   <w:style w:type="paragraph" w:styleId="Berschrift">

</xml_diff>

<commit_message>
Added 2PlayerModus to Doku
</commit_message>
<xml_diff>
--- a/Doku.docx
+++ b/Doku.docx
@@ -855,7 +855,11 @@
         </w:rPr>
       </w:pPr>
       <w:r>
-        <w:rPr/>
+        <w:rPr>
+          <w:rFonts w:cs="Arial" w:ascii="Arial" w:hAnsi="Arial"/>
+          <w:b/>
+          <w:bCs/>
+        </w:rPr>
       </w:r>
     </w:p>
     <w:p>
@@ -1984,7 +1988,19 @@
         <w:rPr>
           <w:rFonts w:cs="Arial" w:ascii="Arial" w:hAnsi="Arial"/>
         </w:rPr>
-        <w:t>Einzelspieler:</w:t>
+        <w:t xml:space="preserve">Einzelspieler </w:t>
+      </w:r>
+      <w:r>
+        <w:rPr>
+          <w:rFonts w:cs="Arial" w:ascii="Arial" w:hAnsi="Arial"/>
+        </w:rPr>
+        <w:t>Modus</w:t>
+      </w:r>
+      <w:r>
+        <w:rPr>
+          <w:rFonts w:cs="Arial" w:ascii="Arial" w:hAnsi="Arial"/>
+        </w:rPr>
+        <w:t>:</w:t>
       </w:r>
     </w:p>
     <w:p>
@@ -1996,13 +2012,482 @@
         <w:rPr>
           <w:rFonts w:cs="Arial" w:ascii="Arial" w:hAnsi="Arial"/>
         </w:rPr>
-        <w:t xml:space="preserve">Im Einspieler Modus wird erst der Name des Computergegners auf „Der Computer“ gesetzt und der Spieler nach seinem Namen gefragt. Anschließend wird der Spieler aufgefordert seine Schiffe zu platzieren, was in der Funktion classPlaceShip aus shipManager passiert. </w:t>
-      </w:r>
-      <w:r>
-        <w:rPr>
-          <w:rFonts w:cs="Arial" w:ascii="Arial" w:hAnsi="Arial"/>
-        </w:rPr>
-        <w:t>Der Ablauf des Schiffe platzierens sieht vor, dass man ein Feld für die Spitze des Schiffes mit Hilfe der Tastatur auswählt und anschließend die Richtung in welche das Schiff laufen soll angeben muss(mit w,a,s,d).</w:t>
+        <w:t xml:space="preserve">Im Einspieler Modus wird erst der Name des Computergegners auf „Der Computer“ gesetzt und der </w:t>
+      </w:r>
+      <w:r>
+        <w:rPr>
+          <w:rFonts w:cs="Arial" w:ascii="Arial" w:hAnsi="Arial"/>
+        </w:rPr>
+        <w:t>Nutzer</w:t>
+      </w:r>
+      <w:r>
+        <w:rPr>
+          <w:rFonts w:cs="Arial" w:ascii="Arial" w:hAnsi="Arial"/>
+        </w:rPr>
+        <w:t xml:space="preserve"> nach seinem Namen gefragt. Anschließend wird der </w:t>
+      </w:r>
+      <w:r>
+        <w:rPr>
+          <w:rFonts w:cs="Arial" w:ascii="Arial" w:hAnsi="Arial"/>
+        </w:rPr>
+        <w:t>Nutzer</w:t>
+      </w:r>
+      <w:r>
+        <w:rPr>
+          <w:rFonts w:cs="Arial" w:ascii="Arial" w:hAnsi="Arial"/>
+        </w:rPr>
+        <w:t xml:space="preserve"> aufgefordert seine Schiffe zu platzieren, was in der Funktion classPlaceShip aus shipManager passiert. Der Ablauf des Schiffe platzierens sieht vor, dass man ein Feld für die Spitze des Schiffes mit Hilfe der Tastatur auswählt und anschließend die Richtung in welche das Schiff laufen soll angeben muss(mit w,a,s,d). Hierbei gilt es zu beachten, dass die platzierten Schiffe sich nicht berühren dürfen und auch nicht über das Eck zusammenstoßen dürfen, sollte dass der Fall sein, so muss man das Schiff erneut auf einen freien Platz des Boards platzieren.</w:t>
+      </w:r>
+    </w:p>
+    <w:p>
+      <w:pPr>
+        <w:pStyle w:val="Normal"/>
+        <w:rPr/>
+      </w:pPr>
+      <w:r>
+        <w:rPr>
+          <w:rFonts w:cs="Arial" w:ascii="Arial" w:hAnsi="Arial"/>
+        </w:rPr>
+        <w:t xml:space="preserve">Der Computer platziert anschließend heimlich seine Schiffe in classCpuPlaceShip ebenfalls aus der Datei shipManager. Er sucht sich immer zufällige Felder und eine zufällige Richtung aus und überprüft im Anschluss, ob es Regelkonform ist, dass Schiff dort zu platzieren. </w:t>
+      </w:r>
+    </w:p>
+    <w:p>
+      <w:pPr>
+        <w:pStyle w:val="Normal"/>
+        <w:rPr/>
+      </w:pPr>
+      <w:r>
+        <w:rPr>
+          <w:rFonts w:cs="Arial" w:ascii="Arial" w:hAnsi="Arial"/>
+        </w:rPr>
+        <w:t xml:space="preserve">Ist die CPU fertig damit ihre Schiffe zu platzieren, dann wird zufällig bestimmt, welcher </w:t>
+      </w:r>
+      <w:r>
+        <w:rPr>
+          <w:rFonts w:cs="Arial" w:ascii="Arial" w:hAnsi="Arial"/>
+        </w:rPr>
+        <w:t>Nutzer</w:t>
+      </w:r>
+      <w:r>
+        <w:rPr>
+          <w:rFonts w:cs="Arial" w:ascii="Arial" w:hAnsi="Arial"/>
+        </w:rPr>
+        <w:t xml:space="preserve"> das Spiel beginnen darf, dies geschiet in der Funktion selectStartingP</w:t>
+      </w:r>
+      <w:r>
+        <w:rPr>
+          <w:rFonts w:cs="Arial" w:ascii="Arial" w:hAnsi="Arial"/>
+        </w:rPr>
+        <w:t>l</w:t>
+      </w:r>
+      <w:r>
+        <w:rPr>
+          <w:rFonts w:cs="Arial" w:ascii="Arial" w:hAnsi="Arial"/>
+        </w:rPr>
+        <w:t>ayer.</w:t>
+      </w:r>
+    </w:p>
+    <w:p>
+      <w:pPr>
+        <w:pStyle w:val="Normal"/>
+        <w:rPr/>
+      </w:pPr>
+      <w:r>
+        <w:rPr>
+          <w:rFonts w:cs="Arial" w:ascii="Arial" w:hAnsi="Arial"/>
+        </w:rPr>
+        <w:t>Anschließend beginnt das tatsächliche Spiel, in shooting aus shootingfunction darf der ausgeloste Startspieler beginnen ein Feld zu beschießen.</w:t>
+      </w:r>
+    </w:p>
+    <w:p>
+      <w:pPr>
+        <w:pStyle w:val="Normal"/>
+        <w:rPr/>
+      </w:pPr>
+      <w:r>
+        <w:rPr>
+          <w:rFonts w:cs="Arial" w:ascii="Arial" w:hAnsi="Arial"/>
+        </w:rPr>
+        <w:t>Wir nehmen an, dass die CPU beginnen darf.</w:t>
+      </w:r>
+    </w:p>
+    <w:p>
+      <w:pPr>
+        <w:pStyle w:val="Normal"/>
+        <w:rPr/>
+      </w:pPr>
+      <w:r>
+        <w:rPr>
+          <w:rFonts w:cs="Arial" w:ascii="Arial" w:hAnsi="Arial"/>
+        </w:rPr>
+        <w:t>Die CPU beginnt, indem sie zu beginn auf ein zufällig ausgewähltes Feld schießt. Dieses Feld darf von der CPU zuvor noch nicht beschossen worden sein. Sollte die CPU einen Treffer landen, so setzt sie Logik ein und versucht dass ganze Schiff zu versenken(siehe Beschreibung CPU). Bei einem T</w:t>
+      </w:r>
+      <w:r>
+        <w:rPr>
+          <w:rFonts w:cs="Arial" w:ascii="Arial" w:hAnsi="Arial"/>
+        </w:rPr>
+        <w:t>r</w:t>
+      </w:r>
+      <w:r>
+        <w:rPr>
+          <w:rFonts w:cs="Arial" w:ascii="Arial" w:hAnsi="Arial"/>
+        </w:rPr>
+        <w:t>effer darf erneut geschossen werden. Nach jedem Schuss wird das aktualisierte Board auf der Benutzeroberfläche ausgegeben.</w:t>
+      </w:r>
+      <w:r>
+        <w:rPr>
+          <w:rFonts w:cs="Arial" w:ascii="Arial" w:hAnsi="Arial"/>
+        </w:rPr>
+        <w:t>Der CPU ist nicht möglich ein schon einmal beschossenes Feld erneut zu beschießen.</w:t>
+      </w:r>
+      <w:r>
+        <w:rPr>
+          <w:rFonts w:cs="Arial" w:ascii="Arial" w:hAnsi="Arial"/>
+        </w:rPr>
+        <w:t xml:space="preserve"> Trifft die CPU jedoch Wasser, so ist der </w:t>
+      </w:r>
+      <w:r>
+        <w:rPr>
+          <w:rFonts w:cs="Arial" w:ascii="Arial" w:hAnsi="Arial"/>
+        </w:rPr>
+        <w:t>Nutzer</w:t>
+      </w:r>
+      <w:r>
+        <w:rPr>
+          <w:rFonts w:cs="Arial" w:ascii="Arial" w:hAnsi="Arial"/>
+        </w:rPr>
+        <w:t xml:space="preserve"> an der Reihe, der Wechsel funktioniert über die Funktion nextPlayer aus shootingfunction.</w:t>
+      </w:r>
+    </w:p>
+    <w:p>
+      <w:pPr>
+        <w:pStyle w:val="Normal"/>
+        <w:rPr/>
+      </w:pPr>
+      <w:r>
+        <w:rPr>
+          <w:rFonts w:cs="Arial" w:ascii="Arial" w:hAnsi="Arial"/>
+        </w:rPr>
+        <w:t xml:space="preserve">Der </w:t>
+      </w:r>
+      <w:r>
+        <w:rPr>
+          <w:rFonts w:cs="Arial" w:ascii="Arial" w:hAnsi="Arial"/>
+        </w:rPr>
+        <w:t>Nutzer</w:t>
+      </w:r>
+      <w:r>
+        <w:rPr>
+          <w:rFonts w:cs="Arial" w:ascii="Arial" w:hAnsi="Arial"/>
+        </w:rPr>
+        <w:t xml:space="preserve"> bekommt das board ausgegeben und darf über Tastatureingabe wählen, wohin er schießen möchte, </w:t>
+      </w:r>
+      <w:r>
+        <w:rPr>
+          <w:rFonts w:cs="Arial" w:ascii="Arial" w:hAnsi="Arial"/>
+        </w:rPr>
+        <w:t>ein schon einmal beschossenes Feld darf nicht erneut Ziel eines Angriffes werden</w:t>
+      </w:r>
+      <w:r>
+        <w:rPr>
+          <w:rFonts w:cs="Arial" w:ascii="Arial" w:hAnsi="Arial"/>
+        </w:rPr>
+        <w:t xml:space="preserve">. Das aktualisierte Board wird ausgegeben. Bei einem Treffer darf der </w:t>
+      </w:r>
+      <w:r>
+        <w:rPr>
+          <w:rFonts w:cs="Arial" w:ascii="Arial" w:hAnsi="Arial"/>
+        </w:rPr>
+        <w:t>Nutzer</w:t>
+      </w:r>
+      <w:r>
+        <w:rPr>
+          <w:rFonts w:cs="Arial" w:ascii="Arial" w:hAnsi="Arial"/>
+        </w:rPr>
+        <w:t xml:space="preserve"> erneut schießen, bei einem Wasser Treffer wird erneut die Funktion nextPlayer aus shootingfunction aufgerufen und die CPU ist wieder an der Reihe. </w:t>
+      </w:r>
+    </w:p>
+    <w:p>
+      <w:pPr>
+        <w:pStyle w:val="Normal"/>
+        <w:rPr/>
+      </w:pPr>
+      <w:r>
+        <w:rPr>
+          <w:rFonts w:cs="Arial" w:ascii="Arial" w:hAnsi="Arial"/>
+        </w:rPr>
+        <w:t>Das ganze wiederholt sich so lange, bis einer der beiden alle Schiffe des anderen zerstört hat. Dies wird im playerManager aus der Datei shootingfunction ermittelt.</w:t>
+      </w:r>
+    </w:p>
+    <w:p>
+      <w:pPr>
+        <w:pStyle w:val="Normal"/>
+        <w:rPr/>
+      </w:pPr>
+      <w:r>
+        <w:rPr>
+          <w:rFonts w:cs="Arial" w:ascii="Arial" w:hAnsi="Arial"/>
+        </w:rPr>
+        <w:t xml:space="preserve">Sollte einer der Beiden alle Schiffe des anderen zerstört haben, so wird die Nummer dieses </w:t>
+      </w:r>
+      <w:r>
+        <w:rPr>
+          <w:rFonts w:cs="Arial" w:ascii="Arial" w:hAnsi="Arial"/>
+        </w:rPr>
+        <w:t>Nutzer</w:t>
+      </w:r>
+      <w:r>
+        <w:rPr>
+          <w:rFonts w:cs="Arial" w:ascii="Arial" w:hAnsi="Arial"/>
+        </w:rPr>
+        <w:t xml:space="preserve">s an das Hauptprogramm zurück gegeben, wo dann die Funktion battleEnd des outputmanagers eine finale Ausgabe tätigt, wer das Spiel gewonnen hat. </w:t>
+      </w:r>
+      <w:r>
+        <w:rPr>
+          <w:rFonts w:cs="Arial" w:ascii="Arial" w:hAnsi="Arial"/>
+        </w:rPr>
+        <w:t>Die beiden Boards werden geleert und die Json-Datei mit leeren Boards überschrieben, der gespeicherte Spielstand wird gelöscht.</w:t>
+      </w:r>
+      <w:r>
+        <w:rPr>
+          <w:rFonts w:cs="Arial" w:ascii="Arial" w:hAnsi="Arial"/>
+        </w:rPr>
+        <w:t xml:space="preserve"> Danach beendet sich das Programm und man kann es zum wiederholten spielen erneut starten.</w:t>
+      </w:r>
+    </w:p>
+    <w:p>
+      <w:pPr>
+        <w:pStyle w:val="Normal"/>
+        <w:rPr>
+          <w:rFonts w:ascii="Arial" w:hAnsi="Arial" w:cs="Arial"/>
+        </w:rPr>
+      </w:pPr>
+      <w:r>
+        <w:rPr>
+          <w:rFonts w:cs="Arial" w:ascii="Arial" w:hAnsi="Arial"/>
+        </w:rPr>
+      </w:r>
+    </w:p>
+    <w:p>
+      <w:pPr>
+        <w:pStyle w:val="Normal"/>
+        <w:rPr>
+          <w:rFonts w:ascii="Arial" w:hAnsi="Arial" w:cs="Arial"/>
+        </w:rPr>
+      </w:pPr>
+      <w:r>
+        <w:rPr>
+          <w:rFonts w:cs="Arial" w:ascii="Arial" w:hAnsi="Arial"/>
+        </w:rPr>
+      </w:r>
+    </w:p>
+    <w:p>
+      <w:pPr>
+        <w:pStyle w:val="Normal"/>
+        <w:rPr>
+          <w:rFonts w:ascii="Arial" w:hAnsi="Arial" w:cs="Arial"/>
+        </w:rPr>
+      </w:pPr>
+      <w:r>
+        <w:rPr>
+          <w:rFonts w:cs="Arial" w:ascii="Arial" w:hAnsi="Arial"/>
+        </w:rPr>
+      </w:r>
+    </w:p>
+    <w:p>
+      <w:pPr>
+        <w:pStyle w:val="Normal"/>
+        <w:rPr>
+          <w:rFonts w:ascii="Arial" w:hAnsi="Arial" w:cs="Arial"/>
+        </w:rPr>
+      </w:pPr>
+      <w:r>
+        <w:rPr>
+          <w:rFonts w:cs="Arial" w:ascii="Arial" w:hAnsi="Arial"/>
+        </w:rPr>
+      </w:r>
+    </w:p>
+    <w:p>
+      <w:pPr>
+        <w:pStyle w:val="Normal"/>
+        <w:rPr>
+          <w:rFonts w:ascii="Arial" w:hAnsi="Arial" w:cs="Arial"/>
+        </w:rPr>
+      </w:pPr>
+      <w:r>
+        <w:rPr>
+          <w:rFonts w:cs="Arial" w:ascii="Arial" w:hAnsi="Arial"/>
+        </w:rPr>
+      </w:r>
+    </w:p>
+    <w:p>
+      <w:pPr>
+        <w:pStyle w:val="Normal"/>
+        <w:rPr>
+          <w:rFonts w:ascii="Arial" w:hAnsi="Arial" w:cs="Arial"/>
+        </w:rPr>
+      </w:pPr>
+      <w:r>
+        <w:rPr>
+          <w:rFonts w:cs="Arial" w:ascii="Arial" w:hAnsi="Arial"/>
+        </w:rPr>
+      </w:r>
+    </w:p>
+    <w:p>
+      <w:pPr>
+        <w:pStyle w:val="Normal"/>
+        <w:rPr>
+          <w:rFonts w:ascii="Arial" w:hAnsi="Arial" w:cs="Arial"/>
+        </w:rPr>
+      </w:pPr>
+      <w:r>
+        <w:rPr>
+          <w:rFonts w:cs="Arial" w:ascii="Arial" w:hAnsi="Arial"/>
+        </w:rPr>
+      </w:r>
+    </w:p>
+    <w:p>
+      <w:pPr>
+        <w:pStyle w:val="Normal"/>
+        <w:rPr>
+          <w:rFonts w:ascii="Arial" w:hAnsi="Arial" w:cs="Arial"/>
+        </w:rPr>
+      </w:pPr>
+      <w:r>
+        <w:rPr>
+          <w:rFonts w:cs="Arial" w:ascii="Arial" w:hAnsi="Arial"/>
+        </w:rPr>
+      </w:r>
+    </w:p>
+    <w:p>
+      <w:pPr>
+        <w:pStyle w:val="Normal"/>
+        <w:rPr>
+          <w:rFonts w:ascii="Arial" w:hAnsi="Arial" w:cs="Arial"/>
+        </w:rPr>
+      </w:pPr>
+      <w:r>
+        <w:rPr>
+          <w:rFonts w:cs="Arial" w:ascii="Arial" w:hAnsi="Arial"/>
+        </w:rPr>
+      </w:r>
+    </w:p>
+    <w:p>
+      <w:pPr>
+        <w:pStyle w:val="Normal"/>
+        <w:rPr/>
+      </w:pPr>
+      <w:r>
+        <w:rPr>
+          <w:rFonts w:cs="Arial" w:ascii="Arial" w:hAnsi="Arial"/>
+        </w:rPr>
+        <w:t xml:space="preserve">Zweispieler </w:t>
+      </w:r>
+      <w:r>
+        <w:rPr>
+          <w:rFonts w:cs="Arial" w:ascii="Arial" w:hAnsi="Arial"/>
+        </w:rPr>
+        <w:t>Modus</w:t>
+      </w:r>
+      <w:r>
+        <w:rPr>
+          <w:rFonts w:cs="Arial" w:ascii="Arial" w:hAnsi="Arial"/>
+        </w:rPr>
+        <w:t>:</w:t>
+      </w:r>
+    </w:p>
+    <w:p>
+      <w:pPr>
+        <w:pStyle w:val="Normal"/>
+        <w:rPr/>
+      </w:pPr>
+      <w:r>
+        <w:rPr>
+          <w:rFonts w:cs="Arial" w:ascii="Arial" w:hAnsi="Arial"/>
+        </w:rPr>
+        <w:t xml:space="preserve">Beim Zweispieler Modus wird erst der erste Nutzer aufgefordert seinen Namen ein zu geben. Bevor dieser seine Schiffe über Tastatureingabe eingeben soll, wird der zweite Nutzer dazu aufgefordert den Bildschirm nicht an zu schauen, damit er die Position der gegnerischen Schiffe nicht schon kennt. Das Platzieren funktioniert nach dem gleichen Prinzip wie beim Nutzer im Singleplayer. Eingabe des ersten Feldes über die Tastatur und Richtungswahl mit w,a,s,d. Auch hier gilt zu beachten, dass die platzierten Schiffe sich nicht berühren dürfen und auch nicht über das Eck zusammenstoßen dürfen, sollte dass der Fall sein, so muss man das Schiff erneut auf einen freien Platz des Boards platzieren. </w:t>
+      </w:r>
+    </w:p>
+    <w:p>
+      <w:pPr>
+        <w:pStyle w:val="Normal"/>
+        <w:rPr/>
+      </w:pPr>
+      <w:r>
+        <w:rPr>
+          <w:rFonts w:cs="Arial" w:ascii="Arial" w:hAnsi="Arial"/>
+        </w:rPr>
+        <w:t>Nachdem der erste Nutzer fertig mit seinen Eingaben ist wird der Bildschirm geleert und das Endgerät wird an den zweiten Nutzer weiter gereicht. Dieser darf, unter Geheimhaltung vor dem ersten Nutzer nun auch seinen Namen eingeben und seine Schiffe nach dem selben Prinzip platzieren, all dies geschieht in der Funktion gameModeSelction, die Schiffe werden mit Hilfe der Funktion classPlaceShip aus der Datei shipManager platziert.</w:t>
+      </w:r>
+    </w:p>
+    <w:p>
+      <w:pPr>
+        <w:pStyle w:val="Normal"/>
+        <w:rPr>
+          <w:rFonts w:ascii="Arial" w:hAnsi="Arial" w:cs="Arial"/>
+        </w:rPr>
+      </w:pPr>
+      <w:r>
+        <w:rPr>
+          <w:rFonts w:cs="Arial" w:ascii="Arial" w:hAnsi="Arial"/>
+        </w:rPr>
+        <w:t>Anschließend wird der Startspieler über die Funktion selectStartingPlayer aus selectoperations zufällig festgelegt und übergeben.</w:t>
+      </w:r>
+    </w:p>
+    <w:p>
+      <w:pPr>
+        <w:pStyle w:val="Normal"/>
+        <w:rPr>
+          <w:rFonts w:ascii="Arial" w:hAnsi="Arial" w:cs="Arial"/>
+        </w:rPr>
+      </w:pPr>
+      <w:r>
+        <w:rPr>
+          <w:rFonts w:cs="Arial" w:ascii="Arial" w:hAnsi="Arial"/>
+        </w:rPr>
+        <w:t xml:space="preserve">In der Funktion shooting aus der Datei shootingfunction darf der bestimmte Nutzer beginnen. </w:t>
+      </w:r>
+    </w:p>
+    <w:p>
+      <w:pPr>
+        <w:pStyle w:val="Normal"/>
+        <w:rPr>
+          <w:rFonts w:ascii="Arial" w:hAnsi="Arial" w:cs="Arial"/>
+        </w:rPr>
+      </w:pPr>
+      <w:r>
+        <w:rPr>
+          <w:rFonts w:cs="Arial" w:ascii="Arial" w:hAnsi="Arial"/>
+        </w:rPr>
+        <w:t xml:space="preserve">Der Nutzer, welcher an der Reihe ist bekommt nun das Board, auf welches er schießen soll ausgegeben, im ersten Zug sind alles Wasserfelder. Der Nutzer, welcher an der Reihe ist, darf nun auf ein Feld seiner Wahl schießen, er tut dies über eine Tastatureingabe, welche in playermanager in der Datei shootingfunction ausgeführt wird. Trifft er, so erscheint an der Stelle ein x, verfehlt er so wird ein o gezeichnet. Bei einem Treffer darf der Nutzer, der an der Reihe war erneut schießen, verfehlt er, so ist der andere Nutzer an der Reihe und die Konsole wird geleert. Der andere Nutzer darf ebenfalls über eine Tastatureingabe schießen. Auch bei ihm gilt, wenn ein Treffer gelandet wurde, dann darf er erneut schießen, sollte er  Wasser treffen, ist der andere Nutzer wieder an der Reihe. Die Boards werden nach jedem Schuss aktualisiert und erneut auf der Konsole ausgegeben. </w:t>
+      </w:r>
+      <w:bookmarkStart w:id="0" w:name="__DdeLink__84_3933765544"/>
+      <w:bookmarkEnd w:id="0"/>
+      <w:r>
+        <w:rPr>
+          <w:rFonts w:cs="Arial" w:ascii="Arial" w:hAnsi="Arial"/>
+        </w:rPr>
+        <w:t>Es ist nicht möglich ein schon einmal beschossenes Feld erneut zu beschießen.</w:t>
+      </w:r>
+    </w:p>
+    <w:p>
+      <w:pPr>
+        <w:pStyle w:val="Normal"/>
+        <w:rPr>
+          <w:rFonts w:ascii="Arial" w:hAnsi="Arial" w:cs="Arial"/>
+        </w:rPr>
+      </w:pPr>
+      <w:r>
+        <w:rPr>
+          <w:rFonts w:cs="Arial" w:ascii="Arial" w:hAnsi="Arial"/>
+        </w:rPr>
+        <w:t xml:space="preserve">Sobald es einem der beiden Nutzer gelingt alle Schiffe des Gegners zu versenken </w:t>
+      </w:r>
+      <w:r>
+        <w:rPr>
+          <w:rFonts w:cs="Arial" w:ascii="Arial" w:hAnsi="Arial"/>
+        </w:rPr>
+        <w:t>wird seine Nummer an das Hauptprogramm zurück gegeben.</w:t>
       </w:r>
       <w:r>
         <w:rPr>
@@ -2014,184 +2499,201 @@
         <w:rPr>
           <w:rFonts w:cs="Arial" w:ascii="Arial" w:hAnsi="Arial"/>
         </w:rPr>
-        <w:t>Hierbei gilt es zu beachten, dass die platzierten Schiffe sich nicht berühren dürfen und auch nicht über das Eck zusammenstoßen dürfen, sollte dass der Fall sein, so muss man das Schiff erneut auf einen freien Platz des Boards platzieren.</w:t>
-      </w:r>
-    </w:p>
-    <w:p>
-      <w:pPr>
-        <w:pStyle w:val="Normal"/>
-        <w:rPr/>
-      </w:pPr>
-      <w:r>
-        <w:rPr>
-          <w:rFonts w:cs="Arial" w:ascii="Arial" w:hAnsi="Arial"/>
-        </w:rPr>
-        <w:t xml:space="preserve">Der Computer platziert anschließend heimlich seine Schiffe in classCpuPlaceShip ebenfalls aus der Datei shipManager. </w:t>
-      </w:r>
-      <w:r>
-        <w:rPr>
-          <w:rFonts w:cs="Arial" w:ascii="Arial" w:hAnsi="Arial"/>
-        </w:rPr>
-        <w:t>Er sucht sich immer zufällige Felder und eine zufällige Richtung aus und überprüft im Anschluss, ob es Regelkonform ist, dass Schiff dort zu platzieren.</w:t>
-      </w:r>
-      <w:r>
-        <w:rPr>
-          <w:rFonts w:cs="Arial" w:ascii="Arial" w:hAnsi="Arial"/>
-        </w:rPr>
-        <w:t xml:space="preserve"> </w:t>
-      </w:r>
-    </w:p>
-    <w:p>
-      <w:pPr>
-        <w:pStyle w:val="Normal"/>
-        <w:rPr/>
-      </w:pPr>
-      <w:r>
-        <w:rPr>
-          <w:rFonts w:cs="Arial" w:ascii="Arial" w:hAnsi="Arial"/>
-        </w:rPr>
-        <w:t>Ist die CPU fertig damit ihre Schiffe zu platzieren, dann wird zufällig bestimmt, welcher Spieler das Spiel beginnen darf, dies geschiet in der Funktion selectStartingPLayer.</w:t>
-      </w:r>
-    </w:p>
-    <w:p>
-      <w:pPr>
-        <w:pStyle w:val="Normal"/>
-        <w:rPr/>
-      </w:pPr>
-      <w:r>
-        <w:rPr>
-          <w:rFonts w:cs="Arial" w:ascii="Arial" w:hAnsi="Arial"/>
-        </w:rPr>
-        <w:t>Anschließend beginnt das tatsächliche Spiel, in shooting aus shootingfunction darf der ausgeloste Startspieler beginnen ein Feld zu beschießen.</w:t>
-      </w:r>
-    </w:p>
-    <w:p>
-      <w:pPr>
-        <w:pStyle w:val="Normal"/>
-        <w:rPr/>
-      </w:pPr>
-      <w:r>
-        <w:rPr>
-          <w:rFonts w:cs="Arial" w:ascii="Arial" w:hAnsi="Arial"/>
-        </w:rPr>
-        <w:t>Wir nehmen an, dass die CPU beginnen darf.</w:t>
-      </w:r>
-    </w:p>
-    <w:p>
-      <w:pPr>
-        <w:pStyle w:val="Normal"/>
-        <w:rPr/>
-      </w:pPr>
-      <w:r>
-        <w:rPr>
-          <w:rFonts w:cs="Arial" w:ascii="Arial" w:hAnsi="Arial"/>
-        </w:rPr>
-        <w:t xml:space="preserve">Die CPU beginnt, indem sie zu beginn auf ein zufällig ausgewähltes Feld schießt. Dieses Feld darf von der CPU zuvor noch nicht beschossen worden sein. Sollte die CPU einen Treffer landen, so setzt sie Logik ein und versucht dass ganze Schiff zu versenken(siehe Beschreibung CPU). </w:t>
-      </w:r>
-      <w:r>
-        <w:rPr>
-          <w:rFonts w:cs="Arial" w:ascii="Arial" w:hAnsi="Arial"/>
-        </w:rPr>
-        <w:t>Bei einem Teffer darf erneut geschossen werden.</w:t>
-      </w:r>
-      <w:r>
-        <w:rPr>
-          <w:rFonts w:cs="Arial" w:ascii="Arial" w:hAnsi="Arial"/>
-        </w:rPr>
-        <w:t xml:space="preserve"> Nach jedem Schuss wird das aktualisierte </w:t>
-      </w:r>
-      <w:r>
-        <w:rPr>
-          <w:rFonts w:cs="Arial" w:ascii="Arial" w:hAnsi="Arial"/>
-        </w:rPr>
-        <w:t>B</w:t>
-      </w:r>
-      <w:r>
-        <w:rPr>
-          <w:rFonts w:cs="Arial" w:ascii="Arial" w:hAnsi="Arial"/>
-        </w:rPr>
-        <w:t>oard auf der Benutzeroberfläche ausgegeben. Trifft die CPU jedoch Wasser, so ist der Spieler an der Reihe, der Wechsel funktioniert über die Funktion next</w:t>
-      </w:r>
-      <w:r>
-        <w:rPr>
-          <w:rFonts w:cs="Arial" w:ascii="Arial" w:hAnsi="Arial"/>
-        </w:rPr>
-        <w:t>P</w:t>
-      </w:r>
-      <w:r>
-        <w:rPr>
-          <w:rFonts w:cs="Arial" w:ascii="Arial" w:hAnsi="Arial"/>
-        </w:rPr>
-        <w:t>layer aus shootingfunction.</w:t>
-      </w:r>
-    </w:p>
-    <w:p>
-      <w:pPr>
-        <w:pStyle w:val="Normal"/>
-        <w:rPr/>
-      </w:pPr>
-      <w:r>
-        <w:rPr>
-          <w:rFonts w:cs="Arial" w:ascii="Arial" w:hAnsi="Arial"/>
-        </w:rPr>
-        <w:t xml:space="preserve">Der Spieler bekommt das board ausgegeben und darf über Tastatureingabe wählen, wohin er schießen möchte. </w:t>
-      </w:r>
-      <w:r>
-        <w:rPr>
-          <w:rFonts w:cs="Arial" w:ascii="Arial" w:hAnsi="Arial"/>
-        </w:rPr>
-        <w:t xml:space="preserve">Das aktualisierte Board wird ausgegeben. Bei einem Treffer darf der Spieler erneut schießen, bei einem Wasser Treffer wird erneut die Funktion nextPlayer aus shootingfunction aufgerufen und die CPU ist wieder an der Reihe. </w:t>
-      </w:r>
-    </w:p>
-    <w:p>
-      <w:pPr>
-        <w:pStyle w:val="Normal"/>
-        <w:rPr/>
-      </w:pPr>
-      <w:r>
-        <w:rPr>
-          <w:rFonts w:cs="Arial" w:ascii="Arial" w:hAnsi="Arial"/>
-        </w:rPr>
-        <w:t>Das ganze wiederholt sich so lange, bis einer der beiden alle Schiffe des anderen zerstört hat. Dies wird im playerManager aus der Datei shootingfunction ermittelt.</w:t>
-      </w:r>
-    </w:p>
-    <w:p>
-      <w:pPr>
-        <w:pStyle w:val="Normal"/>
-        <w:rPr/>
-      </w:pPr>
-      <w:r>
-        <w:rPr>
-          <w:rFonts w:cs="Arial" w:ascii="Arial" w:hAnsi="Arial"/>
-        </w:rPr>
-        <w:t>Sollte einer der Beiden alle Schiffe des anderen zerstört haben, so wird die Nummer dieses Spielers an das Hauptprogramm zurück gegeben, wo dann die Funktion battleEnd des outputmanagers eine finale Ausgabe tätigt, wer das Spiel gewonnen hat. Danach beendet sich das Programm und man kann es zum wiederholten spielen erneut starten.</w:t>
-      </w:r>
-    </w:p>
-    <w:p>
-      <w:pPr>
-        <w:pStyle w:val="Normal"/>
-        <w:rPr>
-          <w:rFonts w:ascii="Arial" w:hAnsi="Arial" w:cs="Arial"/>
-        </w:rPr>
-      </w:pPr>
-      <w:r>
-        <w:rPr>
-          <w:rFonts w:cs="Arial" w:ascii="Arial" w:hAnsi="Arial"/>
-        </w:rPr>
-      </w:r>
-    </w:p>
-    <w:p>
-      <w:pPr>
-        <w:pStyle w:val="Normal"/>
-        <w:rPr>
-          <w:rFonts w:ascii="Arial" w:hAnsi="Arial" w:cs="Arial"/>
-        </w:rPr>
-      </w:pPr>
-      <w:r>
-        <w:rPr>
-          <w:rFonts w:cs="Arial" w:ascii="Arial" w:hAnsi="Arial"/>
-        </w:rPr>
-        <w:t>Zweispieler</w:t>
+        <w:t>D</w:t>
+      </w:r>
+      <w:r>
+        <w:rPr>
+          <w:rFonts w:cs="Arial" w:ascii="Arial" w:hAnsi="Arial"/>
+        </w:rPr>
+        <w:t xml:space="preserve">ie Boards der Spieler </w:t>
+      </w:r>
+      <w:r>
+        <w:rPr>
+          <w:rFonts w:cs="Arial" w:ascii="Arial" w:hAnsi="Arial"/>
+        </w:rPr>
+        <w:t>werden</w:t>
+      </w:r>
+      <w:r>
+        <w:rPr>
+          <w:rFonts w:cs="Arial" w:ascii="Arial" w:hAnsi="Arial"/>
+        </w:rPr>
+        <w:t xml:space="preserve"> geleert und in die Json-Datei geschrieben um den eventuell gespeicherten Spielstand zu löschen. Im Anschluss </w:t>
+      </w:r>
+      <w:r>
+        <w:rPr>
+          <w:rFonts w:cs="Arial" w:ascii="Arial" w:hAnsi="Arial"/>
+        </w:rPr>
+        <w:t>wird für den Nutzer, welcher gewonnen hat eine Funktion winOutput aus der Datei outputmanager aufgerufen, die zeigt, welcher Nutzer gewonnen hat.</w:t>
+      </w:r>
+    </w:p>
+    <w:p>
+      <w:pPr>
+        <w:pStyle w:val="Normal"/>
+        <w:rPr>
+          <w:rFonts w:ascii="Arial" w:hAnsi="Arial" w:cs="Arial"/>
+        </w:rPr>
+      </w:pPr>
+      <w:r>
+        <w:rPr>
+          <w:rFonts w:cs="Arial" w:ascii="Arial" w:hAnsi="Arial"/>
+        </w:rPr>
+        <w:t xml:space="preserve">Abschließend beendet sich das Programm und man kann es erneut starten um erneut eine Runde Schiffe versenken Spielen zu können. </w:t>
+      </w:r>
+    </w:p>
+    <w:p>
+      <w:pPr>
+        <w:pStyle w:val="Normal"/>
+        <w:rPr>
+          <w:rFonts w:ascii="Arial" w:hAnsi="Arial" w:cs="Arial"/>
+        </w:rPr>
+      </w:pPr>
+      <w:r>
+        <w:rPr>
+          <w:rFonts w:cs="Arial" w:ascii="Arial" w:hAnsi="Arial"/>
+        </w:rPr>
+      </w:r>
+    </w:p>
+    <w:p>
+      <w:pPr>
+        <w:pStyle w:val="Normal"/>
+        <w:rPr>
+          <w:rFonts w:ascii="Arial" w:hAnsi="Arial" w:cs="Arial"/>
+        </w:rPr>
+      </w:pPr>
+      <w:r>
+        <w:rPr>
+          <w:rFonts w:cs="Arial" w:ascii="Arial" w:hAnsi="Arial"/>
+        </w:rPr>
+      </w:r>
+    </w:p>
+    <w:p>
+      <w:pPr>
+        <w:pStyle w:val="Normal"/>
+        <w:rPr>
+          <w:rFonts w:ascii="Arial" w:hAnsi="Arial" w:cs="Arial"/>
+        </w:rPr>
+      </w:pPr>
+      <w:r>
+        <w:rPr>
+          <w:rFonts w:cs="Arial" w:ascii="Arial" w:hAnsi="Arial"/>
+        </w:rPr>
+      </w:r>
+    </w:p>
+    <w:p>
+      <w:pPr>
+        <w:pStyle w:val="Normal"/>
+        <w:rPr>
+          <w:rFonts w:ascii="Arial" w:hAnsi="Arial" w:cs="Arial"/>
+        </w:rPr>
+      </w:pPr>
+      <w:r>
+        <w:rPr>
+          <w:rFonts w:cs="Arial" w:ascii="Arial" w:hAnsi="Arial"/>
+        </w:rPr>
+      </w:r>
+    </w:p>
+    <w:p>
+      <w:pPr>
+        <w:pStyle w:val="Normal"/>
+        <w:rPr>
+          <w:rFonts w:ascii="Arial" w:hAnsi="Arial" w:cs="Arial"/>
+        </w:rPr>
+      </w:pPr>
+      <w:r>
+        <w:rPr>
+          <w:rFonts w:cs="Arial" w:ascii="Arial" w:hAnsi="Arial"/>
+        </w:rPr>
+      </w:r>
+    </w:p>
+    <w:p>
+      <w:pPr>
+        <w:pStyle w:val="Normal"/>
+        <w:rPr>
+          <w:rFonts w:ascii="Arial" w:hAnsi="Arial" w:cs="Arial"/>
+        </w:rPr>
+      </w:pPr>
+      <w:r>
+        <w:rPr>
+          <w:rFonts w:cs="Arial" w:ascii="Arial" w:hAnsi="Arial"/>
+        </w:rPr>
+      </w:r>
+    </w:p>
+    <w:p>
+      <w:pPr>
+        <w:pStyle w:val="Normal"/>
+        <w:rPr>
+          <w:rFonts w:ascii="Arial" w:hAnsi="Arial" w:cs="Arial"/>
+        </w:rPr>
+      </w:pPr>
+      <w:r>
+        <w:rPr>
+          <w:rFonts w:cs="Arial" w:ascii="Arial" w:hAnsi="Arial"/>
+        </w:rPr>
+      </w:r>
+    </w:p>
+    <w:p>
+      <w:pPr>
+        <w:pStyle w:val="Normal"/>
+        <w:rPr>
+          <w:rFonts w:ascii="Arial" w:hAnsi="Arial" w:cs="Arial"/>
+        </w:rPr>
+      </w:pPr>
+      <w:r>
+        <w:rPr>
+          <w:rFonts w:cs="Arial" w:ascii="Arial" w:hAnsi="Arial"/>
+        </w:rPr>
+      </w:r>
+    </w:p>
+    <w:p>
+      <w:pPr>
+        <w:pStyle w:val="Normal"/>
+        <w:rPr>
+          <w:rFonts w:ascii="Arial" w:hAnsi="Arial" w:cs="Arial"/>
+        </w:rPr>
+      </w:pPr>
+      <w:r>
+        <w:rPr>
+          <w:rFonts w:cs="Arial" w:ascii="Arial" w:hAnsi="Arial"/>
+        </w:rPr>
+      </w:r>
+    </w:p>
+    <w:p>
+      <w:pPr>
+        <w:pStyle w:val="Normal"/>
+        <w:rPr>
+          <w:rFonts w:ascii="Arial" w:hAnsi="Arial" w:cs="Arial"/>
+        </w:rPr>
+      </w:pPr>
+      <w:r>
+        <w:rPr>
+          <w:rFonts w:cs="Arial" w:ascii="Arial" w:hAnsi="Arial"/>
+        </w:rPr>
+      </w:r>
+    </w:p>
+    <w:p>
+      <w:pPr>
+        <w:pStyle w:val="Normal"/>
+        <w:rPr>
+          <w:rFonts w:ascii="Arial" w:hAnsi="Arial" w:cs="Arial"/>
+        </w:rPr>
+      </w:pPr>
+      <w:r>
+        <w:rPr>
+          <w:rFonts w:cs="Arial" w:ascii="Arial" w:hAnsi="Arial"/>
+        </w:rPr>
+      </w:r>
+    </w:p>
+    <w:p>
+      <w:pPr>
+        <w:pStyle w:val="Normal"/>
+        <w:rPr>
+          <w:rFonts w:ascii="Arial" w:hAnsi="Arial" w:cs="Arial"/>
+        </w:rPr>
+      </w:pPr>
+      <w:r>
+        <w:rPr>
+          <w:rFonts w:cs="Arial" w:ascii="Arial" w:hAnsi="Arial"/>
+        </w:rPr>
       </w:r>
     </w:p>
     <w:p>
@@ -3762,6 +4264,195 @@
       <w:rFonts w:cs="Wingdings"/>
     </w:rPr>
   </w:style>
+  <w:style w:type="character" w:styleId="ListLabel67">
+    <w:name w:val="ListLabel 67"/>
+    <w:qFormat/>
+    <w:rPr>
+      <w:rFonts w:ascii="Arial" w:hAnsi="Arial" w:cs="Arial"/>
+    </w:rPr>
+  </w:style>
+  <w:style w:type="character" w:styleId="ListLabel68">
+    <w:name w:val="ListLabel 68"/>
+    <w:qFormat/>
+    <w:rPr>
+      <w:rFonts w:cs="Courier New"/>
+    </w:rPr>
+  </w:style>
+  <w:style w:type="character" w:styleId="ListLabel69">
+    <w:name w:val="ListLabel 69"/>
+    <w:qFormat/>
+    <w:rPr>
+      <w:rFonts w:cs="Wingdings"/>
+    </w:rPr>
+  </w:style>
+  <w:style w:type="character" w:styleId="ListLabel70">
+    <w:name w:val="ListLabel 70"/>
+    <w:qFormat/>
+    <w:rPr>
+      <w:rFonts w:cs="Symbol"/>
+    </w:rPr>
+  </w:style>
+  <w:style w:type="character" w:styleId="ListLabel71">
+    <w:name w:val="ListLabel 71"/>
+    <w:qFormat/>
+    <w:rPr>
+      <w:rFonts w:cs="Courier New"/>
+    </w:rPr>
+  </w:style>
+  <w:style w:type="character" w:styleId="ListLabel72">
+    <w:name w:val="ListLabel 72"/>
+    <w:qFormat/>
+    <w:rPr>
+      <w:rFonts w:cs="Wingdings"/>
+    </w:rPr>
+  </w:style>
+  <w:style w:type="character" w:styleId="ListLabel73">
+    <w:name w:val="ListLabel 73"/>
+    <w:qFormat/>
+    <w:rPr>
+      <w:rFonts w:cs="Symbol"/>
+    </w:rPr>
+  </w:style>
+  <w:style w:type="character" w:styleId="ListLabel74">
+    <w:name w:val="ListLabel 74"/>
+    <w:qFormat/>
+    <w:rPr>
+      <w:rFonts w:cs="Courier New"/>
+    </w:rPr>
+  </w:style>
+  <w:style w:type="character" w:styleId="ListLabel75">
+    <w:name w:val="ListLabel 75"/>
+    <w:qFormat/>
+    <w:rPr>
+      <w:rFonts w:cs="Wingdings"/>
+    </w:rPr>
+  </w:style>
+  <w:style w:type="character" w:styleId="ListLabel76">
+    <w:name w:val="ListLabel 76"/>
+    <w:qFormat/>
+    <w:rPr>
+      <w:rFonts w:ascii="Arial" w:hAnsi="Arial" w:cs="Arial"/>
+    </w:rPr>
+  </w:style>
+  <w:style w:type="character" w:styleId="ListLabel77">
+    <w:name w:val="ListLabel 77"/>
+    <w:qFormat/>
+    <w:rPr>
+      <w:rFonts w:cs="Courier New"/>
+    </w:rPr>
+  </w:style>
+  <w:style w:type="character" w:styleId="ListLabel78">
+    <w:name w:val="ListLabel 78"/>
+    <w:qFormat/>
+    <w:rPr>
+      <w:rFonts w:cs="Wingdings"/>
+    </w:rPr>
+  </w:style>
+  <w:style w:type="character" w:styleId="ListLabel79">
+    <w:name w:val="ListLabel 79"/>
+    <w:qFormat/>
+    <w:rPr>
+      <w:rFonts w:cs="Symbol"/>
+    </w:rPr>
+  </w:style>
+  <w:style w:type="character" w:styleId="ListLabel80">
+    <w:name w:val="ListLabel 80"/>
+    <w:qFormat/>
+    <w:rPr>
+      <w:rFonts w:cs="Courier New"/>
+    </w:rPr>
+  </w:style>
+  <w:style w:type="character" w:styleId="ListLabel81">
+    <w:name w:val="ListLabel 81"/>
+    <w:qFormat/>
+    <w:rPr>
+      <w:rFonts w:cs="Wingdings"/>
+    </w:rPr>
+  </w:style>
+  <w:style w:type="character" w:styleId="ListLabel82">
+    <w:name w:val="ListLabel 82"/>
+    <w:qFormat/>
+    <w:rPr>
+      <w:rFonts w:cs="Symbol"/>
+    </w:rPr>
+  </w:style>
+  <w:style w:type="character" w:styleId="ListLabel83">
+    <w:name w:val="ListLabel 83"/>
+    <w:qFormat/>
+    <w:rPr>
+      <w:rFonts w:cs="Courier New"/>
+    </w:rPr>
+  </w:style>
+  <w:style w:type="character" w:styleId="ListLabel84">
+    <w:name w:val="ListLabel 84"/>
+    <w:qFormat/>
+    <w:rPr>
+      <w:rFonts w:cs="Wingdings"/>
+    </w:rPr>
+  </w:style>
+  <w:style w:type="character" w:styleId="ListLabel85">
+    <w:name w:val="ListLabel 85"/>
+    <w:qFormat/>
+    <w:rPr>
+      <w:rFonts w:ascii="Arial" w:hAnsi="Arial" w:cs="Arial"/>
+    </w:rPr>
+  </w:style>
+  <w:style w:type="character" w:styleId="ListLabel86">
+    <w:name w:val="ListLabel 86"/>
+    <w:qFormat/>
+    <w:rPr>
+      <w:rFonts w:cs="Courier New"/>
+    </w:rPr>
+  </w:style>
+  <w:style w:type="character" w:styleId="ListLabel87">
+    <w:name w:val="ListLabel 87"/>
+    <w:qFormat/>
+    <w:rPr>
+      <w:rFonts w:cs="Wingdings"/>
+    </w:rPr>
+  </w:style>
+  <w:style w:type="character" w:styleId="ListLabel88">
+    <w:name w:val="ListLabel 88"/>
+    <w:qFormat/>
+    <w:rPr>
+      <w:rFonts w:cs="Symbol"/>
+    </w:rPr>
+  </w:style>
+  <w:style w:type="character" w:styleId="ListLabel89">
+    <w:name w:val="ListLabel 89"/>
+    <w:qFormat/>
+    <w:rPr>
+      <w:rFonts w:cs="Courier New"/>
+    </w:rPr>
+  </w:style>
+  <w:style w:type="character" w:styleId="ListLabel90">
+    <w:name w:val="ListLabel 90"/>
+    <w:qFormat/>
+    <w:rPr>
+      <w:rFonts w:cs="Wingdings"/>
+    </w:rPr>
+  </w:style>
+  <w:style w:type="character" w:styleId="ListLabel91">
+    <w:name w:val="ListLabel 91"/>
+    <w:qFormat/>
+    <w:rPr>
+      <w:rFonts w:cs="Symbol"/>
+    </w:rPr>
+  </w:style>
+  <w:style w:type="character" w:styleId="ListLabel92">
+    <w:name w:val="ListLabel 92"/>
+    <w:qFormat/>
+    <w:rPr>
+      <w:rFonts w:cs="Courier New"/>
+    </w:rPr>
+  </w:style>
+  <w:style w:type="character" w:styleId="ListLabel93">
+    <w:name w:val="ListLabel 93"/>
+    <w:qFormat/>
+    <w:rPr>
+      <w:rFonts w:cs="Wingdings"/>
+    </w:rPr>
+  </w:style>
   <w:style w:type="paragraph" w:styleId="Berschrift" w:customStyle="1">
     <w:name w:val="Überschrift"/>
     <w:basedOn w:val="Normal"/>

</xml_diff>

<commit_message>
added classdiagramm to Doku
</commit_message>
<xml_diff>
--- a/Doku.docx
+++ b/Doku.docx
@@ -836,89 +836,6 @@
         <w:pStyle w:val="Normal"/>
         <w:rPr>
           <w:rFonts w:ascii="Arial" w:hAnsi="Arial" w:cs="Arial"/>
-        </w:rPr>
-      </w:pPr>
-      <w:r>
-        <w:rPr>
-          <w:rFonts w:cs="Arial" w:ascii="Arial" w:hAnsi="Arial"/>
-        </w:rPr>
-      </w:r>
-    </w:p>
-    <w:p>
-      <w:pPr>
-        <w:pStyle w:val="Normal"/>
-        <w:rPr>
-          <w:rFonts w:ascii="Arial" w:hAnsi="Arial" w:cs="Arial"/>
-          <w:b/>
-          <w:b/>
-          <w:bCs/>
-        </w:rPr>
-      </w:pPr>
-      <w:r>
-        <w:rPr>
-          <w:rFonts w:cs="Arial" w:ascii="Arial" w:hAnsi="Arial"/>
-          <w:b/>
-          <w:bCs/>
-        </w:rPr>
-      </w:r>
-    </w:p>
-    <w:p>
-      <w:pPr>
-        <w:pStyle w:val="Normal"/>
-        <w:rPr>
-          <w:rFonts w:ascii="Arial" w:hAnsi="Arial" w:cs="Arial"/>
-        </w:rPr>
-      </w:pPr>
-      <w:r>
-        <w:rPr>
-          <w:rFonts w:cs="Arial" w:ascii="Arial" w:hAnsi="Arial"/>
-        </w:rPr>
-      </w:r>
-    </w:p>
-    <w:p>
-      <w:pPr>
-        <w:pStyle w:val="Normal"/>
-        <w:rPr>
-          <w:rFonts w:ascii="Arial" w:hAnsi="Arial" w:cs="Arial"/>
-        </w:rPr>
-      </w:pPr>
-      <w:r>
-        <w:rPr>
-          <w:rFonts w:cs="Arial" w:ascii="Arial" w:hAnsi="Arial"/>
-        </w:rPr>
-      </w:r>
-    </w:p>
-    <w:p>
-      <w:pPr>
-        <w:pStyle w:val="Normal"/>
-        <w:rPr>
-          <w:rFonts w:ascii="Arial" w:hAnsi="Arial" w:cs="Arial"/>
-        </w:rPr>
-      </w:pPr>
-      <w:r>
-        <w:rPr>
-          <w:rFonts w:cs="Arial" w:ascii="Arial" w:hAnsi="Arial"/>
-        </w:rPr>
-      </w:r>
-    </w:p>
-    <w:p>
-      <w:pPr>
-        <w:pStyle w:val="Normal"/>
-        <w:rPr>
-          <w:rFonts w:ascii="Arial" w:hAnsi="Arial" w:cs="Arial"/>
-        </w:rPr>
-      </w:pPr>
-      <w:r>
-        <w:rPr>
-          <w:rFonts w:cs="Arial" w:ascii="Arial" w:hAnsi="Arial"/>
-        </w:rPr>
-      </w:r>
-    </w:p>
-    <w:p>
-      <w:pPr>
-        <w:pStyle w:val="Normal"/>
-        <w:rPr>
-          <w:rFonts w:ascii="Arial" w:hAnsi="Arial" w:cs="Arial"/>
           <w:b/>
           <w:b/>
           <w:bCs/>
@@ -960,6 +877,51 @@
           <w:szCs w:val="24"/>
           <w:u w:val="single"/>
         </w:rPr>
+        <w:drawing>
+          <wp:anchor behindDoc="0" distT="0" distB="0" distL="0" distR="0" simplePos="0" locked="0" layoutInCell="1" allowOverlap="1" relativeHeight="2">
+            <wp:simplePos x="0" y="0"/>
+            <wp:positionH relativeFrom="column">
+              <wp:posOffset>-441960</wp:posOffset>
+            </wp:positionH>
+            <wp:positionV relativeFrom="paragraph">
+              <wp:posOffset>635</wp:posOffset>
+            </wp:positionV>
+            <wp:extent cx="6614795" cy="3851910"/>
+            <wp:effectExtent l="0" t="0" r="0" b="0"/>
+            <wp:wrapSquare wrapText="largest"/>
+            <wp:docPr id="1" name="Bild1" descr=""/>
+            <wp:cNvGraphicFramePr>
+              <a:graphicFrameLocks xmlns:a="http://schemas.openxmlformats.org/drawingml/2006/main" noChangeAspect="1"/>
+            </wp:cNvGraphicFramePr>
+            <a:graphic xmlns:a="http://schemas.openxmlformats.org/drawingml/2006/main">
+              <a:graphicData uri="http://schemas.openxmlformats.org/drawingml/2006/picture">
+                <pic:pic xmlns:pic="http://schemas.openxmlformats.org/drawingml/2006/picture">
+                  <pic:nvPicPr>
+                    <pic:cNvPr id="1" name="Bild1" descr=""/>
+                    <pic:cNvPicPr>
+                      <a:picLocks noChangeAspect="1" noChangeArrowheads="1"/>
+                    </pic:cNvPicPr>
+                  </pic:nvPicPr>
+                  <pic:blipFill>
+                    <a:blip r:embed="rId2"/>
+                    <a:stretch>
+                      <a:fillRect/>
+                    </a:stretch>
+                  </pic:blipFill>
+                  <pic:spPr bwMode="auto">
+                    <a:xfrm>
+                      <a:off x="0" y="0"/>
+                      <a:ext cx="6614795" cy="3851910"/>
+                    </a:xfrm>
+                    <a:prstGeom prst="rect">
+                      <a:avLst/>
+                    </a:prstGeom>
+                  </pic:spPr>
+                </pic:pic>
+              </a:graphicData>
+            </a:graphic>
+          </wp:anchor>
+        </w:drawing>
       </w:r>
     </w:p>
     <w:p>
@@ -1061,6 +1023,215 @@
     <w:p>
       <w:pPr>
         <w:pStyle w:val="Normal"/>
+        <w:rPr/>
+      </w:pPr>
+      <w:r>
+        <w:rPr>
+          <w:rFonts w:cs="Arial" w:ascii="Arial" w:hAnsi="Arial"/>
+          <w:b/>
+          <w:bCs/>
+          <w:sz w:val="24"/>
+          <w:szCs w:val="24"/>
+          <w:u w:val="single"/>
+        </w:rPr>
+        <w:t>Aktivitätsdiagramme:</w:t>
+      </w:r>
+    </w:p>
+    <w:p>
+      <w:pPr>
+        <w:pStyle w:val="Normal"/>
+        <w:rPr/>
+      </w:pPr>
+      <w:r>
+        <w:rPr>
+          <w:rFonts w:cs="Arial" w:ascii="Arial" w:hAnsi="Arial"/>
+        </w:rPr>
+        <w:t>Wir haben für jede Funktion mit mehr als 5 Zeilen ein dazu gehöriges Aktivitätsdiagramm mit draw.io erstellt, dabei haben wir immer die Funktionen eines Teilprogramms auch in einem Diagramm festgehalten. Aus Gründen der Übersichtlichkeit haben wir darauf verzichtet die Diagramme alle einzeln in die Dokumentation ein zu binden. Die Diagramme finden sich in dem Order mit dem Programmcode, gleichnamig wie die dazu gehörigen Teilprogramme.</w:t>
+      </w:r>
+    </w:p>
+    <w:p>
+      <w:pPr>
+        <w:pStyle w:val="Normal"/>
+        <w:rPr/>
+      </w:pPr>
+      <w:r>
+        <w:rPr>
+          <w:rFonts w:cs="Arial" w:ascii="Arial" w:hAnsi="Arial"/>
+        </w:rPr>
+        <w:t xml:space="preserve">Öffnen lassen sich die Diagramme in der Desktopversion von draw.io oder aus dem Browser mit der Option „Vorhandenes Diagramm öffnen“. </w:t>
+      </w:r>
+    </w:p>
+    <w:p>
+      <w:pPr>
+        <w:pStyle w:val="Normal"/>
+        <w:rPr/>
+      </w:pPr>
+      <w:r>
+        <w:rPr>
+          <w:rFonts w:cs="Arial" w:ascii="Arial" w:hAnsi="Arial"/>
+        </w:rPr>
+        <w:t>Die Funktionen, welche wir nicht als Aktivitätsdiagramm gezeichnet haben, weisen nicht die nötige Komplexität auf um mit einem Aktivitätsdiagramm etwas zu veranschaulichen.</w:t>
+      </w:r>
+    </w:p>
+    <w:p>
+      <w:pPr>
+        <w:pStyle w:val="Normal"/>
+        <w:rPr>
+          <w:rFonts w:ascii="Arial" w:hAnsi="Arial" w:cs="Arial"/>
+        </w:rPr>
+      </w:pPr>
+      <w:r>
+        <w:rPr>
+          <w:rFonts w:cs="Arial" w:ascii="Arial" w:hAnsi="Arial"/>
+        </w:rPr>
+      </w:r>
+    </w:p>
+    <w:p>
+      <w:pPr>
+        <w:pStyle w:val="Normal"/>
+        <w:rPr>
+          <w:rFonts w:ascii="Arial" w:hAnsi="Arial" w:cs="Arial"/>
+        </w:rPr>
+      </w:pPr>
+      <w:r>
+        <w:rPr>
+          <w:rFonts w:cs="Arial" w:ascii="Arial" w:hAnsi="Arial"/>
+        </w:rPr>
+      </w:r>
+    </w:p>
+    <w:p>
+      <w:pPr>
+        <w:pStyle w:val="Normal"/>
+        <w:rPr>
+          <w:rFonts w:ascii="Arial" w:hAnsi="Arial" w:cs="Arial"/>
+        </w:rPr>
+      </w:pPr>
+      <w:r>
+        <w:rPr>
+          <w:rFonts w:cs="Arial" w:ascii="Arial" w:hAnsi="Arial"/>
+        </w:rPr>
+      </w:r>
+    </w:p>
+    <w:p>
+      <w:pPr>
+        <w:pStyle w:val="Normal"/>
+        <w:rPr>
+          <w:rFonts w:ascii="Arial" w:hAnsi="Arial" w:cs="Arial"/>
+        </w:rPr>
+      </w:pPr>
+      <w:r>
+        <w:rPr>
+          <w:rFonts w:cs="Arial" w:ascii="Arial" w:hAnsi="Arial"/>
+        </w:rPr>
+      </w:r>
+    </w:p>
+    <w:p>
+      <w:pPr>
+        <w:pStyle w:val="Normal"/>
+        <w:rPr>
+          <w:rFonts w:ascii="Arial" w:hAnsi="Arial" w:cs="Arial"/>
+        </w:rPr>
+      </w:pPr>
+      <w:r>
+        <w:rPr>
+          <w:rFonts w:cs="Arial" w:ascii="Arial" w:hAnsi="Arial"/>
+        </w:rPr>
+      </w:r>
+    </w:p>
+    <w:p>
+      <w:pPr>
+        <w:pStyle w:val="Normal"/>
+        <w:rPr>
+          <w:rFonts w:ascii="Arial" w:hAnsi="Arial" w:cs="Arial"/>
+        </w:rPr>
+      </w:pPr>
+      <w:r>
+        <w:rPr>
+          <w:rFonts w:cs="Arial" w:ascii="Arial" w:hAnsi="Arial"/>
+        </w:rPr>
+      </w:r>
+    </w:p>
+    <w:p>
+      <w:pPr>
+        <w:pStyle w:val="Normal"/>
+        <w:rPr>
+          <w:rFonts w:ascii="Arial" w:hAnsi="Arial" w:cs="Arial"/>
+        </w:rPr>
+      </w:pPr>
+      <w:r>
+        <w:rPr>
+          <w:rFonts w:cs="Arial" w:ascii="Arial" w:hAnsi="Arial"/>
+        </w:rPr>
+      </w:r>
+    </w:p>
+    <w:p>
+      <w:pPr>
+        <w:pStyle w:val="Normal"/>
+        <w:rPr>
+          <w:rFonts w:ascii="Arial" w:hAnsi="Arial" w:cs="Arial"/>
+        </w:rPr>
+      </w:pPr>
+      <w:r>
+        <w:rPr>
+          <w:rFonts w:cs="Arial" w:ascii="Arial" w:hAnsi="Arial"/>
+        </w:rPr>
+      </w:r>
+    </w:p>
+    <w:p>
+      <w:pPr>
+        <w:pStyle w:val="Normal"/>
+        <w:rPr>
+          <w:rFonts w:ascii="Arial" w:hAnsi="Arial" w:cs="Arial"/>
+        </w:rPr>
+      </w:pPr>
+      <w:r>
+        <w:rPr>
+          <w:rFonts w:cs="Arial" w:ascii="Arial" w:hAnsi="Arial"/>
+        </w:rPr>
+      </w:r>
+    </w:p>
+    <w:p>
+      <w:pPr>
+        <w:pStyle w:val="Normal"/>
+        <w:rPr>
+          <w:rFonts w:ascii="Arial" w:hAnsi="Arial" w:cs="Arial"/>
+        </w:rPr>
+      </w:pPr>
+      <w:r>
+        <w:rPr>
+          <w:rFonts w:cs="Arial" w:ascii="Arial" w:hAnsi="Arial"/>
+        </w:rPr>
+      </w:r>
+    </w:p>
+    <w:p>
+      <w:pPr>
+        <w:pStyle w:val="Normal"/>
+        <w:rPr>
+          <w:rFonts w:ascii="Arial" w:hAnsi="Arial" w:cs="Arial"/>
+        </w:rPr>
+      </w:pPr>
+      <w:r>
+        <w:rPr>
+          <w:rFonts w:cs="Arial" w:ascii="Arial" w:hAnsi="Arial"/>
+        </w:rPr>
+      </w:r>
+    </w:p>
+    <w:p>
+      <w:pPr>
+        <w:pStyle w:val="Normal"/>
+        <w:rPr>
+          <w:rFonts w:ascii="Arial" w:hAnsi="Arial" w:cs="Arial"/>
+        </w:rPr>
+      </w:pPr>
+      <w:r>
+        <w:rPr>
+          <w:rFonts w:cs="Arial" w:ascii="Arial" w:hAnsi="Arial"/>
+        </w:rPr>
+      </w:r>
+    </w:p>
+    <w:p>
+      <w:pPr>
+        <w:pStyle w:val="Normal"/>
         <w:rPr>
           <w:rFonts w:ascii="Arial" w:hAnsi="Arial" w:cs="Arial"/>
           <w:b/>
@@ -1080,12 +1251,223 @@
           <w:szCs w:val="24"/>
           <w:u w:val="single"/>
         </w:rPr>
+        <w:t>Software:</w:t>
       </w:r>
     </w:p>
     <w:p>
       <w:pPr>
         <w:pStyle w:val="Normal"/>
         <w:rPr/>
+      </w:pPr>
+      <w:r>
+        <w:rPr>
+          <w:rFonts w:cs="Arial" w:ascii="Arial" w:hAnsi="Arial"/>
+          <w:u w:val="single"/>
+        </w:rPr>
+        <w:t>Verwendete Bibliotheken:</w:t>
+      </w:r>
+    </w:p>
+    <w:p>
+      <w:pPr>
+        <w:pStyle w:val="Normal"/>
+        <w:rPr>
+          <w:rFonts w:ascii="Arial" w:hAnsi="Arial" w:cs="Arial"/>
+          <w:u w:val="single"/>
+        </w:rPr>
+      </w:pPr>
+      <w:r>
+        <w:rPr>
+          <w:rFonts w:cs="Arial" w:ascii="Arial" w:hAnsi="Arial"/>
+          <w:u w:val="single"/>
+        </w:rPr>
+      </w:r>
+    </w:p>
+    <w:p>
+      <w:pPr>
+        <w:pStyle w:val="Normal"/>
+        <w:rPr/>
+      </w:pPr>
+      <w:r>
+        <w:rPr>
+          <w:rFonts w:cs="Arial" w:ascii="Arial" w:hAnsi="Arial"/>
+        </w:rPr>
+        <w:t>Random:  Wir haben die Random Bibliothek eingebunden, um es dem Computer zu ermöglichen auf ein beliebiges Feld zu schießen und seine Schiffe beliebig zu platzieren. Also um zufällige Zahlen zu ermitteln an welche Stelle im Board etwas plaziert/ geschossen werden soll.</w:t>
+      </w:r>
+    </w:p>
+    <w:p>
+      <w:pPr>
+        <w:pStyle w:val="Normal"/>
+        <w:rPr>
+          <w:rFonts w:ascii="Arial" w:hAnsi="Arial" w:cs="Arial"/>
+        </w:rPr>
+      </w:pPr>
+      <w:r>
+        <w:rPr>
+          <w:rFonts w:cs="Arial" w:ascii="Arial" w:hAnsi="Arial"/>
+        </w:rPr>
+      </w:r>
+    </w:p>
+    <w:p>
+      <w:pPr>
+        <w:pStyle w:val="Normal"/>
+        <w:rPr/>
+      </w:pPr>
+      <w:r>
+        <w:rPr>
+          <w:rFonts w:cs="Arial" w:ascii="Arial" w:hAnsi="Arial"/>
+        </w:rPr>
+        <w:t>Unittests: Die Unittest-Bibliothek haben wir eingebunden um Unittests ausführen zu können.</w:t>
+      </w:r>
+    </w:p>
+    <w:p>
+      <w:pPr>
+        <w:pStyle w:val="Normal"/>
+        <w:rPr>
+          <w:rFonts w:ascii="Arial" w:hAnsi="Arial" w:cs="Arial"/>
+        </w:rPr>
+      </w:pPr>
+      <w:r>
+        <w:rPr>
+          <w:rFonts w:cs="Arial" w:ascii="Arial" w:hAnsi="Arial"/>
+        </w:rPr>
+      </w:r>
+    </w:p>
+    <w:p>
+      <w:pPr>
+        <w:pStyle w:val="Normal"/>
+        <w:rPr/>
+      </w:pPr>
+      <w:r>
+        <w:rPr>
+          <w:rFonts w:cs="Arial" w:ascii="Arial" w:hAnsi="Arial"/>
+        </w:rPr>
+        <w:t>termcolor/colorama: Mit diesen Bibliotheken haben wir die Ausgaben und Boards farblich gestaltet.</w:t>
+      </w:r>
+    </w:p>
+    <w:p>
+      <w:pPr>
+        <w:pStyle w:val="Normal"/>
+        <w:rPr>
+          <w:rFonts w:ascii="Arial" w:hAnsi="Arial" w:cs="Arial"/>
+        </w:rPr>
+      </w:pPr>
+      <w:r>
+        <w:rPr>
+          <w:rFonts w:cs="Arial" w:ascii="Arial" w:hAnsi="Arial"/>
+        </w:rPr>
+      </w:r>
+    </w:p>
+    <w:p>
+      <w:pPr>
+        <w:pStyle w:val="Normal"/>
+        <w:rPr/>
+      </w:pPr>
+      <w:r>
+        <w:rPr>
+          <w:rFonts w:cs="Arial" w:ascii="Arial" w:hAnsi="Arial"/>
+        </w:rPr>
+        <w:t>json: Json beutzen wir, um einen aktuellen Spielstand zwischenspeichern zu können, sollte das Programm mitten im Spiel geschlossen werden und ggf. einen gespeicherten Spielstand weiter spielen zu können, indem man diesen aus der Json-Datei lädt.</w:t>
+      </w:r>
+    </w:p>
+    <w:p>
+      <w:pPr>
+        <w:pStyle w:val="Normal"/>
+        <w:rPr>
+          <w:rFonts w:ascii="Arial" w:hAnsi="Arial" w:cs="Arial"/>
+        </w:rPr>
+      </w:pPr>
+      <w:r>
+        <w:rPr>
+          <w:rFonts w:cs="Arial" w:ascii="Arial" w:hAnsi="Arial"/>
+        </w:rPr>
+      </w:r>
+    </w:p>
+    <w:p>
+      <w:pPr>
+        <w:pStyle w:val="Normal"/>
+        <w:rPr/>
+      </w:pPr>
+      <w:r>
+        <w:rPr>
+          <w:rFonts w:cs="Arial" w:ascii="Arial" w:hAnsi="Arial"/>
+        </w:rPr>
+        <w:t>os: Die OS Bibliothek verwenden wir um den Bildschirm zu leeren, damit man nicht sieht, wo der andere Spieler seine Schiffe platziert hat. Dazu benutzen wir die OS Bibliothek zur Ermittlung des aktuellen Pfades, auf dem das Programm ausgeführt wird.</w:t>
+      </w:r>
+    </w:p>
+    <w:p>
+      <w:pPr>
+        <w:pStyle w:val="Normal"/>
+        <w:rPr>
+          <w:rFonts w:ascii="Arial" w:hAnsi="Arial" w:cs="Arial"/>
+        </w:rPr>
+      </w:pPr>
+      <w:r>
+        <w:rPr>
+          <w:rFonts w:cs="Arial" w:ascii="Arial" w:hAnsi="Arial"/>
+        </w:rPr>
+      </w:r>
+    </w:p>
+    <w:p>
+      <w:pPr>
+        <w:pStyle w:val="Normal"/>
+        <w:rPr>
+          <w:rFonts w:ascii="Arial" w:hAnsi="Arial" w:cs="Arial"/>
+        </w:rPr>
+      </w:pPr>
+      <w:r>
+        <w:rPr>
+          <w:rFonts w:cs="Arial" w:ascii="Arial" w:hAnsi="Arial"/>
+        </w:rPr>
+      </w:r>
+    </w:p>
+    <w:p>
+      <w:pPr>
+        <w:pStyle w:val="Normal"/>
+        <w:rPr>
+          <w:rFonts w:ascii="Arial" w:hAnsi="Arial" w:cs="Arial"/>
+        </w:rPr>
+      </w:pPr>
+      <w:r>
+        <w:rPr>
+          <w:rFonts w:cs="Arial" w:ascii="Arial" w:hAnsi="Arial"/>
+        </w:rPr>
+      </w:r>
+    </w:p>
+    <w:p>
+      <w:pPr>
+        <w:pStyle w:val="Normal"/>
+        <w:rPr>
+          <w:rFonts w:ascii="Arial" w:hAnsi="Arial" w:cs="Arial"/>
+        </w:rPr>
+      </w:pPr>
+      <w:r>
+        <w:rPr>
+          <w:rFonts w:cs="Arial" w:ascii="Arial" w:hAnsi="Arial"/>
+        </w:rPr>
+      </w:r>
+    </w:p>
+    <w:p>
+      <w:pPr>
+        <w:pStyle w:val="Normal"/>
+        <w:rPr>
+          <w:rFonts w:ascii="Arial" w:hAnsi="Arial" w:cs="Arial"/>
+        </w:rPr>
+      </w:pPr>
+      <w:r>
+        <w:rPr>
+          <w:rFonts w:cs="Arial" w:ascii="Arial" w:hAnsi="Arial"/>
+        </w:rPr>
+      </w:r>
+    </w:p>
+    <w:p>
+      <w:pPr>
+        <w:pStyle w:val="Normal"/>
+        <w:rPr>
+          <w:rFonts w:ascii="Arial" w:hAnsi="Arial" w:cs="Arial"/>
+          <w:sz w:val="24"/>
+          <w:szCs w:val="24"/>
+          <w:u w:val="single"/>
+        </w:rPr>
       </w:pPr>
       <w:r>
         <w:rPr>
@@ -1096,7 +1478,534 @@
           <w:szCs w:val="24"/>
           <w:u w:val="single"/>
         </w:rPr>
-        <w:t>Aktivitätsdiagramme:</w:t>
+        <w:t>Spiel</w:t>
+      </w:r>
+    </w:p>
+    <w:p>
+      <w:pPr>
+        <w:pStyle w:val="Normal"/>
+        <w:rPr>
+          <w:rFonts w:ascii="Arial" w:hAnsi="Arial" w:cs="Arial"/>
+          <w:u w:val="single"/>
+        </w:rPr>
+      </w:pPr>
+      <w:r>
+        <w:rPr>
+          <w:rFonts w:cs="Arial" w:ascii="Arial" w:hAnsi="Arial"/>
+          <w:u w:val="single"/>
+        </w:rPr>
+        <w:t>Beschreibung Dateiformat zur Speicherung:</w:t>
+      </w:r>
+    </w:p>
+    <w:p>
+      <w:pPr>
+        <w:pStyle w:val="Normal"/>
+        <w:rPr>
+          <w:rFonts w:ascii="Arial" w:hAnsi="Arial" w:cs="Arial"/>
+        </w:rPr>
+      </w:pPr>
+      <w:r>
+        <w:rPr>
+          <w:rFonts w:cs="Arial" w:ascii="Arial" w:hAnsi="Arial"/>
+        </w:rPr>
+        <w:t>(json beschreiben)</w:t>
+      </w:r>
+    </w:p>
+    <w:p>
+      <w:pPr>
+        <w:pStyle w:val="Normal"/>
+        <w:rPr>
+          <w:rFonts w:ascii="Arial" w:hAnsi="Arial" w:cs="Arial"/>
+        </w:rPr>
+      </w:pPr>
+      <w:r>
+        <w:rPr>
+          <w:rFonts w:cs="Arial" w:ascii="Arial" w:hAnsi="Arial"/>
+        </w:rPr>
+      </w:r>
+    </w:p>
+    <w:p>
+      <w:pPr>
+        <w:pStyle w:val="Normal"/>
+        <w:rPr>
+          <w:rFonts w:ascii="Arial" w:hAnsi="Arial" w:cs="Arial"/>
+          <w:u w:val="single"/>
+        </w:rPr>
+      </w:pPr>
+      <w:r>
+        <w:rPr>
+          <w:rFonts w:cs="Arial" w:ascii="Arial" w:hAnsi="Arial"/>
+          <w:u w:val="single"/>
+        </w:rPr>
+        <w:t>Beschreibung des Nutzerinterfaces:</w:t>
+      </w:r>
+    </w:p>
+    <w:p>
+      <w:pPr>
+        <w:pStyle w:val="Normal"/>
+        <w:rPr>
+          <w:rFonts w:ascii="Arial" w:hAnsi="Arial" w:cs="Arial"/>
+        </w:rPr>
+      </w:pPr>
+      <w:r>
+        <w:rPr>
+          <w:rFonts w:cs="Arial" w:ascii="Arial" w:hAnsi="Arial"/>
+        </w:rPr>
+        <w:t>(einfach Konsole?)</w:t>
+      </w:r>
+    </w:p>
+    <w:p>
+      <w:pPr>
+        <w:pStyle w:val="Normal"/>
+        <w:rPr>
+          <w:rFonts w:ascii="Arial" w:hAnsi="Arial" w:cs="Arial"/>
+        </w:rPr>
+      </w:pPr>
+      <w:r>
+        <w:rPr>
+          <w:rFonts w:cs="Arial" w:ascii="Arial" w:hAnsi="Arial"/>
+        </w:rPr>
+      </w:r>
+    </w:p>
+    <w:p>
+      <w:pPr>
+        <w:pStyle w:val="Normal"/>
+        <w:rPr>
+          <w:rFonts w:ascii="Arial" w:hAnsi="Arial" w:cs="Arial"/>
+        </w:rPr>
+      </w:pPr>
+      <w:r>
+        <w:rPr>
+          <w:rFonts w:cs="Arial" w:ascii="Arial" w:hAnsi="Arial"/>
+        </w:rPr>
+      </w:r>
+    </w:p>
+    <w:p>
+      <w:pPr>
+        <w:pStyle w:val="Normal"/>
+        <w:rPr>
+          <w:rFonts w:ascii="Arial" w:hAnsi="Arial" w:cs="Arial"/>
+        </w:rPr>
+      </w:pPr>
+      <w:r>
+        <w:rPr>
+          <w:rFonts w:cs="Arial" w:ascii="Arial" w:hAnsi="Arial"/>
+        </w:rPr>
+      </w:r>
+    </w:p>
+    <w:p>
+      <w:pPr>
+        <w:pStyle w:val="Normal"/>
+        <w:rPr>
+          <w:rFonts w:ascii="Arial" w:hAnsi="Arial" w:cs="Arial"/>
+        </w:rPr>
+      </w:pPr>
+      <w:r>
+        <w:rPr>
+          <w:rFonts w:cs="Arial" w:ascii="Arial" w:hAnsi="Arial"/>
+        </w:rPr>
+      </w:r>
+    </w:p>
+    <w:p>
+      <w:pPr>
+        <w:pStyle w:val="Normal"/>
+        <w:rPr>
+          <w:rFonts w:ascii="Arial" w:hAnsi="Arial" w:cs="Arial"/>
+        </w:rPr>
+      </w:pPr>
+      <w:r>
+        <w:rPr>
+          <w:rFonts w:cs="Arial" w:ascii="Arial" w:hAnsi="Arial"/>
+        </w:rPr>
+      </w:r>
+    </w:p>
+    <w:p>
+      <w:pPr>
+        <w:pStyle w:val="Normal"/>
+        <w:rPr>
+          <w:rFonts w:ascii="Arial" w:hAnsi="Arial" w:cs="Arial"/>
+        </w:rPr>
+      </w:pPr>
+      <w:r>
+        <w:rPr>
+          <w:rFonts w:cs="Arial" w:ascii="Arial" w:hAnsi="Arial"/>
+        </w:rPr>
+      </w:r>
+    </w:p>
+    <w:p>
+      <w:pPr>
+        <w:pStyle w:val="Normal"/>
+        <w:rPr>
+          <w:rFonts w:ascii="Arial" w:hAnsi="Arial" w:cs="Arial"/>
+          <w:u w:val="single"/>
+        </w:rPr>
+      </w:pPr>
+      <w:r>
+        <w:rPr>
+          <w:rFonts w:cs="Arial" w:ascii="Arial" w:hAnsi="Arial"/>
+          <w:u w:val="single"/>
+        </w:rPr>
+        <w:t>Beschreibung der CPU</w:t>
+      </w:r>
+    </w:p>
+    <w:p>
+      <w:pPr>
+        <w:pStyle w:val="Normal"/>
+        <w:rPr>
+          <w:rFonts w:ascii="Arial" w:hAnsi="Arial" w:cs="Arial"/>
+        </w:rPr>
+      </w:pPr>
+      <w:r>
+        <w:rPr>
+          <w:rFonts w:cs="Arial" w:ascii="Arial" w:hAnsi="Arial"/>
+        </w:rPr>
+        <w:t>Der Computer verteilt, sofern der ein Spieler Modus gewählt wurde, die Schiffe zufällig im Feld. Wenn der Computer an der Reihe ist, schießt er auf ein zufälliges Feld. Sollte dieses schon beschossen worden sein, dann schießt der Computer erneut auf ein zufälliges Feld.</w:t>
+      </w:r>
+    </w:p>
+    <w:p>
+      <w:pPr>
+        <w:pStyle w:val="Normal"/>
+        <w:rPr>
+          <w:rFonts w:ascii="Arial" w:hAnsi="Arial" w:cs="Arial"/>
+        </w:rPr>
+      </w:pPr>
+      <w:r>
+        <w:rPr>
+          <w:rFonts w:cs="Arial" w:ascii="Arial" w:hAnsi="Arial"/>
+        </w:rPr>
+        <w:t>Wenn der Computer einen Treffer landet, dann wird das Feld gespeichert und in eine lige Himmelsrichtung weiter geschossen, sollte ein Wassertreffer folgen wird in die entgegengesetzte Richtung weiter geschossen. Falls in dieser Richtung auch ein direkt ein Wassertreffer fällt, wird die Dimension gewechselt und die in die zwei noch verbleibenden Richtungen geschossen. Wenn alle Richtungen ausprobiert wurden, wird das Schiff vom Spieler versenkt sein. Die noch auszuprobierenden Richtungen werden im Programm von der shootingIq vorgegeben. Diese wird nach einem Wassertreffer um eins erhöht und gespeichert, sodass wenn die cpu wieder dran ist eine andere Richtung wählt, in die geschossen wird. Durch eine while Schleife wird solange in eine Himmelsrichtung geschossen, bis ein Wassertreffer fällt. Die erste Schießposition wird mithilfe der random-Bibliothek zufällig bestimmt und auch gespeichert, da man beim wechseln der Himmelsrichtung von der Ursprungskoordinate aus weiterschießen muss. Die erste Himmersrichtung in die geschossen wird wird auch zufällig in der Funktion firstDirection festgelegt und anhand dieser werden die nachfolgenden Richtungen auch angepasst.</w:t>
+      </w:r>
+    </w:p>
+    <w:p>
+      <w:pPr>
+        <w:pStyle w:val="Normal"/>
+        <w:rPr>
+          <w:rFonts w:ascii="Arial" w:hAnsi="Arial" w:cs="Arial"/>
+        </w:rPr>
+      </w:pPr>
+      <w:r>
+        <w:rPr>
+          <w:rFonts w:cs="Arial" w:ascii="Arial" w:hAnsi="Arial"/>
+        </w:rPr>
+        <w:t>Beim ändern der Richtung gibt es Fälle bei denen die cpu aus dem Feld hinaus schießt und somit ans andere Ende des Feldes schießt. Dies wird nicht abgefangen. Auch nachdem das Schiff versenkt wurde, schießt die cpu noch ein weiteres mal in die vorherige Himmelsrichtung, was auch nicht optimal ist, allerdings fehlte uns die nötige Zeit um dies auch noch umzusetzten. Die stärke der cpu reicht allerdings aus, um auch mal gegen den menschlichen Gegener zu gewinnen.</w:t>
+      </w:r>
+    </w:p>
+    <w:p>
+      <w:pPr>
+        <w:pStyle w:val="Normal"/>
+        <w:rPr>
+          <w:rFonts w:ascii="Arial" w:hAnsi="Arial" w:cs="Arial"/>
+        </w:rPr>
+      </w:pPr>
+      <w:r>
+        <w:rPr>
+          <w:rFonts w:cs="Arial" w:ascii="Arial" w:hAnsi="Arial"/>
+        </w:rPr>
+      </w:r>
+    </w:p>
+    <w:p>
+      <w:pPr>
+        <w:pStyle w:val="Normal"/>
+        <w:rPr>
+          <w:rFonts w:ascii="Arial" w:hAnsi="Arial" w:cs="Arial"/>
+        </w:rPr>
+      </w:pPr>
+      <w:r>
+        <w:rPr>
+          <w:rFonts w:cs="Arial" w:ascii="Arial" w:hAnsi="Arial"/>
+        </w:rPr>
+      </w:r>
+    </w:p>
+    <w:p>
+      <w:pPr>
+        <w:pStyle w:val="Normal"/>
+        <w:rPr>
+          <w:rFonts w:ascii="Arial" w:hAnsi="Arial" w:cs="Arial"/>
+        </w:rPr>
+      </w:pPr>
+      <w:r>
+        <w:rPr>
+          <w:rFonts w:cs="Arial" w:ascii="Arial" w:hAnsi="Arial"/>
+        </w:rPr>
+      </w:r>
+    </w:p>
+    <w:p>
+      <w:pPr>
+        <w:pStyle w:val="Normal"/>
+        <w:rPr>
+          <w:rFonts w:ascii="Arial" w:hAnsi="Arial" w:cs="Arial"/>
+        </w:rPr>
+      </w:pPr>
+      <w:r>
+        <w:rPr>
+          <w:rFonts w:cs="Arial" w:ascii="Arial" w:hAnsi="Arial"/>
+        </w:rPr>
+      </w:r>
+    </w:p>
+    <w:p>
+      <w:pPr>
+        <w:pStyle w:val="Normal"/>
+        <w:rPr>
+          <w:rFonts w:ascii="Arial" w:hAnsi="Arial" w:cs="Arial"/>
+        </w:rPr>
+      </w:pPr>
+      <w:r>
+        <w:rPr>
+          <w:rFonts w:cs="Arial" w:ascii="Arial" w:hAnsi="Arial"/>
+        </w:rPr>
+      </w:r>
+    </w:p>
+    <w:p>
+      <w:pPr>
+        <w:pStyle w:val="Normal"/>
+        <w:rPr>
+          <w:rFonts w:ascii="Arial" w:hAnsi="Arial" w:cs="Arial"/>
+        </w:rPr>
+      </w:pPr>
+      <w:r>
+        <w:rPr>
+          <w:rFonts w:cs="Arial" w:ascii="Arial" w:hAnsi="Arial"/>
+        </w:rPr>
+      </w:r>
+    </w:p>
+    <w:p>
+      <w:pPr>
+        <w:pStyle w:val="Normal"/>
+        <w:rPr>
+          <w:rFonts w:ascii="Arial" w:hAnsi="Arial" w:cs="Arial"/>
+        </w:rPr>
+      </w:pPr>
+      <w:r>
+        <w:rPr>
+          <w:rFonts w:cs="Arial" w:ascii="Arial" w:hAnsi="Arial"/>
+        </w:rPr>
+      </w:r>
+    </w:p>
+    <w:p>
+      <w:pPr>
+        <w:pStyle w:val="Normal"/>
+        <w:rPr>
+          <w:rFonts w:ascii="Arial" w:hAnsi="Arial" w:cs="Arial"/>
+        </w:rPr>
+      </w:pPr>
+      <w:r>
+        <w:rPr>
+          <w:rFonts w:cs="Arial" w:ascii="Arial" w:hAnsi="Arial"/>
+        </w:rPr>
+      </w:r>
+    </w:p>
+    <w:p>
+      <w:pPr>
+        <w:pStyle w:val="Normal"/>
+        <w:rPr>
+          <w:rFonts w:ascii="Arial" w:hAnsi="Arial" w:cs="Arial"/>
+        </w:rPr>
+      </w:pPr>
+      <w:r>
+        <w:rPr>
+          <w:rFonts w:cs="Arial" w:ascii="Arial" w:hAnsi="Arial"/>
+        </w:rPr>
+      </w:r>
+    </w:p>
+    <w:p>
+      <w:pPr>
+        <w:pStyle w:val="Normal"/>
+        <w:rPr>
+          <w:rFonts w:ascii="Arial" w:hAnsi="Arial" w:cs="Arial"/>
+        </w:rPr>
+      </w:pPr>
+      <w:r>
+        <w:rPr>
+          <w:rFonts w:cs="Arial" w:ascii="Arial" w:hAnsi="Arial"/>
+        </w:rPr>
+      </w:r>
+    </w:p>
+    <w:p>
+      <w:pPr>
+        <w:pStyle w:val="Normal"/>
+        <w:rPr>
+          <w:rFonts w:ascii="Arial" w:hAnsi="Arial" w:cs="Arial"/>
+        </w:rPr>
+      </w:pPr>
+      <w:r>
+        <w:rPr>
+          <w:rFonts w:cs="Arial" w:ascii="Arial" w:hAnsi="Arial"/>
+        </w:rPr>
+      </w:r>
+    </w:p>
+    <w:p>
+      <w:pPr>
+        <w:pStyle w:val="Normal"/>
+        <w:rPr>
+          <w:rFonts w:ascii="Arial" w:hAnsi="Arial" w:cs="Arial"/>
+        </w:rPr>
+      </w:pPr>
+      <w:r>
+        <w:rPr>
+          <w:rFonts w:cs="Arial" w:ascii="Arial" w:hAnsi="Arial"/>
+        </w:rPr>
+      </w:r>
+    </w:p>
+    <w:p>
+      <w:pPr>
+        <w:pStyle w:val="Normal"/>
+        <w:rPr>
+          <w:rFonts w:ascii="Arial" w:hAnsi="Arial" w:cs="Arial"/>
+        </w:rPr>
+      </w:pPr>
+      <w:r>
+        <w:rPr>
+          <w:rFonts w:cs="Arial" w:ascii="Arial" w:hAnsi="Arial"/>
+        </w:rPr>
+      </w:r>
+    </w:p>
+    <w:p>
+      <w:pPr>
+        <w:pStyle w:val="Normal"/>
+        <w:rPr>
+          <w:rFonts w:ascii="Arial" w:hAnsi="Arial" w:cs="Arial"/>
+        </w:rPr>
+      </w:pPr>
+      <w:r>
+        <w:rPr>
+          <w:rFonts w:cs="Arial" w:ascii="Arial" w:hAnsi="Arial"/>
+        </w:rPr>
+      </w:r>
+    </w:p>
+    <w:p>
+      <w:pPr>
+        <w:pStyle w:val="Normal"/>
+        <w:rPr>
+          <w:rFonts w:ascii="Arial" w:hAnsi="Arial" w:cs="Arial"/>
+        </w:rPr>
+      </w:pPr>
+      <w:r>
+        <w:rPr>
+          <w:rFonts w:cs="Arial" w:ascii="Arial" w:hAnsi="Arial"/>
+        </w:rPr>
+      </w:r>
+    </w:p>
+    <w:p>
+      <w:pPr>
+        <w:pStyle w:val="Normal"/>
+        <w:rPr>
+          <w:rFonts w:ascii="Arial" w:hAnsi="Arial" w:cs="Arial"/>
+        </w:rPr>
+      </w:pPr>
+      <w:r>
+        <w:rPr>
+          <w:rFonts w:cs="Arial" w:ascii="Arial" w:hAnsi="Arial"/>
+        </w:rPr>
+      </w:r>
+    </w:p>
+    <w:p>
+      <w:pPr>
+        <w:pStyle w:val="Normal"/>
+        <w:rPr>
+          <w:rFonts w:ascii="Arial" w:hAnsi="Arial" w:cs="Arial"/>
+        </w:rPr>
+      </w:pPr>
+      <w:r>
+        <w:rPr>
+          <w:rFonts w:cs="Arial" w:ascii="Arial" w:hAnsi="Arial"/>
+        </w:rPr>
+      </w:r>
+    </w:p>
+    <w:p>
+      <w:pPr>
+        <w:pStyle w:val="Normal"/>
+        <w:rPr>
+          <w:rFonts w:ascii="Arial" w:hAnsi="Arial" w:cs="Arial"/>
+        </w:rPr>
+      </w:pPr>
+      <w:r>
+        <w:rPr>
+          <w:rFonts w:cs="Arial" w:ascii="Arial" w:hAnsi="Arial"/>
+        </w:rPr>
+      </w:r>
+    </w:p>
+    <w:p>
+      <w:pPr>
+        <w:pStyle w:val="Normal"/>
+        <w:rPr>
+          <w:rFonts w:ascii="Arial" w:hAnsi="Arial" w:cs="Arial"/>
+          <w:u w:val="single"/>
+        </w:rPr>
+      </w:pPr>
+      <w:r>
+        <w:rPr>
+          <w:rFonts w:cs="Arial" w:ascii="Arial" w:hAnsi="Arial"/>
+          <w:u w:val="single"/>
+        </w:rPr>
+        <w:t>Dokumentation Spielablauf:</w:t>
+      </w:r>
+    </w:p>
+    <w:p>
+      <w:pPr>
+        <w:pStyle w:val="Normal"/>
+        <w:rPr>
+          <w:rFonts w:ascii="Arial" w:hAnsi="Arial" w:cs="Arial"/>
+        </w:rPr>
+      </w:pPr>
+      <w:r>
+        <w:rPr>
+          <w:rFonts w:cs="Arial" w:ascii="Arial" w:hAnsi="Arial"/>
+        </w:rPr>
+      </w:r>
+    </w:p>
+    <w:p>
+      <w:pPr>
+        <w:pStyle w:val="Normal"/>
+        <w:rPr>
+          <w:rFonts w:ascii="Arial" w:hAnsi="Arial" w:cs="Arial"/>
+        </w:rPr>
+      </w:pPr>
+      <w:r>
+        <w:rPr>
+          <w:rFonts w:cs="Arial" w:ascii="Arial" w:hAnsi="Arial"/>
+        </w:rPr>
+        <w:t>Bevor das Spiel wird der Nutzer gefragt, ob er einen vorherigen Spielstand hat, welchen er laden möchte. Sollte dass der Fall sein springt der Nutzer sofort in sein gespeichertes Spiel zurück, welches über eine json-Datei gespeichert und  geladen wird, hierfür wird die Funktion loadrequest aus selectOperations verwendet.</w:t>
+      </w:r>
+    </w:p>
+    <w:p>
+      <w:pPr>
+        <w:pStyle w:val="Normal"/>
+        <w:rPr>
+          <w:rFonts w:ascii="Arial" w:hAnsi="Arial" w:cs="Arial"/>
+        </w:rPr>
+      </w:pPr>
+      <w:r>
+        <w:rPr>
+          <w:rFonts w:cs="Arial" w:ascii="Arial" w:hAnsi="Arial"/>
+        </w:rPr>
+        <w:t xml:space="preserve">Sollte es keinen gespeicherten Spielstand geben, oder will der Nutzer den alten Spielstand nicht mehr fortsetzten, so wird ein neues Spiel gestartet. </w:t>
+      </w:r>
+    </w:p>
+    <w:p>
+      <w:pPr>
+        <w:pStyle w:val="Normal"/>
+        <w:rPr>
+          <w:rFonts w:ascii="Arial" w:hAnsi="Arial" w:cs="Arial"/>
+        </w:rPr>
+      </w:pPr>
+      <w:r>
+        <w:rPr>
+          <w:rFonts w:cs="Arial" w:ascii="Arial" w:hAnsi="Arial"/>
+        </w:rPr>
+        <w:t>Hierfür wird der Nutzer gefragt, ob er im Einspieler Modus oder im Zweispieler Modus spielen möchte. Dies passiert mit Hilfe der selectStartingPlayer Funktion aus selectoperations. Ist eine Wahl getroffen, so startet die jeweilige Sequenz.</w:t>
+      </w:r>
+    </w:p>
+    <w:p>
+      <w:pPr>
+        <w:pStyle w:val="Normal"/>
+        <w:rPr>
+          <w:rFonts w:ascii="Arial" w:hAnsi="Arial" w:cs="Arial"/>
+        </w:rPr>
+      </w:pPr>
+      <w:r>
+        <w:rPr>
+          <w:rFonts w:cs="Arial" w:ascii="Arial" w:hAnsi="Arial"/>
+        </w:rPr>
       </w:r>
     </w:p>
     <w:p>
@@ -1108,7 +2017,7 @@
         <w:rPr>
           <w:rFonts w:cs="Arial" w:ascii="Arial" w:hAnsi="Arial"/>
         </w:rPr>
-        <w:t>Wir haben für jede Funktion mit mehr als 5 Zeilen ein dazu gehöriges Aktivitätsdiagramm mit draw.io erstellt, dabei haben wir immer die Funktionen eines Teilprogramms auch in einem Diagramm festgehalten. Aus Gründen der Übersichtlichkeit haben wir darauf verzichtet die Diagramme alle einzeln in die Dokumentation ein zu binden. Die Diagramme finden sich in dem Order mit dem Programmcode, gleichnamig wie die dazu gehörigen Teilprogramme.</w:t>
+        <w:t>Einzelspieler Modus:</w:t>
       </w:r>
     </w:p>
     <w:p>
@@ -1120,7 +2029,7 @@
         <w:rPr>
           <w:rFonts w:cs="Arial" w:ascii="Arial" w:hAnsi="Arial"/>
         </w:rPr>
-        <w:t xml:space="preserve">Öffnen lassen sich die Diagramme in der Desktopversion von draw.io oder aus dem Browser mit der Option „Vorhandenes Diagramm öffnen“. </w:t>
+        <w:t>Im Einspieler Modus wird erst der Name des Computergegners auf „Der Computer“ gesetzt und der Nutzer nach seinem Namen gefragt. Anschließend wird der Nutzer aufgefordert seine Schiffe zu platzieren, was in der Funktion classPlaceShip aus shipManager passiert. Der Ablauf des Schiffe platzierens sieht vor, dass man ein Feld für die Spitze des Schiffes mit Hilfe der Tastatur auswählt und anschließend die Richtung in welche das Schiff laufen soll angeben muss(mit w,a,s,d). Hierbei gilt es zu beachten, dass die platzierten Schiffe sich nicht berühren dürfen und auch nicht über das Eck zusammenstoßen dürfen, sollte dass der Fall sein, so muss man das Schiff erneut auf einen freien Platz des Boards platzieren.</w:t>
       </w:r>
     </w:p>
     <w:p>
@@ -1132,149 +2041,7 @@
         <w:rPr>
           <w:rFonts w:cs="Arial" w:ascii="Arial" w:hAnsi="Arial"/>
         </w:rPr>
-        <w:t>Die Funktionen, welche wir nicht als Aktivitätsdiagramm gezeichnet haben, weisen nicht die nötige Komplexität auf um mit einem Aktivitätsdiagramm etwas zu veranschaulichen.</w:t>
-      </w:r>
-    </w:p>
-    <w:p>
-      <w:pPr>
-        <w:pStyle w:val="Normal"/>
-        <w:rPr>
-          <w:rFonts w:ascii="Arial" w:hAnsi="Arial" w:cs="Arial"/>
-        </w:rPr>
-      </w:pPr>
-      <w:r>
-        <w:rPr>
-          <w:rFonts w:cs="Arial" w:ascii="Arial" w:hAnsi="Arial"/>
-        </w:rPr>
-      </w:r>
-    </w:p>
-    <w:p>
-      <w:pPr>
-        <w:pStyle w:val="Normal"/>
-        <w:rPr>
-          <w:rFonts w:ascii="Arial" w:hAnsi="Arial" w:cs="Arial"/>
-        </w:rPr>
-      </w:pPr>
-      <w:r>
-        <w:rPr>
-          <w:rFonts w:cs="Arial" w:ascii="Arial" w:hAnsi="Arial"/>
-        </w:rPr>
-      </w:r>
-    </w:p>
-    <w:p>
-      <w:pPr>
-        <w:pStyle w:val="Normal"/>
-        <w:rPr>
-          <w:rFonts w:ascii="Arial" w:hAnsi="Arial" w:cs="Arial"/>
-        </w:rPr>
-      </w:pPr>
-      <w:r>
-        <w:rPr>
-          <w:rFonts w:cs="Arial" w:ascii="Arial" w:hAnsi="Arial"/>
-        </w:rPr>
-      </w:r>
-    </w:p>
-    <w:p>
-      <w:pPr>
-        <w:pStyle w:val="Normal"/>
-        <w:rPr>
-          <w:rFonts w:ascii="Arial" w:hAnsi="Arial" w:cs="Arial"/>
-        </w:rPr>
-      </w:pPr>
-      <w:r>
-        <w:rPr>
-          <w:rFonts w:cs="Arial" w:ascii="Arial" w:hAnsi="Arial"/>
-        </w:rPr>
-      </w:r>
-    </w:p>
-    <w:p>
-      <w:pPr>
-        <w:pStyle w:val="Normal"/>
-        <w:rPr>
-          <w:rFonts w:ascii="Arial" w:hAnsi="Arial" w:cs="Arial"/>
-        </w:rPr>
-      </w:pPr>
-      <w:r>
-        <w:rPr>
-          <w:rFonts w:cs="Arial" w:ascii="Arial" w:hAnsi="Arial"/>
-        </w:rPr>
-      </w:r>
-    </w:p>
-    <w:p>
-      <w:pPr>
-        <w:pStyle w:val="Normal"/>
-        <w:rPr>
-          <w:rFonts w:ascii="Arial" w:hAnsi="Arial" w:cs="Arial"/>
-        </w:rPr>
-      </w:pPr>
-      <w:r>
-        <w:rPr>
-          <w:rFonts w:cs="Arial" w:ascii="Arial" w:hAnsi="Arial"/>
-        </w:rPr>
-      </w:r>
-    </w:p>
-    <w:p>
-      <w:pPr>
-        <w:pStyle w:val="Normal"/>
-        <w:rPr>
-          <w:rFonts w:ascii="Arial" w:hAnsi="Arial" w:cs="Arial"/>
-        </w:rPr>
-      </w:pPr>
-      <w:r>
-        <w:rPr>
-          <w:rFonts w:cs="Arial" w:ascii="Arial" w:hAnsi="Arial"/>
-        </w:rPr>
-      </w:r>
-    </w:p>
-    <w:p>
-      <w:pPr>
-        <w:pStyle w:val="Normal"/>
-        <w:rPr>
-          <w:rFonts w:ascii="Arial" w:hAnsi="Arial" w:cs="Arial"/>
-        </w:rPr>
-      </w:pPr>
-      <w:r>
-        <w:rPr>
-          <w:rFonts w:cs="Arial" w:ascii="Arial" w:hAnsi="Arial"/>
-        </w:rPr>
-      </w:r>
-    </w:p>
-    <w:p>
-      <w:pPr>
-        <w:pStyle w:val="Normal"/>
-        <w:rPr>
-          <w:rFonts w:ascii="Arial" w:hAnsi="Arial" w:cs="Arial"/>
-        </w:rPr>
-      </w:pPr>
-      <w:r>
-        <w:rPr>
-          <w:rFonts w:cs="Arial" w:ascii="Arial" w:hAnsi="Arial"/>
-        </w:rPr>
-      </w:r>
-    </w:p>
-    <w:p>
-      <w:pPr>
-        <w:pStyle w:val="Normal"/>
-        <w:rPr>
-          <w:rFonts w:ascii="Arial" w:hAnsi="Arial" w:cs="Arial"/>
-          <w:b/>
-          <w:b/>
-          <w:bCs/>
-          <w:sz w:val="24"/>
-          <w:szCs w:val="24"/>
-          <w:u w:val="single"/>
-        </w:rPr>
-      </w:pPr>
-      <w:r>
-        <w:rPr>
-          <w:rFonts w:cs="Arial" w:ascii="Arial" w:hAnsi="Arial"/>
-          <w:b/>
-          <w:bCs/>
-          <w:sz w:val="24"/>
-          <w:szCs w:val="24"/>
-          <w:u w:val="single"/>
-        </w:rPr>
-        <w:t>Software:</w:t>
+        <w:t xml:space="preserve">Der Computer platziert anschließend heimlich seine Schiffe in classCpuPlaceShip ebenfalls aus der Datei shipManager. Er sucht sich immer zufällige Felder und eine zufällige Richtung aus und überprüft im Anschluss, ob es Regelkonform ist, dass Schiff dort zu platzieren. </w:t>
       </w:r>
     </w:p>
     <w:p>
@@ -1285,24 +2052,8 @@
       <w:r>
         <w:rPr>
           <w:rFonts w:cs="Arial" w:ascii="Arial" w:hAnsi="Arial"/>
-          <w:u w:val="single"/>
-        </w:rPr>
-        <w:t>Verwendete Bibliotheken:</w:t>
-      </w:r>
-    </w:p>
-    <w:p>
-      <w:pPr>
-        <w:pStyle w:val="Normal"/>
-        <w:rPr>
-          <w:rFonts w:ascii="Arial" w:hAnsi="Arial" w:cs="Arial"/>
-          <w:u w:val="single"/>
-        </w:rPr>
-      </w:pPr>
-      <w:r>
-        <w:rPr>
-          <w:rFonts w:cs="Arial" w:ascii="Arial" w:hAnsi="Arial"/>
-          <w:u w:val="single"/>
-        </w:rPr>
+        </w:rPr>
+        <w:t>Ist die CPU fertig damit ihre Schiffe zu platzieren, dann wird zufällig bestimmt, welcher Nutzer das Spiel beginnen darf, dies geschiet in der Funktion selectStartingPlayer.</w:t>
       </w:r>
     </w:p>
     <w:p>
@@ -1314,20 +2065,7 @@
         <w:rPr>
           <w:rFonts w:cs="Arial" w:ascii="Arial" w:hAnsi="Arial"/>
         </w:rPr>
-        <w:t>Random:  Wir haben die Random Bibliothek eingebunden, um es dem Computer zu ermöglichen auf ein beliebiges Feld zu schießen und seine Schiffe beliebig zu platzieren. Also um zufällige Zahlen zu ermitteln an welche Stelle im Board etwas plaziert/ geschossen werden soll.</w:t>
-      </w:r>
-    </w:p>
-    <w:p>
-      <w:pPr>
-        <w:pStyle w:val="Normal"/>
-        <w:rPr>
-          <w:rFonts w:ascii="Arial" w:hAnsi="Arial" w:cs="Arial"/>
-        </w:rPr>
-      </w:pPr>
-      <w:r>
-        <w:rPr>
-          <w:rFonts w:cs="Arial" w:ascii="Arial" w:hAnsi="Arial"/>
-        </w:rPr>
+        <w:t>Anschließend beginnt das tatsächliche Spiel, in shooting aus shootingfunction darf der ausgeloste Startspieler beginnen ein Feld zu beschießen.</w:t>
       </w:r>
     </w:p>
     <w:p>
@@ -1339,20 +2077,7 @@
         <w:rPr>
           <w:rFonts w:cs="Arial" w:ascii="Arial" w:hAnsi="Arial"/>
         </w:rPr>
-        <w:t>Unittests: Die Unittest-Bibliothek haben wir eingebunden um Unittests ausführen zu können.</w:t>
-      </w:r>
-    </w:p>
-    <w:p>
-      <w:pPr>
-        <w:pStyle w:val="Normal"/>
-        <w:rPr>
-          <w:rFonts w:ascii="Arial" w:hAnsi="Arial" w:cs="Arial"/>
-        </w:rPr>
-      </w:pPr>
-      <w:r>
-        <w:rPr>
-          <w:rFonts w:cs="Arial" w:ascii="Arial" w:hAnsi="Arial"/>
-        </w:rPr>
+        <w:t>Wir nehmen an, dass die CPU beginnen darf.</w:t>
       </w:r>
     </w:p>
     <w:p>
@@ -1364,20 +2089,7 @@
         <w:rPr>
           <w:rFonts w:cs="Arial" w:ascii="Arial" w:hAnsi="Arial"/>
         </w:rPr>
-        <w:t>termcolor/colorama: Mit diesen Bibliotheken haben wir die Ausgaben und Boards farblich gestaltet.</w:t>
-      </w:r>
-    </w:p>
-    <w:p>
-      <w:pPr>
-        <w:pStyle w:val="Normal"/>
-        <w:rPr>
-          <w:rFonts w:ascii="Arial" w:hAnsi="Arial" w:cs="Arial"/>
-        </w:rPr>
-      </w:pPr>
-      <w:r>
-        <w:rPr>
-          <w:rFonts w:cs="Arial" w:ascii="Arial" w:hAnsi="Arial"/>
-        </w:rPr>
+        <w:t>Die CPU beginnt, indem sie zu beginn auf ein zufällig ausgewähltes Feld schießt. Dieses Feld darf von der CPU zuvor noch nicht beschossen worden sein. Sollte die CPU einen Treffer landen, so setzt sie Logik ein und versucht dass ganze Schiff zu versenken(siehe Beschreibung CPU). Bei einem Treffer darf erneut geschossen werden. Nach jedem Schuss wird das aktualisierte Board auf der Benutzeroberfläche ausgegeben.Der CPU ist nicht möglich ein schon einmal beschossenes Feld erneut zu beschießen. Trifft die CPU jedoch Wasser, so ist der Nutzer an der Reihe, der Wechsel funktioniert über die Funktion nextPlayer aus shootingfunction.</w:t>
       </w:r>
     </w:p>
     <w:p>
@@ -1389,20 +2101,7 @@
         <w:rPr>
           <w:rFonts w:cs="Arial" w:ascii="Arial" w:hAnsi="Arial"/>
         </w:rPr>
-        <w:t>json: Json beutzen wir, um einen aktuellen Spielstand zwischenspeichern zu können, sollte das Programm mitten im Spiel geschlossen werden und ggf. einen gespeicherten Spielstand weiter spielen zu können, indem man diesen aus der Json-Datei lädt.</w:t>
-      </w:r>
-    </w:p>
-    <w:p>
-      <w:pPr>
-        <w:pStyle w:val="Normal"/>
-        <w:rPr>
-          <w:rFonts w:ascii="Arial" w:hAnsi="Arial" w:cs="Arial"/>
-        </w:rPr>
-      </w:pPr>
-      <w:r>
-        <w:rPr>
-          <w:rFonts w:cs="Arial" w:ascii="Arial" w:hAnsi="Arial"/>
-        </w:rPr>
+        <w:t xml:space="preserve">Der Nutzer bekommt das board ausgegeben und darf über Tastatureingabe wählen, wohin er schießen möchte, ein schon einmal beschossenes Feld darf nicht erneut Ziel eines Angriffes werden. Das aktualisierte Board wird ausgegeben. Bei einem Treffer darf der Nutzer erneut schießen, bei einem Wasser Treffer wird erneut die Funktion nextPlayer aus shootingfunction aufgerufen und die CPU ist wieder an der Reihe. </w:t>
       </w:r>
     </w:p>
     <w:p>
@@ -1414,569 +2113,7 @@
         <w:rPr>
           <w:rFonts w:cs="Arial" w:ascii="Arial" w:hAnsi="Arial"/>
         </w:rPr>
-        <w:t>os: Die OS Bibliothek verwenden wir um den Bildschirm zu leeren, damit man nicht sieht, wo der andere Spieler seine Schiffe platziert hat. Dazu benutzen wir die OS Bibliothek zur Ermittlung des aktuellen Pfades, auf dem das Programm ausgeführt wird.</w:t>
-      </w:r>
-    </w:p>
-    <w:p>
-      <w:pPr>
-        <w:pStyle w:val="Normal"/>
-        <w:rPr>
-          <w:rFonts w:ascii="Arial" w:hAnsi="Arial" w:cs="Arial"/>
-        </w:rPr>
-      </w:pPr>
-      <w:r>
-        <w:rPr>
-          <w:rFonts w:cs="Arial" w:ascii="Arial" w:hAnsi="Arial"/>
-        </w:rPr>
-      </w:r>
-    </w:p>
-    <w:p>
-      <w:pPr>
-        <w:pStyle w:val="Normal"/>
-        <w:rPr>
-          <w:rFonts w:ascii="Arial" w:hAnsi="Arial" w:cs="Arial"/>
-        </w:rPr>
-      </w:pPr>
-      <w:r>
-        <w:rPr>
-          <w:rFonts w:cs="Arial" w:ascii="Arial" w:hAnsi="Arial"/>
-        </w:rPr>
-      </w:r>
-    </w:p>
-    <w:p>
-      <w:pPr>
-        <w:pStyle w:val="Normal"/>
-        <w:rPr>
-          <w:rFonts w:ascii="Arial" w:hAnsi="Arial" w:cs="Arial"/>
-        </w:rPr>
-      </w:pPr>
-      <w:r>
-        <w:rPr>
-          <w:rFonts w:cs="Arial" w:ascii="Arial" w:hAnsi="Arial"/>
-        </w:rPr>
-      </w:r>
-    </w:p>
-    <w:p>
-      <w:pPr>
-        <w:pStyle w:val="Normal"/>
-        <w:rPr>
-          <w:rFonts w:ascii="Arial" w:hAnsi="Arial" w:cs="Arial"/>
-        </w:rPr>
-      </w:pPr>
-      <w:r>
-        <w:rPr>
-          <w:rFonts w:cs="Arial" w:ascii="Arial" w:hAnsi="Arial"/>
-        </w:rPr>
-      </w:r>
-    </w:p>
-    <w:p>
-      <w:pPr>
-        <w:pStyle w:val="Normal"/>
-        <w:rPr>
-          <w:rFonts w:ascii="Arial" w:hAnsi="Arial" w:cs="Arial"/>
-        </w:rPr>
-      </w:pPr>
-      <w:r>
-        <w:rPr>
-          <w:rFonts w:cs="Arial" w:ascii="Arial" w:hAnsi="Arial"/>
-        </w:rPr>
-      </w:r>
-    </w:p>
-    <w:p>
-      <w:pPr>
-        <w:pStyle w:val="Normal"/>
-        <w:rPr>
-          <w:rFonts w:ascii="Arial" w:hAnsi="Arial" w:cs="Arial"/>
-          <w:sz w:val="24"/>
-          <w:szCs w:val="24"/>
-          <w:u w:val="single"/>
-        </w:rPr>
-      </w:pPr>
-      <w:r>
-        <w:rPr>
-          <w:rFonts w:cs="Arial" w:ascii="Arial" w:hAnsi="Arial"/>
-          <w:b/>
-          <w:bCs/>
-          <w:sz w:val="24"/>
-          <w:szCs w:val="24"/>
-          <w:u w:val="single"/>
-        </w:rPr>
-        <w:t>Spiel</w:t>
-      </w:r>
-    </w:p>
-    <w:p>
-      <w:pPr>
-        <w:pStyle w:val="Normal"/>
-        <w:rPr>
-          <w:rFonts w:ascii="Arial" w:hAnsi="Arial" w:cs="Arial"/>
-          <w:u w:val="single"/>
-        </w:rPr>
-      </w:pPr>
-      <w:r>
-        <w:rPr>
-          <w:rFonts w:cs="Arial" w:ascii="Arial" w:hAnsi="Arial"/>
-          <w:u w:val="single"/>
-        </w:rPr>
-        <w:t>Beschreibung Dateiformat zur Speicherung:</w:t>
-      </w:r>
-    </w:p>
-    <w:p>
-      <w:pPr>
-        <w:pStyle w:val="Normal"/>
-        <w:rPr>
-          <w:rFonts w:ascii="Arial" w:hAnsi="Arial" w:cs="Arial"/>
-        </w:rPr>
-      </w:pPr>
-      <w:r>
-        <w:rPr>
-          <w:rFonts w:cs="Arial" w:ascii="Arial" w:hAnsi="Arial"/>
-        </w:rPr>
-        <w:t>(json beschreiben)</w:t>
-      </w:r>
-    </w:p>
-    <w:p>
-      <w:pPr>
-        <w:pStyle w:val="Normal"/>
-        <w:rPr>
-          <w:rFonts w:ascii="Arial" w:hAnsi="Arial" w:cs="Arial"/>
-        </w:rPr>
-      </w:pPr>
-      <w:r>
-        <w:rPr>
-          <w:rFonts w:cs="Arial" w:ascii="Arial" w:hAnsi="Arial"/>
-        </w:rPr>
-      </w:r>
-    </w:p>
-    <w:p>
-      <w:pPr>
-        <w:pStyle w:val="Normal"/>
-        <w:rPr>
-          <w:rFonts w:ascii="Arial" w:hAnsi="Arial" w:cs="Arial"/>
-          <w:u w:val="single"/>
-        </w:rPr>
-      </w:pPr>
-      <w:r>
-        <w:rPr>
-          <w:rFonts w:cs="Arial" w:ascii="Arial" w:hAnsi="Arial"/>
-          <w:u w:val="single"/>
-        </w:rPr>
-        <w:t>Beschreibung des Nutzerinterfaces:</w:t>
-      </w:r>
-    </w:p>
-    <w:p>
-      <w:pPr>
-        <w:pStyle w:val="Normal"/>
-        <w:rPr>
-          <w:rFonts w:ascii="Arial" w:hAnsi="Arial" w:cs="Arial"/>
-        </w:rPr>
-      </w:pPr>
-      <w:r>
-        <w:rPr>
-          <w:rFonts w:cs="Arial" w:ascii="Arial" w:hAnsi="Arial"/>
-        </w:rPr>
-        <w:t>(einfach Konsole?)</w:t>
-      </w:r>
-    </w:p>
-    <w:p>
-      <w:pPr>
-        <w:pStyle w:val="Normal"/>
-        <w:rPr>
-          <w:rFonts w:ascii="Arial" w:hAnsi="Arial" w:cs="Arial"/>
-        </w:rPr>
-      </w:pPr>
-      <w:r>
-        <w:rPr>
-          <w:rFonts w:cs="Arial" w:ascii="Arial" w:hAnsi="Arial"/>
-        </w:rPr>
-      </w:r>
-    </w:p>
-    <w:p>
-      <w:pPr>
-        <w:pStyle w:val="Normal"/>
-        <w:rPr>
-          <w:rFonts w:ascii="Arial" w:hAnsi="Arial" w:cs="Arial"/>
-        </w:rPr>
-      </w:pPr>
-      <w:r>
-        <w:rPr>
-          <w:rFonts w:cs="Arial" w:ascii="Arial" w:hAnsi="Arial"/>
-        </w:rPr>
-      </w:r>
-    </w:p>
-    <w:p>
-      <w:pPr>
-        <w:pStyle w:val="Normal"/>
-        <w:rPr>
-          <w:rFonts w:ascii="Arial" w:hAnsi="Arial" w:cs="Arial"/>
-          <w:u w:val="single"/>
-        </w:rPr>
-      </w:pPr>
-      <w:r>
-        <w:rPr>
-          <w:rFonts w:cs="Arial" w:ascii="Arial" w:hAnsi="Arial"/>
-          <w:u w:val="single"/>
-        </w:rPr>
-        <w:t>Beschreibung der CPU</w:t>
-      </w:r>
-    </w:p>
-    <w:p>
-      <w:pPr>
-        <w:pStyle w:val="Normal"/>
-        <w:rPr>
-          <w:rFonts w:ascii="Arial" w:hAnsi="Arial" w:cs="Arial"/>
-        </w:rPr>
-      </w:pPr>
-      <w:r>
-        <w:rPr>
-          <w:rFonts w:cs="Arial" w:ascii="Arial" w:hAnsi="Arial"/>
-        </w:rPr>
-        <w:t>Der Computer verteilt, sofern der ein Spieler Modus gewählt wurde, die Schiffe zufällig im Feld. Wenn der Computer an der Reihe ist, schießt er auf ein zufälliges Feld. Sollte dieses schon beschossen worden sein, dann schießt der Computer erneut auf ein zufälliges Feld.</w:t>
-      </w:r>
-    </w:p>
-    <w:p>
-      <w:pPr>
-        <w:pStyle w:val="Normal"/>
-        <w:rPr>
-          <w:rFonts w:ascii="Arial" w:hAnsi="Arial" w:cs="Arial"/>
-        </w:rPr>
-      </w:pPr>
-      <w:r>
-        <w:rPr>
-          <w:rFonts w:cs="Arial" w:ascii="Arial" w:hAnsi="Arial"/>
-        </w:rPr>
-        <w:t>Wenn der Computer einen Treffer landet, dann wird das Feld gespeichert und in eine lige Himmelsrichtung weiter geschossen, sollte ein Wassertreffer folgen wird in die entgegengesetzte Richtung weiter geschossen. Falls in dieser Richtung auch ein direkt ein Wassertreffer fällt, wird die Dimension gewechselt und die in die zwei noch verbleibenden Richtungen geschossen. Wenn alle Richtungen ausprobiert wurden, wird das Schiff vom Spieler versenkt sein. Die noch auszuprobierenden Richtungen werden im Programm von der shootingIq vorgegeben. Diese wird nach einem Wassertreffer um eins erhöht und gespeichert, sodass wenn die cpu wieder dran ist eine andere Richtung wählt, in die geschossen wird. Durch eine while Schleife wird solange in eine Himmelsrichtung geschossen, bis ein Wassertreffer fällt. Die erste Schießposition wird mithilfe der random-Bibliothek zufällig bestimmt und auch gespeichert, da man beim wechseln der Himmelsrichtung von der Ursprungskoordinate aus weiterschießen muss. Die erste Himmersrichtung in die geschossen wird wird auch zufällig in der Funktion firstDirection festgelegt und anhand dieser werden die nachfolgenden Richtungen auch angepasst.</w:t>
-      </w:r>
-    </w:p>
-    <w:p>
-      <w:pPr>
-        <w:pStyle w:val="Normal"/>
-        <w:rPr>
-          <w:rFonts w:ascii="Arial" w:hAnsi="Arial" w:cs="Arial"/>
-        </w:rPr>
-      </w:pPr>
-      <w:r>
-        <w:rPr>
-          <w:rFonts w:cs="Arial" w:ascii="Arial" w:hAnsi="Arial"/>
-        </w:rPr>
-        <w:t>Beim ändern der Richtung gibt es Fälle bei denen die cpu aus dem Feld hinaus schießt und somit ans andere Ende des Feldes schießt. Dies wird nicht abgefangen. Auch nachdem das Schiff versenkt wurde, schießt die cpu noch ein weiteres mal in die vorherige Himmelsrichtung, was auch nicht optimal ist, allerdings fehlte uns die nötige Zeit um dies auch noch umzusetzten. Die stärke der cpu reicht allerdings aus, um auch mal gegen den menschlichen Gegener zu gewinnen.</w:t>
-      </w:r>
-    </w:p>
-    <w:p>
-      <w:pPr>
-        <w:pStyle w:val="Normal"/>
-        <w:rPr>
-          <w:rFonts w:ascii="Arial" w:hAnsi="Arial" w:cs="Arial"/>
-        </w:rPr>
-      </w:pPr>
-      <w:r>
-        <w:rPr>
-          <w:rFonts w:cs="Arial" w:ascii="Arial" w:hAnsi="Arial"/>
-        </w:rPr>
-      </w:r>
-    </w:p>
-    <w:p>
-      <w:pPr>
-        <w:pStyle w:val="Normal"/>
-        <w:rPr>
-          <w:rFonts w:ascii="Arial" w:hAnsi="Arial" w:cs="Arial"/>
-        </w:rPr>
-      </w:pPr>
-      <w:r>
-        <w:rPr>
-          <w:rFonts w:cs="Arial" w:ascii="Arial" w:hAnsi="Arial"/>
-        </w:rPr>
-      </w:r>
-    </w:p>
-    <w:p>
-      <w:pPr>
-        <w:pStyle w:val="Normal"/>
-        <w:rPr>
-          <w:rFonts w:ascii="Arial" w:hAnsi="Arial" w:cs="Arial"/>
-        </w:rPr>
-      </w:pPr>
-      <w:r>
-        <w:rPr>
-          <w:rFonts w:cs="Arial" w:ascii="Arial" w:hAnsi="Arial"/>
-        </w:rPr>
-      </w:r>
-    </w:p>
-    <w:p>
-      <w:pPr>
-        <w:pStyle w:val="Normal"/>
-        <w:rPr>
-          <w:rFonts w:ascii="Arial" w:hAnsi="Arial" w:cs="Arial"/>
-        </w:rPr>
-      </w:pPr>
-      <w:r>
-        <w:rPr>
-          <w:rFonts w:cs="Arial" w:ascii="Arial" w:hAnsi="Arial"/>
-        </w:rPr>
-      </w:r>
-    </w:p>
-    <w:p>
-      <w:pPr>
-        <w:pStyle w:val="Normal"/>
-        <w:rPr>
-          <w:rFonts w:ascii="Arial" w:hAnsi="Arial" w:cs="Arial"/>
-        </w:rPr>
-      </w:pPr>
-      <w:r>
-        <w:rPr>
-          <w:rFonts w:cs="Arial" w:ascii="Arial" w:hAnsi="Arial"/>
-        </w:rPr>
-      </w:r>
-    </w:p>
-    <w:p>
-      <w:pPr>
-        <w:pStyle w:val="Normal"/>
-        <w:rPr>
-          <w:rFonts w:ascii="Arial" w:hAnsi="Arial" w:cs="Arial"/>
-        </w:rPr>
-      </w:pPr>
-      <w:r>
-        <w:rPr>
-          <w:rFonts w:cs="Arial" w:ascii="Arial" w:hAnsi="Arial"/>
-        </w:rPr>
-      </w:r>
-    </w:p>
-    <w:p>
-      <w:pPr>
-        <w:pStyle w:val="Normal"/>
-        <w:rPr>
-          <w:rFonts w:ascii="Arial" w:hAnsi="Arial" w:cs="Arial"/>
-        </w:rPr>
-      </w:pPr>
-      <w:r>
-        <w:rPr>
-          <w:rFonts w:cs="Arial" w:ascii="Arial" w:hAnsi="Arial"/>
-        </w:rPr>
-      </w:r>
-    </w:p>
-    <w:p>
-      <w:pPr>
-        <w:pStyle w:val="Normal"/>
-        <w:rPr>
-          <w:rFonts w:ascii="Arial" w:hAnsi="Arial" w:cs="Arial"/>
-        </w:rPr>
-      </w:pPr>
-      <w:r>
-        <w:rPr>
-          <w:rFonts w:cs="Arial" w:ascii="Arial" w:hAnsi="Arial"/>
-        </w:rPr>
-      </w:r>
-    </w:p>
-    <w:p>
-      <w:pPr>
-        <w:pStyle w:val="Normal"/>
-        <w:rPr>
-          <w:rFonts w:ascii="Arial" w:hAnsi="Arial" w:cs="Arial"/>
-        </w:rPr>
-      </w:pPr>
-      <w:r>
-        <w:rPr>
-          <w:rFonts w:cs="Arial" w:ascii="Arial" w:hAnsi="Arial"/>
-        </w:rPr>
-      </w:r>
-    </w:p>
-    <w:p>
-      <w:pPr>
-        <w:pStyle w:val="Normal"/>
-        <w:rPr>
-          <w:rFonts w:ascii="Arial" w:hAnsi="Arial" w:cs="Arial"/>
-        </w:rPr>
-      </w:pPr>
-      <w:r>
-        <w:rPr>
-          <w:rFonts w:cs="Arial" w:ascii="Arial" w:hAnsi="Arial"/>
-        </w:rPr>
-      </w:r>
-    </w:p>
-    <w:p>
-      <w:pPr>
-        <w:pStyle w:val="Normal"/>
-        <w:rPr>
-          <w:rFonts w:ascii="Arial" w:hAnsi="Arial" w:cs="Arial"/>
-        </w:rPr>
-      </w:pPr>
-      <w:r>
-        <w:rPr>
-          <w:rFonts w:cs="Arial" w:ascii="Arial" w:hAnsi="Arial"/>
-        </w:rPr>
-      </w:r>
-    </w:p>
-    <w:p>
-      <w:pPr>
-        <w:pStyle w:val="Normal"/>
-        <w:rPr>
-          <w:rFonts w:ascii="Arial" w:hAnsi="Arial" w:cs="Arial"/>
-        </w:rPr>
-      </w:pPr>
-      <w:r>
-        <w:rPr>
-          <w:rFonts w:cs="Arial" w:ascii="Arial" w:hAnsi="Arial"/>
-        </w:rPr>
-      </w:r>
-    </w:p>
-    <w:p>
-      <w:pPr>
-        <w:pStyle w:val="Normal"/>
-        <w:rPr>
-          <w:rFonts w:ascii="Arial" w:hAnsi="Arial" w:cs="Arial"/>
-        </w:rPr>
-      </w:pPr>
-      <w:r>
-        <w:rPr>
-          <w:rFonts w:cs="Arial" w:ascii="Arial" w:hAnsi="Arial"/>
-        </w:rPr>
-      </w:r>
-    </w:p>
-    <w:p>
-      <w:pPr>
-        <w:pStyle w:val="Normal"/>
-        <w:rPr>
-          <w:rFonts w:ascii="Arial" w:hAnsi="Arial" w:cs="Arial"/>
-        </w:rPr>
-      </w:pPr>
-      <w:r>
-        <w:rPr>
-          <w:rFonts w:cs="Arial" w:ascii="Arial" w:hAnsi="Arial"/>
-        </w:rPr>
-      </w:r>
-    </w:p>
-    <w:p>
-      <w:pPr>
-        <w:pStyle w:val="Normal"/>
-        <w:rPr>
-          <w:rFonts w:ascii="Arial" w:hAnsi="Arial" w:cs="Arial"/>
-        </w:rPr>
-      </w:pPr>
-      <w:r>
-        <w:rPr>
-          <w:rFonts w:cs="Arial" w:ascii="Arial" w:hAnsi="Arial"/>
-        </w:rPr>
-      </w:r>
-    </w:p>
-    <w:p>
-      <w:pPr>
-        <w:pStyle w:val="Normal"/>
-        <w:rPr>
-          <w:rFonts w:ascii="Arial" w:hAnsi="Arial" w:cs="Arial"/>
-        </w:rPr>
-      </w:pPr>
-      <w:r>
-        <w:rPr>
-          <w:rFonts w:cs="Arial" w:ascii="Arial" w:hAnsi="Arial"/>
-        </w:rPr>
-      </w:r>
-    </w:p>
-    <w:p>
-      <w:pPr>
-        <w:pStyle w:val="Normal"/>
-        <w:rPr>
-          <w:rFonts w:ascii="Arial" w:hAnsi="Arial" w:cs="Arial"/>
-        </w:rPr>
-      </w:pPr>
-      <w:r>
-        <w:rPr>
-          <w:rFonts w:cs="Arial" w:ascii="Arial" w:hAnsi="Arial"/>
-        </w:rPr>
-      </w:r>
-    </w:p>
-    <w:p>
-      <w:pPr>
-        <w:pStyle w:val="Normal"/>
-        <w:rPr>
-          <w:rFonts w:ascii="Arial" w:hAnsi="Arial" w:cs="Arial"/>
-        </w:rPr>
-      </w:pPr>
-      <w:r>
-        <w:rPr>
-          <w:rFonts w:cs="Arial" w:ascii="Arial" w:hAnsi="Arial"/>
-        </w:rPr>
-      </w:r>
-    </w:p>
-    <w:p>
-      <w:pPr>
-        <w:pStyle w:val="Normal"/>
-        <w:rPr>
-          <w:rFonts w:ascii="Arial" w:hAnsi="Arial" w:cs="Arial"/>
-          <w:u w:val="single"/>
-        </w:rPr>
-      </w:pPr>
-      <w:r>
-        <w:rPr>
-          <w:rFonts w:cs="Arial" w:ascii="Arial" w:hAnsi="Arial"/>
-          <w:u w:val="single"/>
-        </w:rPr>
-        <w:t>Dokumentation Spielablauf:</w:t>
-      </w:r>
-    </w:p>
-    <w:p>
-      <w:pPr>
-        <w:pStyle w:val="Normal"/>
-        <w:rPr>
-          <w:rFonts w:ascii="Arial" w:hAnsi="Arial" w:cs="Arial"/>
-        </w:rPr>
-      </w:pPr>
-      <w:r>
-        <w:rPr>
-          <w:rFonts w:cs="Arial" w:ascii="Arial" w:hAnsi="Arial"/>
-        </w:rPr>
-      </w:r>
-    </w:p>
-    <w:p>
-      <w:pPr>
-        <w:pStyle w:val="Normal"/>
-        <w:rPr>
-          <w:rFonts w:ascii="Arial" w:hAnsi="Arial" w:cs="Arial"/>
-        </w:rPr>
-      </w:pPr>
-      <w:r>
-        <w:rPr>
-          <w:rFonts w:cs="Arial" w:ascii="Arial" w:hAnsi="Arial"/>
-        </w:rPr>
-        <w:t>Bevor das Spiel wird der Nutzer gefragt, ob er einen vorherigen Spielstand hat, welchen er laden möchte. Sollte dass der Fall sein springt der Nutzer sofort in sein gespeichertes Spiel zurück, welches über eine json-Datei gespeichert und  geladen wird, hierfür wird die Funktion loadrequest aus selectOperations verwendet.</w:t>
-      </w:r>
-    </w:p>
-    <w:p>
-      <w:pPr>
-        <w:pStyle w:val="Normal"/>
-        <w:rPr>
-          <w:rFonts w:ascii="Arial" w:hAnsi="Arial" w:cs="Arial"/>
-        </w:rPr>
-      </w:pPr>
-      <w:r>
-        <w:rPr>
-          <w:rFonts w:cs="Arial" w:ascii="Arial" w:hAnsi="Arial"/>
-        </w:rPr>
-        <w:t xml:space="preserve">Sollte es keinen gespeicherten Spielstand geben, oder will der Nutzer den alten Spielstand nicht mehr fortsetzten, so wird ein neues Spiel gestartet. </w:t>
-      </w:r>
-    </w:p>
-    <w:p>
-      <w:pPr>
-        <w:pStyle w:val="Normal"/>
-        <w:rPr>
-          <w:rFonts w:ascii="Arial" w:hAnsi="Arial" w:cs="Arial"/>
-        </w:rPr>
-      </w:pPr>
-      <w:r>
-        <w:rPr>
-          <w:rFonts w:cs="Arial" w:ascii="Arial" w:hAnsi="Arial"/>
-        </w:rPr>
-        <w:t>Hierfür wird der Nutzer gefragt, ob er im Einspieler Modus oder im Zweispieler Modus spielen möchte. Dies passiert mit Hilfe der selectStartingPlayer Funktion aus selectoperations. Ist eine Wahl getroffen, so startet die jeweilige Sequenz.</w:t>
-      </w:r>
-    </w:p>
-    <w:p>
-      <w:pPr>
-        <w:pStyle w:val="Normal"/>
-        <w:rPr>
-          <w:rFonts w:ascii="Arial" w:hAnsi="Arial" w:cs="Arial"/>
-        </w:rPr>
-      </w:pPr>
-      <w:r>
-        <w:rPr>
-          <w:rFonts w:cs="Arial" w:ascii="Arial" w:hAnsi="Arial"/>
-        </w:rPr>
+        <w:t>Das ganze wiederholt sich so lange, bis einer der beiden alle Schiffe des anderen zerstört hat. Dies wird im playerManager aus der Datei shootingfunction ermittelt.</w:t>
       </w:r>
     </w:p>
     <w:p>
@@ -1988,19 +2125,124 @@
         <w:rPr>
           <w:rFonts w:cs="Arial" w:ascii="Arial" w:hAnsi="Arial"/>
         </w:rPr>
-        <w:t xml:space="preserve">Einzelspieler </w:t>
-      </w:r>
-      <w:r>
-        <w:rPr>
-          <w:rFonts w:cs="Arial" w:ascii="Arial" w:hAnsi="Arial"/>
-        </w:rPr>
-        <w:t>Modus</w:t>
-      </w:r>
-      <w:r>
-        <w:rPr>
-          <w:rFonts w:cs="Arial" w:ascii="Arial" w:hAnsi="Arial"/>
-        </w:rPr>
-        <w:t>:</w:t>
+        <w:t>Sollte einer der Beiden alle Schiffe des anderen zerstört haben, so wird die Nummer dieses Nutzers an das Hauptprogramm zurück gegeben, wo dann die Funktion battleEnd des outputmanagers eine finale Ausgabe tätigt, wer das Spiel gewonnen hat. Die beiden Boards werden geleert und die Json-Datei mit leeren Boards überschrieben, der gespeicherte Spielstand wird gelöscht. Danach beendet sich das Programm und man kann es zum wiederholten spielen erneut starten.</w:t>
+      </w:r>
+    </w:p>
+    <w:p>
+      <w:pPr>
+        <w:pStyle w:val="Normal"/>
+        <w:rPr>
+          <w:rFonts w:ascii="Arial" w:hAnsi="Arial" w:cs="Arial"/>
+        </w:rPr>
+      </w:pPr>
+      <w:r>
+        <w:rPr>
+          <w:rFonts w:cs="Arial" w:ascii="Arial" w:hAnsi="Arial"/>
+        </w:rPr>
+      </w:r>
+    </w:p>
+    <w:p>
+      <w:pPr>
+        <w:pStyle w:val="Normal"/>
+        <w:rPr>
+          <w:rFonts w:ascii="Arial" w:hAnsi="Arial" w:cs="Arial"/>
+        </w:rPr>
+      </w:pPr>
+      <w:r>
+        <w:rPr>
+          <w:rFonts w:cs="Arial" w:ascii="Arial" w:hAnsi="Arial"/>
+        </w:rPr>
+      </w:r>
+    </w:p>
+    <w:p>
+      <w:pPr>
+        <w:pStyle w:val="Normal"/>
+        <w:rPr>
+          <w:rFonts w:ascii="Arial" w:hAnsi="Arial" w:cs="Arial"/>
+        </w:rPr>
+      </w:pPr>
+      <w:r>
+        <w:rPr>
+          <w:rFonts w:cs="Arial" w:ascii="Arial" w:hAnsi="Arial"/>
+        </w:rPr>
+      </w:r>
+    </w:p>
+    <w:p>
+      <w:pPr>
+        <w:pStyle w:val="Normal"/>
+        <w:rPr>
+          <w:rFonts w:ascii="Arial" w:hAnsi="Arial" w:cs="Arial"/>
+        </w:rPr>
+      </w:pPr>
+      <w:r>
+        <w:rPr>
+          <w:rFonts w:cs="Arial" w:ascii="Arial" w:hAnsi="Arial"/>
+        </w:rPr>
+      </w:r>
+    </w:p>
+    <w:p>
+      <w:pPr>
+        <w:pStyle w:val="Normal"/>
+        <w:rPr>
+          <w:rFonts w:ascii="Arial" w:hAnsi="Arial" w:cs="Arial"/>
+        </w:rPr>
+      </w:pPr>
+      <w:r>
+        <w:rPr>
+          <w:rFonts w:cs="Arial" w:ascii="Arial" w:hAnsi="Arial"/>
+        </w:rPr>
+      </w:r>
+    </w:p>
+    <w:p>
+      <w:pPr>
+        <w:pStyle w:val="Normal"/>
+        <w:rPr>
+          <w:rFonts w:ascii="Arial" w:hAnsi="Arial" w:cs="Arial"/>
+        </w:rPr>
+      </w:pPr>
+      <w:r>
+        <w:rPr>
+          <w:rFonts w:cs="Arial" w:ascii="Arial" w:hAnsi="Arial"/>
+        </w:rPr>
+      </w:r>
+    </w:p>
+    <w:p>
+      <w:pPr>
+        <w:pStyle w:val="Normal"/>
+        <w:rPr>
+          <w:rFonts w:ascii="Arial" w:hAnsi="Arial" w:cs="Arial"/>
+        </w:rPr>
+      </w:pPr>
+      <w:r>
+        <w:rPr>
+          <w:rFonts w:cs="Arial" w:ascii="Arial" w:hAnsi="Arial"/>
+        </w:rPr>
+      </w:r>
+    </w:p>
+    <w:p>
+      <w:pPr>
+        <w:pStyle w:val="Normal"/>
+        <w:rPr>
+          <w:rFonts w:ascii="Arial" w:hAnsi="Arial" w:cs="Arial"/>
+        </w:rPr>
+      </w:pPr>
+      <w:r>
+        <w:rPr>
+          <w:rFonts w:cs="Arial" w:ascii="Arial" w:hAnsi="Arial"/>
+        </w:rPr>
+      </w:r>
+    </w:p>
+    <w:p>
+      <w:pPr>
+        <w:pStyle w:val="Normal"/>
+        <w:rPr>
+          <w:rFonts w:ascii="Arial" w:hAnsi="Arial" w:cs="Arial"/>
+        </w:rPr>
+      </w:pPr>
+      <w:r>
+        <w:rPr>
+          <w:rFonts w:cs="Arial" w:ascii="Arial" w:hAnsi="Arial"/>
+        </w:rPr>
       </w:r>
     </w:p>
     <w:p>
@@ -2012,388 +2254,7 @@
         <w:rPr>
           <w:rFonts w:cs="Arial" w:ascii="Arial" w:hAnsi="Arial"/>
         </w:rPr>
-        <w:t xml:space="preserve">Im Einspieler Modus wird erst der Name des Computergegners auf „Der Computer“ gesetzt und der </w:t>
-      </w:r>
-      <w:r>
-        <w:rPr>
-          <w:rFonts w:cs="Arial" w:ascii="Arial" w:hAnsi="Arial"/>
-        </w:rPr>
-        <w:t>Nutzer</w:t>
-      </w:r>
-      <w:r>
-        <w:rPr>
-          <w:rFonts w:cs="Arial" w:ascii="Arial" w:hAnsi="Arial"/>
-        </w:rPr>
-        <w:t xml:space="preserve"> nach seinem Namen gefragt. Anschließend wird der </w:t>
-      </w:r>
-      <w:r>
-        <w:rPr>
-          <w:rFonts w:cs="Arial" w:ascii="Arial" w:hAnsi="Arial"/>
-        </w:rPr>
-        <w:t>Nutzer</w:t>
-      </w:r>
-      <w:r>
-        <w:rPr>
-          <w:rFonts w:cs="Arial" w:ascii="Arial" w:hAnsi="Arial"/>
-        </w:rPr>
-        <w:t xml:space="preserve"> aufgefordert seine Schiffe zu platzieren, was in der Funktion classPlaceShip aus shipManager passiert. Der Ablauf des Schiffe platzierens sieht vor, dass man ein Feld für die Spitze des Schiffes mit Hilfe der Tastatur auswählt und anschließend die Richtung in welche das Schiff laufen soll angeben muss(mit w,a,s,d). Hierbei gilt es zu beachten, dass die platzierten Schiffe sich nicht berühren dürfen und auch nicht über das Eck zusammenstoßen dürfen, sollte dass der Fall sein, so muss man das Schiff erneut auf einen freien Platz des Boards platzieren.</w:t>
-      </w:r>
-    </w:p>
-    <w:p>
-      <w:pPr>
-        <w:pStyle w:val="Normal"/>
-        <w:rPr/>
-      </w:pPr>
-      <w:r>
-        <w:rPr>
-          <w:rFonts w:cs="Arial" w:ascii="Arial" w:hAnsi="Arial"/>
-        </w:rPr>
-        <w:t xml:space="preserve">Der Computer platziert anschließend heimlich seine Schiffe in classCpuPlaceShip ebenfalls aus der Datei shipManager. Er sucht sich immer zufällige Felder und eine zufällige Richtung aus und überprüft im Anschluss, ob es Regelkonform ist, dass Schiff dort zu platzieren. </w:t>
-      </w:r>
-    </w:p>
-    <w:p>
-      <w:pPr>
-        <w:pStyle w:val="Normal"/>
-        <w:rPr/>
-      </w:pPr>
-      <w:r>
-        <w:rPr>
-          <w:rFonts w:cs="Arial" w:ascii="Arial" w:hAnsi="Arial"/>
-        </w:rPr>
-        <w:t xml:space="preserve">Ist die CPU fertig damit ihre Schiffe zu platzieren, dann wird zufällig bestimmt, welcher </w:t>
-      </w:r>
-      <w:r>
-        <w:rPr>
-          <w:rFonts w:cs="Arial" w:ascii="Arial" w:hAnsi="Arial"/>
-        </w:rPr>
-        <w:t>Nutzer</w:t>
-      </w:r>
-      <w:r>
-        <w:rPr>
-          <w:rFonts w:cs="Arial" w:ascii="Arial" w:hAnsi="Arial"/>
-        </w:rPr>
-        <w:t xml:space="preserve"> das Spiel beginnen darf, dies geschiet in der Funktion selectStartingP</w:t>
-      </w:r>
-      <w:r>
-        <w:rPr>
-          <w:rFonts w:cs="Arial" w:ascii="Arial" w:hAnsi="Arial"/>
-        </w:rPr>
-        <w:t>l</w:t>
-      </w:r>
-      <w:r>
-        <w:rPr>
-          <w:rFonts w:cs="Arial" w:ascii="Arial" w:hAnsi="Arial"/>
-        </w:rPr>
-        <w:t>ayer.</w:t>
-      </w:r>
-    </w:p>
-    <w:p>
-      <w:pPr>
-        <w:pStyle w:val="Normal"/>
-        <w:rPr/>
-      </w:pPr>
-      <w:r>
-        <w:rPr>
-          <w:rFonts w:cs="Arial" w:ascii="Arial" w:hAnsi="Arial"/>
-        </w:rPr>
-        <w:t>Anschließend beginnt das tatsächliche Spiel, in shooting aus shootingfunction darf der ausgeloste Startspieler beginnen ein Feld zu beschießen.</w:t>
-      </w:r>
-    </w:p>
-    <w:p>
-      <w:pPr>
-        <w:pStyle w:val="Normal"/>
-        <w:rPr/>
-      </w:pPr>
-      <w:r>
-        <w:rPr>
-          <w:rFonts w:cs="Arial" w:ascii="Arial" w:hAnsi="Arial"/>
-        </w:rPr>
-        <w:t>Wir nehmen an, dass die CPU beginnen darf.</w:t>
-      </w:r>
-    </w:p>
-    <w:p>
-      <w:pPr>
-        <w:pStyle w:val="Normal"/>
-        <w:rPr/>
-      </w:pPr>
-      <w:r>
-        <w:rPr>
-          <w:rFonts w:cs="Arial" w:ascii="Arial" w:hAnsi="Arial"/>
-        </w:rPr>
-        <w:t>Die CPU beginnt, indem sie zu beginn auf ein zufällig ausgewähltes Feld schießt. Dieses Feld darf von der CPU zuvor noch nicht beschossen worden sein. Sollte die CPU einen Treffer landen, so setzt sie Logik ein und versucht dass ganze Schiff zu versenken(siehe Beschreibung CPU). Bei einem T</w:t>
-      </w:r>
-      <w:r>
-        <w:rPr>
-          <w:rFonts w:cs="Arial" w:ascii="Arial" w:hAnsi="Arial"/>
-        </w:rPr>
-        <w:t>r</w:t>
-      </w:r>
-      <w:r>
-        <w:rPr>
-          <w:rFonts w:cs="Arial" w:ascii="Arial" w:hAnsi="Arial"/>
-        </w:rPr>
-        <w:t>effer darf erneut geschossen werden. Nach jedem Schuss wird das aktualisierte Board auf der Benutzeroberfläche ausgegeben.</w:t>
-      </w:r>
-      <w:r>
-        <w:rPr>
-          <w:rFonts w:cs="Arial" w:ascii="Arial" w:hAnsi="Arial"/>
-        </w:rPr>
-        <w:t>Der CPU ist nicht möglich ein schon einmal beschossenes Feld erneut zu beschießen.</w:t>
-      </w:r>
-      <w:r>
-        <w:rPr>
-          <w:rFonts w:cs="Arial" w:ascii="Arial" w:hAnsi="Arial"/>
-        </w:rPr>
-        <w:t xml:space="preserve"> Trifft die CPU jedoch Wasser, so ist der </w:t>
-      </w:r>
-      <w:r>
-        <w:rPr>
-          <w:rFonts w:cs="Arial" w:ascii="Arial" w:hAnsi="Arial"/>
-        </w:rPr>
-        <w:t>Nutzer</w:t>
-      </w:r>
-      <w:r>
-        <w:rPr>
-          <w:rFonts w:cs="Arial" w:ascii="Arial" w:hAnsi="Arial"/>
-        </w:rPr>
-        <w:t xml:space="preserve"> an der Reihe, der Wechsel funktioniert über die Funktion nextPlayer aus shootingfunction.</w:t>
-      </w:r>
-    </w:p>
-    <w:p>
-      <w:pPr>
-        <w:pStyle w:val="Normal"/>
-        <w:rPr/>
-      </w:pPr>
-      <w:r>
-        <w:rPr>
-          <w:rFonts w:cs="Arial" w:ascii="Arial" w:hAnsi="Arial"/>
-        </w:rPr>
-        <w:t xml:space="preserve">Der </w:t>
-      </w:r>
-      <w:r>
-        <w:rPr>
-          <w:rFonts w:cs="Arial" w:ascii="Arial" w:hAnsi="Arial"/>
-        </w:rPr>
-        <w:t>Nutzer</w:t>
-      </w:r>
-      <w:r>
-        <w:rPr>
-          <w:rFonts w:cs="Arial" w:ascii="Arial" w:hAnsi="Arial"/>
-        </w:rPr>
-        <w:t xml:space="preserve"> bekommt das board ausgegeben und darf über Tastatureingabe wählen, wohin er schießen möchte, </w:t>
-      </w:r>
-      <w:r>
-        <w:rPr>
-          <w:rFonts w:cs="Arial" w:ascii="Arial" w:hAnsi="Arial"/>
-        </w:rPr>
-        <w:t>ein schon einmal beschossenes Feld darf nicht erneut Ziel eines Angriffes werden</w:t>
-      </w:r>
-      <w:r>
-        <w:rPr>
-          <w:rFonts w:cs="Arial" w:ascii="Arial" w:hAnsi="Arial"/>
-        </w:rPr>
-        <w:t xml:space="preserve">. Das aktualisierte Board wird ausgegeben. Bei einem Treffer darf der </w:t>
-      </w:r>
-      <w:r>
-        <w:rPr>
-          <w:rFonts w:cs="Arial" w:ascii="Arial" w:hAnsi="Arial"/>
-        </w:rPr>
-        <w:t>Nutzer</w:t>
-      </w:r>
-      <w:r>
-        <w:rPr>
-          <w:rFonts w:cs="Arial" w:ascii="Arial" w:hAnsi="Arial"/>
-        </w:rPr>
-        <w:t xml:space="preserve"> erneut schießen, bei einem Wasser Treffer wird erneut die Funktion nextPlayer aus shootingfunction aufgerufen und die CPU ist wieder an der Reihe. </w:t>
-      </w:r>
-    </w:p>
-    <w:p>
-      <w:pPr>
-        <w:pStyle w:val="Normal"/>
-        <w:rPr/>
-      </w:pPr>
-      <w:r>
-        <w:rPr>
-          <w:rFonts w:cs="Arial" w:ascii="Arial" w:hAnsi="Arial"/>
-        </w:rPr>
-        <w:t>Das ganze wiederholt sich so lange, bis einer der beiden alle Schiffe des anderen zerstört hat. Dies wird im playerManager aus der Datei shootingfunction ermittelt.</w:t>
-      </w:r>
-    </w:p>
-    <w:p>
-      <w:pPr>
-        <w:pStyle w:val="Normal"/>
-        <w:rPr/>
-      </w:pPr>
-      <w:r>
-        <w:rPr>
-          <w:rFonts w:cs="Arial" w:ascii="Arial" w:hAnsi="Arial"/>
-        </w:rPr>
-        <w:t xml:space="preserve">Sollte einer der Beiden alle Schiffe des anderen zerstört haben, so wird die Nummer dieses </w:t>
-      </w:r>
-      <w:r>
-        <w:rPr>
-          <w:rFonts w:cs="Arial" w:ascii="Arial" w:hAnsi="Arial"/>
-        </w:rPr>
-        <w:t>Nutzer</w:t>
-      </w:r>
-      <w:r>
-        <w:rPr>
-          <w:rFonts w:cs="Arial" w:ascii="Arial" w:hAnsi="Arial"/>
-        </w:rPr>
-        <w:t xml:space="preserve">s an das Hauptprogramm zurück gegeben, wo dann die Funktion battleEnd des outputmanagers eine finale Ausgabe tätigt, wer das Spiel gewonnen hat. </w:t>
-      </w:r>
-      <w:r>
-        <w:rPr>
-          <w:rFonts w:cs="Arial" w:ascii="Arial" w:hAnsi="Arial"/>
-        </w:rPr>
-        <w:t>Die beiden Boards werden geleert und die Json-Datei mit leeren Boards überschrieben, der gespeicherte Spielstand wird gelöscht.</w:t>
-      </w:r>
-      <w:r>
-        <w:rPr>
-          <w:rFonts w:cs="Arial" w:ascii="Arial" w:hAnsi="Arial"/>
-        </w:rPr>
-        <w:t xml:space="preserve"> Danach beendet sich das Programm und man kann es zum wiederholten spielen erneut starten.</w:t>
-      </w:r>
-    </w:p>
-    <w:p>
-      <w:pPr>
-        <w:pStyle w:val="Normal"/>
-        <w:rPr>
-          <w:rFonts w:ascii="Arial" w:hAnsi="Arial" w:cs="Arial"/>
-        </w:rPr>
-      </w:pPr>
-      <w:r>
-        <w:rPr>
-          <w:rFonts w:cs="Arial" w:ascii="Arial" w:hAnsi="Arial"/>
-        </w:rPr>
-      </w:r>
-    </w:p>
-    <w:p>
-      <w:pPr>
-        <w:pStyle w:val="Normal"/>
-        <w:rPr>
-          <w:rFonts w:ascii="Arial" w:hAnsi="Arial" w:cs="Arial"/>
-        </w:rPr>
-      </w:pPr>
-      <w:r>
-        <w:rPr>
-          <w:rFonts w:cs="Arial" w:ascii="Arial" w:hAnsi="Arial"/>
-        </w:rPr>
-      </w:r>
-    </w:p>
-    <w:p>
-      <w:pPr>
-        <w:pStyle w:val="Normal"/>
-        <w:rPr>
-          <w:rFonts w:ascii="Arial" w:hAnsi="Arial" w:cs="Arial"/>
-        </w:rPr>
-      </w:pPr>
-      <w:r>
-        <w:rPr>
-          <w:rFonts w:cs="Arial" w:ascii="Arial" w:hAnsi="Arial"/>
-        </w:rPr>
-      </w:r>
-    </w:p>
-    <w:p>
-      <w:pPr>
-        <w:pStyle w:val="Normal"/>
-        <w:rPr>
-          <w:rFonts w:ascii="Arial" w:hAnsi="Arial" w:cs="Arial"/>
-        </w:rPr>
-      </w:pPr>
-      <w:r>
-        <w:rPr>
-          <w:rFonts w:cs="Arial" w:ascii="Arial" w:hAnsi="Arial"/>
-        </w:rPr>
-      </w:r>
-    </w:p>
-    <w:p>
-      <w:pPr>
-        <w:pStyle w:val="Normal"/>
-        <w:rPr>
-          <w:rFonts w:ascii="Arial" w:hAnsi="Arial" w:cs="Arial"/>
-        </w:rPr>
-      </w:pPr>
-      <w:r>
-        <w:rPr>
-          <w:rFonts w:cs="Arial" w:ascii="Arial" w:hAnsi="Arial"/>
-        </w:rPr>
-      </w:r>
-    </w:p>
-    <w:p>
-      <w:pPr>
-        <w:pStyle w:val="Normal"/>
-        <w:rPr>
-          <w:rFonts w:ascii="Arial" w:hAnsi="Arial" w:cs="Arial"/>
-        </w:rPr>
-      </w:pPr>
-      <w:r>
-        <w:rPr>
-          <w:rFonts w:cs="Arial" w:ascii="Arial" w:hAnsi="Arial"/>
-        </w:rPr>
-      </w:r>
-    </w:p>
-    <w:p>
-      <w:pPr>
-        <w:pStyle w:val="Normal"/>
-        <w:rPr>
-          <w:rFonts w:ascii="Arial" w:hAnsi="Arial" w:cs="Arial"/>
-        </w:rPr>
-      </w:pPr>
-      <w:r>
-        <w:rPr>
-          <w:rFonts w:cs="Arial" w:ascii="Arial" w:hAnsi="Arial"/>
-        </w:rPr>
-      </w:r>
-    </w:p>
-    <w:p>
-      <w:pPr>
-        <w:pStyle w:val="Normal"/>
-        <w:rPr>
-          <w:rFonts w:ascii="Arial" w:hAnsi="Arial" w:cs="Arial"/>
-        </w:rPr>
-      </w:pPr>
-      <w:r>
-        <w:rPr>
-          <w:rFonts w:cs="Arial" w:ascii="Arial" w:hAnsi="Arial"/>
-        </w:rPr>
-      </w:r>
-    </w:p>
-    <w:p>
-      <w:pPr>
-        <w:pStyle w:val="Normal"/>
-        <w:rPr>
-          <w:rFonts w:ascii="Arial" w:hAnsi="Arial" w:cs="Arial"/>
-        </w:rPr>
-      </w:pPr>
-      <w:r>
-        <w:rPr>
-          <w:rFonts w:cs="Arial" w:ascii="Arial" w:hAnsi="Arial"/>
-        </w:rPr>
-      </w:r>
-    </w:p>
-    <w:p>
-      <w:pPr>
-        <w:pStyle w:val="Normal"/>
-        <w:rPr/>
-      </w:pPr>
-      <w:r>
-        <w:rPr>
-          <w:rFonts w:cs="Arial" w:ascii="Arial" w:hAnsi="Arial"/>
-        </w:rPr>
-        <w:t xml:space="preserve">Zweispieler </w:t>
-      </w:r>
-      <w:r>
-        <w:rPr>
-          <w:rFonts w:cs="Arial" w:ascii="Arial" w:hAnsi="Arial"/>
-        </w:rPr>
-        <w:t>Modus</w:t>
-      </w:r>
-      <w:r>
-        <w:rPr>
-          <w:rFonts w:cs="Arial" w:ascii="Arial" w:hAnsi="Arial"/>
-        </w:rPr>
-        <w:t>:</w:t>
+        <w:t>Zweispieler Modus:</w:t>
       </w:r>
     </w:p>
     <w:p>
@@ -2481,49 +2342,7 @@
         <w:rPr>
           <w:rFonts w:cs="Arial" w:ascii="Arial" w:hAnsi="Arial"/>
         </w:rPr>
-        <w:t xml:space="preserve">Sobald es einem der beiden Nutzer gelingt alle Schiffe des Gegners zu versenken </w:t>
-      </w:r>
-      <w:r>
-        <w:rPr>
-          <w:rFonts w:cs="Arial" w:ascii="Arial" w:hAnsi="Arial"/>
-        </w:rPr>
-        <w:t>wird seine Nummer an das Hauptprogramm zurück gegeben.</w:t>
-      </w:r>
-      <w:r>
-        <w:rPr>
-          <w:rFonts w:cs="Arial" w:ascii="Arial" w:hAnsi="Arial"/>
-        </w:rPr>
-        <w:t xml:space="preserve"> </w:t>
-      </w:r>
-      <w:r>
-        <w:rPr>
-          <w:rFonts w:cs="Arial" w:ascii="Arial" w:hAnsi="Arial"/>
-        </w:rPr>
-        <w:t>D</w:t>
-      </w:r>
-      <w:r>
-        <w:rPr>
-          <w:rFonts w:cs="Arial" w:ascii="Arial" w:hAnsi="Arial"/>
-        </w:rPr>
-        <w:t xml:space="preserve">ie Boards der Spieler </w:t>
-      </w:r>
-      <w:r>
-        <w:rPr>
-          <w:rFonts w:cs="Arial" w:ascii="Arial" w:hAnsi="Arial"/>
-        </w:rPr>
-        <w:t>werden</w:t>
-      </w:r>
-      <w:r>
-        <w:rPr>
-          <w:rFonts w:cs="Arial" w:ascii="Arial" w:hAnsi="Arial"/>
-        </w:rPr>
-        <w:t xml:space="preserve"> geleert und in die Json-Datei geschrieben um den eventuell gespeicherten Spielstand zu löschen. Im Anschluss </w:t>
-      </w:r>
-      <w:r>
-        <w:rPr>
-          <w:rFonts w:cs="Arial" w:ascii="Arial" w:hAnsi="Arial"/>
-        </w:rPr>
-        <w:t>wird für den Nutzer, welcher gewonnen hat eine Funktion winOutput aus der Datei outputmanager aufgerufen, die zeigt, welcher Nutzer gewonnen hat.</w:t>
+        <w:t>Sobald es einem der beiden Nutzer gelingt alle Schiffe des Gegners zu versenken wird seine Nummer an das Hauptprogramm zurück gegeben. Die Boards der Spieler werden geleert und in die Json-Datei geschrieben um den eventuell gespeicherten Spielstand zu löschen. Im Anschluss wird für den Nutzer, welcher gewonnen hat eine Funktion winOutput aus der Datei outputmanager aufgerufen, die zeigt, welcher Nutzer gewonnen hat.</w:t>
       </w:r>
     </w:p>
     <w:p>
@@ -4453,6 +4272,195 @@
       <w:rFonts w:cs="Wingdings"/>
     </w:rPr>
   </w:style>
+  <w:style w:type="character" w:styleId="ListLabel94">
+    <w:name w:val="ListLabel 94"/>
+    <w:qFormat/>
+    <w:rPr>
+      <w:rFonts w:ascii="Arial" w:hAnsi="Arial" w:cs="Arial"/>
+    </w:rPr>
+  </w:style>
+  <w:style w:type="character" w:styleId="ListLabel95">
+    <w:name w:val="ListLabel 95"/>
+    <w:qFormat/>
+    <w:rPr>
+      <w:rFonts w:cs="Courier New"/>
+    </w:rPr>
+  </w:style>
+  <w:style w:type="character" w:styleId="ListLabel96">
+    <w:name w:val="ListLabel 96"/>
+    <w:qFormat/>
+    <w:rPr>
+      <w:rFonts w:cs="Wingdings"/>
+    </w:rPr>
+  </w:style>
+  <w:style w:type="character" w:styleId="ListLabel97">
+    <w:name w:val="ListLabel 97"/>
+    <w:qFormat/>
+    <w:rPr>
+      <w:rFonts w:cs="Symbol"/>
+    </w:rPr>
+  </w:style>
+  <w:style w:type="character" w:styleId="ListLabel98">
+    <w:name w:val="ListLabel 98"/>
+    <w:qFormat/>
+    <w:rPr>
+      <w:rFonts w:cs="Courier New"/>
+    </w:rPr>
+  </w:style>
+  <w:style w:type="character" w:styleId="ListLabel99">
+    <w:name w:val="ListLabel 99"/>
+    <w:qFormat/>
+    <w:rPr>
+      <w:rFonts w:cs="Wingdings"/>
+    </w:rPr>
+  </w:style>
+  <w:style w:type="character" w:styleId="ListLabel100">
+    <w:name w:val="ListLabel 100"/>
+    <w:qFormat/>
+    <w:rPr>
+      <w:rFonts w:cs="Symbol"/>
+    </w:rPr>
+  </w:style>
+  <w:style w:type="character" w:styleId="ListLabel101">
+    <w:name w:val="ListLabel 101"/>
+    <w:qFormat/>
+    <w:rPr>
+      <w:rFonts w:cs="Courier New"/>
+    </w:rPr>
+  </w:style>
+  <w:style w:type="character" w:styleId="ListLabel102">
+    <w:name w:val="ListLabel 102"/>
+    <w:qFormat/>
+    <w:rPr>
+      <w:rFonts w:cs="Wingdings"/>
+    </w:rPr>
+  </w:style>
+  <w:style w:type="character" w:styleId="ListLabel103">
+    <w:name w:val="ListLabel 103"/>
+    <w:qFormat/>
+    <w:rPr>
+      <w:rFonts w:ascii="Arial" w:hAnsi="Arial" w:cs="Arial"/>
+    </w:rPr>
+  </w:style>
+  <w:style w:type="character" w:styleId="ListLabel104">
+    <w:name w:val="ListLabel 104"/>
+    <w:qFormat/>
+    <w:rPr>
+      <w:rFonts w:cs="Courier New"/>
+    </w:rPr>
+  </w:style>
+  <w:style w:type="character" w:styleId="ListLabel105">
+    <w:name w:val="ListLabel 105"/>
+    <w:qFormat/>
+    <w:rPr>
+      <w:rFonts w:cs="Wingdings"/>
+    </w:rPr>
+  </w:style>
+  <w:style w:type="character" w:styleId="ListLabel106">
+    <w:name w:val="ListLabel 106"/>
+    <w:qFormat/>
+    <w:rPr>
+      <w:rFonts w:cs="Symbol"/>
+    </w:rPr>
+  </w:style>
+  <w:style w:type="character" w:styleId="ListLabel107">
+    <w:name w:val="ListLabel 107"/>
+    <w:qFormat/>
+    <w:rPr>
+      <w:rFonts w:cs="Courier New"/>
+    </w:rPr>
+  </w:style>
+  <w:style w:type="character" w:styleId="ListLabel108">
+    <w:name w:val="ListLabel 108"/>
+    <w:qFormat/>
+    <w:rPr>
+      <w:rFonts w:cs="Wingdings"/>
+    </w:rPr>
+  </w:style>
+  <w:style w:type="character" w:styleId="ListLabel109">
+    <w:name w:val="ListLabel 109"/>
+    <w:qFormat/>
+    <w:rPr>
+      <w:rFonts w:cs="Symbol"/>
+    </w:rPr>
+  </w:style>
+  <w:style w:type="character" w:styleId="ListLabel110">
+    <w:name w:val="ListLabel 110"/>
+    <w:qFormat/>
+    <w:rPr>
+      <w:rFonts w:cs="Courier New"/>
+    </w:rPr>
+  </w:style>
+  <w:style w:type="character" w:styleId="ListLabel111">
+    <w:name w:val="ListLabel 111"/>
+    <w:qFormat/>
+    <w:rPr>
+      <w:rFonts w:cs="Wingdings"/>
+    </w:rPr>
+  </w:style>
+  <w:style w:type="character" w:styleId="ListLabel112">
+    <w:name w:val="ListLabel 112"/>
+    <w:qFormat/>
+    <w:rPr>
+      <w:rFonts w:ascii="Arial" w:hAnsi="Arial" w:cs="Arial"/>
+    </w:rPr>
+  </w:style>
+  <w:style w:type="character" w:styleId="ListLabel113">
+    <w:name w:val="ListLabel 113"/>
+    <w:qFormat/>
+    <w:rPr>
+      <w:rFonts w:cs="Courier New"/>
+    </w:rPr>
+  </w:style>
+  <w:style w:type="character" w:styleId="ListLabel114">
+    <w:name w:val="ListLabel 114"/>
+    <w:qFormat/>
+    <w:rPr>
+      <w:rFonts w:cs="Wingdings"/>
+    </w:rPr>
+  </w:style>
+  <w:style w:type="character" w:styleId="ListLabel115">
+    <w:name w:val="ListLabel 115"/>
+    <w:qFormat/>
+    <w:rPr>
+      <w:rFonts w:cs="Symbol"/>
+    </w:rPr>
+  </w:style>
+  <w:style w:type="character" w:styleId="ListLabel116">
+    <w:name w:val="ListLabel 116"/>
+    <w:qFormat/>
+    <w:rPr>
+      <w:rFonts w:cs="Courier New"/>
+    </w:rPr>
+  </w:style>
+  <w:style w:type="character" w:styleId="ListLabel117">
+    <w:name w:val="ListLabel 117"/>
+    <w:qFormat/>
+    <w:rPr>
+      <w:rFonts w:cs="Wingdings"/>
+    </w:rPr>
+  </w:style>
+  <w:style w:type="character" w:styleId="ListLabel118">
+    <w:name w:val="ListLabel 118"/>
+    <w:qFormat/>
+    <w:rPr>
+      <w:rFonts w:cs="Symbol"/>
+    </w:rPr>
+  </w:style>
+  <w:style w:type="character" w:styleId="ListLabel119">
+    <w:name w:val="ListLabel 119"/>
+    <w:qFormat/>
+    <w:rPr>
+      <w:rFonts w:cs="Courier New"/>
+    </w:rPr>
+  </w:style>
+  <w:style w:type="character" w:styleId="ListLabel120">
+    <w:name w:val="ListLabel 120"/>
+    <w:qFormat/>
+    <w:rPr>
+      <w:rFonts w:cs="Wingdings"/>
+    </w:rPr>
+  </w:style>
   <w:style w:type="paragraph" w:styleId="Berschrift" w:customStyle="1">
     <w:name w:val="Überschrift"/>
     <w:basedOn w:val="Normal"/>

</xml_diff>

<commit_message>
added class diagramm and small addition to Doku
</commit_message>
<xml_diff>
--- a/Doku.docx
+++ b/Doku.docx
@@ -1543,28 +1543,25 @@
     <w:p>
       <w:pPr>
         <w:pStyle w:val="Normal"/>
-        <w:rPr>
-          <w:rFonts w:ascii="Arial" w:hAnsi="Arial" w:cs="Arial"/>
-        </w:rPr>
-      </w:pPr>
-      <w:r>
-        <w:rPr>
-          <w:rFonts w:cs="Arial" w:ascii="Arial" w:hAnsi="Arial"/>
-        </w:rPr>
-        <w:t>(einfach Konsole?)</w:t>
-      </w:r>
-    </w:p>
-    <w:p>
-      <w:pPr>
-        <w:pStyle w:val="Normal"/>
-        <w:rPr>
-          <w:rFonts w:ascii="Arial" w:hAnsi="Arial" w:cs="Arial"/>
-        </w:rPr>
-      </w:pPr>
-      <w:r>
-        <w:rPr>
-          <w:rFonts w:cs="Arial" w:ascii="Arial" w:hAnsi="Arial"/>
-        </w:rPr>
+        <w:rPr/>
+      </w:pPr>
+      <w:r>
+        <w:rPr>
+          <w:rFonts w:cs="Arial" w:ascii="Arial" w:hAnsi="Arial"/>
+        </w:rPr>
+        <w:t xml:space="preserve">Als Nutzerinterface benutzen wir die normale Konsolenausgabe. </w:t>
+      </w:r>
+    </w:p>
+    <w:p>
+      <w:pPr>
+        <w:pStyle w:val="Normal"/>
+        <w:rPr/>
+      </w:pPr>
+      <w:r>
+        <w:rPr>
+          <w:rFonts w:cs="Arial" w:ascii="Arial" w:hAnsi="Arial"/>
+        </w:rPr>
+        <w:t>Zu Beginn des Spiels gibt es eine große Ausgabe des Spieltitels “FleetBattle“ mittels einer print Funktion, am Ende des Spiels gibt es eine große „Sieg“ Ausgabe in Verbindung mit dem jeweiligen Spielernamen, beziehungsweise eine „Niederlage“ Ausgabe, sollte gegen die CPU verloren worden sein. Unterstützt wird die Ausgabe noch durch farbliche Elemente. So wird zum Beispiel ein Schiff versenkt, wird die dazugehörige Ausgabe in grün ausgegeben.</w:t>
       </w:r>
     </w:p>
     <w:p>
@@ -4461,6 +4458,195 @@
       <w:rFonts w:cs="Wingdings"/>
     </w:rPr>
   </w:style>
+  <w:style w:type="character" w:styleId="ListLabel121">
+    <w:name w:val="ListLabel 121"/>
+    <w:qFormat/>
+    <w:rPr>
+      <w:rFonts w:ascii="Arial" w:hAnsi="Arial" w:cs="Arial"/>
+    </w:rPr>
+  </w:style>
+  <w:style w:type="character" w:styleId="ListLabel122">
+    <w:name w:val="ListLabel 122"/>
+    <w:qFormat/>
+    <w:rPr>
+      <w:rFonts w:cs="Courier New"/>
+    </w:rPr>
+  </w:style>
+  <w:style w:type="character" w:styleId="ListLabel123">
+    <w:name w:val="ListLabel 123"/>
+    <w:qFormat/>
+    <w:rPr>
+      <w:rFonts w:cs="Wingdings"/>
+    </w:rPr>
+  </w:style>
+  <w:style w:type="character" w:styleId="ListLabel124">
+    <w:name w:val="ListLabel 124"/>
+    <w:qFormat/>
+    <w:rPr>
+      <w:rFonts w:cs="Symbol"/>
+    </w:rPr>
+  </w:style>
+  <w:style w:type="character" w:styleId="ListLabel125">
+    <w:name w:val="ListLabel 125"/>
+    <w:qFormat/>
+    <w:rPr>
+      <w:rFonts w:cs="Courier New"/>
+    </w:rPr>
+  </w:style>
+  <w:style w:type="character" w:styleId="ListLabel126">
+    <w:name w:val="ListLabel 126"/>
+    <w:qFormat/>
+    <w:rPr>
+      <w:rFonts w:cs="Wingdings"/>
+    </w:rPr>
+  </w:style>
+  <w:style w:type="character" w:styleId="ListLabel127">
+    <w:name w:val="ListLabel 127"/>
+    <w:qFormat/>
+    <w:rPr>
+      <w:rFonts w:cs="Symbol"/>
+    </w:rPr>
+  </w:style>
+  <w:style w:type="character" w:styleId="ListLabel128">
+    <w:name w:val="ListLabel 128"/>
+    <w:qFormat/>
+    <w:rPr>
+      <w:rFonts w:cs="Courier New"/>
+    </w:rPr>
+  </w:style>
+  <w:style w:type="character" w:styleId="ListLabel129">
+    <w:name w:val="ListLabel 129"/>
+    <w:qFormat/>
+    <w:rPr>
+      <w:rFonts w:cs="Wingdings"/>
+    </w:rPr>
+  </w:style>
+  <w:style w:type="character" w:styleId="ListLabel130">
+    <w:name w:val="ListLabel 130"/>
+    <w:qFormat/>
+    <w:rPr>
+      <w:rFonts w:ascii="Arial" w:hAnsi="Arial" w:cs="Arial"/>
+    </w:rPr>
+  </w:style>
+  <w:style w:type="character" w:styleId="ListLabel131">
+    <w:name w:val="ListLabel 131"/>
+    <w:qFormat/>
+    <w:rPr>
+      <w:rFonts w:cs="Courier New"/>
+    </w:rPr>
+  </w:style>
+  <w:style w:type="character" w:styleId="ListLabel132">
+    <w:name w:val="ListLabel 132"/>
+    <w:qFormat/>
+    <w:rPr>
+      <w:rFonts w:cs="Wingdings"/>
+    </w:rPr>
+  </w:style>
+  <w:style w:type="character" w:styleId="ListLabel133">
+    <w:name w:val="ListLabel 133"/>
+    <w:qFormat/>
+    <w:rPr>
+      <w:rFonts w:cs="Symbol"/>
+    </w:rPr>
+  </w:style>
+  <w:style w:type="character" w:styleId="ListLabel134">
+    <w:name w:val="ListLabel 134"/>
+    <w:qFormat/>
+    <w:rPr>
+      <w:rFonts w:cs="Courier New"/>
+    </w:rPr>
+  </w:style>
+  <w:style w:type="character" w:styleId="ListLabel135">
+    <w:name w:val="ListLabel 135"/>
+    <w:qFormat/>
+    <w:rPr>
+      <w:rFonts w:cs="Wingdings"/>
+    </w:rPr>
+  </w:style>
+  <w:style w:type="character" w:styleId="ListLabel136">
+    <w:name w:val="ListLabel 136"/>
+    <w:qFormat/>
+    <w:rPr>
+      <w:rFonts w:cs="Symbol"/>
+    </w:rPr>
+  </w:style>
+  <w:style w:type="character" w:styleId="ListLabel137">
+    <w:name w:val="ListLabel 137"/>
+    <w:qFormat/>
+    <w:rPr>
+      <w:rFonts w:cs="Courier New"/>
+    </w:rPr>
+  </w:style>
+  <w:style w:type="character" w:styleId="ListLabel138">
+    <w:name w:val="ListLabel 138"/>
+    <w:qFormat/>
+    <w:rPr>
+      <w:rFonts w:cs="Wingdings"/>
+    </w:rPr>
+  </w:style>
+  <w:style w:type="character" w:styleId="ListLabel139">
+    <w:name w:val="ListLabel 139"/>
+    <w:qFormat/>
+    <w:rPr>
+      <w:rFonts w:ascii="Arial" w:hAnsi="Arial" w:cs="Arial"/>
+    </w:rPr>
+  </w:style>
+  <w:style w:type="character" w:styleId="ListLabel140">
+    <w:name w:val="ListLabel 140"/>
+    <w:qFormat/>
+    <w:rPr>
+      <w:rFonts w:cs="Courier New"/>
+    </w:rPr>
+  </w:style>
+  <w:style w:type="character" w:styleId="ListLabel141">
+    <w:name w:val="ListLabel 141"/>
+    <w:qFormat/>
+    <w:rPr>
+      <w:rFonts w:cs="Wingdings"/>
+    </w:rPr>
+  </w:style>
+  <w:style w:type="character" w:styleId="ListLabel142">
+    <w:name w:val="ListLabel 142"/>
+    <w:qFormat/>
+    <w:rPr>
+      <w:rFonts w:cs="Symbol"/>
+    </w:rPr>
+  </w:style>
+  <w:style w:type="character" w:styleId="ListLabel143">
+    <w:name w:val="ListLabel 143"/>
+    <w:qFormat/>
+    <w:rPr>
+      <w:rFonts w:cs="Courier New"/>
+    </w:rPr>
+  </w:style>
+  <w:style w:type="character" w:styleId="ListLabel144">
+    <w:name w:val="ListLabel 144"/>
+    <w:qFormat/>
+    <w:rPr>
+      <w:rFonts w:cs="Wingdings"/>
+    </w:rPr>
+  </w:style>
+  <w:style w:type="character" w:styleId="ListLabel145">
+    <w:name w:val="ListLabel 145"/>
+    <w:qFormat/>
+    <w:rPr>
+      <w:rFonts w:cs="Symbol"/>
+    </w:rPr>
+  </w:style>
+  <w:style w:type="character" w:styleId="ListLabel146">
+    <w:name w:val="ListLabel 146"/>
+    <w:qFormat/>
+    <w:rPr>
+      <w:rFonts w:cs="Courier New"/>
+    </w:rPr>
+  </w:style>
+  <w:style w:type="character" w:styleId="ListLabel147">
+    <w:name w:val="ListLabel 147"/>
+    <w:qFormat/>
+    <w:rPr>
+      <w:rFonts w:cs="Wingdings"/>
+    </w:rPr>
+  </w:style>
   <w:style w:type="paragraph" w:styleId="Berschrift" w:customStyle="1">
     <w:name w:val="Überschrift"/>
     <w:basedOn w:val="Normal"/>

</xml_diff>

<commit_message>
Doku additons and diagramm adjustents
</commit_message>
<xml_diff>
--- a/Doku.docx
+++ b/Doku.docx
@@ -7,9 +7,9 @@
         <w:pStyle w:val="Normal"/>
         <w:rPr/>
       </w:pPr>
-      <w:bookmarkStart w:id="0" w:name="_Toc116395757"/>
+      <w:bookmarkStart w:id="0" w:name="_Toc133963023"/>
       <w:bookmarkStart w:id="1" w:name="_Toc116396439"/>
-      <w:bookmarkStart w:id="2" w:name="_Toc133963023"/>
+      <w:bookmarkStart w:id="2" w:name="_Toc116395757"/>
       <w:bookmarkEnd w:id="0"/>
       <w:bookmarkEnd w:id="1"/>
       <w:bookmarkEnd w:id="2"/>
@@ -26,7 +26,7 @@
           <w:docPartGallery w:val="Table of Contents"/>
           <w:docPartUnique w:val="true"/>
         </w:docPartObj>
-        <w:id w:val="2117529574"/>
+        <w:id w:val="1171676768"/>
       </w:sdtPr>
       <w:sdtContent>
         <w:p>
@@ -70,35 +70,58 @@
               <w:t>Inhaltsverzeichnis</w:t>
             </w:r>
             <w:r>
-              <w:rPr>
-                <w:webHidden/>
-              </w:rPr>
               <w:fldChar w:fldCharType="begin"/>
             </w:r>
-            <w:r>
-              <w:rPr>
-                <w:webHidden/>
-              </w:rPr>
-              <w:instrText>PAGEREF _Toc133963023 \h</w:instrText>
-            </w:r>
-            <w:r>
-              <w:rPr>
-                <w:webHidden/>
-              </w:rPr>
+            <w:r/>
+            <w:r>
               <w:fldChar w:fldCharType="separate"/>
             </w:r>
+            <w:bookmarkStart w:id="3" w:name="__Fieldmark__16_1873182389"/>
             <w:r>
               <w:rPr>
                 <w:rStyle w:val="Verzeichnissprung"/>
                 <w:rFonts w:cs="Calibri"/>
                 <w:vanish/>
               </w:rPr>
+            </w:r>
+            <w:r>
+              <w:rPr>
+                <w:rStyle w:val="Verzeichnissprung"/>
+                <w:rFonts w:cs="Calibri"/>
+                <w:vanish/>
+              </w:rPr>
+            </w:r>
+            <w:bookmarkEnd w:id="3"/>
+            <w:r>
+              <w:rPr>
+                <w:webHidden/>
+              </w:rPr>
               <w:fldChar w:fldCharType="begin"/>
             </w:r>
             <w:r>
               <w:rPr>
                 <w:webHidden/>
               </w:rPr>
+              <w:instrText>PAGEREF _Toc133963023 \h</w:instrText>
+            </w:r>
+            <w:r>
+              <w:rPr>
+                <w:webHidden/>
+              </w:rPr>
+              <w:fldChar w:fldCharType="separate"/>
+            </w:r>
+            <w:r>
+              <w:rPr>
+                <w:rStyle w:val="Verzeichnissprung"/>
+                <w:rFonts w:cs="Calibri"/>
+                <w:vanish/>
+              </w:rPr>
+              <w:fldChar w:fldCharType="begin"/>
+            </w:r>
+            <w:r>
+              <w:rPr>
+                <w:webHidden/>
+              </w:rPr>
               <w:fldChar w:fldCharType="end"/>
             </w:r>
             <w:r>
@@ -109,6 +132,9 @@
             </w:r>
             <w:r>
               <w:t>1</w:t>
+            </w:r>
+            <w:r>
+              <w:fldChar w:fldCharType="end"/>
             </w:r>
             <w:r>
               <w:fldChar w:fldCharType="end"/>
@@ -155,30 +181,33 @@
               <w:t>V Modell:</w:t>
             </w:r>
             <w:r>
-              <w:rPr>
-                <w:webHidden/>
-              </w:rPr>
               <w:fldChar w:fldCharType="begin"/>
             </w:r>
-            <w:r>
-              <w:rPr>
-                <w:webHidden/>
-              </w:rPr>
-              <w:instrText>PAGEREF _Toc133963024 \h</w:instrText>
-            </w:r>
-            <w:r>
-              <w:rPr>
-                <w:webHidden/>
-              </w:rPr>
+            <w:r/>
+            <w:r>
               <w:fldChar w:fldCharType="separate"/>
             </w:r>
+            <w:bookmarkStart w:id="4" w:name="__Fieldmark__25_1873182389"/>
             <w:r>
               <w:rPr>
                 <w:rStyle w:val="Verzeichnissprung"/>
                 <w:rFonts w:cs="Calibri"/>
                 <w:b/>
                 <w:bCs/>
-                <w:vanish/>
+              </w:rPr>
+            </w:r>
+            <w:r>
+              <w:rPr>
+                <w:rStyle w:val="Verzeichnissprung"/>
+                <w:rFonts w:cs="Calibri"/>
+                <w:b/>
+                <w:bCs/>
+              </w:rPr>
+            </w:r>
+            <w:bookmarkEnd w:id="4"/>
+            <w:r>
+              <w:rPr>
+                <w:webHidden/>
               </w:rPr>
               <w:fldChar w:fldCharType="begin"/>
             </w:r>
@@ -186,6 +215,27 @@
               <w:rPr>
                 <w:webHidden/>
               </w:rPr>
+              <w:instrText>PAGEREF _Toc133963024 \h</w:instrText>
+            </w:r>
+            <w:r>
+              <w:rPr>
+                <w:webHidden/>
+              </w:rPr>
+              <w:fldChar w:fldCharType="separate"/>
+            </w:r>
+            <w:r>
+              <w:rPr>
+                <w:rStyle w:val="Verzeichnissprung"/>
+                <w:rFonts w:cs="Calibri"/>
+                <w:b/>
+                <w:bCs/>
+              </w:rPr>
+              <w:fldChar w:fldCharType="begin"/>
+            </w:r>
+            <w:r>
+              <w:rPr>
+                <w:webHidden/>
+              </w:rPr>
               <w:fldChar w:fldCharType="end"/>
             </w:r>
             <w:r>
@@ -196,6 +246,9 @@
             </w:r>
             <w:r>
               <w:t>3</w:t>
+            </w:r>
+            <w:r>
+              <w:fldChar w:fldCharType="end"/>
             </w:r>
             <w:r>
               <w:fldChar w:fldCharType="end"/>
@@ -221,35 +274,58 @@
               <w:t>1.1 Architektur:</w:t>
             </w:r>
             <w:r>
-              <w:rPr>
-                <w:webHidden/>
-              </w:rPr>
               <w:fldChar w:fldCharType="begin"/>
             </w:r>
-            <w:r>
-              <w:rPr>
-                <w:webHidden/>
-              </w:rPr>
-              <w:instrText>PAGEREF _Toc133963025 \h</w:instrText>
-            </w:r>
-            <w:r>
-              <w:rPr>
-                <w:webHidden/>
-              </w:rPr>
+            <w:r/>
+            <w:r>
               <w:fldChar w:fldCharType="separate"/>
             </w:r>
+            <w:bookmarkStart w:id="5" w:name="__Fieldmark__32_1873182389"/>
             <w:r>
               <w:rPr>
                 <w:rStyle w:val="Verzeichnissprung"/>
                 <w:rFonts w:cs="Calibri"/>
                 <w:vanish/>
               </w:rPr>
+            </w:r>
+            <w:r>
+              <w:rPr>
+                <w:rStyle w:val="Verzeichnissprung"/>
+                <w:rFonts w:cs="Calibri"/>
+                <w:vanish/>
+              </w:rPr>
+            </w:r>
+            <w:bookmarkEnd w:id="5"/>
+            <w:r>
+              <w:rPr>
+                <w:webHidden/>
+              </w:rPr>
               <w:fldChar w:fldCharType="begin"/>
             </w:r>
             <w:r>
               <w:rPr>
                 <w:webHidden/>
               </w:rPr>
+              <w:instrText>PAGEREF _Toc133963025 \h</w:instrText>
+            </w:r>
+            <w:r>
+              <w:rPr>
+                <w:webHidden/>
+              </w:rPr>
+              <w:fldChar w:fldCharType="separate"/>
+            </w:r>
+            <w:r>
+              <w:rPr>
+                <w:rStyle w:val="Verzeichnissprung"/>
+                <w:rFonts w:cs="Calibri"/>
+                <w:vanish/>
+              </w:rPr>
+              <w:fldChar w:fldCharType="begin"/>
+            </w:r>
+            <w:r>
+              <w:rPr>
+                <w:webHidden/>
+              </w:rPr>
               <w:fldChar w:fldCharType="end"/>
             </w:r>
             <w:r>
@@ -260,6 +336,9 @@
             </w:r>
             <w:r>
               <w:t>3</w:t>
+            </w:r>
+            <w:r>
+              <w:fldChar w:fldCharType="end"/>
             </w:r>
             <w:r>
               <w:fldChar w:fldCharType="end"/>
@@ -287,23 +366,13 @@
               <w:t>1.2 Komponenten Spezifikation:</w:t>
             </w:r>
             <w:r>
-              <w:rPr>
-                <w:webHidden/>
-              </w:rPr>
               <w:fldChar w:fldCharType="begin"/>
             </w:r>
-            <w:r>
-              <w:rPr>
-                <w:webHidden/>
-              </w:rPr>
-              <w:instrText>PAGEREF _Toc133963026 \h</w:instrText>
-            </w:r>
-            <w:r>
-              <w:rPr>
-                <w:webHidden/>
-              </w:rPr>
+            <w:r/>
+            <w:r>
               <w:fldChar w:fldCharType="separate"/>
             </w:r>
+            <w:bookmarkStart w:id="6" w:name="__Fieldmark__39_1873182389"/>
             <w:r>
               <w:rPr>
                 <w:rStyle w:val="Verzeichnissprung"/>
@@ -312,12 +381,49 @@
                 <w:bCs/>
                 <w:vanish/>
               </w:rPr>
+            </w:r>
+            <w:r>
+              <w:rPr>
+                <w:rStyle w:val="Verzeichnissprung"/>
+                <w:rFonts w:cs="Calibri"/>
+                <w:b/>
+                <w:bCs/>
+                <w:vanish/>
+              </w:rPr>
+            </w:r>
+            <w:bookmarkEnd w:id="6"/>
+            <w:r>
+              <w:rPr>
+                <w:webHidden/>
+              </w:rPr>
               <w:fldChar w:fldCharType="begin"/>
             </w:r>
             <w:r>
               <w:rPr>
                 <w:webHidden/>
               </w:rPr>
+              <w:instrText>PAGEREF _Toc133963026 \h</w:instrText>
+            </w:r>
+            <w:r>
+              <w:rPr>
+                <w:webHidden/>
+              </w:rPr>
+              <w:fldChar w:fldCharType="separate"/>
+            </w:r>
+            <w:r>
+              <w:rPr>
+                <w:rStyle w:val="Verzeichnissprung"/>
+                <w:rFonts w:cs="Calibri"/>
+                <w:b/>
+                <w:bCs/>
+                <w:vanish/>
+              </w:rPr>
+              <w:fldChar w:fldCharType="begin"/>
+            </w:r>
+            <w:r>
+              <w:rPr>
+                <w:webHidden/>
+              </w:rPr>
               <w:fldChar w:fldCharType="end"/>
             </w:r>
             <w:r>
@@ -328,6 +434,9 @@
             </w:r>
             <w:r>
               <w:t>3</w:t>
+            </w:r>
+            <w:r>
+              <w:fldChar w:fldCharType="end"/>
             </w:r>
             <w:r>
               <w:fldChar w:fldCharType="end"/>
@@ -355,23 +464,13 @@
               <w:t>1.3 Implementierung:</w:t>
             </w:r>
             <w:r>
-              <w:rPr>
-                <w:webHidden/>
-              </w:rPr>
               <w:fldChar w:fldCharType="begin"/>
             </w:r>
-            <w:r>
-              <w:rPr>
-                <w:webHidden/>
-              </w:rPr>
-              <w:instrText>PAGEREF _Toc133963027 \h</w:instrText>
-            </w:r>
-            <w:r>
-              <w:rPr>
-                <w:webHidden/>
-              </w:rPr>
+            <w:r/>
+            <w:r>
               <w:fldChar w:fldCharType="separate"/>
             </w:r>
+            <w:bookmarkStart w:id="7" w:name="__Fieldmark__46_1873182389"/>
             <w:r>
               <w:rPr>
                 <w:rStyle w:val="Verzeichnissprung"/>
@@ -380,12 +479,49 @@
                 <w:bCs/>
                 <w:vanish/>
               </w:rPr>
+            </w:r>
+            <w:r>
+              <w:rPr>
+                <w:rStyle w:val="Verzeichnissprung"/>
+                <w:rFonts w:cs="Calibri"/>
+                <w:b/>
+                <w:bCs/>
+                <w:vanish/>
+              </w:rPr>
+            </w:r>
+            <w:bookmarkEnd w:id="7"/>
+            <w:r>
+              <w:rPr>
+                <w:webHidden/>
+              </w:rPr>
               <w:fldChar w:fldCharType="begin"/>
             </w:r>
             <w:r>
               <w:rPr>
                 <w:webHidden/>
               </w:rPr>
+              <w:instrText>PAGEREF _Toc133963027 \h</w:instrText>
+            </w:r>
+            <w:r>
+              <w:rPr>
+                <w:webHidden/>
+              </w:rPr>
+              <w:fldChar w:fldCharType="separate"/>
+            </w:r>
+            <w:r>
+              <w:rPr>
+                <w:rStyle w:val="Verzeichnissprung"/>
+                <w:rFonts w:cs="Calibri"/>
+                <w:b/>
+                <w:bCs/>
+                <w:vanish/>
+              </w:rPr>
+              <w:fldChar w:fldCharType="begin"/>
+            </w:r>
+            <w:r>
+              <w:rPr>
+                <w:webHidden/>
+              </w:rPr>
               <w:fldChar w:fldCharType="end"/>
             </w:r>
             <w:r>
@@ -396,6 +532,9 @@
             </w:r>
             <w:r>
               <w:t>3</w:t>
+            </w:r>
+            <w:r>
+              <w:fldChar w:fldCharType="end"/>
             </w:r>
             <w:r>
               <w:fldChar w:fldCharType="end"/>
@@ -442,30 +581,33 @@
               <w:t>Dokumente:</w:t>
             </w:r>
             <w:r>
-              <w:rPr>
-                <w:webHidden/>
-              </w:rPr>
               <w:fldChar w:fldCharType="begin"/>
             </w:r>
-            <w:r>
-              <w:rPr>
-                <w:webHidden/>
-              </w:rPr>
-              <w:instrText>PAGEREF _Toc133963028 \h</w:instrText>
-            </w:r>
-            <w:r>
-              <w:rPr>
-                <w:webHidden/>
-              </w:rPr>
+            <w:r/>
+            <w:r>
               <w:fldChar w:fldCharType="separate"/>
             </w:r>
+            <w:bookmarkStart w:id="8" w:name="__Fieldmark__55_1873182389"/>
             <w:r>
               <w:rPr>
                 <w:rStyle w:val="Verzeichnissprung"/>
                 <w:rFonts w:cs="Calibri"/>
                 <w:b/>
                 <w:bCs/>
-                <w:vanish/>
+              </w:rPr>
+            </w:r>
+            <w:r>
+              <w:rPr>
+                <w:rStyle w:val="Verzeichnissprung"/>
+                <w:rFonts w:cs="Calibri"/>
+                <w:b/>
+                <w:bCs/>
+              </w:rPr>
+            </w:r>
+            <w:bookmarkEnd w:id="8"/>
+            <w:r>
+              <w:rPr>
+                <w:webHidden/>
               </w:rPr>
               <w:fldChar w:fldCharType="begin"/>
             </w:r>
@@ -473,6 +615,27 @@
               <w:rPr>
                 <w:webHidden/>
               </w:rPr>
+              <w:instrText>PAGEREF _Toc133963028 \h</w:instrText>
+            </w:r>
+            <w:r>
+              <w:rPr>
+                <w:webHidden/>
+              </w:rPr>
+              <w:fldChar w:fldCharType="separate"/>
+            </w:r>
+            <w:r>
+              <w:rPr>
+                <w:rStyle w:val="Verzeichnissprung"/>
+                <w:rFonts w:cs="Calibri"/>
+                <w:b/>
+                <w:bCs/>
+              </w:rPr>
+              <w:fldChar w:fldCharType="begin"/>
+            </w:r>
+            <w:r>
+              <w:rPr>
+                <w:webHidden/>
+              </w:rPr>
               <w:fldChar w:fldCharType="end"/>
             </w:r>
             <w:r>
@@ -483,6 +646,9 @@
             </w:r>
             <w:r>
               <w:t>4</w:t>
+            </w:r>
+            <w:r>
+              <w:fldChar w:fldCharType="end"/>
             </w:r>
             <w:r>
               <w:fldChar w:fldCharType="end"/>
@@ -508,35 +674,58 @@
               <w:t>2.1 Klassendiagramm:</w:t>
             </w:r>
             <w:r>
-              <w:rPr>
-                <w:webHidden/>
-              </w:rPr>
               <w:fldChar w:fldCharType="begin"/>
             </w:r>
-            <w:r>
-              <w:rPr>
-                <w:webHidden/>
-              </w:rPr>
-              <w:instrText>PAGEREF _Toc133963029 \h</w:instrText>
-            </w:r>
-            <w:r>
-              <w:rPr>
-                <w:webHidden/>
-              </w:rPr>
+            <w:r/>
+            <w:r>
               <w:fldChar w:fldCharType="separate"/>
             </w:r>
+            <w:bookmarkStart w:id="9" w:name="__Fieldmark__62_1873182389"/>
             <w:r>
               <w:rPr>
                 <w:rStyle w:val="Verzeichnissprung"/>
                 <w:rFonts w:cs="Calibri"/>
                 <w:vanish/>
               </w:rPr>
+            </w:r>
+            <w:r>
+              <w:rPr>
+                <w:rStyle w:val="Verzeichnissprung"/>
+                <w:rFonts w:cs="Calibri"/>
+                <w:vanish/>
+              </w:rPr>
+            </w:r>
+            <w:bookmarkEnd w:id="9"/>
+            <w:r>
+              <w:rPr>
+                <w:webHidden/>
+              </w:rPr>
               <w:fldChar w:fldCharType="begin"/>
             </w:r>
             <w:r>
               <w:rPr>
                 <w:webHidden/>
               </w:rPr>
+              <w:instrText>PAGEREF _Toc133963029 \h</w:instrText>
+            </w:r>
+            <w:r>
+              <w:rPr>
+                <w:webHidden/>
+              </w:rPr>
+              <w:fldChar w:fldCharType="separate"/>
+            </w:r>
+            <w:r>
+              <w:rPr>
+                <w:rStyle w:val="Verzeichnissprung"/>
+                <w:rFonts w:cs="Calibri"/>
+                <w:vanish/>
+              </w:rPr>
+              <w:fldChar w:fldCharType="begin"/>
+            </w:r>
+            <w:r>
+              <w:rPr>
+                <w:webHidden/>
+              </w:rPr>
               <w:fldChar w:fldCharType="end"/>
             </w:r>
             <w:r>
@@ -547,6 +736,9 @@
             </w:r>
             <w:r>
               <w:t>4</w:t>
+            </w:r>
+            <w:r>
+              <w:fldChar w:fldCharType="end"/>
             </w:r>
             <w:r>
               <w:fldChar w:fldCharType="end"/>
@@ -572,35 +764,58 @@
               <w:t>2.2 Aktivitätsdiagramme:</w:t>
             </w:r>
             <w:r>
-              <w:rPr>
-                <w:webHidden/>
-              </w:rPr>
               <w:fldChar w:fldCharType="begin"/>
             </w:r>
-            <w:r>
-              <w:rPr>
-                <w:webHidden/>
-              </w:rPr>
-              <w:instrText>PAGEREF _Toc133963030 \h</w:instrText>
-            </w:r>
-            <w:r>
-              <w:rPr>
-                <w:webHidden/>
-              </w:rPr>
+            <w:r/>
+            <w:r>
               <w:fldChar w:fldCharType="separate"/>
             </w:r>
+            <w:bookmarkStart w:id="10" w:name="__Fieldmark__69_1873182389"/>
             <w:r>
               <w:rPr>
                 <w:rStyle w:val="Verzeichnissprung"/>
                 <w:rFonts w:cs="Calibri"/>
                 <w:vanish/>
               </w:rPr>
+            </w:r>
+            <w:r>
+              <w:rPr>
+                <w:rStyle w:val="Verzeichnissprung"/>
+                <w:rFonts w:cs="Calibri"/>
+                <w:vanish/>
+              </w:rPr>
+            </w:r>
+            <w:bookmarkEnd w:id="10"/>
+            <w:r>
+              <w:rPr>
+                <w:webHidden/>
+              </w:rPr>
               <w:fldChar w:fldCharType="begin"/>
             </w:r>
             <w:r>
               <w:rPr>
                 <w:webHidden/>
               </w:rPr>
+              <w:instrText>PAGEREF _Toc133963030 \h</w:instrText>
+            </w:r>
+            <w:r>
+              <w:rPr>
+                <w:webHidden/>
+              </w:rPr>
+              <w:fldChar w:fldCharType="separate"/>
+            </w:r>
+            <w:r>
+              <w:rPr>
+                <w:rStyle w:val="Verzeichnissprung"/>
+                <w:rFonts w:cs="Calibri"/>
+                <w:vanish/>
+              </w:rPr>
+              <w:fldChar w:fldCharType="begin"/>
+            </w:r>
+            <w:r>
+              <w:rPr>
+                <w:webHidden/>
+              </w:rPr>
               <w:fldChar w:fldCharType="end"/>
             </w:r>
             <w:r>
@@ -611,6 +826,9 @@
             </w:r>
             <w:r>
               <w:t>4</w:t>
+            </w:r>
+            <w:r>
+              <w:fldChar w:fldCharType="end"/>
             </w:r>
             <w:r>
               <w:fldChar w:fldCharType="end"/>
@@ -657,30 +875,33 @@
               <w:t>Software</w:t>
             </w:r>
             <w:r>
-              <w:rPr>
-                <w:webHidden/>
-              </w:rPr>
               <w:fldChar w:fldCharType="begin"/>
             </w:r>
-            <w:r>
-              <w:rPr>
-                <w:webHidden/>
-              </w:rPr>
-              <w:instrText>PAGEREF _Toc133963031 \h</w:instrText>
-            </w:r>
-            <w:r>
-              <w:rPr>
-                <w:webHidden/>
-              </w:rPr>
+            <w:r/>
+            <w:r>
               <w:fldChar w:fldCharType="separate"/>
             </w:r>
+            <w:bookmarkStart w:id="11" w:name="__Fieldmark__78_1873182389"/>
             <w:r>
               <w:rPr>
                 <w:rStyle w:val="Verzeichnissprung"/>
                 <w:rFonts w:cs="Calibri"/>
                 <w:b/>
                 <w:bCs/>
-                <w:vanish/>
+              </w:rPr>
+            </w:r>
+            <w:r>
+              <w:rPr>
+                <w:rStyle w:val="Verzeichnissprung"/>
+                <w:rFonts w:cs="Calibri"/>
+                <w:b/>
+                <w:bCs/>
+              </w:rPr>
+            </w:r>
+            <w:bookmarkEnd w:id="11"/>
+            <w:r>
+              <w:rPr>
+                <w:webHidden/>
               </w:rPr>
               <w:fldChar w:fldCharType="begin"/>
             </w:r>
@@ -688,6 +909,27 @@
               <w:rPr>
                 <w:webHidden/>
               </w:rPr>
+              <w:instrText>PAGEREF _Toc133963031 \h</w:instrText>
+            </w:r>
+            <w:r>
+              <w:rPr>
+                <w:webHidden/>
+              </w:rPr>
+              <w:fldChar w:fldCharType="separate"/>
+            </w:r>
+            <w:r>
+              <w:rPr>
+                <w:rStyle w:val="Verzeichnissprung"/>
+                <w:rFonts w:cs="Calibri"/>
+                <w:b/>
+                <w:bCs/>
+              </w:rPr>
+              <w:fldChar w:fldCharType="begin"/>
+            </w:r>
+            <w:r>
+              <w:rPr>
+                <w:webHidden/>
+              </w:rPr>
               <w:fldChar w:fldCharType="end"/>
             </w:r>
             <w:r>
@@ -698,6 +940,9 @@
             </w:r>
             <w:r>
               <w:t>5</w:t>
+            </w:r>
+            <w:r>
+              <w:fldChar w:fldCharType="end"/>
             </w:r>
             <w:r>
               <w:fldChar w:fldCharType="end"/>
@@ -723,35 +968,58 @@
               <w:t>3.1 Verwendete Bibliotheken:</w:t>
             </w:r>
             <w:r>
-              <w:rPr>
-                <w:webHidden/>
-              </w:rPr>
               <w:fldChar w:fldCharType="begin"/>
             </w:r>
-            <w:r>
-              <w:rPr>
-                <w:webHidden/>
-              </w:rPr>
-              <w:instrText>PAGEREF _Toc133963032 \h</w:instrText>
-            </w:r>
-            <w:r>
-              <w:rPr>
-                <w:webHidden/>
-              </w:rPr>
+            <w:r/>
+            <w:r>
               <w:fldChar w:fldCharType="separate"/>
             </w:r>
+            <w:bookmarkStart w:id="12" w:name="__Fieldmark__85_1873182389"/>
             <w:r>
               <w:rPr>
                 <w:rStyle w:val="Verzeichnissprung"/>
                 <w:rFonts w:cs="Calibri"/>
                 <w:vanish/>
               </w:rPr>
+            </w:r>
+            <w:r>
+              <w:rPr>
+                <w:rStyle w:val="Verzeichnissprung"/>
+                <w:rFonts w:cs="Calibri"/>
+                <w:vanish/>
+              </w:rPr>
+            </w:r>
+            <w:bookmarkEnd w:id="12"/>
+            <w:r>
+              <w:rPr>
+                <w:webHidden/>
+              </w:rPr>
               <w:fldChar w:fldCharType="begin"/>
             </w:r>
             <w:r>
               <w:rPr>
                 <w:webHidden/>
               </w:rPr>
+              <w:instrText>PAGEREF _Toc133963032 \h</w:instrText>
+            </w:r>
+            <w:r>
+              <w:rPr>
+                <w:webHidden/>
+              </w:rPr>
+              <w:fldChar w:fldCharType="separate"/>
+            </w:r>
+            <w:r>
+              <w:rPr>
+                <w:rStyle w:val="Verzeichnissprung"/>
+                <w:rFonts w:cs="Calibri"/>
+                <w:vanish/>
+              </w:rPr>
+              <w:fldChar w:fldCharType="begin"/>
+            </w:r>
+            <w:r>
+              <w:rPr>
+                <w:webHidden/>
+              </w:rPr>
               <w:fldChar w:fldCharType="end"/>
             </w:r>
             <w:r>
@@ -762,6 +1030,9 @@
             </w:r>
             <w:r>
               <w:t>5</w:t>
+            </w:r>
+            <w:r>
+              <w:fldChar w:fldCharType="end"/>
             </w:r>
             <w:r>
               <w:fldChar w:fldCharType="end"/>
@@ -808,30 +1079,33 @@
               <w:t>Spiel</w:t>
             </w:r>
             <w:r>
-              <w:rPr>
-                <w:webHidden/>
-              </w:rPr>
               <w:fldChar w:fldCharType="begin"/>
             </w:r>
-            <w:r>
-              <w:rPr>
-                <w:webHidden/>
-              </w:rPr>
-              <w:instrText>PAGEREF _Toc133963033 \h</w:instrText>
-            </w:r>
-            <w:r>
-              <w:rPr>
-                <w:webHidden/>
-              </w:rPr>
+            <w:r/>
+            <w:r>
               <w:fldChar w:fldCharType="separate"/>
             </w:r>
+            <w:bookmarkStart w:id="13" w:name="__Fieldmark__94_1873182389"/>
             <w:r>
               <w:rPr>
                 <w:rStyle w:val="Verzeichnissprung"/>
                 <w:rFonts w:cs="Calibri"/>
                 <w:b/>
                 <w:bCs/>
-                <w:vanish/>
+              </w:rPr>
+            </w:r>
+            <w:r>
+              <w:rPr>
+                <w:rStyle w:val="Verzeichnissprung"/>
+                <w:rFonts w:cs="Calibri"/>
+                <w:b/>
+                <w:bCs/>
+              </w:rPr>
+            </w:r>
+            <w:bookmarkEnd w:id="13"/>
+            <w:r>
+              <w:rPr>
+                <w:webHidden/>
               </w:rPr>
               <w:fldChar w:fldCharType="begin"/>
             </w:r>
@@ -839,6 +1113,27 @@
               <w:rPr>
                 <w:webHidden/>
               </w:rPr>
+              <w:instrText>PAGEREF _Toc133963033 \h</w:instrText>
+            </w:r>
+            <w:r>
+              <w:rPr>
+                <w:webHidden/>
+              </w:rPr>
+              <w:fldChar w:fldCharType="separate"/>
+            </w:r>
+            <w:r>
+              <w:rPr>
+                <w:rStyle w:val="Verzeichnissprung"/>
+                <w:rFonts w:cs="Calibri"/>
+                <w:b/>
+                <w:bCs/>
+              </w:rPr>
+              <w:fldChar w:fldCharType="begin"/>
+            </w:r>
+            <w:r>
+              <w:rPr>
+                <w:webHidden/>
+              </w:rPr>
               <w:fldChar w:fldCharType="end"/>
             </w:r>
             <w:r>
@@ -849,6 +1144,9 @@
             </w:r>
             <w:r>
               <w:t>6</w:t>
+            </w:r>
+            <w:r>
+              <w:fldChar w:fldCharType="end"/>
             </w:r>
             <w:r>
               <w:fldChar w:fldCharType="end"/>
@@ -874,35 +1172,58 @@
               <w:t>4.1 Beschreibung Dateiformat zur Speicherung</w:t>
             </w:r>
             <w:r>
-              <w:rPr>
-                <w:webHidden/>
-              </w:rPr>
               <w:fldChar w:fldCharType="begin"/>
             </w:r>
-            <w:r>
-              <w:rPr>
-                <w:webHidden/>
-              </w:rPr>
-              <w:instrText>PAGEREF _Toc133963034 \h</w:instrText>
-            </w:r>
-            <w:r>
-              <w:rPr>
-                <w:webHidden/>
-              </w:rPr>
+            <w:r/>
+            <w:r>
               <w:fldChar w:fldCharType="separate"/>
             </w:r>
+            <w:bookmarkStart w:id="14" w:name="__Fieldmark__101_1873182389"/>
             <w:r>
               <w:rPr>
                 <w:rStyle w:val="Verzeichnissprung"/>
                 <w:rFonts w:cs="Calibri"/>
                 <w:vanish/>
               </w:rPr>
+            </w:r>
+            <w:r>
+              <w:rPr>
+                <w:rStyle w:val="Verzeichnissprung"/>
+                <w:rFonts w:cs="Calibri"/>
+                <w:vanish/>
+              </w:rPr>
+            </w:r>
+            <w:bookmarkEnd w:id="14"/>
+            <w:r>
+              <w:rPr>
+                <w:webHidden/>
+              </w:rPr>
               <w:fldChar w:fldCharType="begin"/>
             </w:r>
             <w:r>
               <w:rPr>
                 <w:webHidden/>
               </w:rPr>
+              <w:instrText>PAGEREF _Toc133963034 \h</w:instrText>
+            </w:r>
+            <w:r>
+              <w:rPr>
+                <w:webHidden/>
+              </w:rPr>
+              <w:fldChar w:fldCharType="separate"/>
+            </w:r>
+            <w:r>
+              <w:rPr>
+                <w:rStyle w:val="Verzeichnissprung"/>
+                <w:rFonts w:cs="Calibri"/>
+                <w:vanish/>
+              </w:rPr>
+              <w:fldChar w:fldCharType="begin"/>
+            </w:r>
+            <w:r>
+              <w:rPr>
+                <w:webHidden/>
+              </w:rPr>
               <w:fldChar w:fldCharType="end"/>
             </w:r>
             <w:r>
@@ -913,6 +1234,9 @@
             </w:r>
             <w:r>
               <w:t>6</w:t>
+            </w:r>
+            <w:r>
+              <w:fldChar w:fldCharType="end"/>
             </w:r>
             <w:r>
               <w:fldChar w:fldCharType="end"/>
@@ -938,35 +1262,58 @@
               <w:t>4.2 Beschreibung des Nutzerinterfaces</w:t>
             </w:r>
             <w:r>
-              <w:rPr>
-                <w:webHidden/>
-              </w:rPr>
               <w:fldChar w:fldCharType="begin"/>
             </w:r>
-            <w:r>
-              <w:rPr>
-                <w:webHidden/>
-              </w:rPr>
-              <w:instrText>PAGEREF _Toc133963035 \h</w:instrText>
-            </w:r>
-            <w:r>
-              <w:rPr>
-                <w:webHidden/>
-              </w:rPr>
+            <w:r/>
+            <w:r>
               <w:fldChar w:fldCharType="separate"/>
             </w:r>
+            <w:bookmarkStart w:id="15" w:name="__Fieldmark__108_1873182389"/>
             <w:r>
               <w:rPr>
                 <w:rStyle w:val="Verzeichnissprung"/>
                 <w:rFonts w:cs="Calibri"/>
                 <w:vanish/>
               </w:rPr>
+            </w:r>
+            <w:r>
+              <w:rPr>
+                <w:rStyle w:val="Verzeichnissprung"/>
+                <w:rFonts w:cs="Calibri"/>
+                <w:vanish/>
+              </w:rPr>
+            </w:r>
+            <w:bookmarkEnd w:id="15"/>
+            <w:r>
+              <w:rPr>
+                <w:webHidden/>
+              </w:rPr>
               <w:fldChar w:fldCharType="begin"/>
             </w:r>
             <w:r>
               <w:rPr>
                 <w:webHidden/>
               </w:rPr>
+              <w:instrText>PAGEREF _Toc133963035 \h</w:instrText>
+            </w:r>
+            <w:r>
+              <w:rPr>
+                <w:webHidden/>
+              </w:rPr>
+              <w:fldChar w:fldCharType="separate"/>
+            </w:r>
+            <w:r>
+              <w:rPr>
+                <w:rStyle w:val="Verzeichnissprung"/>
+                <w:rFonts w:cs="Calibri"/>
+                <w:vanish/>
+              </w:rPr>
+              <w:fldChar w:fldCharType="begin"/>
+            </w:r>
+            <w:r>
+              <w:rPr>
+                <w:webHidden/>
+              </w:rPr>
               <w:fldChar w:fldCharType="end"/>
             </w:r>
             <w:r>
@@ -977,6 +1324,9 @@
             </w:r>
             <w:r>
               <w:t>6</w:t>
+            </w:r>
+            <w:r>
+              <w:fldChar w:fldCharType="end"/>
             </w:r>
             <w:r>
               <w:fldChar w:fldCharType="end"/>
@@ -1002,35 +1352,58 @@
               <w:t>4.3 Beschreibung der CPU</w:t>
             </w:r>
             <w:r>
-              <w:rPr>
-                <w:webHidden/>
-              </w:rPr>
               <w:fldChar w:fldCharType="begin"/>
             </w:r>
-            <w:r>
-              <w:rPr>
-                <w:webHidden/>
-              </w:rPr>
-              <w:instrText>PAGEREF _Toc133963036 \h</w:instrText>
-            </w:r>
-            <w:r>
-              <w:rPr>
-                <w:webHidden/>
-              </w:rPr>
+            <w:r/>
+            <w:r>
               <w:fldChar w:fldCharType="separate"/>
             </w:r>
+            <w:bookmarkStart w:id="16" w:name="__Fieldmark__115_1873182389"/>
             <w:r>
               <w:rPr>
                 <w:rStyle w:val="Verzeichnissprung"/>
                 <w:rFonts w:cs="Calibri" w:cstheme="minorHAnsi"/>
                 <w:vanish/>
               </w:rPr>
+            </w:r>
+            <w:r>
+              <w:rPr>
+                <w:rStyle w:val="Verzeichnissprung"/>
+                <w:rFonts w:cs="Calibri" w:cstheme="minorHAnsi"/>
+                <w:vanish/>
+              </w:rPr>
+            </w:r>
+            <w:bookmarkEnd w:id="16"/>
+            <w:r>
+              <w:rPr>
+                <w:webHidden/>
+              </w:rPr>
               <w:fldChar w:fldCharType="begin"/>
             </w:r>
             <w:r>
               <w:rPr>
                 <w:webHidden/>
               </w:rPr>
+              <w:instrText>PAGEREF _Toc133963036 \h</w:instrText>
+            </w:r>
+            <w:r>
+              <w:rPr>
+                <w:webHidden/>
+              </w:rPr>
+              <w:fldChar w:fldCharType="separate"/>
+            </w:r>
+            <w:r>
+              <w:rPr>
+                <w:rStyle w:val="Verzeichnissprung"/>
+                <w:rFonts w:cs="Calibri" w:cstheme="minorHAnsi"/>
+                <w:vanish/>
+              </w:rPr>
+              <w:fldChar w:fldCharType="begin"/>
+            </w:r>
+            <w:r>
+              <w:rPr>
+                <w:webHidden/>
+              </w:rPr>
               <w:fldChar w:fldCharType="end"/>
             </w:r>
             <w:r>
@@ -1041,6 +1414,9 @@
             </w:r>
             <w:r>
               <w:t>6</w:t>
+            </w:r>
+            <w:r>
+              <w:fldChar w:fldCharType="end"/>
             </w:r>
             <w:r>
               <w:fldChar w:fldCharType="end"/>
@@ -1066,35 +1442,58 @@
               <w:t>4.4 Dokumentation Spielablauf:</w:t>
             </w:r>
             <w:r>
-              <w:rPr>
-                <w:webHidden/>
-              </w:rPr>
               <w:fldChar w:fldCharType="begin"/>
             </w:r>
-            <w:r>
-              <w:rPr>
-                <w:webHidden/>
-              </w:rPr>
-              <w:instrText>PAGEREF _Toc133963037 \h</w:instrText>
-            </w:r>
-            <w:r>
-              <w:rPr>
-                <w:webHidden/>
-              </w:rPr>
+            <w:r/>
+            <w:r>
               <w:fldChar w:fldCharType="separate"/>
             </w:r>
+            <w:bookmarkStart w:id="17" w:name="__Fieldmark__122_1873182389"/>
             <w:r>
               <w:rPr>
                 <w:rStyle w:val="Verzeichnissprung"/>
                 <w:rFonts w:cs="Calibri"/>
                 <w:vanish/>
               </w:rPr>
+            </w:r>
+            <w:r>
+              <w:rPr>
+                <w:rStyle w:val="Verzeichnissprung"/>
+                <w:rFonts w:cs="Calibri"/>
+                <w:vanish/>
+              </w:rPr>
+            </w:r>
+            <w:bookmarkEnd w:id="17"/>
+            <w:r>
+              <w:rPr>
+                <w:webHidden/>
+              </w:rPr>
               <w:fldChar w:fldCharType="begin"/>
             </w:r>
             <w:r>
               <w:rPr>
                 <w:webHidden/>
               </w:rPr>
+              <w:instrText>PAGEREF _Toc133963037 \h</w:instrText>
+            </w:r>
+            <w:r>
+              <w:rPr>
+                <w:webHidden/>
+              </w:rPr>
+              <w:fldChar w:fldCharType="separate"/>
+            </w:r>
+            <w:r>
+              <w:rPr>
+                <w:rStyle w:val="Verzeichnissprung"/>
+                <w:rFonts w:cs="Calibri"/>
+                <w:vanish/>
+              </w:rPr>
+              <w:fldChar w:fldCharType="begin"/>
+            </w:r>
+            <w:r>
+              <w:rPr>
+                <w:webHidden/>
+              </w:rPr>
               <w:fldChar w:fldCharType="end"/>
             </w:r>
             <w:r>
@@ -1105,6 +1504,9 @@
             </w:r>
             <w:r>
               <w:t>7</w:t>
+            </w:r>
+            <w:r>
+              <w:fldChar w:fldCharType="end"/>
             </w:r>
             <w:r>
               <w:fldChar w:fldCharType="end"/>
@@ -1151,30 +1553,33 @@
               <w:t>Unittests:</w:t>
             </w:r>
             <w:r>
-              <w:rPr>
-                <w:webHidden/>
-              </w:rPr>
               <w:fldChar w:fldCharType="begin"/>
             </w:r>
-            <w:r>
-              <w:rPr>
-                <w:webHidden/>
-              </w:rPr>
-              <w:instrText>PAGEREF _Toc133963038 \h</w:instrText>
-            </w:r>
-            <w:r>
-              <w:rPr>
-                <w:webHidden/>
-              </w:rPr>
+            <w:r/>
+            <w:r>
               <w:fldChar w:fldCharType="separate"/>
             </w:r>
+            <w:bookmarkStart w:id="18" w:name="__Fieldmark__131_1873182389"/>
             <w:r>
               <w:rPr>
                 <w:rStyle w:val="Verzeichnissprung"/>
                 <w:rFonts w:cs="Calibri"/>
                 <w:b/>
                 <w:bCs/>
-                <w:vanish/>
+              </w:rPr>
+            </w:r>
+            <w:r>
+              <w:rPr>
+                <w:rStyle w:val="Verzeichnissprung"/>
+                <w:rFonts w:cs="Calibri"/>
+                <w:b/>
+                <w:bCs/>
+              </w:rPr>
+            </w:r>
+            <w:bookmarkEnd w:id="18"/>
+            <w:r>
+              <w:rPr>
+                <w:webHidden/>
               </w:rPr>
               <w:fldChar w:fldCharType="begin"/>
             </w:r>
@@ -1182,6 +1587,27 @@
               <w:rPr>
                 <w:webHidden/>
               </w:rPr>
+              <w:instrText>PAGEREF _Toc133963038 \h</w:instrText>
+            </w:r>
+            <w:r>
+              <w:rPr>
+                <w:webHidden/>
+              </w:rPr>
+              <w:fldChar w:fldCharType="separate"/>
+            </w:r>
+            <w:r>
+              <w:rPr>
+                <w:rStyle w:val="Verzeichnissprung"/>
+                <w:rFonts w:cs="Calibri"/>
+                <w:b/>
+                <w:bCs/>
+              </w:rPr>
+              <w:fldChar w:fldCharType="begin"/>
+            </w:r>
+            <w:r>
+              <w:rPr>
+                <w:webHidden/>
+              </w:rPr>
               <w:fldChar w:fldCharType="end"/>
             </w:r>
             <w:r>
@@ -1192,6 +1618,9 @@
             </w:r>
             <w:r>
               <w:t>10</w:t>
+            </w:r>
+            <w:r>
+              <w:fldChar w:fldCharType="end"/>
             </w:r>
             <w:r>
               <w:fldChar w:fldCharType="end"/>
@@ -1238,30 +1667,33 @@
               <w:t>Fehlersicherheit</w:t>
             </w:r>
             <w:r>
-              <w:rPr>
-                <w:webHidden/>
-              </w:rPr>
               <w:fldChar w:fldCharType="begin"/>
             </w:r>
-            <w:r>
-              <w:rPr>
-                <w:webHidden/>
-              </w:rPr>
-              <w:instrText>PAGEREF _Toc133963039 \h</w:instrText>
-            </w:r>
-            <w:r>
-              <w:rPr>
-                <w:webHidden/>
-              </w:rPr>
+            <w:r/>
+            <w:r>
               <w:fldChar w:fldCharType="separate"/>
             </w:r>
+            <w:bookmarkStart w:id="19" w:name="__Fieldmark__140_1873182389"/>
             <w:r>
               <w:rPr>
                 <w:rStyle w:val="Verzeichnissprung"/>
                 <w:rFonts w:cs="Calibri" w:cstheme="minorHAnsi"/>
                 <w:b/>
                 <w:bCs/>
-                <w:vanish/>
+              </w:rPr>
+            </w:r>
+            <w:r>
+              <w:rPr>
+                <w:rStyle w:val="Verzeichnissprung"/>
+                <w:rFonts w:cs="Calibri" w:cstheme="minorHAnsi"/>
+                <w:b/>
+                <w:bCs/>
+              </w:rPr>
+            </w:r>
+            <w:bookmarkEnd w:id="19"/>
+            <w:r>
+              <w:rPr>
+                <w:webHidden/>
               </w:rPr>
               <w:fldChar w:fldCharType="begin"/>
             </w:r>
@@ -1269,6 +1701,27 @@
               <w:rPr>
                 <w:webHidden/>
               </w:rPr>
+              <w:instrText>PAGEREF _Toc133963039 \h</w:instrText>
+            </w:r>
+            <w:r>
+              <w:rPr>
+                <w:webHidden/>
+              </w:rPr>
+              <w:fldChar w:fldCharType="separate"/>
+            </w:r>
+            <w:r>
+              <w:rPr>
+                <w:rStyle w:val="Verzeichnissprung"/>
+                <w:rFonts w:cs="Calibri" w:cstheme="minorHAnsi"/>
+                <w:b/>
+                <w:bCs/>
+              </w:rPr>
+              <w:fldChar w:fldCharType="begin"/>
+            </w:r>
+            <w:r>
+              <w:rPr>
+                <w:webHidden/>
+              </w:rPr>
               <w:fldChar w:fldCharType="end"/>
             </w:r>
             <w:r>
@@ -1279,6 +1732,9 @@
             </w:r>
             <w:r>
               <w:t>10</w:t>
+            </w:r>
+            <w:r>
+              <w:fldChar w:fldCharType="end"/>
             </w:r>
             <w:r>
               <w:fldChar w:fldCharType="end"/>
@@ -1325,30 +1781,33 @@
               <w:t>Fehlersicherheit</w:t>
             </w:r>
             <w:r>
-              <w:rPr>
-                <w:webHidden/>
-              </w:rPr>
               <w:fldChar w:fldCharType="begin"/>
             </w:r>
-            <w:r>
-              <w:rPr>
-                <w:webHidden/>
-              </w:rPr>
-              <w:instrText>PAGEREF _Toc133963040 \h</w:instrText>
-            </w:r>
-            <w:r>
-              <w:rPr>
-                <w:webHidden/>
-              </w:rPr>
+            <w:r/>
+            <w:r>
               <w:fldChar w:fldCharType="separate"/>
             </w:r>
+            <w:bookmarkStart w:id="20" w:name="__Fieldmark__149_1873182389"/>
             <w:r>
               <w:rPr>
                 <w:rStyle w:val="Verzeichnissprung"/>
                 <w:rFonts w:cs="Calibri" w:cstheme="minorHAnsi"/>
                 <w:b/>
                 <w:bCs/>
-                <w:vanish/>
+              </w:rPr>
+            </w:r>
+            <w:r>
+              <w:rPr>
+                <w:rStyle w:val="Verzeichnissprung"/>
+                <w:rFonts w:cs="Calibri" w:cstheme="minorHAnsi"/>
+                <w:b/>
+                <w:bCs/>
+              </w:rPr>
+            </w:r>
+            <w:bookmarkEnd w:id="20"/>
+            <w:r>
+              <w:rPr>
+                <w:webHidden/>
               </w:rPr>
               <w:fldChar w:fldCharType="begin"/>
             </w:r>
@@ -1356,6 +1815,27 @@
               <w:rPr>
                 <w:webHidden/>
               </w:rPr>
+              <w:instrText>PAGEREF _Toc133963040 \h</w:instrText>
+            </w:r>
+            <w:r>
+              <w:rPr>
+                <w:webHidden/>
+              </w:rPr>
+              <w:fldChar w:fldCharType="separate"/>
+            </w:r>
+            <w:r>
+              <w:rPr>
+                <w:rStyle w:val="Verzeichnissprung"/>
+                <w:rFonts w:cs="Calibri" w:cstheme="minorHAnsi"/>
+                <w:b/>
+                <w:bCs/>
+              </w:rPr>
+              <w:fldChar w:fldCharType="begin"/>
+            </w:r>
+            <w:r>
+              <w:rPr>
+                <w:webHidden/>
+              </w:rPr>
               <w:fldChar w:fldCharType="end"/>
             </w:r>
             <w:r>
@@ -1366,6 +1846,9 @@
             </w:r>
             <w:r>
               <w:t>10</w:t>
+            </w:r>
+            <w:r>
+              <w:fldChar w:fldCharType="end"/>
             </w:r>
             <w:r>
               <w:fldChar w:fldCharType="end"/>
@@ -1404,12 +1887,12 @@
           <w:color w:val="000000" w:themeColor="text1"/>
         </w:rPr>
       </w:pPr>
-      <w:bookmarkStart w:id="3" w:name="_Toc133962037"/>
-      <w:bookmarkStart w:id="4" w:name="_Toc133962750"/>
-      <w:bookmarkStart w:id="5" w:name="_Toc133963024"/>
-      <w:bookmarkEnd w:id="3"/>
-      <w:bookmarkEnd w:id="4"/>
-      <w:bookmarkEnd w:id="5"/>
+      <w:bookmarkStart w:id="21" w:name="_Toc133963024"/>
+      <w:bookmarkStart w:id="22" w:name="_Toc133962750"/>
+      <w:bookmarkStart w:id="23" w:name="_Toc133962037"/>
+      <w:bookmarkEnd w:id="21"/>
+      <w:bookmarkEnd w:id="22"/>
+      <w:bookmarkEnd w:id="23"/>
       <w:r>
         <w:rPr>
           <w:rFonts w:cs="Calibri" w:ascii="Calibri" w:hAnsi="Calibri"/>
@@ -1433,12 +1916,12 @@
           <w:szCs w:val="28"/>
         </w:rPr>
       </w:pPr>
-      <w:bookmarkStart w:id="6" w:name="_Toc133962038"/>
-      <w:bookmarkStart w:id="7" w:name="_Toc133962751"/>
-      <w:bookmarkStart w:id="8" w:name="_Toc133963025"/>
-      <w:bookmarkEnd w:id="6"/>
-      <w:bookmarkEnd w:id="7"/>
-      <w:bookmarkEnd w:id="8"/>
+      <w:bookmarkStart w:id="24" w:name="_Toc133963025"/>
+      <w:bookmarkStart w:id="25" w:name="_Toc133962751"/>
+      <w:bookmarkStart w:id="26" w:name="_Toc133962038"/>
+      <w:bookmarkEnd w:id="24"/>
+      <w:bookmarkEnd w:id="25"/>
+      <w:bookmarkEnd w:id="26"/>
       <w:r>
         <w:rPr>
           <w:rFonts w:cs="Calibri" w:ascii="Calibri" w:hAnsi="Calibri"/>
@@ -1578,12 +2061,12 @@
           <w:szCs w:val="28"/>
         </w:rPr>
       </w:pPr>
-      <w:bookmarkStart w:id="9" w:name="_Toc133962039"/>
-      <w:bookmarkStart w:id="10" w:name="_Toc133962752"/>
-      <w:bookmarkStart w:id="11" w:name="_Toc133963026"/>
-      <w:bookmarkEnd w:id="9"/>
-      <w:bookmarkEnd w:id="10"/>
-      <w:bookmarkEnd w:id="11"/>
+      <w:bookmarkStart w:id="27" w:name="_Toc133963026"/>
+      <w:bookmarkStart w:id="28" w:name="_Toc133962752"/>
+      <w:bookmarkStart w:id="29" w:name="_Toc133962039"/>
+      <w:bookmarkEnd w:id="27"/>
+      <w:bookmarkEnd w:id="28"/>
+      <w:bookmarkEnd w:id="29"/>
       <w:r>
         <w:rPr>
           <w:rFonts w:cs="Calibri" w:ascii="Calibri" w:hAnsi="Calibri"/>
@@ -1712,12 +2195,12 @@
           <w:szCs w:val="28"/>
         </w:rPr>
       </w:pPr>
-      <w:bookmarkStart w:id="12" w:name="_Toc133962040"/>
-      <w:bookmarkStart w:id="13" w:name="_Toc133962753"/>
-      <w:bookmarkStart w:id="14" w:name="_Toc133963027"/>
-      <w:bookmarkEnd w:id="12"/>
-      <w:bookmarkEnd w:id="13"/>
-      <w:bookmarkEnd w:id="14"/>
+      <w:bookmarkStart w:id="30" w:name="_Toc133963027"/>
+      <w:bookmarkStart w:id="31" w:name="_Toc133962753"/>
+      <w:bookmarkStart w:id="32" w:name="_Toc133962040"/>
+      <w:bookmarkEnd w:id="30"/>
+      <w:bookmarkEnd w:id="31"/>
+      <w:bookmarkEnd w:id="32"/>
       <w:r>
         <w:rPr>
           <w:rFonts w:cs="Calibri" w:ascii="Calibri" w:hAnsi="Calibri"/>
@@ -2162,12 +2645,12 @@
           <w:color w:val="000000" w:themeColor="text1"/>
         </w:rPr>
       </w:pPr>
-      <w:bookmarkStart w:id="15" w:name="_Toc133962041"/>
-      <w:bookmarkStart w:id="16" w:name="_Toc133962754"/>
-      <w:bookmarkStart w:id="17" w:name="_Toc133963028"/>
-      <w:bookmarkEnd w:id="15"/>
-      <w:bookmarkEnd w:id="16"/>
-      <w:bookmarkEnd w:id="17"/>
+      <w:bookmarkStart w:id="33" w:name="_Toc133963028"/>
+      <w:bookmarkStart w:id="34" w:name="_Toc133962754"/>
+      <w:bookmarkStart w:id="35" w:name="_Toc133962041"/>
+      <w:bookmarkEnd w:id="33"/>
+      <w:bookmarkEnd w:id="34"/>
+      <w:bookmarkEnd w:id="35"/>
       <w:r>
         <w:rPr>
           <w:rFonts w:cs="Calibri" w:ascii="Calibri" w:hAnsi="Calibri"/>
@@ -2217,12 +2700,12 @@
           <w:szCs w:val="28"/>
         </w:rPr>
       </w:pPr>
-      <w:bookmarkStart w:id="18" w:name="_Toc133962042"/>
-      <w:bookmarkStart w:id="19" w:name="_Toc133962755"/>
-      <w:bookmarkStart w:id="20" w:name="_Toc133963029"/>
-      <w:bookmarkEnd w:id="18"/>
-      <w:bookmarkEnd w:id="19"/>
-      <w:bookmarkEnd w:id="20"/>
+      <w:bookmarkStart w:id="36" w:name="_Toc133963029"/>
+      <w:bookmarkStart w:id="37" w:name="_Toc133962755"/>
+      <w:bookmarkStart w:id="38" w:name="_Toc133962042"/>
+      <w:bookmarkEnd w:id="36"/>
+      <w:bookmarkEnd w:id="37"/>
+      <w:bookmarkEnd w:id="38"/>
       <w:r>
         <w:rPr>
           <w:rFonts w:cs="Calibri" w:ascii="Calibri" w:hAnsi="Calibri"/>
@@ -2423,12 +2906,12 @@
           <w:color w:val="000000" w:themeColor="text1"/>
         </w:rPr>
       </w:pPr>
-      <w:bookmarkStart w:id="21" w:name="_Toc133962043"/>
-      <w:bookmarkStart w:id="22" w:name="_Toc133962756"/>
-      <w:bookmarkStart w:id="23" w:name="_Toc133963030"/>
-      <w:bookmarkEnd w:id="21"/>
-      <w:bookmarkEnd w:id="22"/>
-      <w:bookmarkEnd w:id="23"/>
+      <w:bookmarkStart w:id="39" w:name="_Toc133963030"/>
+      <w:bookmarkStart w:id="40" w:name="_Toc133962756"/>
+      <w:bookmarkStart w:id="41" w:name="_Toc133962043"/>
+      <w:bookmarkEnd w:id="39"/>
+      <w:bookmarkEnd w:id="40"/>
+      <w:bookmarkEnd w:id="41"/>
       <w:r>
         <w:rPr>
           <w:rFonts w:cs="Calibri" w:ascii="Calibri" w:hAnsi="Calibri"/>
@@ -2448,13 +2931,13 @@
         <w:rPr>
           <w:rFonts w:cs="Calibri" w:cstheme="minorHAnsi"/>
         </w:rPr>
-        <w:t xml:space="preserve">Wir haben für jede Funktion mit mehr als 5 Zeilen ein dazu gehöriges Aktivitätsdiagramm mit draw.io erstellt, dabei haben wir immer die Funktionen eines Teilprogramms auch in einem Diagramm festgehalten. Aus Gründen der Übersichtlichkeit haben wir darauf verzichtet die Diagramme alle einzeln in die Dokumentation ein zu binden. Die Diagramme finden sich in dem Order mit dem Programmcode, gleichnamig wie die dazu gehörigen Teilprogramme. Öffnen lassen sich die Diagramme in der Desktopversion von draw.io oder aus dem Browser mit der Option „Vorhandenes Diagramm öffnen“. Die Funktionen, welche wir nicht als Aktivitätsdiagramm gezeichnet haben, weisen nicht die nötige Komplexität auf um mit einem Aktivitätsdiagramm etwas zu veranschaulichen. Hierunter fällt auch shipinitializer, da dort lediglich die Schiffe angelegt werden und es ansonsten keine Aktivität in dieser Datei gibt. </w:t>
-      </w:r>
-      <w:r>
-        <w:rPr>
-          <w:rFonts w:cs="Calibri" w:cstheme="minorHAnsi"/>
-        </w:rPr>
-        <w:t>Getter und Setter Funktionen wurden abgekürzt, um die Übersichtlichkeit des Klassendiagramms zu erhöhen.</w:t>
+        <w:t xml:space="preserve">Wir haben für jede Funktion mit mehr als 5 Zeilen ein dazu gehöriges Aktivitätsdiagramm mit draw.io erstellt, dabei haben wir immer die Funktionen eines Teilprogramms auch in einem Diagramm festgehalten. Aus Gründen der Übersichtlichkeit haben wir darauf verzichtet die Diagramme alle einzeln in die Dokumentation ein zu binden. Die Diagramme finden sich in dem Order mit dem Programmcode, gleichnamig wie die dazu gehörigen Teilprogramme. Öffnen lassen sich die Diagramme in der Desktopversion von draw.io oder aus dem Browser mit der Option „Vorhandenes Diagramm öffnen“. Die Funktionen, welche wir nicht als Aktivitätsdiagramm gezeichnet haben, weisen nicht die nötige Komplexität auf um mit einem Aktivitätsdiagramm etwas zu veranschaulichen. Hierunter fällt auch shipinitializer, da dort lediglich die Schiffe angelegt werden und es ansonsten keine Aktivität in dieser Datei gibt. Getter und Setter Funktionen wurden abgekürzt, um die Übersichtlichkeit des Klassendiagramms zu erhöhen. </w:t>
+      </w:r>
+      <w:r>
+        <w:rPr>
+          <w:rFonts w:cs="Calibri" w:cstheme="minorHAnsi"/>
+        </w:rPr>
+        <w:t>Die Softwareconvention, alle Namen in Snake Case zu machen sind auf Grund von kurzfristigen Änderungen von Camel Case auf Snake Case nicht umgesetzt, in den Diagrammen werden die Namen im Camel Case Format geschrieben.</w:t>
       </w:r>
     </w:p>
     <w:p>
@@ -2616,12 +3099,12 @@
           <w:color w:val="000000" w:themeColor="text1"/>
         </w:rPr>
       </w:pPr>
-      <w:bookmarkStart w:id="24" w:name="_Toc133962044"/>
-      <w:bookmarkStart w:id="25" w:name="_Toc133962757"/>
-      <w:bookmarkStart w:id="26" w:name="_Toc133963031"/>
-      <w:bookmarkEnd w:id="24"/>
-      <w:bookmarkEnd w:id="25"/>
-      <w:bookmarkEnd w:id="26"/>
+      <w:bookmarkStart w:id="42" w:name="_Toc133963031"/>
+      <w:bookmarkStart w:id="43" w:name="_Toc133962757"/>
+      <w:bookmarkStart w:id="44" w:name="_Toc133962044"/>
+      <w:bookmarkEnd w:id="42"/>
+      <w:bookmarkEnd w:id="43"/>
+      <w:bookmarkEnd w:id="44"/>
       <w:r>
         <w:rPr>
           <w:rFonts w:cs="Calibri" w:ascii="Calibri" w:hAnsi="Calibri"/>
@@ -2645,12 +3128,12 @@
           <w:szCs w:val="28"/>
         </w:rPr>
       </w:pPr>
-      <w:bookmarkStart w:id="27" w:name="_Toc133962045"/>
-      <w:bookmarkStart w:id="28" w:name="_Toc133962758"/>
-      <w:bookmarkStart w:id="29" w:name="_Toc133963032"/>
-      <w:bookmarkEnd w:id="27"/>
-      <w:bookmarkEnd w:id="28"/>
-      <w:bookmarkEnd w:id="29"/>
+      <w:bookmarkStart w:id="45" w:name="_Toc133963032"/>
+      <w:bookmarkStart w:id="46" w:name="_Toc133962758"/>
+      <w:bookmarkStart w:id="47" w:name="_Toc133962045"/>
+      <w:bookmarkEnd w:id="45"/>
+      <w:bookmarkEnd w:id="46"/>
+      <w:bookmarkEnd w:id="47"/>
       <w:r>
         <w:rPr>
           <w:rFonts w:cs="Calibri" w:ascii="Calibri" w:hAnsi="Calibri"/>
@@ -2879,12 +3362,12 @@
           <w:color w:val="000000" w:themeColor="text1"/>
         </w:rPr>
       </w:pPr>
-      <w:bookmarkStart w:id="30" w:name="_Toc133962046"/>
-      <w:bookmarkStart w:id="31" w:name="_Toc133962759"/>
-      <w:bookmarkStart w:id="32" w:name="_Toc133963033"/>
-      <w:bookmarkEnd w:id="30"/>
-      <w:bookmarkEnd w:id="31"/>
-      <w:bookmarkEnd w:id="32"/>
+      <w:bookmarkStart w:id="48" w:name="_Toc133963033"/>
+      <w:bookmarkStart w:id="49" w:name="_Toc133962759"/>
+      <w:bookmarkStart w:id="50" w:name="_Toc133962046"/>
+      <w:bookmarkEnd w:id="48"/>
+      <w:bookmarkEnd w:id="49"/>
+      <w:bookmarkEnd w:id="50"/>
       <w:r>
         <w:rPr>
           <w:rFonts w:cs="Calibri" w:ascii="Calibri" w:hAnsi="Calibri"/>
@@ -2908,12 +3391,12 @@
           <w:szCs w:val="28"/>
         </w:rPr>
       </w:pPr>
-      <w:bookmarkStart w:id="33" w:name="_Toc133962047"/>
-      <w:bookmarkStart w:id="34" w:name="_Toc133962760"/>
-      <w:bookmarkStart w:id="35" w:name="_Toc133963034"/>
-      <w:bookmarkEnd w:id="33"/>
-      <w:bookmarkEnd w:id="34"/>
-      <w:bookmarkEnd w:id="35"/>
+      <w:bookmarkStart w:id="51" w:name="_Toc133963034"/>
+      <w:bookmarkStart w:id="52" w:name="_Toc133962760"/>
+      <w:bookmarkStart w:id="53" w:name="_Toc133962047"/>
+      <w:bookmarkEnd w:id="51"/>
+      <w:bookmarkEnd w:id="52"/>
+      <w:bookmarkEnd w:id="53"/>
       <w:r>
         <w:rPr>
           <w:rFonts w:cs="Calibri" w:ascii="Calibri" w:hAnsi="Calibri"/>
@@ -2964,12 +3447,12 @@
           <w:szCs w:val="28"/>
         </w:rPr>
       </w:pPr>
-      <w:bookmarkStart w:id="36" w:name="_Toc133962048"/>
-      <w:bookmarkStart w:id="37" w:name="_Toc133962761"/>
-      <w:bookmarkStart w:id="38" w:name="_Toc133963035"/>
-      <w:bookmarkEnd w:id="36"/>
-      <w:bookmarkEnd w:id="37"/>
-      <w:bookmarkEnd w:id="38"/>
+      <w:bookmarkStart w:id="54" w:name="_Toc133963035"/>
+      <w:bookmarkStart w:id="55" w:name="_Toc133962761"/>
+      <w:bookmarkStart w:id="56" w:name="_Toc133962048"/>
+      <w:bookmarkEnd w:id="54"/>
+      <w:bookmarkEnd w:id="55"/>
+      <w:bookmarkEnd w:id="56"/>
       <w:r>
         <w:rPr>
           <w:rFonts w:cs="Calibri" w:ascii="Calibri" w:hAnsi="Calibri"/>
@@ -3086,12 +3569,12 @@
           <w:szCs w:val="28"/>
         </w:rPr>
       </w:pPr>
-      <w:bookmarkStart w:id="39" w:name="_Toc133962049"/>
-      <w:bookmarkStart w:id="40" w:name="_Toc133962762"/>
-      <w:bookmarkStart w:id="41" w:name="_Toc133963036"/>
-      <w:bookmarkEnd w:id="39"/>
-      <w:bookmarkEnd w:id="40"/>
-      <w:bookmarkEnd w:id="41"/>
+      <w:bookmarkStart w:id="57" w:name="_Toc133963036"/>
+      <w:bookmarkStart w:id="58" w:name="_Toc133962762"/>
+      <w:bookmarkStart w:id="59" w:name="_Toc133962049"/>
+      <w:bookmarkEnd w:id="57"/>
+      <w:bookmarkEnd w:id="58"/>
+      <w:bookmarkEnd w:id="59"/>
       <w:r>
         <w:rPr>
           <w:rFonts w:cs="Calibri" w:ascii="Calibri" w:hAnsi="Calibri" w:asciiTheme="minorHAnsi" w:cstheme="minorHAnsi" w:hAnsiTheme="minorHAnsi"/>
@@ -3391,12 +3874,12 @@
           <w:szCs w:val="28"/>
         </w:rPr>
       </w:pPr>
-      <w:bookmarkStart w:id="42" w:name="_Toc133962050"/>
-      <w:bookmarkStart w:id="43" w:name="_Toc133962763"/>
-      <w:bookmarkStart w:id="44" w:name="_Toc133963037"/>
-      <w:bookmarkEnd w:id="42"/>
-      <w:bookmarkEnd w:id="43"/>
-      <w:bookmarkEnd w:id="44"/>
+      <w:bookmarkStart w:id="60" w:name="_Toc133963037"/>
+      <w:bookmarkStart w:id="61" w:name="_Toc133962763"/>
+      <w:bookmarkStart w:id="62" w:name="_Toc133962050"/>
+      <w:bookmarkEnd w:id="60"/>
+      <w:bookmarkEnd w:id="61"/>
+      <w:bookmarkEnd w:id="62"/>
       <w:r>
         <w:rPr>
           <w:rFonts w:cs="Calibri" w:ascii="Calibri" w:hAnsi="Calibri"/>
@@ -3713,8 +4196,8 @@
         </w:rPr>
         <w:t xml:space="preserve">Nachdem der erste Nutzer fertig mit seinen Eingaben ist wird der Bildschirm geleert und das Endgerät wird an den zweiten Nutzer weiter gereicht. Dieser darf, unter Geheimhaltung vor dem ersten Nutzer nun auch seinen Namen eingeben und seine Schiffe nach dem selben Prinzip platzieren, all dies geschieht in der Funktion gameModeSelction, die Schiffe werden mit Hilfe der Funktion classPlaceShip aus der Datei shipManager platziert. Anschließend wird der Startspieler über die Funktion selectStartingPlayer aus selectoperations zufällig festgelegt und übergeben. In der Funktion shooting aus der Datei shootingfunction darf der bestimmte Nutzer beginnen. Der Nutzer, welcher an der Reihe ist bekommt nun das Board, auf welches er schießen soll ausgegeben, im ersten Zug sind alles Wasserfelder. Der Nutzer, welcher an der Reihe ist, darf nun auf ein Feld seiner Wahl schießen, er tut dies über eine Tastatureingabe, welche in playermanager in der Datei shootingfunction ausgeführt wird. Trifft er, so erscheint an der Stelle ein x, verfehlt er so wird ein o gezeichnet. Bei einem Treffer darf der Nutzer, der an der Reihe war erneut schießen, verfehlt er, so ist der andere Nutzer an der Reihe und die Konsole wird geleert. Der andere Nutzer darf ebenfalls über eine Tastatureingabe schießen. Auch bei ihm gilt, wenn ein Treffer gelandet wurde, dann darf er erneut schießen, sollte er  Wasser treffen, ist der andere Nutzer wieder an der Reihe. Die Boards werden nach jedem Schuss aktualisiert und erneut auf der Konsole ausgegeben. </w:t>
       </w:r>
-      <w:bookmarkStart w:id="45" w:name="__DdeLink__84_3933765544"/>
-      <w:bookmarkEnd w:id="45"/>
+      <w:bookmarkStart w:id="63" w:name="__DdeLink__84_3933765544"/>
+      <w:bookmarkEnd w:id="63"/>
       <w:r>
         <w:rPr>
           <w:rFonts w:cs="Calibri" w:cstheme="minorHAnsi"/>
@@ -3968,12 +4451,12 @@
           <w:color w:val="000000" w:themeColor="text1"/>
         </w:rPr>
       </w:pPr>
-      <w:bookmarkStart w:id="46" w:name="_Toc133962051"/>
-      <w:bookmarkStart w:id="47" w:name="_Toc133962764"/>
-      <w:bookmarkStart w:id="48" w:name="_Toc133963038"/>
-      <w:bookmarkEnd w:id="46"/>
-      <w:bookmarkEnd w:id="47"/>
-      <w:bookmarkEnd w:id="48"/>
+      <w:bookmarkStart w:id="64" w:name="_Toc133963038"/>
+      <w:bookmarkStart w:id="65" w:name="_Toc133962764"/>
+      <w:bookmarkStart w:id="66" w:name="_Toc133962051"/>
+      <w:bookmarkEnd w:id="64"/>
+      <w:bookmarkEnd w:id="65"/>
+      <w:bookmarkEnd w:id="66"/>
       <w:r>
         <w:rPr>
           <w:rFonts w:cs="Calibri" w:ascii="Calibri" w:hAnsi="Calibri"/>
@@ -4040,12 +4523,12 @@
           <w:color w:val="000000" w:themeColor="text1"/>
         </w:rPr>
       </w:pPr>
-      <w:bookmarkStart w:id="49" w:name="_Toc133962052"/>
-      <w:bookmarkStart w:id="50" w:name="_Toc133962765"/>
-      <w:bookmarkStart w:id="51" w:name="_Toc133963039"/>
-      <w:bookmarkEnd w:id="49"/>
-      <w:bookmarkEnd w:id="50"/>
-      <w:bookmarkEnd w:id="51"/>
+      <w:bookmarkStart w:id="67" w:name="_Toc133963039"/>
+      <w:bookmarkStart w:id="68" w:name="_Toc133962765"/>
+      <w:bookmarkStart w:id="69" w:name="_Toc133962052"/>
+      <w:bookmarkEnd w:id="67"/>
+      <w:bookmarkEnd w:id="68"/>
+      <w:bookmarkEnd w:id="69"/>
       <w:r>
         <w:rPr>
           <w:rFonts w:cs="Calibri" w:ascii="Calibri" w:hAnsi="Calibri" w:asciiTheme="minorHAnsi" w:cstheme="minorHAnsi" w:hAnsiTheme="minorHAnsi"/>
@@ -4099,12 +4582,12 @@
           <w:color w:val="000000" w:themeColor="text1"/>
         </w:rPr>
       </w:pPr>
-      <w:bookmarkStart w:id="52" w:name="_Toc133962053"/>
-      <w:bookmarkStart w:id="53" w:name="_Toc133962766"/>
-      <w:bookmarkStart w:id="54" w:name="_Toc133963040"/>
-      <w:bookmarkEnd w:id="52"/>
-      <w:bookmarkEnd w:id="53"/>
-      <w:bookmarkEnd w:id="54"/>
+      <w:bookmarkStart w:id="70" w:name="_Toc133963040"/>
+      <w:bookmarkStart w:id="71" w:name="_Toc133962766"/>
+      <w:bookmarkStart w:id="72" w:name="_Toc133962053"/>
+      <w:bookmarkEnd w:id="70"/>
+      <w:bookmarkEnd w:id="71"/>
+      <w:bookmarkEnd w:id="72"/>
       <w:r>
         <w:rPr>
           <w:rFonts w:cs="Calibri" w:ascii="Calibri" w:hAnsi="Calibri" w:asciiTheme="minorHAnsi" w:cstheme="minorHAnsi" w:hAnsiTheme="minorHAnsi"/>
@@ -5647,6 +6130,195 @@
       <w:rFonts w:cs="Wingdings"/>
     </w:rPr>
   </w:style>
+  <w:style w:type="character" w:styleId="ListLabel55">
+    <w:name w:val="ListLabel 55"/>
+    <w:qFormat/>
+    <w:rPr>
+      <w:rFonts w:ascii="Calibri" w:hAnsi="Calibri" w:cs="Arial"/>
+    </w:rPr>
+  </w:style>
+  <w:style w:type="character" w:styleId="ListLabel56">
+    <w:name w:val="ListLabel 56"/>
+    <w:qFormat/>
+    <w:rPr>
+      <w:rFonts w:cs="Courier New"/>
+    </w:rPr>
+  </w:style>
+  <w:style w:type="character" w:styleId="ListLabel57">
+    <w:name w:val="ListLabel 57"/>
+    <w:qFormat/>
+    <w:rPr>
+      <w:rFonts w:cs="Wingdings"/>
+    </w:rPr>
+  </w:style>
+  <w:style w:type="character" w:styleId="ListLabel58">
+    <w:name w:val="ListLabel 58"/>
+    <w:qFormat/>
+    <w:rPr>
+      <w:rFonts w:cs="Symbol"/>
+    </w:rPr>
+  </w:style>
+  <w:style w:type="character" w:styleId="ListLabel59">
+    <w:name w:val="ListLabel 59"/>
+    <w:qFormat/>
+    <w:rPr>
+      <w:rFonts w:cs="Courier New"/>
+    </w:rPr>
+  </w:style>
+  <w:style w:type="character" w:styleId="ListLabel60">
+    <w:name w:val="ListLabel 60"/>
+    <w:qFormat/>
+    <w:rPr>
+      <w:rFonts w:cs="Wingdings"/>
+    </w:rPr>
+  </w:style>
+  <w:style w:type="character" w:styleId="ListLabel61">
+    <w:name w:val="ListLabel 61"/>
+    <w:qFormat/>
+    <w:rPr>
+      <w:rFonts w:cs="Symbol"/>
+    </w:rPr>
+  </w:style>
+  <w:style w:type="character" w:styleId="ListLabel62">
+    <w:name w:val="ListLabel 62"/>
+    <w:qFormat/>
+    <w:rPr>
+      <w:rFonts w:cs="Courier New"/>
+    </w:rPr>
+  </w:style>
+  <w:style w:type="character" w:styleId="ListLabel63">
+    <w:name w:val="ListLabel 63"/>
+    <w:qFormat/>
+    <w:rPr>
+      <w:rFonts w:cs="Wingdings"/>
+    </w:rPr>
+  </w:style>
+  <w:style w:type="character" w:styleId="ListLabel64">
+    <w:name w:val="ListLabel 64"/>
+    <w:qFormat/>
+    <w:rPr>
+      <w:rFonts w:ascii="Calibri" w:hAnsi="Calibri" w:cs="Arial"/>
+    </w:rPr>
+  </w:style>
+  <w:style w:type="character" w:styleId="ListLabel65">
+    <w:name w:val="ListLabel 65"/>
+    <w:qFormat/>
+    <w:rPr>
+      <w:rFonts w:cs="Courier New"/>
+    </w:rPr>
+  </w:style>
+  <w:style w:type="character" w:styleId="ListLabel66">
+    <w:name w:val="ListLabel 66"/>
+    <w:qFormat/>
+    <w:rPr>
+      <w:rFonts w:cs="Wingdings"/>
+    </w:rPr>
+  </w:style>
+  <w:style w:type="character" w:styleId="ListLabel67">
+    <w:name w:val="ListLabel 67"/>
+    <w:qFormat/>
+    <w:rPr>
+      <w:rFonts w:cs="Symbol"/>
+    </w:rPr>
+  </w:style>
+  <w:style w:type="character" w:styleId="ListLabel68">
+    <w:name w:val="ListLabel 68"/>
+    <w:qFormat/>
+    <w:rPr>
+      <w:rFonts w:cs="Courier New"/>
+    </w:rPr>
+  </w:style>
+  <w:style w:type="character" w:styleId="ListLabel69">
+    <w:name w:val="ListLabel 69"/>
+    <w:qFormat/>
+    <w:rPr>
+      <w:rFonts w:cs="Wingdings"/>
+    </w:rPr>
+  </w:style>
+  <w:style w:type="character" w:styleId="ListLabel70">
+    <w:name w:val="ListLabel 70"/>
+    <w:qFormat/>
+    <w:rPr>
+      <w:rFonts w:cs="Symbol"/>
+    </w:rPr>
+  </w:style>
+  <w:style w:type="character" w:styleId="ListLabel71">
+    <w:name w:val="ListLabel 71"/>
+    <w:qFormat/>
+    <w:rPr>
+      <w:rFonts w:cs="Courier New"/>
+    </w:rPr>
+  </w:style>
+  <w:style w:type="character" w:styleId="ListLabel72">
+    <w:name w:val="ListLabel 72"/>
+    <w:qFormat/>
+    <w:rPr>
+      <w:rFonts w:cs="Wingdings"/>
+    </w:rPr>
+  </w:style>
+  <w:style w:type="character" w:styleId="ListLabel73">
+    <w:name w:val="ListLabel 73"/>
+    <w:qFormat/>
+    <w:rPr>
+      <w:rFonts w:ascii="Calibri" w:hAnsi="Calibri" w:cs="Arial"/>
+    </w:rPr>
+  </w:style>
+  <w:style w:type="character" w:styleId="ListLabel74">
+    <w:name w:val="ListLabel 74"/>
+    <w:qFormat/>
+    <w:rPr>
+      <w:rFonts w:cs="Courier New"/>
+    </w:rPr>
+  </w:style>
+  <w:style w:type="character" w:styleId="ListLabel75">
+    <w:name w:val="ListLabel 75"/>
+    <w:qFormat/>
+    <w:rPr>
+      <w:rFonts w:cs="Wingdings"/>
+    </w:rPr>
+  </w:style>
+  <w:style w:type="character" w:styleId="ListLabel76">
+    <w:name w:val="ListLabel 76"/>
+    <w:qFormat/>
+    <w:rPr>
+      <w:rFonts w:cs="Symbol"/>
+    </w:rPr>
+  </w:style>
+  <w:style w:type="character" w:styleId="ListLabel77">
+    <w:name w:val="ListLabel 77"/>
+    <w:qFormat/>
+    <w:rPr>
+      <w:rFonts w:cs="Courier New"/>
+    </w:rPr>
+  </w:style>
+  <w:style w:type="character" w:styleId="ListLabel78">
+    <w:name w:val="ListLabel 78"/>
+    <w:qFormat/>
+    <w:rPr>
+      <w:rFonts w:cs="Wingdings"/>
+    </w:rPr>
+  </w:style>
+  <w:style w:type="character" w:styleId="ListLabel79">
+    <w:name w:val="ListLabel 79"/>
+    <w:qFormat/>
+    <w:rPr>
+      <w:rFonts w:cs="Symbol"/>
+    </w:rPr>
+  </w:style>
+  <w:style w:type="character" w:styleId="ListLabel80">
+    <w:name w:val="ListLabel 80"/>
+    <w:qFormat/>
+    <w:rPr>
+      <w:rFonts w:cs="Courier New"/>
+    </w:rPr>
+  </w:style>
+  <w:style w:type="character" w:styleId="ListLabel81">
+    <w:name w:val="ListLabel 81"/>
+    <w:qFormat/>
+    <w:rPr>
+      <w:rFonts w:cs="Wingdings"/>
+    </w:rPr>
+  </w:style>
   <w:style w:type="paragraph" w:styleId="Berschrift">
     <w:name w:val="Überschrift"/>
     <w:basedOn w:val="Normal"/>

</xml_diff>

<commit_message>
Code cosmetics because of pylint
</commit_message>
<xml_diff>
--- a/Doku.docx
+++ b/Doku.docx
@@ -7,9 +7,9 @@
         <w:pStyle w:val="Normal"/>
         <w:rPr/>
       </w:pPr>
-      <w:bookmarkStart w:id="0" w:name="_Toc116395757"/>
+      <w:bookmarkStart w:id="0" w:name="_Toc133963023"/>
       <w:bookmarkStart w:id="1" w:name="_Toc116396439"/>
-      <w:bookmarkStart w:id="2" w:name="_Toc133963023"/>
+      <w:bookmarkStart w:id="2" w:name="_Toc116395757"/>
       <w:bookmarkEnd w:id="0"/>
       <w:bookmarkEnd w:id="1"/>
       <w:bookmarkEnd w:id="2"/>
@@ -26,7 +26,7 @@
           <w:docPartGallery w:val="Table of Contents"/>
           <w:docPartUnique w:val="true"/>
         </w:docPartObj>
-        <w:id w:val="2117529574"/>
+        <w:id w:val="1171676768"/>
       </w:sdtPr>
       <w:sdtContent>
         <w:p>
@@ -70,35 +70,58 @@
               <w:t>Inhaltsverzeichnis</w:t>
             </w:r>
             <w:r>
-              <w:rPr>
-                <w:webHidden/>
-              </w:rPr>
               <w:fldChar w:fldCharType="begin"/>
             </w:r>
-            <w:r>
-              <w:rPr>
-                <w:webHidden/>
-              </w:rPr>
-              <w:instrText>PAGEREF _Toc133963023 \h</w:instrText>
-            </w:r>
-            <w:r>
-              <w:rPr>
-                <w:webHidden/>
-              </w:rPr>
+            <w:r/>
+            <w:r>
               <w:fldChar w:fldCharType="separate"/>
             </w:r>
+            <w:bookmarkStart w:id="3" w:name="__Fieldmark__16_1873182389"/>
             <w:r>
               <w:rPr>
                 <w:rStyle w:val="Verzeichnissprung"/>
                 <w:rFonts w:cs="Calibri"/>
                 <w:vanish/>
               </w:rPr>
+            </w:r>
+            <w:r>
+              <w:rPr>
+                <w:rStyle w:val="Verzeichnissprung"/>
+                <w:rFonts w:cs="Calibri"/>
+                <w:vanish/>
+              </w:rPr>
+            </w:r>
+            <w:bookmarkEnd w:id="3"/>
+            <w:r>
+              <w:rPr>
+                <w:webHidden/>
+              </w:rPr>
               <w:fldChar w:fldCharType="begin"/>
             </w:r>
             <w:r>
               <w:rPr>
                 <w:webHidden/>
               </w:rPr>
+              <w:instrText>PAGEREF _Toc133963023 \h</w:instrText>
+            </w:r>
+            <w:r>
+              <w:rPr>
+                <w:webHidden/>
+              </w:rPr>
+              <w:fldChar w:fldCharType="separate"/>
+            </w:r>
+            <w:r>
+              <w:rPr>
+                <w:rStyle w:val="Verzeichnissprung"/>
+                <w:rFonts w:cs="Calibri"/>
+                <w:vanish/>
+              </w:rPr>
+              <w:fldChar w:fldCharType="begin"/>
+            </w:r>
+            <w:r>
+              <w:rPr>
+                <w:webHidden/>
+              </w:rPr>
               <w:fldChar w:fldCharType="end"/>
             </w:r>
             <w:r>
@@ -109,6 +132,9 @@
             </w:r>
             <w:r>
               <w:t>1</w:t>
+            </w:r>
+            <w:r>
+              <w:fldChar w:fldCharType="end"/>
             </w:r>
             <w:r>
               <w:fldChar w:fldCharType="end"/>
@@ -155,30 +181,33 @@
               <w:t>V Modell:</w:t>
             </w:r>
             <w:r>
-              <w:rPr>
-                <w:webHidden/>
-              </w:rPr>
               <w:fldChar w:fldCharType="begin"/>
             </w:r>
-            <w:r>
-              <w:rPr>
-                <w:webHidden/>
-              </w:rPr>
-              <w:instrText>PAGEREF _Toc133963024 \h</w:instrText>
-            </w:r>
-            <w:r>
-              <w:rPr>
-                <w:webHidden/>
-              </w:rPr>
+            <w:r/>
+            <w:r>
               <w:fldChar w:fldCharType="separate"/>
             </w:r>
+            <w:bookmarkStart w:id="4" w:name="__Fieldmark__25_1873182389"/>
             <w:r>
               <w:rPr>
                 <w:rStyle w:val="Verzeichnissprung"/>
                 <w:rFonts w:cs="Calibri"/>
                 <w:b/>
                 <w:bCs/>
-                <w:vanish/>
+              </w:rPr>
+            </w:r>
+            <w:r>
+              <w:rPr>
+                <w:rStyle w:val="Verzeichnissprung"/>
+                <w:rFonts w:cs="Calibri"/>
+                <w:b/>
+                <w:bCs/>
+              </w:rPr>
+            </w:r>
+            <w:bookmarkEnd w:id="4"/>
+            <w:r>
+              <w:rPr>
+                <w:webHidden/>
               </w:rPr>
               <w:fldChar w:fldCharType="begin"/>
             </w:r>
@@ -186,6 +215,27 @@
               <w:rPr>
                 <w:webHidden/>
               </w:rPr>
+              <w:instrText>PAGEREF _Toc133963024 \h</w:instrText>
+            </w:r>
+            <w:r>
+              <w:rPr>
+                <w:webHidden/>
+              </w:rPr>
+              <w:fldChar w:fldCharType="separate"/>
+            </w:r>
+            <w:r>
+              <w:rPr>
+                <w:rStyle w:val="Verzeichnissprung"/>
+                <w:rFonts w:cs="Calibri"/>
+                <w:b/>
+                <w:bCs/>
+              </w:rPr>
+              <w:fldChar w:fldCharType="begin"/>
+            </w:r>
+            <w:r>
+              <w:rPr>
+                <w:webHidden/>
+              </w:rPr>
               <w:fldChar w:fldCharType="end"/>
             </w:r>
             <w:r>
@@ -196,6 +246,9 @@
             </w:r>
             <w:r>
               <w:t>3</w:t>
+            </w:r>
+            <w:r>
+              <w:fldChar w:fldCharType="end"/>
             </w:r>
             <w:r>
               <w:fldChar w:fldCharType="end"/>
@@ -221,35 +274,58 @@
               <w:t>1.1 Architektur:</w:t>
             </w:r>
             <w:r>
-              <w:rPr>
-                <w:webHidden/>
-              </w:rPr>
               <w:fldChar w:fldCharType="begin"/>
             </w:r>
-            <w:r>
-              <w:rPr>
-                <w:webHidden/>
-              </w:rPr>
-              <w:instrText>PAGEREF _Toc133963025 \h</w:instrText>
-            </w:r>
-            <w:r>
-              <w:rPr>
-                <w:webHidden/>
-              </w:rPr>
+            <w:r/>
+            <w:r>
               <w:fldChar w:fldCharType="separate"/>
             </w:r>
+            <w:bookmarkStart w:id="5" w:name="__Fieldmark__32_1873182389"/>
             <w:r>
               <w:rPr>
                 <w:rStyle w:val="Verzeichnissprung"/>
                 <w:rFonts w:cs="Calibri"/>
                 <w:vanish/>
               </w:rPr>
+            </w:r>
+            <w:r>
+              <w:rPr>
+                <w:rStyle w:val="Verzeichnissprung"/>
+                <w:rFonts w:cs="Calibri"/>
+                <w:vanish/>
+              </w:rPr>
+            </w:r>
+            <w:bookmarkEnd w:id="5"/>
+            <w:r>
+              <w:rPr>
+                <w:webHidden/>
+              </w:rPr>
               <w:fldChar w:fldCharType="begin"/>
             </w:r>
             <w:r>
               <w:rPr>
                 <w:webHidden/>
               </w:rPr>
+              <w:instrText>PAGEREF _Toc133963025 \h</w:instrText>
+            </w:r>
+            <w:r>
+              <w:rPr>
+                <w:webHidden/>
+              </w:rPr>
+              <w:fldChar w:fldCharType="separate"/>
+            </w:r>
+            <w:r>
+              <w:rPr>
+                <w:rStyle w:val="Verzeichnissprung"/>
+                <w:rFonts w:cs="Calibri"/>
+                <w:vanish/>
+              </w:rPr>
+              <w:fldChar w:fldCharType="begin"/>
+            </w:r>
+            <w:r>
+              <w:rPr>
+                <w:webHidden/>
+              </w:rPr>
               <w:fldChar w:fldCharType="end"/>
             </w:r>
             <w:r>
@@ -260,6 +336,9 @@
             </w:r>
             <w:r>
               <w:t>3</w:t>
+            </w:r>
+            <w:r>
+              <w:fldChar w:fldCharType="end"/>
             </w:r>
             <w:r>
               <w:fldChar w:fldCharType="end"/>
@@ -287,23 +366,13 @@
               <w:t>1.2 Komponenten Spezifikation:</w:t>
             </w:r>
             <w:r>
-              <w:rPr>
-                <w:webHidden/>
-              </w:rPr>
               <w:fldChar w:fldCharType="begin"/>
             </w:r>
-            <w:r>
-              <w:rPr>
-                <w:webHidden/>
-              </w:rPr>
-              <w:instrText>PAGEREF _Toc133963026 \h</w:instrText>
-            </w:r>
-            <w:r>
-              <w:rPr>
-                <w:webHidden/>
-              </w:rPr>
+            <w:r/>
+            <w:r>
               <w:fldChar w:fldCharType="separate"/>
             </w:r>
+            <w:bookmarkStart w:id="6" w:name="__Fieldmark__39_1873182389"/>
             <w:r>
               <w:rPr>
                 <w:rStyle w:val="Verzeichnissprung"/>
@@ -312,12 +381,49 @@
                 <w:bCs/>
                 <w:vanish/>
               </w:rPr>
+            </w:r>
+            <w:r>
+              <w:rPr>
+                <w:rStyle w:val="Verzeichnissprung"/>
+                <w:rFonts w:cs="Calibri"/>
+                <w:b/>
+                <w:bCs/>
+                <w:vanish/>
+              </w:rPr>
+            </w:r>
+            <w:bookmarkEnd w:id="6"/>
+            <w:r>
+              <w:rPr>
+                <w:webHidden/>
+              </w:rPr>
               <w:fldChar w:fldCharType="begin"/>
             </w:r>
             <w:r>
               <w:rPr>
                 <w:webHidden/>
               </w:rPr>
+              <w:instrText>PAGEREF _Toc133963026 \h</w:instrText>
+            </w:r>
+            <w:r>
+              <w:rPr>
+                <w:webHidden/>
+              </w:rPr>
+              <w:fldChar w:fldCharType="separate"/>
+            </w:r>
+            <w:r>
+              <w:rPr>
+                <w:rStyle w:val="Verzeichnissprung"/>
+                <w:rFonts w:cs="Calibri"/>
+                <w:b/>
+                <w:bCs/>
+                <w:vanish/>
+              </w:rPr>
+              <w:fldChar w:fldCharType="begin"/>
+            </w:r>
+            <w:r>
+              <w:rPr>
+                <w:webHidden/>
+              </w:rPr>
               <w:fldChar w:fldCharType="end"/>
             </w:r>
             <w:r>
@@ -328,6 +434,9 @@
             </w:r>
             <w:r>
               <w:t>3</w:t>
+            </w:r>
+            <w:r>
+              <w:fldChar w:fldCharType="end"/>
             </w:r>
             <w:r>
               <w:fldChar w:fldCharType="end"/>
@@ -355,23 +464,13 @@
               <w:t>1.3 Implementierung:</w:t>
             </w:r>
             <w:r>
-              <w:rPr>
-                <w:webHidden/>
-              </w:rPr>
               <w:fldChar w:fldCharType="begin"/>
             </w:r>
-            <w:r>
-              <w:rPr>
-                <w:webHidden/>
-              </w:rPr>
-              <w:instrText>PAGEREF _Toc133963027 \h</w:instrText>
-            </w:r>
-            <w:r>
-              <w:rPr>
-                <w:webHidden/>
-              </w:rPr>
+            <w:r/>
+            <w:r>
               <w:fldChar w:fldCharType="separate"/>
             </w:r>
+            <w:bookmarkStart w:id="7" w:name="__Fieldmark__46_1873182389"/>
             <w:r>
               <w:rPr>
                 <w:rStyle w:val="Verzeichnissprung"/>
@@ -380,12 +479,49 @@
                 <w:bCs/>
                 <w:vanish/>
               </w:rPr>
+            </w:r>
+            <w:r>
+              <w:rPr>
+                <w:rStyle w:val="Verzeichnissprung"/>
+                <w:rFonts w:cs="Calibri"/>
+                <w:b/>
+                <w:bCs/>
+                <w:vanish/>
+              </w:rPr>
+            </w:r>
+            <w:bookmarkEnd w:id="7"/>
+            <w:r>
+              <w:rPr>
+                <w:webHidden/>
+              </w:rPr>
               <w:fldChar w:fldCharType="begin"/>
             </w:r>
             <w:r>
               <w:rPr>
                 <w:webHidden/>
               </w:rPr>
+              <w:instrText>PAGEREF _Toc133963027 \h</w:instrText>
+            </w:r>
+            <w:r>
+              <w:rPr>
+                <w:webHidden/>
+              </w:rPr>
+              <w:fldChar w:fldCharType="separate"/>
+            </w:r>
+            <w:r>
+              <w:rPr>
+                <w:rStyle w:val="Verzeichnissprung"/>
+                <w:rFonts w:cs="Calibri"/>
+                <w:b/>
+                <w:bCs/>
+                <w:vanish/>
+              </w:rPr>
+              <w:fldChar w:fldCharType="begin"/>
+            </w:r>
+            <w:r>
+              <w:rPr>
+                <w:webHidden/>
+              </w:rPr>
               <w:fldChar w:fldCharType="end"/>
             </w:r>
             <w:r>
@@ -396,6 +532,9 @@
             </w:r>
             <w:r>
               <w:t>3</w:t>
+            </w:r>
+            <w:r>
+              <w:fldChar w:fldCharType="end"/>
             </w:r>
             <w:r>
               <w:fldChar w:fldCharType="end"/>
@@ -442,30 +581,33 @@
               <w:t>Dokumente:</w:t>
             </w:r>
             <w:r>
-              <w:rPr>
-                <w:webHidden/>
-              </w:rPr>
               <w:fldChar w:fldCharType="begin"/>
             </w:r>
-            <w:r>
-              <w:rPr>
-                <w:webHidden/>
-              </w:rPr>
-              <w:instrText>PAGEREF _Toc133963028 \h</w:instrText>
-            </w:r>
-            <w:r>
-              <w:rPr>
-                <w:webHidden/>
-              </w:rPr>
+            <w:r/>
+            <w:r>
               <w:fldChar w:fldCharType="separate"/>
             </w:r>
+            <w:bookmarkStart w:id="8" w:name="__Fieldmark__55_1873182389"/>
             <w:r>
               <w:rPr>
                 <w:rStyle w:val="Verzeichnissprung"/>
                 <w:rFonts w:cs="Calibri"/>
                 <w:b/>
                 <w:bCs/>
-                <w:vanish/>
+              </w:rPr>
+            </w:r>
+            <w:r>
+              <w:rPr>
+                <w:rStyle w:val="Verzeichnissprung"/>
+                <w:rFonts w:cs="Calibri"/>
+                <w:b/>
+                <w:bCs/>
+              </w:rPr>
+            </w:r>
+            <w:bookmarkEnd w:id="8"/>
+            <w:r>
+              <w:rPr>
+                <w:webHidden/>
               </w:rPr>
               <w:fldChar w:fldCharType="begin"/>
             </w:r>
@@ -473,6 +615,27 @@
               <w:rPr>
                 <w:webHidden/>
               </w:rPr>
+              <w:instrText>PAGEREF _Toc133963028 \h</w:instrText>
+            </w:r>
+            <w:r>
+              <w:rPr>
+                <w:webHidden/>
+              </w:rPr>
+              <w:fldChar w:fldCharType="separate"/>
+            </w:r>
+            <w:r>
+              <w:rPr>
+                <w:rStyle w:val="Verzeichnissprung"/>
+                <w:rFonts w:cs="Calibri"/>
+                <w:b/>
+                <w:bCs/>
+              </w:rPr>
+              <w:fldChar w:fldCharType="begin"/>
+            </w:r>
+            <w:r>
+              <w:rPr>
+                <w:webHidden/>
+              </w:rPr>
               <w:fldChar w:fldCharType="end"/>
             </w:r>
             <w:r>
@@ -483,6 +646,9 @@
             </w:r>
             <w:r>
               <w:t>4</w:t>
+            </w:r>
+            <w:r>
+              <w:fldChar w:fldCharType="end"/>
             </w:r>
             <w:r>
               <w:fldChar w:fldCharType="end"/>
@@ -508,35 +674,58 @@
               <w:t>2.1 Klassendiagramm:</w:t>
             </w:r>
             <w:r>
-              <w:rPr>
-                <w:webHidden/>
-              </w:rPr>
               <w:fldChar w:fldCharType="begin"/>
             </w:r>
-            <w:r>
-              <w:rPr>
-                <w:webHidden/>
-              </w:rPr>
-              <w:instrText>PAGEREF _Toc133963029 \h</w:instrText>
-            </w:r>
-            <w:r>
-              <w:rPr>
-                <w:webHidden/>
-              </w:rPr>
+            <w:r/>
+            <w:r>
               <w:fldChar w:fldCharType="separate"/>
             </w:r>
+            <w:bookmarkStart w:id="9" w:name="__Fieldmark__62_1873182389"/>
             <w:r>
               <w:rPr>
                 <w:rStyle w:val="Verzeichnissprung"/>
                 <w:rFonts w:cs="Calibri"/>
                 <w:vanish/>
               </w:rPr>
+            </w:r>
+            <w:r>
+              <w:rPr>
+                <w:rStyle w:val="Verzeichnissprung"/>
+                <w:rFonts w:cs="Calibri"/>
+                <w:vanish/>
+              </w:rPr>
+            </w:r>
+            <w:bookmarkEnd w:id="9"/>
+            <w:r>
+              <w:rPr>
+                <w:webHidden/>
+              </w:rPr>
               <w:fldChar w:fldCharType="begin"/>
             </w:r>
             <w:r>
               <w:rPr>
                 <w:webHidden/>
               </w:rPr>
+              <w:instrText>PAGEREF _Toc133963029 \h</w:instrText>
+            </w:r>
+            <w:r>
+              <w:rPr>
+                <w:webHidden/>
+              </w:rPr>
+              <w:fldChar w:fldCharType="separate"/>
+            </w:r>
+            <w:r>
+              <w:rPr>
+                <w:rStyle w:val="Verzeichnissprung"/>
+                <w:rFonts w:cs="Calibri"/>
+                <w:vanish/>
+              </w:rPr>
+              <w:fldChar w:fldCharType="begin"/>
+            </w:r>
+            <w:r>
+              <w:rPr>
+                <w:webHidden/>
+              </w:rPr>
               <w:fldChar w:fldCharType="end"/>
             </w:r>
             <w:r>
@@ -547,6 +736,9 @@
             </w:r>
             <w:r>
               <w:t>4</w:t>
+            </w:r>
+            <w:r>
+              <w:fldChar w:fldCharType="end"/>
             </w:r>
             <w:r>
               <w:fldChar w:fldCharType="end"/>
@@ -572,35 +764,58 @@
               <w:t>2.2 Aktivitätsdiagramme:</w:t>
             </w:r>
             <w:r>
-              <w:rPr>
-                <w:webHidden/>
-              </w:rPr>
               <w:fldChar w:fldCharType="begin"/>
             </w:r>
-            <w:r>
-              <w:rPr>
-                <w:webHidden/>
-              </w:rPr>
-              <w:instrText>PAGEREF _Toc133963030 \h</w:instrText>
-            </w:r>
-            <w:r>
-              <w:rPr>
-                <w:webHidden/>
-              </w:rPr>
+            <w:r/>
+            <w:r>
               <w:fldChar w:fldCharType="separate"/>
             </w:r>
+            <w:bookmarkStart w:id="10" w:name="__Fieldmark__69_1873182389"/>
             <w:r>
               <w:rPr>
                 <w:rStyle w:val="Verzeichnissprung"/>
                 <w:rFonts w:cs="Calibri"/>
                 <w:vanish/>
               </w:rPr>
+            </w:r>
+            <w:r>
+              <w:rPr>
+                <w:rStyle w:val="Verzeichnissprung"/>
+                <w:rFonts w:cs="Calibri"/>
+                <w:vanish/>
+              </w:rPr>
+            </w:r>
+            <w:bookmarkEnd w:id="10"/>
+            <w:r>
+              <w:rPr>
+                <w:webHidden/>
+              </w:rPr>
               <w:fldChar w:fldCharType="begin"/>
             </w:r>
             <w:r>
               <w:rPr>
                 <w:webHidden/>
               </w:rPr>
+              <w:instrText>PAGEREF _Toc133963030 \h</w:instrText>
+            </w:r>
+            <w:r>
+              <w:rPr>
+                <w:webHidden/>
+              </w:rPr>
+              <w:fldChar w:fldCharType="separate"/>
+            </w:r>
+            <w:r>
+              <w:rPr>
+                <w:rStyle w:val="Verzeichnissprung"/>
+                <w:rFonts w:cs="Calibri"/>
+                <w:vanish/>
+              </w:rPr>
+              <w:fldChar w:fldCharType="begin"/>
+            </w:r>
+            <w:r>
+              <w:rPr>
+                <w:webHidden/>
+              </w:rPr>
               <w:fldChar w:fldCharType="end"/>
             </w:r>
             <w:r>
@@ -611,6 +826,9 @@
             </w:r>
             <w:r>
               <w:t>4</w:t>
+            </w:r>
+            <w:r>
+              <w:fldChar w:fldCharType="end"/>
             </w:r>
             <w:r>
               <w:fldChar w:fldCharType="end"/>
@@ -657,30 +875,33 @@
               <w:t>Software</w:t>
             </w:r>
             <w:r>
-              <w:rPr>
-                <w:webHidden/>
-              </w:rPr>
               <w:fldChar w:fldCharType="begin"/>
             </w:r>
-            <w:r>
-              <w:rPr>
-                <w:webHidden/>
-              </w:rPr>
-              <w:instrText>PAGEREF _Toc133963031 \h</w:instrText>
-            </w:r>
-            <w:r>
-              <w:rPr>
-                <w:webHidden/>
-              </w:rPr>
+            <w:r/>
+            <w:r>
               <w:fldChar w:fldCharType="separate"/>
             </w:r>
+            <w:bookmarkStart w:id="11" w:name="__Fieldmark__78_1873182389"/>
             <w:r>
               <w:rPr>
                 <w:rStyle w:val="Verzeichnissprung"/>
                 <w:rFonts w:cs="Calibri"/>
                 <w:b/>
                 <w:bCs/>
-                <w:vanish/>
+              </w:rPr>
+            </w:r>
+            <w:r>
+              <w:rPr>
+                <w:rStyle w:val="Verzeichnissprung"/>
+                <w:rFonts w:cs="Calibri"/>
+                <w:b/>
+                <w:bCs/>
+              </w:rPr>
+            </w:r>
+            <w:bookmarkEnd w:id="11"/>
+            <w:r>
+              <w:rPr>
+                <w:webHidden/>
               </w:rPr>
               <w:fldChar w:fldCharType="begin"/>
             </w:r>
@@ -688,6 +909,27 @@
               <w:rPr>
                 <w:webHidden/>
               </w:rPr>
+              <w:instrText>PAGEREF _Toc133963031 \h</w:instrText>
+            </w:r>
+            <w:r>
+              <w:rPr>
+                <w:webHidden/>
+              </w:rPr>
+              <w:fldChar w:fldCharType="separate"/>
+            </w:r>
+            <w:r>
+              <w:rPr>
+                <w:rStyle w:val="Verzeichnissprung"/>
+                <w:rFonts w:cs="Calibri"/>
+                <w:b/>
+                <w:bCs/>
+              </w:rPr>
+              <w:fldChar w:fldCharType="begin"/>
+            </w:r>
+            <w:r>
+              <w:rPr>
+                <w:webHidden/>
+              </w:rPr>
               <w:fldChar w:fldCharType="end"/>
             </w:r>
             <w:r>
@@ -698,6 +940,9 @@
             </w:r>
             <w:r>
               <w:t>5</w:t>
+            </w:r>
+            <w:r>
+              <w:fldChar w:fldCharType="end"/>
             </w:r>
             <w:r>
               <w:fldChar w:fldCharType="end"/>
@@ -723,35 +968,58 @@
               <w:t>3.1 Verwendete Bibliotheken:</w:t>
             </w:r>
             <w:r>
-              <w:rPr>
-                <w:webHidden/>
-              </w:rPr>
               <w:fldChar w:fldCharType="begin"/>
             </w:r>
-            <w:r>
-              <w:rPr>
-                <w:webHidden/>
-              </w:rPr>
-              <w:instrText>PAGEREF _Toc133963032 \h</w:instrText>
-            </w:r>
-            <w:r>
-              <w:rPr>
-                <w:webHidden/>
-              </w:rPr>
+            <w:r/>
+            <w:r>
               <w:fldChar w:fldCharType="separate"/>
             </w:r>
+            <w:bookmarkStart w:id="12" w:name="__Fieldmark__85_1873182389"/>
             <w:r>
               <w:rPr>
                 <w:rStyle w:val="Verzeichnissprung"/>
                 <w:rFonts w:cs="Calibri"/>
                 <w:vanish/>
               </w:rPr>
+            </w:r>
+            <w:r>
+              <w:rPr>
+                <w:rStyle w:val="Verzeichnissprung"/>
+                <w:rFonts w:cs="Calibri"/>
+                <w:vanish/>
+              </w:rPr>
+            </w:r>
+            <w:bookmarkEnd w:id="12"/>
+            <w:r>
+              <w:rPr>
+                <w:webHidden/>
+              </w:rPr>
               <w:fldChar w:fldCharType="begin"/>
             </w:r>
             <w:r>
               <w:rPr>
                 <w:webHidden/>
               </w:rPr>
+              <w:instrText>PAGEREF _Toc133963032 \h</w:instrText>
+            </w:r>
+            <w:r>
+              <w:rPr>
+                <w:webHidden/>
+              </w:rPr>
+              <w:fldChar w:fldCharType="separate"/>
+            </w:r>
+            <w:r>
+              <w:rPr>
+                <w:rStyle w:val="Verzeichnissprung"/>
+                <w:rFonts w:cs="Calibri"/>
+                <w:vanish/>
+              </w:rPr>
+              <w:fldChar w:fldCharType="begin"/>
+            </w:r>
+            <w:r>
+              <w:rPr>
+                <w:webHidden/>
+              </w:rPr>
               <w:fldChar w:fldCharType="end"/>
             </w:r>
             <w:r>
@@ -762,6 +1030,9 @@
             </w:r>
             <w:r>
               <w:t>5</w:t>
+            </w:r>
+            <w:r>
+              <w:fldChar w:fldCharType="end"/>
             </w:r>
             <w:r>
               <w:fldChar w:fldCharType="end"/>
@@ -808,30 +1079,33 @@
               <w:t>Spiel</w:t>
             </w:r>
             <w:r>
-              <w:rPr>
-                <w:webHidden/>
-              </w:rPr>
               <w:fldChar w:fldCharType="begin"/>
             </w:r>
-            <w:r>
-              <w:rPr>
-                <w:webHidden/>
-              </w:rPr>
-              <w:instrText>PAGEREF _Toc133963033 \h</w:instrText>
-            </w:r>
-            <w:r>
-              <w:rPr>
-                <w:webHidden/>
-              </w:rPr>
+            <w:r/>
+            <w:r>
               <w:fldChar w:fldCharType="separate"/>
             </w:r>
+            <w:bookmarkStart w:id="13" w:name="__Fieldmark__94_1873182389"/>
             <w:r>
               <w:rPr>
                 <w:rStyle w:val="Verzeichnissprung"/>
                 <w:rFonts w:cs="Calibri"/>
                 <w:b/>
                 <w:bCs/>
-                <w:vanish/>
+              </w:rPr>
+            </w:r>
+            <w:r>
+              <w:rPr>
+                <w:rStyle w:val="Verzeichnissprung"/>
+                <w:rFonts w:cs="Calibri"/>
+                <w:b/>
+                <w:bCs/>
+              </w:rPr>
+            </w:r>
+            <w:bookmarkEnd w:id="13"/>
+            <w:r>
+              <w:rPr>
+                <w:webHidden/>
               </w:rPr>
               <w:fldChar w:fldCharType="begin"/>
             </w:r>
@@ -839,6 +1113,27 @@
               <w:rPr>
                 <w:webHidden/>
               </w:rPr>
+              <w:instrText>PAGEREF _Toc133963033 \h</w:instrText>
+            </w:r>
+            <w:r>
+              <w:rPr>
+                <w:webHidden/>
+              </w:rPr>
+              <w:fldChar w:fldCharType="separate"/>
+            </w:r>
+            <w:r>
+              <w:rPr>
+                <w:rStyle w:val="Verzeichnissprung"/>
+                <w:rFonts w:cs="Calibri"/>
+                <w:b/>
+                <w:bCs/>
+              </w:rPr>
+              <w:fldChar w:fldCharType="begin"/>
+            </w:r>
+            <w:r>
+              <w:rPr>
+                <w:webHidden/>
+              </w:rPr>
               <w:fldChar w:fldCharType="end"/>
             </w:r>
             <w:r>
@@ -849,6 +1144,9 @@
             </w:r>
             <w:r>
               <w:t>6</w:t>
+            </w:r>
+            <w:r>
+              <w:fldChar w:fldCharType="end"/>
             </w:r>
             <w:r>
               <w:fldChar w:fldCharType="end"/>
@@ -874,35 +1172,58 @@
               <w:t>4.1 Beschreibung Dateiformat zur Speicherung</w:t>
             </w:r>
             <w:r>
-              <w:rPr>
-                <w:webHidden/>
-              </w:rPr>
               <w:fldChar w:fldCharType="begin"/>
             </w:r>
-            <w:r>
-              <w:rPr>
-                <w:webHidden/>
-              </w:rPr>
-              <w:instrText>PAGEREF _Toc133963034 \h</w:instrText>
-            </w:r>
-            <w:r>
-              <w:rPr>
-                <w:webHidden/>
-              </w:rPr>
+            <w:r/>
+            <w:r>
               <w:fldChar w:fldCharType="separate"/>
             </w:r>
+            <w:bookmarkStart w:id="14" w:name="__Fieldmark__101_1873182389"/>
             <w:r>
               <w:rPr>
                 <w:rStyle w:val="Verzeichnissprung"/>
                 <w:rFonts w:cs="Calibri"/>
                 <w:vanish/>
               </w:rPr>
+            </w:r>
+            <w:r>
+              <w:rPr>
+                <w:rStyle w:val="Verzeichnissprung"/>
+                <w:rFonts w:cs="Calibri"/>
+                <w:vanish/>
+              </w:rPr>
+            </w:r>
+            <w:bookmarkEnd w:id="14"/>
+            <w:r>
+              <w:rPr>
+                <w:webHidden/>
+              </w:rPr>
               <w:fldChar w:fldCharType="begin"/>
             </w:r>
             <w:r>
               <w:rPr>
                 <w:webHidden/>
               </w:rPr>
+              <w:instrText>PAGEREF _Toc133963034 \h</w:instrText>
+            </w:r>
+            <w:r>
+              <w:rPr>
+                <w:webHidden/>
+              </w:rPr>
+              <w:fldChar w:fldCharType="separate"/>
+            </w:r>
+            <w:r>
+              <w:rPr>
+                <w:rStyle w:val="Verzeichnissprung"/>
+                <w:rFonts w:cs="Calibri"/>
+                <w:vanish/>
+              </w:rPr>
+              <w:fldChar w:fldCharType="begin"/>
+            </w:r>
+            <w:r>
+              <w:rPr>
+                <w:webHidden/>
+              </w:rPr>
               <w:fldChar w:fldCharType="end"/>
             </w:r>
             <w:r>
@@ -913,6 +1234,9 @@
             </w:r>
             <w:r>
               <w:t>6</w:t>
+            </w:r>
+            <w:r>
+              <w:fldChar w:fldCharType="end"/>
             </w:r>
             <w:r>
               <w:fldChar w:fldCharType="end"/>
@@ -938,35 +1262,58 @@
               <w:t>4.2 Beschreibung des Nutzerinterfaces</w:t>
             </w:r>
             <w:r>
-              <w:rPr>
-                <w:webHidden/>
-              </w:rPr>
               <w:fldChar w:fldCharType="begin"/>
             </w:r>
-            <w:r>
-              <w:rPr>
-                <w:webHidden/>
-              </w:rPr>
-              <w:instrText>PAGEREF _Toc133963035 \h</w:instrText>
-            </w:r>
-            <w:r>
-              <w:rPr>
-                <w:webHidden/>
-              </w:rPr>
+            <w:r/>
+            <w:r>
               <w:fldChar w:fldCharType="separate"/>
             </w:r>
+            <w:bookmarkStart w:id="15" w:name="__Fieldmark__108_1873182389"/>
             <w:r>
               <w:rPr>
                 <w:rStyle w:val="Verzeichnissprung"/>
                 <w:rFonts w:cs="Calibri"/>
                 <w:vanish/>
               </w:rPr>
+            </w:r>
+            <w:r>
+              <w:rPr>
+                <w:rStyle w:val="Verzeichnissprung"/>
+                <w:rFonts w:cs="Calibri"/>
+                <w:vanish/>
+              </w:rPr>
+            </w:r>
+            <w:bookmarkEnd w:id="15"/>
+            <w:r>
+              <w:rPr>
+                <w:webHidden/>
+              </w:rPr>
               <w:fldChar w:fldCharType="begin"/>
             </w:r>
             <w:r>
               <w:rPr>
                 <w:webHidden/>
               </w:rPr>
+              <w:instrText>PAGEREF _Toc133963035 \h</w:instrText>
+            </w:r>
+            <w:r>
+              <w:rPr>
+                <w:webHidden/>
+              </w:rPr>
+              <w:fldChar w:fldCharType="separate"/>
+            </w:r>
+            <w:r>
+              <w:rPr>
+                <w:rStyle w:val="Verzeichnissprung"/>
+                <w:rFonts w:cs="Calibri"/>
+                <w:vanish/>
+              </w:rPr>
+              <w:fldChar w:fldCharType="begin"/>
+            </w:r>
+            <w:r>
+              <w:rPr>
+                <w:webHidden/>
+              </w:rPr>
               <w:fldChar w:fldCharType="end"/>
             </w:r>
             <w:r>
@@ -977,6 +1324,9 @@
             </w:r>
             <w:r>
               <w:t>6</w:t>
+            </w:r>
+            <w:r>
+              <w:fldChar w:fldCharType="end"/>
             </w:r>
             <w:r>
               <w:fldChar w:fldCharType="end"/>
@@ -1002,35 +1352,58 @@
               <w:t>4.3 Beschreibung der CPU</w:t>
             </w:r>
             <w:r>
-              <w:rPr>
-                <w:webHidden/>
-              </w:rPr>
               <w:fldChar w:fldCharType="begin"/>
             </w:r>
-            <w:r>
-              <w:rPr>
-                <w:webHidden/>
-              </w:rPr>
-              <w:instrText>PAGEREF _Toc133963036 \h</w:instrText>
-            </w:r>
-            <w:r>
-              <w:rPr>
-                <w:webHidden/>
-              </w:rPr>
+            <w:r/>
+            <w:r>
               <w:fldChar w:fldCharType="separate"/>
             </w:r>
+            <w:bookmarkStart w:id="16" w:name="__Fieldmark__115_1873182389"/>
             <w:r>
               <w:rPr>
                 <w:rStyle w:val="Verzeichnissprung"/>
                 <w:rFonts w:cs="Calibri" w:cstheme="minorHAnsi"/>
                 <w:vanish/>
               </w:rPr>
+            </w:r>
+            <w:r>
+              <w:rPr>
+                <w:rStyle w:val="Verzeichnissprung"/>
+                <w:rFonts w:cs="Calibri" w:cstheme="minorHAnsi"/>
+                <w:vanish/>
+              </w:rPr>
+            </w:r>
+            <w:bookmarkEnd w:id="16"/>
+            <w:r>
+              <w:rPr>
+                <w:webHidden/>
+              </w:rPr>
               <w:fldChar w:fldCharType="begin"/>
             </w:r>
             <w:r>
               <w:rPr>
                 <w:webHidden/>
               </w:rPr>
+              <w:instrText>PAGEREF _Toc133963036 \h</w:instrText>
+            </w:r>
+            <w:r>
+              <w:rPr>
+                <w:webHidden/>
+              </w:rPr>
+              <w:fldChar w:fldCharType="separate"/>
+            </w:r>
+            <w:r>
+              <w:rPr>
+                <w:rStyle w:val="Verzeichnissprung"/>
+                <w:rFonts w:cs="Calibri" w:cstheme="minorHAnsi"/>
+                <w:vanish/>
+              </w:rPr>
+              <w:fldChar w:fldCharType="begin"/>
+            </w:r>
+            <w:r>
+              <w:rPr>
+                <w:webHidden/>
+              </w:rPr>
               <w:fldChar w:fldCharType="end"/>
             </w:r>
             <w:r>
@@ -1041,6 +1414,9 @@
             </w:r>
             <w:r>
               <w:t>6</w:t>
+            </w:r>
+            <w:r>
+              <w:fldChar w:fldCharType="end"/>
             </w:r>
             <w:r>
               <w:fldChar w:fldCharType="end"/>
@@ -1066,35 +1442,58 @@
               <w:t>4.4 Dokumentation Spielablauf:</w:t>
             </w:r>
             <w:r>
-              <w:rPr>
-                <w:webHidden/>
-              </w:rPr>
               <w:fldChar w:fldCharType="begin"/>
             </w:r>
-            <w:r>
-              <w:rPr>
-                <w:webHidden/>
-              </w:rPr>
-              <w:instrText>PAGEREF _Toc133963037 \h</w:instrText>
-            </w:r>
-            <w:r>
-              <w:rPr>
-                <w:webHidden/>
-              </w:rPr>
+            <w:r/>
+            <w:r>
               <w:fldChar w:fldCharType="separate"/>
             </w:r>
+            <w:bookmarkStart w:id="17" w:name="__Fieldmark__122_1873182389"/>
             <w:r>
               <w:rPr>
                 <w:rStyle w:val="Verzeichnissprung"/>
                 <w:rFonts w:cs="Calibri"/>
                 <w:vanish/>
               </w:rPr>
+            </w:r>
+            <w:r>
+              <w:rPr>
+                <w:rStyle w:val="Verzeichnissprung"/>
+                <w:rFonts w:cs="Calibri"/>
+                <w:vanish/>
+              </w:rPr>
+            </w:r>
+            <w:bookmarkEnd w:id="17"/>
+            <w:r>
+              <w:rPr>
+                <w:webHidden/>
+              </w:rPr>
               <w:fldChar w:fldCharType="begin"/>
             </w:r>
             <w:r>
               <w:rPr>
                 <w:webHidden/>
               </w:rPr>
+              <w:instrText>PAGEREF _Toc133963037 \h</w:instrText>
+            </w:r>
+            <w:r>
+              <w:rPr>
+                <w:webHidden/>
+              </w:rPr>
+              <w:fldChar w:fldCharType="separate"/>
+            </w:r>
+            <w:r>
+              <w:rPr>
+                <w:rStyle w:val="Verzeichnissprung"/>
+                <w:rFonts w:cs="Calibri"/>
+                <w:vanish/>
+              </w:rPr>
+              <w:fldChar w:fldCharType="begin"/>
+            </w:r>
+            <w:r>
+              <w:rPr>
+                <w:webHidden/>
+              </w:rPr>
               <w:fldChar w:fldCharType="end"/>
             </w:r>
             <w:r>
@@ -1105,6 +1504,9 @@
             </w:r>
             <w:r>
               <w:t>7</w:t>
+            </w:r>
+            <w:r>
+              <w:fldChar w:fldCharType="end"/>
             </w:r>
             <w:r>
               <w:fldChar w:fldCharType="end"/>
@@ -1151,30 +1553,33 @@
               <w:t>Unittests:</w:t>
             </w:r>
             <w:r>
-              <w:rPr>
-                <w:webHidden/>
-              </w:rPr>
               <w:fldChar w:fldCharType="begin"/>
             </w:r>
-            <w:r>
-              <w:rPr>
-                <w:webHidden/>
-              </w:rPr>
-              <w:instrText>PAGEREF _Toc133963038 \h</w:instrText>
-            </w:r>
-            <w:r>
-              <w:rPr>
-                <w:webHidden/>
-              </w:rPr>
+            <w:r/>
+            <w:r>
               <w:fldChar w:fldCharType="separate"/>
             </w:r>
+            <w:bookmarkStart w:id="18" w:name="__Fieldmark__131_1873182389"/>
             <w:r>
               <w:rPr>
                 <w:rStyle w:val="Verzeichnissprung"/>
                 <w:rFonts w:cs="Calibri"/>
                 <w:b/>
                 <w:bCs/>
-                <w:vanish/>
+              </w:rPr>
+            </w:r>
+            <w:r>
+              <w:rPr>
+                <w:rStyle w:val="Verzeichnissprung"/>
+                <w:rFonts w:cs="Calibri"/>
+                <w:b/>
+                <w:bCs/>
+              </w:rPr>
+            </w:r>
+            <w:bookmarkEnd w:id="18"/>
+            <w:r>
+              <w:rPr>
+                <w:webHidden/>
               </w:rPr>
               <w:fldChar w:fldCharType="begin"/>
             </w:r>
@@ -1182,6 +1587,27 @@
               <w:rPr>
                 <w:webHidden/>
               </w:rPr>
+              <w:instrText>PAGEREF _Toc133963038 \h</w:instrText>
+            </w:r>
+            <w:r>
+              <w:rPr>
+                <w:webHidden/>
+              </w:rPr>
+              <w:fldChar w:fldCharType="separate"/>
+            </w:r>
+            <w:r>
+              <w:rPr>
+                <w:rStyle w:val="Verzeichnissprung"/>
+                <w:rFonts w:cs="Calibri"/>
+                <w:b/>
+                <w:bCs/>
+              </w:rPr>
+              <w:fldChar w:fldCharType="begin"/>
+            </w:r>
+            <w:r>
+              <w:rPr>
+                <w:webHidden/>
+              </w:rPr>
               <w:fldChar w:fldCharType="end"/>
             </w:r>
             <w:r>
@@ -1192,6 +1618,9 @@
             </w:r>
             <w:r>
               <w:t>10</w:t>
+            </w:r>
+            <w:r>
+              <w:fldChar w:fldCharType="end"/>
             </w:r>
             <w:r>
               <w:fldChar w:fldCharType="end"/>
@@ -1238,30 +1667,33 @@
               <w:t>Fehlersicherheit</w:t>
             </w:r>
             <w:r>
-              <w:rPr>
-                <w:webHidden/>
-              </w:rPr>
               <w:fldChar w:fldCharType="begin"/>
             </w:r>
-            <w:r>
-              <w:rPr>
-                <w:webHidden/>
-              </w:rPr>
-              <w:instrText>PAGEREF _Toc133963039 \h</w:instrText>
-            </w:r>
-            <w:r>
-              <w:rPr>
-                <w:webHidden/>
-              </w:rPr>
+            <w:r/>
+            <w:r>
               <w:fldChar w:fldCharType="separate"/>
             </w:r>
+            <w:bookmarkStart w:id="19" w:name="__Fieldmark__140_1873182389"/>
             <w:r>
               <w:rPr>
                 <w:rStyle w:val="Verzeichnissprung"/>
                 <w:rFonts w:cs="Calibri" w:cstheme="minorHAnsi"/>
                 <w:b/>
                 <w:bCs/>
-                <w:vanish/>
+              </w:rPr>
+            </w:r>
+            <w:r>
+              <w:rPr>
+                <w:rStyle w:val="Verzeichnissprung"/>
+                <w:rFonts w:cs="Calibri" w:cstheme="minorHAnsi"/>
+                <w:b/>
+                <w:bCs/>
+              </w:rPr>
+            </w:r>
+            <w:bookmarkEnd w:id="19"/>
+            <w:r>
+              <w:rPr>
+                <w:webHidden/>
               </w:rPr>
               <w:fldChar w:fldCharType="begin"/>
             </w:r>
@@ -1269,6 +1701,27 @@
               <w:rPr>
                 <w:webHidden/>
               </w:rPr>
+              <w:instrText>PAGEREF _Toc133963039 \h</w:instrText>
+            </w:r>
+            <w:r>
+              <w:rPr>
+                <w:webHidden/>
+              </w:rPr>
+              <w:fldChar w:fldCharType="separate"/>
+            </w:r>
+            <w:r>
+              <w:rPr>
+                <w:rStyle w:val="Verzeichnissprung"/>
+                <w:rFonts w:cs="Calibri" w:cstheme="minorHAnsi"/>
+                <w:b/>
+                <w:bCs/>
+              </w:rPr>
+              <w:fldChar w:fldCharType="begin"/>
+            </w:r>
+            <w:r>
+              <w:rPr>
+                <w:webHidden/>
+              </w:rPr>
               <w:fldChar w:fldCharType="end"/>
             </w:r>
             <w:r>
@@ -1279,6 +1732,9 @@
             </w:r>
             <w:r>
               <w:t>10</w:t>
+            </w:r>
+            <w:r>
+              <w:fldChar w:fldCharType="end"/>
             </w:r>
             <w:r>
               <w:fldChar w:fldCharType="end"/>
@@ -1325,30 +1781,33 @@
               <w:t>Fehlersicherheit</w:t>
             </w:r>
             <w:r>
-              <w:rPr>
-                <w:webHidden/>
-              </w:rPr>
               <w:fldChar w:fldCharType="begin"/>
             </w:r>
-            <w:r>
-              <w:rPr>
-                <w:webHidden/>
-              </w:rPr>
-              <w:instrText>PAGEREF _Toc133963040 \h</w:instrText>
-            </w:r>
-            <w:r>
-              <w:rPr>
-                <w:webHidden/>
-              </w:rPr>
+            <w:r/>
+            <w:r>
               <w:fldChar w:fldCharType="separate"/>
             </w:r>
+            <w:bookmarkStart w:id="20" w:name="__Fieldmark__149_1873182389"/>
             <w:r>
               <w:rPr>
                 <w:rStyle w:val="Verzeichnissprung"/>
                 <w:rFonts w:cs="Calibri" w:cstheme="minorHAnsi"/>
                 <w:b/>
                 <w:bCs/>
-                <w:vanish/>
+              </w:rPr>
+            </w:r>
+            <w:r>
+              <w:rPr>
+                <w:rStyle w:val="Verzeichnissprung"/>
+                <w:rFonts w:cs="Calibri" w:cstheme="minorHAnsi"/>
+                <w:b/>
+                <w:bCs/>
+              </w:rPr>
+            </w:r>
+            <w:bookmarkEnd w:id="20"/>
+            <w:r>
+              <w:rPr>
+                <w:webHidden/>
               </w:rPr>
               <w:fldChar w:fldCharType="begin"/>
             </w:r>
@@ -1356,6 +1815,27 @@
               <w:rPr>
                 <w:webHidden/>
               </w:rPr>
+              <w:instrText>PAGEREF _Toc133963040 \h</w:instrText>
+            </w:r>
+            <w:r>
+              <w:rPr>
+                <w:webHidden/>
+              </w:rPr>
+              <w:fldChar w:fldCharType="separate"/>
+            </w:r>
+            <w:r>
+              <w:rPr>
+                <w:rStyle w:val="Verzeichnissprung"/>
+                <w:rFonts w:cs="Calibri" w:cstheme="minorHAnsi"/>
+                <w:b/>
+                <w:bCs/>
+              </w:rPr>
+              <w:fldChar w:fldCharType="begin"/>
+            </w:r>
+            <w:r>
+              <w:rPr>
+                <w:webHidden/>
+              </w:rPr>
               <w:fldChar w:fldCharType="end"/>
             </w:r>
             <w:r>
@@ -1366,6 +1846,9 @@
             </w:r>
             <w:r>
               <w:t>10</w:t>
+            </w:r>
+            <w:r>
+              <w:fldChar w:fldCharType="end"/>
             </w:r>
             <w:r>
               <w:fldChar w:fldCharType="end"/>
@@ -1404,12 +1887,12 @@
           <w:color w:val="000000" w:themeColor="text1"/>
         </w:rPr>
       </w:pPr>
-      <w:bookmarkStart w:id="3" w:name="_Toc133962037"/>
-      <w:bookmarkStart w:id="4" w:name="_Toc133962750"/>
-      <w:bookmarkStart w:id="5" w:name="_Toc133963024"/>
-      <w:bookmarkEnd w:id="3"/>
-      <w:bookmarkEnd w:id="4"/>
-      <w:bookmarkEnd w:id="5"/>
+      <w:bookmarkStart w:id="21" w:name="_Toc133963024"/>
+      <w:bookmarkStart w:id="22" w:name="_Toc133962750"/>
+      <w:bookmarkStart w:id="23" w:name="_Toc133962037"/>
+      <w:bookmarkEnd w:id="21"/>
+      <w:bookmarkEnd w:id="22"/>
+      <w:bookmarkEnd w:id="23"/>
       <w:r>
         <w:rPr>
           <w:rFonts w:cs="Calibri" w:ascii="Calibri" w:hAnsi="Calibri"/>
@@ -1433,12 +1916,12 @@
           <w:szCs w:val="28"/>
         </w:rPr>
       </w:pPr>
-      <w:bookmarkStart w:id="6" w:name="_Toc133962038"/>
-      <w:bookmarkStart w:id="7" w:name="_Toc133962751"/>
-      <w:bookmarkStart w:id="8" w:name="_Toc133963025"/>
-      <w:bookmarkEnd w:id="6"/>
-      <w:bookmarkEnd w:id="7"/>
-      <w:bookmarkEnd w:id="8"/>
+      <w:bookmarkStart w:id="24" w:name="_Toc133963025"/>
+      <w:bookmarkStart w:id="25" w:name="_Toc133962751"/>
+      <w:bookmarkStart w:id="26" w:name="_Toc133962038"/>
+      <w:bookmarkEnd w:id="24"/>
+      <w:bookmarkEnd w:id="25"/>
+      <w:bookmarkEnd w:id="26"/>
       <w:r>
         <w:rPr>
           <w:rFonts w:cs="Calibri" w:ascii="Calibri" w:hAnsi="Calibri"/>
@@ -1578,12 +2061,12 @@
           <w:szCs w:val="28"/>
         </w:rPr>
       </w:pPr>
-      <w:bookmarkStart w:id="9" w:name="_Toc133962039"/>
-      <w:bookmarkStart w:id="10" w:name="_Toc133962752"/>
-      <w:bookmarkStart w:id="11" w:name="_Toc133963026"/>
-      <w:bookmarkEnd w:id="9"/>
-      <w:bookmarkEnd w:id="10"/>
-      <w:bookmarkEnd w:id="11"/>
+      <w:bookmarkStart w:id="27" w:name="_Toc133963026"/>
+      <w:bookmarkStart w:id="28" w:name="_Toc133962752"/>
+      <w:bookmarkStart w:id="29" w:name="_Toc133962039"/>
+      <w:bookmarkEnd w:id="27"/>
+      <w:bookmarkEnd w:id="28"/>
+      <w:bookmarkEnd w:id="29"/>
       <w:r>
         <w:rPr>
           <w:rFonts w:cs="Calibri" w:ascii="Calibri" w:hAnsi="Calibri"/>
@@ -1712,12 +2195,12 @@
           <w:szCs w:val="28"/>
         </w:rPr>
       </w:pPr>
-      <w:bookmarkStart w:id="12" w:name="_Toc133962040"/>
-      <w:bookmarkStart w:id="13" w:name="_Toc133962753"/>
-      <w:bookmarkStart w:id="14" w:name="_Toc133963027"/>
-      <w:bookmarkEnd w:id="12"/>
-      <w:bookmarkEnd w:id="13"/>
-      <w:bookmarkEnd w:id="14"/>
+      <w:bookmarkStart w:id="30" w:name="_Toc133963027"/>
+      <w:bookmarkStart w:id="31" w:name="_Toc133962753"/>
+      <w:bookmarkStart w:id="32" w:name="_Toc133962040"/>
+      <w:bookmarkEnd w:id="30"/>
+      <w:bookmarkEnd w:id="31"/>
+      <w:bookmarkEnd w:id="32"/>
       <w:r>
         <w:rPr>
           <w:rFonts w:cs="Calibri" w:ascii="Calibri" w:hAnsi="Calibri"/>
@@ -2162,12 +2645,12 @@
           <w:color w:val="000000" w:themeColor="text1"/>
         </w:rPr>
       </w:pPr>
-      <w:bookmarkStart w:id="15" w:name="_Toc133962041"/>
-      <w:bookmarkStart w:id="16" w:name="_Toc133962754"/>
-      <w:bookmarkStart w:id="17" w:name="_Toc133963028"/>
-      <w:bookmarkEnd w:id="15"/>
-      <w:bookmarkEnd w:id="16"/>
-      <w:bookmarkEnd w:id="17"/>
+      <w:bookmarkStart w:id="33" w:name="_Toc133963028"/>
+      <w:bookmarkStart w:id="34" w:name="_Toc133962754"/>
+      <w:bookmarkStart w:id="35" w:name="_Toc133962041"/>
+      <w:bookmarkEnd w:id="33"/>
+      <w:bookmarkEnd w:id="34"/>
+      <w:bookmarkEnd w:id="35"/>
       <w:r>
         <w:rPr>
           <w:rFonts w:cs="Calibri" w:ascii="Calibri" w:hAnsi="Calibri"/>
@@ -2217,12 +2700,12 @@
           <w:szCs w:val="28"/>
         </w:rPr>
       </w:pPr>
-      <w:bookmarkStart w:id="18" w:name="_Toc133962042"/>
-      <w:bookmarkStart w:id="19" w:name="_Toc133962755"/>
-      <w:bookmarkStart w:id="20" w:name="_Toc133963029"/>
-      <w:bookmarkEnd w:id="18"/>
-      <w:bookmarkEnd w:id="19"/>
-      <w:bookmarkEnd w:id="20"/>
+      <w:bookmarkStart w:id="36" w:name="_Toc133963029"/>
+      <w:bookmarkStart w:id="37" w:name="_Toc133962755"/>
+      <w:bookmarkStart w:id="38" w:name="_Toc133962042"/>
+      <w:bookmarkEnd w:id="36"/>
+      <w:bookmarkEnd w:id="37"/>
+      <w:bookmarkEnd w:id="38"/>
       <w:r>
         <w:rPr>
           <w:rFonts w:cs="Calibri" w:ascii="Calibri" w:hAnsi="Calibri"/>
@@ -2423,12 +2906,12 @@
           <w:color w:val="000000" w:themeColor="text1"/>
         </w:rPr>
       </w:pPr>
-      <w:bookmarkStart w:id="21" w:name="_Toc133962043"/>
-      <w:bookmarkStart w:id="22" w:name="_Toc133962756"/>
-      <w:bookmarkStart w:id="23" w:name="_Toc133963030"/>
-      <w:bookmarkEnd w:id="21"/>
-      <w:bookmarkEnd w:id="22"/>
-      <w:bookmarkEnd w:id="23"/>
+      <w:bookmarkStart w:id="39" w:name="_Toc133963030"/>
+      <w:bookmarkStart w:id="40" w:name="_Toc133962756"/>
+      <w:bookmarkStart w:id="41" w:name="_Toc133962043"/>
+      <w:bookmarkEnd w:id="39"/>
+      <w:bookmarkEnd w:id="40"/>
+      <w:bookmarkEnd w:id="41"/>
       <w:r>
         <w:rPr>
           <w:rFonts w:cs="Calibri" w:ascii="Calibri" w:hAnsi="Calibri"/>
@@ -2448,13 +2931,13 @@
         <w:rPr>
           <w:rFonts w:cs="Calibri" w:cstheme="minorHAnsi"/>
         </w:rPr>
-        <w:t xml:space="preserve">Wir haben für jede Funktion mit mehr als 5 Zeilen ein dazu gehöriges Aktivitätsdiagramm mit draw.io erstellt, dabei haben wir immer die Funktionen eines Teilprogramms auch in einem Diagramm festgehalten. Aus Gründen der Übersichtlichkeit haben wir darauf verzichtet die Diagramme alle einzeln in die Dokumentation ein zu binden. Die Diagramme finden sich in dem Order mit dem Programmcode, gleichnamig wie die dazu gehörigen Teilprogramme. Öffnen lassen sich die Diagramme in der Desktopversion von draw.io oder aus dem Browser mit der Option „Vorhandenes Diagramm öffnen“. Die Funktionen, welche wir nicht als Aktivitätsdiagramm gezeichnet haben, weisen nicht die nötige Komplexität auf um mit einem Aktivitätsdiagramm etwas zu veranschaulichen. Hierunter fällt auch shipinitializer, da dort lediglich die Schiffe angelegt werden und es ansonsten keine Aktivität in dieser Datei gibt. </w:t>
-      </w:r>
-      <w:r>
-        <w:rPr>
-          <w:rFonts w:cs="Calibri" w:cstheme="minorHAnsi"/>
-        </w:rPr>
-        <w:t>Getter und Setter Funktionen wurden abgekürzt, um die Übersichtlichkeit des Klassendiagramms zu erhöhen.</w:t>
+        <w:t xml:space="preserve">Wir haben für jede Funktion mit mehr als 5 Zeilen ein dazu gehöriges Aktivitätsdiagramm mit draw.io erstellt, dabei haben wir immer die Funktionen eines Teilprogramms auch in einem Diagramm festgehalten. Aus Gründen der Übersichtlichkeit haben wir darauf verzichtet die Diagramme alle einzeln in die Dokumentation ein zu binden. Die Diagramme finden sich in dem Order mit dem Programmcode, gleichnamig wie die dazu gehörigen Teilprogramme. Öffnen lassen sich die Diagramme in der Desktopversion von draw.io oder aus dem Browser mit der Option „Vorhandenes Diagramm öffnen“. Die Funktionen, welche wir nicht als Aktivitätsdiagramm gezeichnet haben, weisen nicht die nötige Komplexität auf um mit einem Aktivitätsdiagramm etwas zu veranschaulichen. Hierunter fällt auch shipinitializer, da dort lediglich die Schiffe angelegt werden und es ansonsten keine Aktivität in dieser Datei gibt. Getter und Setter Funktionen wurden abgekürzt, um die Übersichtlichkeit des Klassendiagramms zu erhöhen. </w:t>
+      </w:r>
+      <w:r>
+        <w:rPr>
+          <w:rFonts w:cs="Calibri" w:cstheme="minorHAnsi"/>
+        </w:rPr>
+        <w:t>Die Softwareconvention, alle Namen in Snake Case zu machen sind auf Grund von kurzfristigen Änderungen von Camel Case auf Snake Case nicht umgesetzt, in den Diagrammen werden die Namen im Camel Case Format geschrieben.</w:t>
       </w:r>
     </w:p>
     <w:p>
@@ -2616,12 +3099,12 @@
           <w:color w:val="000000" w:themeColor="text1"/>
         </w:rPr>
       </w:pPr>
-      <w:bookmarkStart w:id="24" w:name="_Toc133962044"/>
-      <w:bookmarkStart w:id="25" w:name="_Toc133962757"/>
-      <w:bookmarkStart w:id="26" w:name="_Toc133963031"/>
-      <w:bookmarkEnd w:id="24"/>
-      <w:bookmarkEnd w:id="25"/>
-      <w:bookmarkEnd w:id="26"/>
+      <w:bookmarkStart w:id="42" w:name="_Toc133963031"/>
+      <w:bookmarkStart w:id="43" w:name="_Toc133962757"/>
+      <w:bookmarkStart w:id="44" w:name="_Toc133962044"/>
+      <w:bookmarkEnd w:id="42"/>
+      <w:bookmarkEnd w:id="43"/>
+      <w:bookmarkEnd w:id="44"/>
       <w:r>
         <w:rPr>
           <w:rFonts w:cs="Calibri" w:ascii="Calibri" w:hAnsi="Calibri"/>
@@ -2645,12 +3128,12 @@
           <w:szCs w:val="28"/>
         </w:rPr>
       </w:pPr>
-      <w:bookmarkStart w:id="27" w:name="_Toc133962045"/>
-      <w:bookmarkStart w:id="28" w:name="_Toc133962758"/>
-      <w:bookmarkStart w:id="29" w:name="_Toc133963032"/>
-      <w:bookmarkEnd w:id="27"/>
-      <w:bookmarkEnd w:id="28"/>
-      <w:bookmarkEnd w:id="29"/>
+      <w:bookmarkStart w:id="45" w:name="_Toc133963032"/>
+      <w:bookmarkStart w:id="46" w:name="_Toc133962758"/>
+      <w:bookmarkStart w:id="47" w:name="_Toc133962045"/>
+      <w:bookmarkEnd w:id="45"/>
+      <w:bookmarkEnd w:id="46"/>
+      <w:bookmarkEnd w:id="47"/>
       <w:r>
         <w:rPr>
           <w:rFonts w:cs="Calibri" w:ascii="Calibri" w:hAnsi="Calibri"/>
@@ -2879,12 +3362,12 @@
           <w:color w:val="000000" w:themeColor="text1"/>
         </w:rPr>
       </w:pPr>
-      <w:bookmarkStart w:id="30" w:name="_Toc133962046"/>
-      <w:bookmarkStart w:id="31" w:name="_Toc133962759"/>
-      <w:bookmarkStart w:id="32" w:name="_Toc133963033"/>
-      <w:bookmarkEnd w:id="30"/>
-      <w:bookmarkEnd w:id="31"/>
-      <w:bookmarkEnd w:id="32"/>
+      <w:bookmarkStart w:id="48" w:name="_Toc133963033"/>
+      <w:bookmarkStart w:id="49" w:name="_Toc133962759"/>
+      <w:bookmarkStart w:id="50" w:name="_Toc133962046"/>
+      <w:bookmarkEnd w:id="48"/>
+      <w:bookmarkEnd w:id="49"/>
+      <w:bookmarkEnd w:id="50"/>
       <w:r>
         <w:rPr>
           <w:rFonts w:cs="Calibri" w:ascii="Calibri" w:hAnsi="Calibri"/>
@@ -2908,12 +3391,12 @@
           <w:szCs w:val="28"/>
         </w:rPr>
       </w:pPr>
-      <w:bookmarkStart w:id="33" w:name="_Toc133962047"/>
-      <w:bookmarkStart w:id="34" w:name="_Toc133962760"/>
-      <w:bookmarkStart w:id="35" w:name="_Toc133963034"/>
-      <w:bookmarkEnd w:id="33"/>
-      <w:bookmarkEnd w:id="34"/>
-      <w:bookmarkEnd w:id="35"/>
+      <w:bookmarkStart w:id="51" w:name="_Toc133963034"/>
+      <w:bookmarkStart w:id="52" w:name="_Toc133962760"/>
+      <w:bookmarkStart w:id="53" w:name="_Toc133962047"/>
+      <w:bookmarkEnd w:id="51"/>
+      <w:bookmarkEnd w:id="52"/>
+      <w:bookmarkEnd w:id="53"/>
       <w:r>
         <w:rPr>
           <w:rFonts w:cs="Calibri" w:ascii="Calibri" w:hAnsi="Calibri"/>
@@ -2964,12 +3447,12 @@
           <w:szCs w:val="28"/>
         </w:rPr>
       </w:pPr>
-      <w:bookmarkStart w:id="36" w:name="_Toc133962048"/>
-      <w:bookmarkStart w:id="37" w:name="_Toc133962761"/>
-      <w:bookmarkStart w:id="38" w:name="_Toc133963035"/>
-      <w:bookmarkEnd w:id="36"/>
-      <w:bookmarkEnd w:id="37"/>
-      <w:bookmarkEnd w:id="38"/>
+      <w:bookmarkStart w:id="54" w:name="_Toc133963035"/>
+      <w:bookmarkStart w:id="55" w:name="_Toc133962761"/>
+      <w:bookmarkStart w:id="56" w:name="_Toc133962048"/>
+      <w:bookmarkEnd w:id="54"/>
+      <w:bookmarkEnd w:id="55"/>
+      <w:bookmarkEnd w:id="56"/>
       <w:r>
         <w:rPr>
           <w:rFonts w:cs="Calibri" w:ascii="Calibri" w:hAnsi="Calibri"/>
@@ -3086,12 +3569,12 @@
           <w:szCs w:val="28"/>
         </w:rPr>
       </w:pPr>
-      <w:bookmarkStart w:id="39" w:name="_Toc133962049"/>
-      <w:bookmarkStart w:id="40" w:name="_Toc133962762"/>
-      <w:bookmarkStart w:id="41" w:name="_Toc133963036"/>
-      <w:bookmarkEnd w:id="39"/>
-      <w:bookmarkEnd w:id="40"/>
-      <w:bookmarkEnd w:id="41"/>
+      <w:bookmarkStart w:id="57" w:name="_Toc133963036"/>
+      <w:bookmarkStart w:id="58" w:name="_Toc133962762"/>
+      <w:bookmarkStart w:id="59" w:name="_Toc133962049"/>
+      <w:bookmarkEnd w:id="57"/>
+      <w:bookmarkEnd w:id="58"/>
+      <w:bookmarkEnd w:id="59"/>
       <w:r>
         <w:rPr>
           <w:rFonts w:cs="Calibri" w:ascii="Calibri" w:hAnsi="Calibri" w:asciiTheme="minorHAnsi" w:cstheme="minorHAnsi" w:hAnsiTheme="minorHAnsi"/>
@@ -3391,12 +3874,12 @@
           <w:szCs w:val="28"/>
         </w:rPr>
       </w:pPr>
-      <w:bookmarkStart w:id="42" w:name="_Toc133962050"/>
-      <w:bookmarkStart w:id="43" w:name="_Toc133962763"/>
-      <w:bookmarkStart w:id="44" w:name="_Toc133963037"/>
-      <w:bookmarkEnd w:id="42"/>
-      <w:bookmarkEnd w:id="43"/>
-      <w:bookmarkEnd w:id="44"/>
+      <w:bookmarkStart w:id="60" w:name="_Toc133963037"/>
+      <w:bookmarkStart w:id="61" w:name="_Toc133962763"/>
+      <w:bookmarkStart w:id="62" w:name="_Toc133962050"/>
+      <w:bookmarkEnd w:id="60"/>
+      <w:bookmarkEnd w:id="61"/>
+      <w:bookmarkEnd w:id="62"/>
       <w:r>
         <w:rPr>
           <w:rFonts w:cs="Calibri" w:ascii="Calibri" w:hAnsi="Calibri"/>
@@ -3713,8 +4196,8 @@
         </w:rPr>
         <w:t xml:space="preserve">Nachdem der erste Nutzer fertig mit seinen Eingaben ist wird der Bildschirm geleert und das Endgerät wird an den zweiten Nutzer weiter gereicht. Dieser darf, unter Geheimhaltung vor dem ersten Nutzer nun auch seinen Namen eingeben und seine Schiffe nach dem selben Prinzip platzieren, all dies geschieht in der Funktion gameModeSelction, die Schiffe werden mit Hilfe der Funktion classPlaceShip aus der Datei shipManager platziert. Anschließend wird der Startspieler über die Funktion selectStartingPlayer aus selectoperations zufällig festgelegt und übergeben. In der Funktion shooting aus der Datei shootingfunction darf der bestimmte Nutzer beginnen. Der Nutzer, welcher an der Reihe ist bekommt nun das Board, auf welches er schießen soll ausgegeben, im ersten Zug sind alles Wasserfelder. Der Nutzer, welcher an der Reihe ist, darf nun auf ein Feld seiner Wahl schießen, er tut dies über eine Tastatureingabe, welche in playermanager in der Datei shootingfunction ausgeführt wird. Trifft er, so erscheint an der Stelle ein x, verfehlt er so wird ein o gezeichnet. Bei einem Treffer darf der Nutzer, der an der Reihe war erneut schießen, verfehlt er, so ist der andere Nutzer an der Reihe und die Konsole wird geleert. Der andere Nutzer darf ebenfalls über eine Tastatureingabe schießen. Auch bei ihm gilt, wenn ein Treffer gelandet wurde, dann darf er erneut schießen, sollte er  Wasser treffen, ist der andere Nutzer wieder an der Reihe. Die Boards werden nach jedem Schuss aktualisiert und erneut auf der Konsole ausgegeben. </w:t>
       </w:r>
-      <w:bookmarkStart w:id="45" w:name="__DdeLink__84_3933765544"/>
-      <w:bookmarkEnd w:id="45"/>
+      <w:bookmarkStart w:id="63" w:name="__DdeLink__84_3933765544"/>
+      <w:bookmarkEnd w:id="63"/>
       <w:r>
         <w:rPr>
           <w:rFonts w:cs="Calibri" w:cstheme="minorHAnsi"/>
@@ -3968,12 +4451,12 @@
           <w:color w:val="000000" w:themeColor="text1"/>
         </w:rPr>
       </w:pPr>
-      <w:bookmarkStart w:id="46" w:name="_Toc133962051"/>
-      <w:bookmarkStart w:id="47" w:name="_Toc133962764"/>
-      <w:bookmarkStart w:id="48" w:name="_Toc133963038"/>
-      <w:bookmarkEnd w:id="46"/>
-      <w:bookmarkEnd w:id="47"/>
-      <w:bookmarkEnd w:id="48"/>
+      <w:bookmarkStart w:id="64" w:name="_Toc133963038"/>
+      <w:bookmarkStart w:id="65" w:name="_Toc133962764"/>
+      <w:bookmarkStart w:id="66" w:name="_Toc133962051"/>
+      <w:bookmarkEnd w:id="64"/>
+      <w:bookmarkEnd w:id="65"/>
+      <w:bookmarkEnd w:id="66"/>
       <w:r>
         <w:rPr>
           <w:rFonts w:cs="Calibri" w:ascii="Calibri" w:hAnsi="Calibri"/>
@@ -4040,12 +4523,12 @@
           <w:color w:val="000000" w:themeColor="text1"/>
         </w:rPr>
       </w:pPr>
-      <w:bookmarkStart w:id="49" w:name="_Toc133962052"/>
-      <w:bookmarkStart w:id="50" w:name="_Toc133962765"/>
-      <w:bookmarkStart w:id="51" w:name="_Toc133963039"/>
-      <w:bookmarkEnd w:id="49"/>
-      <w:bookmarkEnd w:id="50"/>
-      <w:bookmarkEnd w:id="51"/>
+      <w:bookmarkStart w:id="67" w:name="_Toc133963039"/>
+      <w:bookmarkStart w:id="68" w:name="_Toc133962765"/>
+      <w:bookmarkStart w:id="69" w:name="_Toc133962052"/>
+      <w:bookmarkEnd w:id="67"/>
+      <w:bookmarkEnd w:id="68"/>
+      <w:bookmarkEnd w:id="69"/>
       <w:r>
         <w:rPr>
           <w:rFonts w:cs="Calibri" w:ascii="Calibri" w:hAnsi="Calibri" w:asciiTheme="minorHAnsi" w:cstheme="minorHAnsi" w:hAnsiTheme="minorHAnsi"/>
@@ -4099,12 +4582,12 @@
           <w:color w:val="000000" w:themeColor="text1"/>
         </w:rPr>
       </w:pPr>
-      <w:bookmarkStart w:id="52" w:name="_Toc133962053"/>
-      <w:bookmarkStart w:id="53" w:name="_Toc133962766"/>
-      <w:bookmarkStart w:id="54" w:name="_Toc133963040"/>
-      <w:bookmarkEnd w:id="52"/>
-      <w:bookmarkEnd w:id="53"/>
-      <w:bookmarkEnd w:id="54"/>
+      <w:bookmarkStart w:id="70" w:name="_Toc133963040"/>
+      <w:bookmarkStart w:id="71" w:name="_Toc133962766"/>
+      <w:bookmarkStart w:id="72" w:name="_Toc133962053"/>
+      <w:bookmarkEnd w:id="70"/>
+      <w:bookmarkEnd w:id="71"/>
+      <w:bookmarkEnd w:id="72"/>
       <w:r>
         <w:rPr>
           <w:rFonts w:cs="Calibri" w:ascii="Calibri" w:hAnsi="Calibri" w:asciiTheme="minorHAnsi" w:cstheme="minorHAnsi" w:hAnsiTheme="minorHAnsi"/>
@@ -5647,6 +6130,195 @@
       <w:rFonts w:cs="Wingdings"/>
     </w:rPr>
   </w:style>
+  <w:style w:type="character" w:styleId="ListLabel55">
+    <w:name w:val="ListLabel 55"/>
+    <w:qFormat/>
+    <w:rPr>
+      <w:rFonts w:ascii="Calibri" w:hAnsi="Calibri" w:cs="Arial"/>
+    </w:rPr>
+  </w:style>
+  <w:style w:type="character" w:styleId="ListLabel56">
+    <w:name w:val="ListLabel 56"/>
+    <w:qFormat/>
+    <w:rPr>
+      <w:rFonts w:cs="Courier New"/>
+    </w:rPr>
+  </w:style>
+  <w:style w:type="character" w:styleId="ListLabel57">
+    <w:name w:val="ListLabel 57"/>
+    <w:qFormat/>
+    <w:rPr>
+      <w:rFonts w:cs="Wingdings"/>
+    </w:rPr>
+  </w:style>
+  <w:style w:type="character" w:styleId="ListLabel58">
+    <w:name w:val="ListLabel 58"/>
+    <w:qFormat/>
+    <w:rPr>
+      <w:rFonts w:cs="Symbol"/>
+    </w:rPr>
+  </w:style>
+  <w:style w:type="character" w:styleId="ListLabel59">
+    <w:name w:val="ListLabel 59"/>
+    <w:qFormat/>
+    <w:rPr>
+      <w:rFonts w:cs="Courier New"/>
+    </w:rPr>
+  </w:style>
+  <w:style w:type="character" w:styleId="ListLabel60">
+    <w:name w:val="ListLabel 60"/>
+    <w:qFormat/>
+    <w:rPr>
+      <w:rFonts w:cs="Wingdings"/>
+    </w:rPr>
+  </w:style>
+  <w:style w:type="character" w:styleId="ListLabel61">
+    <w:name w:val="ListLabel 61"/>
+    <w:qFormat/>
+    <w:rPr>
+      <w:rFonts w:cs="Symbol"/>
+    </w:rPr>
+  </w:style>
+  <w:style w:type="character" w:styleId="ListLabel62">
+    <w:name w:val="ListLabel 62"/>
+    <w:qFormat/>
+    <w:rPr>
+      <w:rFonts w:cs="Courier New"/>
+    </w:rPr>
+  </w:style>
+  <w:style w:type="character" w:styleId="ListLabel63">
+    <w:name w:val="ListLabel 63"/>
+    <w:qFormat/>
+    <w:rPr>
+      <w:rFonts w:cs="Wingdings"/>
+    </w:rPr>
+  </w:style>
+  <w:style w:type="character" w:styleId="ListLabel64">
+    <w:name w:val="ListLabel 64"/>
+    <w:qFormat/>
+    <w:rPr>
+      <w:rFonts w:ascii="Calibri" w:hAnsi="Calibri" w:cs="Arial"/>
+    </w:rPr>
+  </w:style>
+  <w:style w:type="character" w:styleId="ListLabel65">
+    <w:name w:val="ListLabel 65"/>
+    <w:qFormat/>
+    <w:rPr>
+      <w:rFonts w:cs="Courier New"/>
+    </w:rPr>
+  </w:style>
+  <w:style w:type="character" w:styleId="ListLabel66">
+    <w:name w:val="ListLabel 66"/>
+    <w:qFormat/>
+    <w:rPr>
+      <w:rFonts w:cs="Wingdings"/>
+    </w:rPr>
+  </w:style>
+  <w:style w:type="character" w:styleId="ListLabel67">
+    <w:name w:val="ListLabel 67"/>
+    <w:qFormat/>
+    <w:rPr>
+      <w:rFonts w:cs="Symbol"/>
+    </w:rPr>
+  </w:style>
+  <w:style w:type="character" w:styleId="ListLabel68">
+    <w:name w:val="ListLabel 68"/>
+    <w:qFormat/>
+    <w:rPr>
+      <w:rFonts w:cs="Courier New"/>
+    </w:rPr>
+  </w:style>
+  <w:style w:type="character" w:styleId="ListLabel69">
+    <w:name w:val="ListLabel 69"/>
+    <w:qFormat/>
+    <w:rPr>
+      <w:rFonts w:cs="Wingdings"/>
+    </w:rPr>
+  </w:style>
+  <w:style w:type="character" w:styleId="ListLabel70">
+    <w:name w:val="ListLabel 70"/>
+    <w:qFormat/>
+    <w:rPr>
+      <w:rFonts w:cs="Symbol"/>
+    </w:rPr>
+  </w:style>
+  <w:style w:type="character" w:styleId="ListLabel71">
+    <w:name w:val="ListLabel 71"/>
+    <w:qFormat/>
+    <w:rPr>
+      <w:rFonts w:cs="Courier New"/>
+    </w:rPr>
+  </w:style>
+  <w:style w:type="character" w:styleId="ListLabel72">
+    <w:name w:val="ListLabel 72"/>
+    <w:qFormat/>
+    <w:rPr>
+      <w:rFonts w:cs="Wingdings"/>
+    </w:rPr>
+  </w:style>
+  <w:style w:type="character" w:styleId="ListLabel73">
+    <w:name w:val="ListLabel 73"/>
+    <w:qFormat/>
+    <w:rPr>
+      <w:rFonts w:ascii="Calibri" w:hAnsi="Calibri" w:cs="Arial"/>
+    </w:rPr>
+  </w:style>
+  <w:style w:type="character" w:styleId="ListLabel74">
+    <w:name w:val="ListLabel 74"/>
+    <w:qFormat/>
+    <w:rPr>
+      <w:rFonts w:cs="Courier New"/>
+    </w:rPr>
+  </w:style>
+  <w:style w:type="character" w:styleId="ListLabel75">
+    <w:name w:val="ListLabel 75"/>
+    <w:qFormat/>
+    <w:rPr>
+      <w:rFonts w:cs="Wingdings"/>
+    </w:rPr>
+  </w:style>
+  <w:style w:type="character" w:styleId="ListLabel76">
+    <w:name w:val="ListLabel 76"/>
+    <w:qFormat/>
+    <w:rPr>
+      <w:rFonts w:cs="Symbol"/>
+    </w:rPr>
+  </w:style>
+  <w:style w:type="character" w:styleId="ListLabel77">
+    <w:name w:val="ListLabel 77"/>
+    <w:qFormat/>
+    <w:rPr>
+      <w:rFonts w:cs="Courier New"/>
+    </w:rPr>
+  </w:style>
+  <w:style w:type="character" w:styleId="ListLabel78">
+    <w:name w:val="ListLabel 78"/>
+    <w:qFormat/>
+    <w:rPr>
+      <w:rFonts w:cs="Wingdings"/>
+    </w:rPr>
+  </w:style>
+  <w:style w:type="character" w:styleId="ListLabel79">
+    <w:name w:val="ListLabel 79"/>
+    <w:qFormat/>
+    <w:rPr>
+      <w:rFonts w:cs="Symbol"/>
+    </w:rPr>
+  </w:style>
+  <w:style w:type="character" w:styleId="ListLabel80">
+    <w:name w:val="ListLabel 80"/>
+    <w:qFormat/>
+    <w:rPr>
+      <w:rFonts w:cs="Courier New"/>
+    </w:rPr>
+  </w:style>
+  <w:style w:type="character" w:styleId="ListLabel81">
+    <w:name w:val="ListLabel 81"/>
+    <w:qFormat/>
+    <w:rPr>
+      <w:rFonts w:cs="Wingdings"/>
+    </w:rPr>
+  </w:style>
   <w:style w:type="paragraph" w:styleId="Berschrift">
     <w:name w:val="Überschrift"/>
     <w:basedOn w:val="Normal"/>

</xml_diff>

<commit_message>
finished diagramms and minor addings to doku
</commit_message>
<xml_diff>
--- a/Doku.docx
+++ b/Doku.docx
@@ -5,6 +5,7 @@
     <w:p>
       <w:pPr>
         <w:pStyle w:val="Normal"/>
+        <w:spacing w:lineRule="auto" w:line="276"/>
         <w:rPr/>
       </w:pPr>
       <w:bookmarkStart w:id="0" w:name="_Toc133963023"/>
@@ -26,7 +27,7 @@
           <w:docPartGallery w:val="Table of Contents"/>
           <w:docPartUnique w:val="true"/>
         </w:docPartObj>
-        <w:id w:val="1171676768"/>
+        <w:id w:val="42683687"/>
       </w:sdtPr>
       <w:sdtContent>
         <w:p>
@@ -57,6 +58,7 @@
             <w:tabs>
               <w:tab w:val="right" w:pos="9062" w:leader="dot"/>
             </w:tabs>
+            <w:spacing w:lineRule="auto" w:line="276"/>
             <w:rPr/>
           </w:pPr>
           <w:hyperlink w:anchor="_Toc133963023">
@@ -148,6 +150,7 @@
               <w:tab w:val="left" w:pos="440" w:leader="none"/>
               <w:tab w:val="right" w:pos="9062" w:leader="dot"/>
             </w:tabs>
+            <w:spacing w:lineRule="auto" w:line="276"/>
             <w:rPr/>
           </w:pPr>
           <w:hyperlink w:anchor="_Toc133963024">
@@ -261,6 +264,7 @@
             <w:tabs>
               <w:tab w:val="right" w:pos="9062" w:leader="dot"/>
             </w:tabs>
+            <w:spacing w:lineRule="auto" w:line="276"/>
             <w:rPr/>
           </w:pPr>
           <w:hyperlink w:anchor="_Toc133963025">
@@ -351,6 +355,7 @@
             <w:tabs>
               <w:tab w:val="right" w:pos="9062" w:leader="dot"/>
             </w:tabs>
+            <w:spacing w:lineRule="auto" w:line="276"/>
             <w:rPr/>
           </w:pPr>
           <w:hyperlink w:anchor="_Toc133963026">
@@ -449,6 +454,7 @@
             <w:tabs>
               <w:tab w:val="right" w:pos="9062" w:leader="dot"/>
             </w:tabs>
+            <w:spacing w:lineRule="auto" w:line="276"/>
             <w:rPr/>
           </w:pPr>
           <w:hyperlink w:anchor="_Toc133963027">
@@ -548,6 +554,7 @@
               <w:tab w:val="left" w:pos="440" w:leader="none"/>
               <w:tab w:val="right" w:pos="9062" w:leader="dot"/>
             </w:tabs>
+            <w:spacing w:lineRule="auto" w:line="276"/>
             <w:rPr/>
           </w:pPr>
           <w:hyperlink w:anchor="_Toc133963028">
@@ -661,6 +668,7 @@
             <w:tabs>
               <w:tab w:val="right" w:pos="9062" w:leader="dot"/>
             </w:tabs>
+            <w:spacing w:lineRule="auto" w:line="276"/>
             <w:rPr/>
           </w:pPr>
           <w:hyperlink w:anchor="_Toc133963029">
@@ -751,6 +759,7 @@
             <w:tabs>
               <w:tab w:val="right" w:pos="9062" w:leader="dot"/>
             </w:tabs>
+            <w:spacing w:lineRule="auto" w:line="276"/>
             <w:rPr/>
           </w:pPr>
           <w:hyperlink w:anchor="_Toc133963030">
@@ -842,6 +851,7 @@
               <w:tab w:val="left" w:pos="440" w:leader="none"/>
               <w:tab w:val="right" w:pos="9062" w:leader="dot"/>
             </w:tabs>
+            <w:spacing w:lineRule="auto" w:line="276"/>
             <w:rPr/>
           </w:pPr>
           <w:hyperlink w:anchor="_Toc133963031">
@@ -955,6 +965,7 @@
             <w:tabs>
               <w:tab w:val="right" w:pos="9062" w:leader="dot"/>
             </w:tabs>
+            <w:spacing w:lineRule="auto" w:line="276"/>
             <w:rPr/>
           </w:pPr>
           <w:hyperlink w:anchor="_Toc133963032">
@@ -1046,6 +1057,7 @@
               <w:tab w:val="left" w:pos="440" w:leader="none"/>
               <w:tab w:val="right" w:pos="9062" w:leader="dot"/>
             </w:tabs>
+            <w:spacing w:lineRule="auto" w:line="276"/>
             <w:rPr/>
           </w:pPr>
           <w:hyperlink w:anchor="_Toc133963033">
@@ -1159,6 +1171,7 @@
             <w:tabs>
               <w:tab w:val="right" w:pos="9062" w:leader="dot"/>
             </w:tabs>
+            <w:spacing w:lineRule="auto" w:line="276"/>
             <w:rPr/>
           </w:pPr>
           <w:hyperlink w:anchor="_Toc133963034">
@@ -1249,6 +1262,7 @@
             <w:tabs>
               <w:tab w:val="right" w:pos="9062" w:leader="dot"/>
             </w:tabs>
+            <w:spacing w:lineRule="auto" w:line="276"/>
             <w:rPr/>
           </w:pPr>
           <w:hyperlink w:anchor="_Toc133963035">
@@ -1339,6 +1353,7 @@
             <w:tabs>
               <w:tab w:val="right" w:pos="9062" w:leader="dot"/>
             </w:tabs>
+            <w:spacing w:lineRule="auto" w:line="276"/>
             <w:rPr/>
           </w:pPr>
           <w:hyperlink w:anchor="_Toc133963036">
@@ -1429,6 +1444,7 @@
             <w:tabs>
               <w:tab w:val="right" w:pos="9062" w:leader="dot"/>
             </w:tabs>
+            <w:spacing w:lineRule="auto" w:line="276"/>
             <w:rPr/>
           </w:pPr>
           <w:hyperlink w:anchor="_Toc133963037">
@@ -1520,6 +1536,7 @@
               <w:tab w:val="left" w:pos="440" w:leader="none"/>
               <w:tab w:val="right" w:pos="9062" w:leader="dot"/>
             </w:tabs>
+            <w:spacing w:lineRule="auto" w:line="276"/>
             <w:rPr/>
           </w:pPr>
           <w:hyperlink w:anchor="_Toc133963038">
@@ -1617,7 +1634,7 @@
               <w:fldChar w:fldCharType="separate"/>
             </w:r>
             <w:r>
-              <w:t>10</w:t>
+              <w:t>9</w:t>
             </w:r>
             <w:r>
               <w:fldChar w:fldCharType="end"/>
@@ -1634,6 +1651,7 @@
               <w:tab w:val="left" w:pos="440" w:leader="none"/>
               <w:tab w:val="right" w:pos="9062" w:leader="dot"/>
             </w:tabs>
+            <w:spacing w:lineRule="auto" w:line="276"/>
             <w:rPr/>
           </w:pPr>
           <w:hyperlink w:anchor="_Toc133963039">
@@ -1731,7 +1749,7 @@
               <w:fldChar w:fldCharType="separate"/>
             </w:r>
             <w:r>
-              <w:t>10</w:t>
+              <w:t>9</w:t>
             </w:r>
             <w:r>
               <w:fldChar w:fldCharType="end"/>
@@ -1748,6 +1766,7 @@
               <w:tab w:val="left" w:pos="440" w:leader="none"/>
               <w:tab w:val="right" w:pos="9062" w:leader="dot"/>
             </w:tabs>
+            <w:spacing w:lineRule="auto" w:line="276"/>
             <w:rPr/>
           </w:pPr>
           <w:hyperlink w:anchor="_Toc133963040">
@@ -1878,14 +1897,9 @@
           <w:ilvl w:val="0"/>
           <w:numId w:val="4"/>
         </w:numPr>
+        <w:spacing w:lineRule="auto" w:line="276"/>
         <w:ind w:left="1068" w:hanging="360"/>
-        <w:rPr>
-          <w:rFonts w:ascii="Calibri" w:hAnsi="Calibri" w:cs="Calibri"/>
-          <w:b/>
-          <w:b/>
-          <w:bCs/>
-          <w:color w:val="000000" w:themeColor="text1"/>
-        </w:rPr>
+        <w:rPr/>
       </w:pPr>
       <w:bookmarkStart w:id="21" w:name="_Toc133963024"/>
       <w:bookmarkStart w:id="22" w:name="_Toc133962750"/>
@@ -1906,15 +1920,8 @@
     <w:p>
       <w:pPr>
         <w:pStyle w:val="Berschrift2"/>
-        <w:rPr>
-          <w:rFonts w:ascii="Calibri" w:hAnsi="Calibri" w:cs="Calibri"/>
-          <w:b w:val="false"/>
-          <w:b w:val="false"/>
-          <w:bCs w:val="false"/>
-          <w:color w:val="000000" w:themeColor="text1"/>
-          <w:sz w:val="28"/>
-          <w:szCs w:val="28"/>
-        </w:rPr>
+        <w:spacing w:lineRule="auto" w:line="276"/>
+        <w:rPr/>
       </w:pPr>
       <w:bookmarkStart w:id="24" w:name="_Toc133963025"/>
       <w:bookmarkStart w:id="25" w:name="_Toc133962751"/>
@@ -1939,9 +1946,8 @@
           <w:ilvl w:val="0"/>
           <w:numId w:val="3"/>
         </w:numPr>
-        <w:rPr>
-          <w:rFonts w:ascii="Calibri" w:hAnsi="Calibri" w:cs="Calibri" w:asciiTheme="minorHAnsi" w:cstheme="minorHAnsi" w:hAnsiTheme="minorHAnsi"/>
-        </w:rPr>
+        <w:spacing w:lineRule="auto" w:line="276"/>
+        <w:rPr/>
       </w:pPr>
       <w:r>
         <w:rPr>
@@ -1957,9 +1963,8 @@
           <w:ilvl w:val="0"/>
           <w:numId w:val="3"/>
         </w:numPr>
-        <w:rPr>
-          <w:rFonts w:ascii="Calibri" w:hAnsi="Calibri" w:cs="Calibri" w:asciiTheme="minorHAnsi" w:cstheme="minorHAnsi" w:hAnsiTheme="minorHAnsi"/>
-        </w:rPr>
+        <w:spacing w:lineRule="auto" w:line="276"/>
+        <w:rPr/>
       </w:pPr>
       <w:r>
         <w:rPr>
@@ -1975,9 +1980,8 @@
           <w:ilvl w:val="0"/>
           <w:numId w:val="3"/>
         </w:numPr>
-        <w:rPr>
-          <w:rFonts w:ascii="Calibri" w:hAnsi="Calibri" w:cs="Calibri" w:asciiTheme="minorHAnsi" w:cstheme="minorHAnsi" w:hAnsiTheme="minorHAnsi"/>
-        </w:rPr>
+        <w:spacing w:lineRule="auto" w:line="276"/>
+        <w:rPr/>
       </w:pPr>
       <w:r>
         <w:rPr>
@@ -1993,9 +1997,8 @@
           <w:ilvl w:val="0"/>
           <w:numId w:val="3"/>
         </w:numPr>
-        <w:rPr>
-          <w:rFonts w:ascii="Calibri" w:hAnsi="Calibri" w:cs="Calibri" w:asciiTheme="minorHAnsi" w:cstheme="minorHAnsi" w:hAnsiTheme="minorHAnsi"/>
-        </w:rPr>
+        <w:spacing w:lineRule="auto" w:line="276"/>
+        <w:rPr/>
       </w:pPr>
       <w:r>
         <w:rPr>
@@ -2011,9 +2014,8 @@
           <w:ilvl w:val="0"/>
           <w:numId w:val="3"/>
         </w:numPr>
-        <w:rPr>
-          <w:rFonts w:ascii="Calibri" w:hAnsi="Calibri" w:cs="Calibri" w:asciiTheme="minorHAnsi" w:cstheme="minorHAnsi" w:hAnsiTheme="minorHAnsi"/>
-        </w:rPr>
+        <w:spacing w:lineRule="auto" w:line="276"/>
+        <w:rPr/>
       </w:pPr>
       <w:r>
         <w:rPr>
@@ -2025,19 +2027,21 @@
     <w:p>
       <w:pPr>
         <w:pStyle w:val="Normal"/>
-        <w:rPr>
-          <w:rFonts w:cs="Calibri" w:cstheme="minorHAnsi"/>
-        </w:rPr>
-      </w:pPr>
-      <w:r>
-        <w:rPr>
-          <w:rFonts w:cs="Calibri" w:cstheme="minorHAnsi"/>
-        </w:rPr>
-      </w:r>
-    </w:p>
-    <w:p>
-      <w:pPr>
-        <w:pStyle w:val="Normal"/>
+        <w:spacing w:lineRule="auto" w:line="276"/>
+        <w:rPr>
+          <w:rFonts w:cs="Calibri" w:cstheme="minorHAnsi"/>
+        </w:rPr>
+      </w:pPr>
+      <w:r>
+        <w:rPr>
+          <w:rFonts w:cs="Calibri" w:cstheme="minorHAnsi"/>
+        </w:rPr>
+      </w:r>
+    </w:p>
+    <w:p>
+      <w:pPr>
+        <w:pStyle w:val="Normal"/>
+        <w:spacing w:lineRule="auto" w:line="276"/>
         <w:rPr>
           <w:rFonts w:cs="Calibri" w:cstheme="minorHAnsi"/>
         </w:rPr>
@@ -2051,15 +2055,8 @@
     <w:p>
       <w:pPr>
         <w:pStyle w:val="Berschrift1"/>
-        <w:rPr>
-          <w:rFonts w:ascii="Calibri" w:hAnsi="Calibri" w:cs="Calibri"/>
-          <w:b/>
-          <w:b/>
-          <w:bCs/>
-          <w:color w:val="000000" w:themeColor="text1"/>
-          <w:sz w:val="28"/>
-          <w:szCs w:val="28"/>
-        </w:rPr>
+        <w:spacing w:lineRule="auto" w:line="276"/>
+        <w:rPr/>
       </w:pPr>
       <w:bookmarkStart w:id="27" w:name="_Toc133963026"/>
       <w:bookmarkStart w:id="28" w:name="_Toc133962752"/>
@@ -2086,9 +2083,8 @@
           <w:ilvl w:val="0"/>
           <w:numId w:val="2"/>
         </w:numPr>
-        <w:rPr>
-          <w:rFonts w:ascii="Calibri" w:hAnsi="Calibri" w:cs="Calibri" w:asciiTheme="minorHAnsi" w:cstheme="minorHAnsi" w:hAnsiTheme="minorHAnsi"/>
-        </w:rPr>
+        <w:spacing w:lineRule="auto" w:line="276"/>
+        <w:rPr/>
       </w:pPr>
       <w:r>
         <w:rPr>
@@ -2104,9 +2100,8 @@
           <w:ilvl w:val="0"/>
           <w:numId w:val="2"/>
         </w:numPr>
-        <w:rPr>
-          <w:rFonts w:ascii="Calibri" w:hAnsi="Calibri" w:cs="Calibri" w:asciiTheme="minorHAnsi" w:cstheme="minorHAnsi" w:hAnsiTheme="minorHAnsi"/>
-        </w:rPr>
+        <w:spacing w:lineRule="auto" w:line="276"/>
+        <w:rPr/>
       </w:pPr>
       <w:r>
         <w:rPr>
@@ -2122,9 +2117,8 @@
           <w:ilvl w:val="0"/>
           <w:numId w:val="2"/>
         </w:numPr>
-        <w:rPr>
-          <w:rFonts w:ascii="Calibri" w:hAnsi="Calibri" w:cs="Calibri" w:asciiTheme="minorHAnsi" w:cstheme="minorHAnsi" w:hAnsiTheme="minorHAnsi"/>
-        </w:rPr>
+        <w:spacing w:lineRule="auto" w:line="276"/>
+        <w:rPr/>
       </w:pPr>
       <w:r>
         <w:rPr>
@@ -2140,9 +2134,8 @@
           <w:ilvl w:val="0"/>
           <w:numId w:val="2"/>
         </w:numPr>
-        <w:rPr>
-          <w:rFonts w:ascii="Calibri" w:hAnsi="Calibri" w:cs="Calibri" w:asciiTheme="minorHAnsi" w:cstheme="minorHAnsi" w:hAnsiTheme="minorHAnsi"/>
-        </w:rPr>
+        <w:spacing w:lineRule="auto" w:line="276"/>
+        <w:rPr/>
       </w:pPr>
       <w:r>
         <w:rPr>
@@ -2158,9 +2151,8 @@
           <w:ilvl w:val="0"/>
           <w:numId w:val="2"/>
         </w:numPr>
-        <w:rPr>
-          <w:rFonts w:ascii="Calibri" w:hAnsi="Calibri" w:cs="Calibri" w:asciiTheme="minorHAnsi" w:cstheme="minorHAnsi" w:hAnsiTheme="minorHAnsi"/>
-        </w:rPr>
+        <w:spacing w:lineRule="auto" w:line="276"/>
+        <w:rPr/>
       </w:pPr>
       <w:r>
         <w:rPr>
@@ -2172,6 +2164,7 @@
     <w:p>
       <w:pPr>
         <w:pStyle w:val="Normal"/>
+        <w:spacing w:lineRule="auto" w:line="276"/>
         <w:rPr>
           <w:rFonts w:cs="Calibri" w:cstheme="minorHAnsi"/>
         </w:rPr>
@@ -2185,15 +2178,8 @@
     <w:p>
       <w:pPr>
         <w:pStyle w:val="Berschrift1"/>
-        <w:rPr>
-          <w:rFonts w:ascii="Calibri" w:hAnsi="Calibri" w:cs="Calibri"/>
-          <w:b/>
-          <w:b/>
-          <w:bCs/>
-          <w:color w:val="000000" w:themeColor="text1"/>
-          <w:sz w:val="28"/>
-          <w:szCs w:val="28"/>
-        </w:rPr>
+        <w:spacing w:lineRule="auto" w:line="276"/>
+        <w:rPr/>
       </w:pPr>
       <w:bookmarkStart w:id="30" w:name="_Toc133963027"/>
       <w:bookmarkStart w:id="31" w:name="_Toc133962753"/>
@@ -2220,9 +2206,8 @@
           <w:ilvl w:val="0"/>
           <w:numId w:val="1"/>
         </w:numPr>
-        <w:rPr>
-          <w:rFonts w:ascii="Calibri" w:hAnsi="Calibri" w:cs="Calibri" w:asciiTheme="minorHAnsi" w:cstheme="minorHAnsi" w:hAnsiTheme="minorHAnsi"/>
-        </w:rPr>
+        <w:spacing w:lineRule="auto" w:line="276"/>
+        <w:rPr/>
       </w:pPr>
       <w:r>
         <w:rPr>
@@ -2238,9 +2223,8 @@
           <w:ilvl w:val="0"/>
           <w:numId w:val="1"/>
         </w:numPr>
-        <w:rPr>
-          <w:rFonts w:ascii="Calibri" w:hAnsi="Calibri" w:cs="Calibri" w:asciiTheme="minorHAnsi" w:cstheme="minorHAnsi" w:hAnsiTheme="minorHAnsi"/>
-        </w:rPr>
+        <w:spacing w:lineRule="auto" w:line="276"/>
+        <w:rPr/>
       </w:pPr>
       <w:r>
         <w:rPr>
@@ -2256,9 +2240,8 @@
           <w:ilvl w:val="0"/>
           <w:numId w:val="1"/>
         </w:numPr>
-        <w:rPr>
-          <w:rFonts w:ascii="Calibri" w:hAnsi="Calibri" w:cs="Calibri" w:asciiTheme="minorHAnsi" w:cstheme="minorHAnsi" w:hAnsiTheme="minorHAnsi"/>
-        </w:rPr>
+        <w:spacing w:lineRule="auto" w:line="276"/>
+        <w:rPr/>
       </w:pPr>
       <w:r>
         <w:rPr>
@@ -2274,9 +2257,8 @@
           <w:ilvl w:val="0"/>
           <w:numId w:val="1"/>
         </w:numPr>
-        <w:rPr>
-          <w:rFonts w:ascii="Calibri" w:hAnsi="Calibri" w:cs="Calibri" w:asciiTheme="minorHAnsi" w:cstheme="minorHAnsi" w:hAnsiTheme="minorHAnsi"/>
-        </w:rPr>
+        <w:spacing w:lineRule="auto" w:line="276"/>
+        <w:rPr/>
       </w:pPr>
       <w:r>
         <w:rPr>
@@ -2292,6 +2274,7 @@
           <w:ilvl w:val="0"/>
           <w:numId w:val="1"/>
         </w:numPr>
+        <w:spacing w:lineRule="auto" w:line="276"/>
         <w:rPr>
           <w:rFonts w:ascii="Calibri" w:hAnsi="Calibri" w:cs="Calibri" w:asciiTheme="minorHAnsi" w:cstheme="minorHAnsi" w:hAnsiTheme="minorHAnsi"/>
         </w:rPr>
@@ -2305,22 +2288,22 @@
     <w:p>
       <w:pPr>
         <w:pStyle w:val="Normal"/>
-        <w:rPr>
-          <w:rFonts w:cs="Calibri" w:cstheme="minorHAnsi"/>
-        </w:rPr>
-      </w:pPr>
-      <w:r>
-        <w:rPr>
-          <w:rFonts w:cs="Calibri" w:cstheme="minorHAnsi"/>
-        </w:rPr>
-      </w:r>
-    </w:p>
-    <w:p>
-      <w:pPr>
-        <w:pStyle w:val="Normal"/>
-        <w:rPr>
-          <w:rFonts w:cs="Calibri" w:cstheme="minorHAnsi"/>
-        </w:rPr>
+        <w:spacing w:lineRule="auto" w:line="276"/>
+        <w:rPr>
+          <w:rFonts w:cs="Calibri" w:cstheme="minorHAnsi"/>
+        </w:rPr>
+      </w:pPr>
+      <w:r>
+        <w:rPr>
+          <w:rFonts w:cs="Calibri" w:cstheme="minorHAnsi"/>
+        </w:rPr>
+      </w:r>
+    </w:p>
+    <w:p>
+      <w:pPr>
+        <w:pStyle w:val="Normal"/>
+        <w:spacing w:lineRule="auto" w:line="276"/>
+        <w:rPr/>
       </w:pPr>
       <w:r>
         <w:rPr>
@@ -2332,9 +2315,8 @@
     <w:p>
       <w:pPr>
         <w:pStyle w:val="Normal"/>
-        <w:rPr>
-          <w:rFonts w:cs="Calibri" w:cstheme="minorHAnsi"/>
-        </w:rPr>
+        <w:spacing w:lineRule="auto" w:line="276"/>
+        <w:rPr/>
       </w:pPr>
       <w:r>
         <w:rPr>
@@ -2346,279 +2328,273 @@
     <w:p>
       <w:pPr>
         <w:pStyle w:val="Normal"/>
-        <w:rPr>
-          <w:rFonts w:cs="Calibri" w:cstheme="minorHAnsi"/>
-        </w:rPr>
-      </w:pPr>
-      <w:r>
-        <w:rPr>
-          <w:rFonts w:cs="Calibri" w:cstheme="minorHAnsi"/>
-        </w:rPr>
-      </w:r>
-    </w:p>
-    <w:p>
-      <w:pPr>
-        <w:pStyle w:val="Normal"/>
-        <w:rPr>
-          <w:rFonts w:cs="Calibri" w:cstheme="minorHAnsi"/>
-        </w:rPr>
-      </w:pPr>
-      <w:r>
-        <w:rPr>
-          <w:rFonts w:cs="Calibri" w:cstheme="minorHAnsi"/>
-        </w:rPr>
-      </w:r>
-    </w:p>
-    <w:p>
-      <w:pPr>
-        <w:pStyle w:val="Normal"/>
-        <w:rPr>
-          <w:rFonts w:cs="Calibri" w:cstheme="minorHAnsi"/>
-        </w:rPr>
-      </w:pPr>
-      <w:r>
-        <w:rPr>
-          <w:rFonts w:cs="Calibri" w:cstheme="minorHAnsi"/>
-        </w:rPr>
-      </w:r>
-    </w:p>
-    <w:p>
-      <w:pPr>
-        <w:pStyle w:val="Normal"/>
-        <w:rPr>
-          <w:rFonts w:cs="Calibri" w:cstheme="minorHAnsi"/>
-        </w:rPr>
-      </w:pPr>
-      <w:r>
-        <w:rPr>
-          <w:rFonts w:cs="Calibri" w:cstheme="minorHAnsi"/>
-        </w:rPr>
-      </w:r>
-    </w:p>
-    <w:p>
-      <w:pPr>
-        <w:pStyle w:val="Normal"/>
-        <w:rPr>
-          <w:rFonts w:cs="Calibri" w:cstheme="minorHAnsi"/>
-        </w:rPr>
-      </w:pPr>
-      <w:r>
-        <w:rPr>
-          <w:rFonts w:cs="Calibri" w:cstheme="minorHAnsi"/>
-        </w:rPr>
-      </w:r>
-    </w:p>
-    <w:p>
-      <w:pPr>
-        <w:pStyle w:val="Normal"/>
-        <w:rPr>
-          <w:rFonts w:cs="Calibri" w:cstheme="minorHAnsi"/>
-        </w:rPr>
-      </w:pPr>
-      <w:r>
-        <w:rPr>
-          <w:rFonts w:cs="Calibri" w:cstheme="minorHAnsi"/>
-        </w:rPr>
-      </w:r>
-    </w:p>
-    <w:p>
-      <w:pPr>
-        <w:pStyle w:val="Normal"/>
-        <w:rPr>
-          <w:rFonts w:cs="Calibri" w:cstheme="minorHAnsi"/>
-        </w:rPr>
-      </w:pPr>
-      <w:r>
-        <w:rPr>
-          <w:rFonts w:cs="Calibri" w:cstheme="minorHAnsi"/>
-        </w:rPr>
-      </w:r>
-    </w:p>
-    <w:p>
-      <w:pPr>
-        <w:pStyle w:val="Normal"/>
-        <w:rPr>
-          <w:rFonts w:cs="Calibri" w:cstheme="minorHAnsi"/>
-        </w:rPr>
-      </w:pPr>
-      <w:r>
-        <w:rPr>
-          <w:rFonts w:cs="Calibri" w:cstheme="minorHAnsi"/>
-        </w:rPr>
-      </w:r>
-    </w:p>
-    <w:p>
-      <w:pPr>
-        <w:pStyle w:val="Normal"/>
-        <w:rPr>
-          <w:rFonts w:cs="Calibri" w:cstheme="minorHAnsi"/>
-        </w:rPr>
-      </w:pPr>
-      <w:r>
-        <w:rPr>
-          <w:rFonts w:cs="Calibri" w:cstheme="minorHAnsi"/>
-        </w:rPr>
-      </w:r>
-    </w:p>
-    <w:p>
-      <w:pPr>
-        <w:pStyle w:val="Normal"/>
-        <w:rPr>
-          <w:rFonts w:cs="Calibri" w:cstheme="minorHAnsi"/>
-        </w:rPr>
-      </w:pPr>
-      <w:r>
-        <w:rPr>
-          <w:rFonts w:cs="Calibri" w:cstheme="minorHAnsi"/>
-        </w:rPr>
-      </w:r>
-    </w:p>
-    <w:p>
-      <w:pPr>
-        <w:pStyle w:val="Normal"/>
-        <w:rPr>
-          <w:rFonts w:cs="Calibri" w:cstheme="minorHAnsi"/>
-        </w:rPr>
-      </w:pPr>
-      <w:r>
-        <w:rPr>
-          <w:rFonts w:cs="Calibri" w:cstheme="minorHAnsi"/>
-        </w:rPr>
-      </w:r>
-    </w:p>
-    <w:p>
-      <w:pPr>
-        <w:pStyle w:val="Normal"/>
-        <w:rPr>
-          <w:rFonts w:cs="Calibri" w:cstheme="minorHAnsi"/>
-        </w:rPr>
-      </w:pPr>
-      <w:r>
-        <w:rPr>
-          <w:rFonts w:cs="Calibri" w:cstheme="minorHAnsi"/>
-        </w:rPr>
-      </w:r>
-    </w:p>
-    <w:p>
-      <w:pPr>
-        <w:pStyle w:val="Normal"/>
-        <w:rPr>
-          <w:rFonts w:cs="Calibri" w:cstheme="minorHAnsi"/>
-        </w:rPr>
-      </w:pPr>
-      <w:r>
-        <w:rPr>
-          <w:rFonts w:cs="Calibri" w:cstheme="minorHAnsi"/>
-        </w:rPr>
-      </w:r>
-    </w:p>
-    <w:p>
-      <w:pPr>
-        <w:pStyle w:val="Normal"/>
-        <w:rPr>
-          <w:rFonts w:cs="Calibri" w:cstheme="minorHAnsi"/>
-        </w:rPr>
-      </w:pPr>
-      <w:r>
-        <w:rPr>
-          <w:rFonts w:cs="Calibri" w:cstheme="minorHAnsi"/>
-        </w:rPr>
-      </w:r>
-    </w:p>
-    <w:p>
-      <w:pPr>
-        <w:pStyle w:val="Normal"/>
-        <w:rPr>
-          <w:rFonts w:cs="Calibri" w:cstheme="minorHAnsi"/>
-        </w:rPr>
-      </w:pPr>
-      <w:r>
-        <w:rPr>
-          <w:rFonts w:cs="Calibri" w:cstheme="minorHAnsi"/>
-        </w:rPr>
-      </w:r>
-    </w:p>
-    <w:p>
-      <w:pPr>
-        <w:pStyle w:val="Normal"/>
-        <w:rPr>
-          <w:rFonts w:cs="Calibri" w:cstheme="minorHAnsi"/>
-        </w:rPr>
-      </w:pPr>
-      <w:r>
-        <w:rPr>
-          <w:rFonts w:cs="Calibri" w:cstheme="minorHAnsi"/>
-        </w:rPr>
-      </w:r>
-    </w:p>
-    <w:p>
-      <w:pPr>
-        <w:pStyle w:val="Normal"/>
-        <w:rPr>
-          <w:rFonts w:cs="Calibri" w:cstheme="minorHAnsi"/>
-        </w:rPr>
-      </w:pPr>
-      <w:r>
-        <w:rPr>
-          <w:rFonts w:cs="Calibri" w:cstheme="minorHAnsi"/>
-        </w:rPr>
-      </w:r>
-    </w:p>
-    <w:p>
-      <w:pPr>
-        <w:pStyle w:val="Normal"/>
-        <w:rPr>
-          <w:rFonts w:cs="Calibri" w:cstheme="minorHAnsi"/>
-        </w:rPr>
-      </w:pPr>
-      <w:r>
-        <w:rPr>
-          <w:rFonts w:cs="Calibri" w:cstheme="minorHAnsi"/>
-        </w:rPr>
-      </w:r>
-    </w:p>
-    <w:p>
-      <w:pPr>
-        <w:pStyle w:val="Normal"/>
-        <w:rPr>
-          <w:rFonts w:cs="Calibri" w:cstheme="minorHAnsi"/>
-        </w:rPr>
-      </w:pPr>
-      <w:r>
-        <w:rPr>
-          <w:rFonts w:cs="Calibri" w:cstheme="minorHAnsi"/>
-        </w:rPr>
-      </w:r>
-    </w:p>
-    <w:p>
-      <w:pPr>
-        <w:pStyle w:val="Normal"/>
-        <w:rPr>
-          <w:rFonts w:cs="Calibri" w:cstheme="minorHAnsi"/>
-        </w:rPr>
-      </w:pPr>
-      <w:r>
-        <w:rPr>
-          <w:rFonts w:cs="Calibri" w:cstheme="minorHAnsi"/>
-        </w:rPr>
-      </w:r>
-    </w:p>
-    <w:p>
-      <w:pPr>
-        <w:pStyle w:val="Normal"/>
-        <w:rPr>
-          <w:rFonts w:cs="Calibri" w:cstheme="minorHAnsi"/>
-        </w:rPr>
-      </w:pPr>
-      <w:r>
-        <w:rPr>
-          <w:rFonts w:cs="Calibri" w:cstheme="minorHAnsi"/>
-        </w:rPr>
-      </w:r>
-    </w:p>
-    <w:p>
-      <w:pPr>
-        <w:pStyle w:val="Normal"/>
+        <w:spacing w:lineRule="auto" w:line="276"/>
+        <w:rPr>
+          <w:rFonts w:cs="Calibri" w:cstheme="minorHAnsi"/>
+        </w:rPr>
+      </w:pPr>
+      <w:r>
+        <w:rPr>
+          <w:rFonts w:cs="Calibri" w:cstheme="minorHAnsi"/>
+        </w:rPr>
+      </w:r>
+    </w:p>
+    <w:p>
+      <w:pPr>
+        <w:pStyle w:val="Normal"/>
+        <w:spacing w:lineRule="auto" w:line="276"/>
+        <w:rPr>
+          <w:rFonts w:cs="Calibri" w:cstheme="minorHAnsi"/>
+        </w:rPr>
+      </w:pPr>
+      <w:r>
+        <w:rPr>
+          <w:rFonts w:cs="Calibri" w:cstheme="minorHAnsi"/>
+        </w:rPr>
+      </w:r>
+    </w:p>
+    <w:p>
+      <w:pPr>
+        <w:pStyle w:val="Normal"/>
+        <w:spacing w:lineRule="auto" w:line="276"/>
+        <w:rPr>
+          <w:rFonts w:cs="Calibri" w:cstheme="minorHAnsi"/>
+        </w:rPr>
+      </w:pPr>
+      <w:r>
+        <w:rPr>
+          <w:rFonts w:cs="Calibri" w:cstheme="minorHAnsi"/>
+        </w:rPr>
+      </w:r>
+    </w:p>
+    <w:p>
+      <w:pPr>
+        <w:pStyle w:val="Normal"/>
+        <w:spacing w:lineRule="auto" w:line="276"/>
+        <w:rPr>
+          <w:rFonts w:cs="Calibri" w:cstheme="minorHAnsi"/>
+        </w:rPr>
+      </w:pPr>
+      <w:r>
+        <w:rPr>
+          <w:rFonts w:cs="Calibri" w:cstheme="minorHAnsi"/>
+        </w:rPr>
+      </w:r>
+    </w:p>
+    <w:p>
+      <w:pPr>
+        <w:pStyle w:val="Normal"/>
+        <w:spacing w:lineRule="auto" w:line="276"/>
+        <w:rPr>
+          <w:rFonts w:cs="Calibri" w:cstheme="minorHAnsi"/>
+        </w:rPr>
+      </w:pPr>
+      <w:r>
+        <w:rPr>
+          <w:rFonts w:cs="Calibri" w:cstheme="minorHAnsi"/>
+        </w:rPr>
+      </w:r>
+    </w:p>
+    <w:p>
+      <w:pPr>
+        <w:pStyle w:val="Normal"/>
+        <w:spacing w:lineRule="auto" w:line="276"/>
+        <w:rPr>
+          <w:rFonts w:cs="Calibri" w:cstheme="minorHAnsi"/>
+        </w:rPr>
+      </w:pPr>
+      <w:r>
+        <w:rPr>
+          <w:rFonts w:cs="Calibri" w:cstheme="minorHAnsi"/>
+        </w:rPr>
+      </w:r>
+    </w:p>
+    <w:p>
+      <w:pPr>
+        <w:pStyle w:val="Normal"/>
+        <w:spacing w:lineRule="auto" w:line="276"/>
+        <w:rPr>
+          <w:rFonts w:cs="Calibri" w:cstheme="minorHAnsi"/>
+        </w:rPr>
+      </w:pPr>
+      <w:r>
+        <w:rPr>
+          <w:rFonts w:cs="Calibri" w:cstheme="minorHAnsi"/>
+        </w:rPr>
+      </w:r>
+    </w:p>
+    <w:p>
+      <w:pPr>
+        <w:pStyle w:val="Normal"/>
+        <w:spacing w:lineRule="auto" w:line="276"/>
+        <w:rPr>
+          <w:rFonts w:cs="Calibri" w:cstheme="minorHAnsi"/>
+        </w:rPr>
+      </w:pPr>
+      <w:r>
+        <w:rPr>
+          <w:rFonts w:cs="Calibri" w:cstheme="minorHAnsi"/>
+        </w:rPr>
+      </w:r>
+    </w:p>
+    <w:p>
+      <w:pPr>
+        <w:pStyle w:val="Normal"/>
+        <w:spacing w:lineRule="auto" w:line="276"/>
+        <w:rPr>
+          <w:rFonts w:cs="Calibri" w:cstheme="minorHAnsi"/>
+        </w:rPr>
+      </w:pPr>
+      <w:r>
+        <w:rPr>
+          <w:rFonts w:cs="Calibri" w:cstheme="minorHAnsi"/>
+        </w:rPr>
+      </w:r>
+    </w:p>
+    <w:p>
+      <w:pPr>
+        <w:pStyle w:val="Normal"/>
+        <w:spacing w:lineRule="auto" w:line="276"/>
+        <w:rPr>
+          <w:rFonts w:cs="Calibri" w:cstheme="minorHAnsi"/>
+        </w:rPr>
+      </w:pPr>
+      <w:r>
+        <w:rPr>
+          <w:rFonts w:cs="Calibri" w:cstheme="minorHAnsi"/>
+        </w:rPr>
+      </w:r>
+    </w:p>
+    <w:p>
+      <w:pPr>
+        <w:pStyle w:val="Normal"/>
+        <w:spacing w:lineRule="auto" w:line="276"/>
+        <w:rPr>
+          <w:rFonts w:cs="Calibri" w:cstheme="minorHAnsi"/>
+        </w:rPr>
+      </w:pPr>
+      <w:r>
+        <w:rPr>
+          <w:rFonts w:cs="Calibri" w:cstheme="minorHAnsi"/>
+        </w:rPr>
+      </w:r>
+    </w:p>
+    <w:p>
+      <w:pPr>
+        <w:pStyle w:val="Normal"/>
+        <w:spacing w:lineRule="auto" w:line="276"/>
+        <w:rPr>
+          <w:rFonts w:cs="Calibri" w:cstheme="minorHAnsi"/>
+        </w:rPr>
+      </w:pPr>
+      <w:r>
+        <w:rPr>
+          <w:rFonts w:cs="Calibri" w:cstheme="minorHAnsi"/>
+        </w:rPr>
+      </w:r>
+    </w:p>
+    <w:p>
+      <w:pPr>
+        <w:pStyle w:val="Normal"/>
+        <w:spacing w:lineRule="auto" w:line="276"/>
+        <w:rPr>
+          <w:rFonts w:cs="Calibri" w:cstheme="minorHAnsi"/>
+        </w:rPr>
+      </w:pPr>
+      <w:r>
+        <w:rPr>
+          <w:rFonts w:cs="Calibri" w:cstheme="minorHAnsi"/>
+        </w:rPr>
+      </w:r>
+    </w:p>
+    <w:p>
+      <w:pPr>
+        <w:pStyle w:val="Normal"/>
+        <w:spacing w:lineRule="auto" w:line="276"/>
+        <w:rPr>
+          <w:rFonts w:cs="Calibri" w:cstheme="minorHAnsi"/>
+        </w:rPr>
+      </w:pPr>
+      <w:r>
+        <w:rPr>
+          <w:rFonts w:cs="Calibri" w:cstheme="minorHAnsi"/>
+        </w:rPr>
+      </w:r>
+    </w:p>
+    <w:p>
+      <w:pPr>
+        <w:pStyle w:val="Normal"/>
+        <w:spacing w:lineRule="auto" w:line="276"/>
+        <w:rPr>
+          <w:rFonts w:cs="Calibri" w:cstheme="minorHAnsi"/>
+        </w:rPr>
+      </w:pPr>
+      <w:r>
+        <w:rPr>
+          <w:rFonts w:cs="Calibri" w:cstheme="minorHAnsi"/>
+        </w:rPr>
+      </w:r>
+    </w:p>
+    <w:p>
+      <w:pPr>
+        <w:pStyle w:val="Normal"/>
+        <w:spacing w:lineRule="auto" w:line="276"/>
+        <w:rPr>
+          <w:rFonts w:cs="Calibri" w:cstheme="minorHAnsi"/>
+        </w:rPr>
+      </w:pPr>
+      <w:r>
+        <w:rPr>
+          <w:rFonts w:cs="Calibri" w:cstheme="minorHAnsi"/>
+        </w:rPr>
+      </w:r>
+    </w:p>
+    <w:p>
+      <w:pPr>
+        <w:pStyle w:val="Normal"/>
+        <w:spacing w:lineRule="auto" w:line="276"/>
+        <w:rPr>
+          <w:rFonts w:cs="Calibri" w:cstheme="minorHAnsi"/>
+        </w:rPr>
+      </w:pPr>
+      <w:r>
+        <w:rPr>
+          <w:rFonts w:cs="Calibri" w:cstheme="minorHAnsi"/>
+        </w:rPr>
+      </w:r>
+    </w:p>
+    <w:p>
+      <w:pPr>
+        <w:pStyle w:val="Normal"/>
+        <w:spacing w:lineRule="auto" w:line="276"/>
+        <w:rPr>
+          <w:rFonts w:cs="Calibri" w:cstheme="minorHAnsi"/>
+        </w:rPr>
+      </w:pPr>
+      <w:r>
+        <w:rPr>
+          <w:rFonts w:cs="Calibri" w:cstheme="minorHAnsi"/>
+        </w:rPr>
+      </w:r>
+    </w:p>
+    <w:p>
+      <w:pPr>
+        <w:pStyle w:val="Normal"/>
+        <w:spacing w:lineRule="auto" w:line="276"/>
+        <w:rPr>
+          <w:rFonts w:cs="Calibri" w:cstheme="minorHAnsi"/>
+        </w:rPr>
+      </w:pPr>
+      <w:r>
+        <w:rPr>
+          <w:rFonts w:cs="Calibri" w:cstheme="minorHAnsi"/>
+        </w:rPr>
+      </w:r>
+    </w:p>
+    <w:p>
+      <w:pPr>
+        <w:pStyle w:val="Normal"/>
+        <w:spacing w:lineRule="auto" w:line="276"/>
         <w:rPr>
           <w:rFonts w:cs="Calibri" w:cstheme="minorHAnsi"/>
         </w:rPr>
@@ -2636,14 +2612,9 @@
           <w:ilvl w:val="0"/>
           <w:numId w:val="4"/>
         </w:numPr>
+        <w:spacing w:lineRule="auto" w:line="276"/>
         <w:ind w:left="1068" w:hanging="360"/>
-        <w:rPr>
-          <w:rFonts w:ascii="Calibri" w:hAnsi="Calibri" w:cs="Calibri"/>
-          <w:b/>
-          <w:b/>
-          <w:bCs/>
-          <w:color w:val="000000" w:themeColor="text1"/>
-        </w:rPr>
+        <w:rPr/>
       </w:pPr>
       <w:bookmarkStart w:id="33" w:name="_Toc133963028"/>
       <w:bookmarkStart w:id="34" w:name="_Toc133962754"/>
@@ -2664,19 +2635,21 @@
     <w:p>
       <w:pPr>
         <w:pStyle w:val="Normal"/>
-        <w:rPr>
-          <w:rFonts w:cs="Calibri" w:cstheme="minorHAnsi"/>
-        </w:rPr>
-      </w:pPr>
-      <w:r>
-        <w:rPr>
-          <w:rFonts w:cs="Calibri" w:cstheme="minorHAnsi"/>
-        </w:rPr>
-      </w:r>
-    </w:p>
-    <w:p>
-      <w:pPr>
-        <w:pStyle w:val="Normal"/>
+        <w:spacing w:lineRule="auto" w:line="276"/>
+        <w:rPr>
+          <w:rFonts w:cs="Calibri" w:cstheme="minorHAnsi"/>
+        </w:rPr>
+      </w:pPr>
+      <w:r>
+        <w:rPr>
+          <w:rFonts w:cs="Calibri" w:cstheme="minorHAnsi"/>
+        </w:rPr>
+      </w:r>
+    </w:p>
+    <w:p>
+      <w:pPr>
+        <w:pStyle w:val="Normal"/>
+        <w:spacing w:lineRule="auto" w:line="276"/>
         <w:rPr>
           <w:rFonts w:cs="Calibri" w:cstheme="minorHAnsi"/>
         </w:rPr>
@@ -2690,15 +2663,8 @@
     <w:p>
       <w:pPr>
         <w:pStyle w:val="Berschrift2"/>
-        <w:rPr>
-          <w:rFonts w:ascii="Calibri" w:hAnsi="Calibri" w:cs="Calibri"/>
-          <w:b w:val="false"/>
-          <w:b w:val="false"/>
-          <w:bCs w:val="false"/>
-          <w:color w:val="000000" w:themeColor="text1"/>
-          <w:sz w:val="28"/>
-          <w:szCs w:val="28"/>
-        </w:rPr>
+        <w:spacing w:lineRule="auto" w:line="276"/>
+        <w:rPr/>
       </w:pPr>
       <w:bookmarkStart w:id="36" w:name="_Toc133963029"/>
       <w:bookmarkStart w:id="37" w:name="_Toc133962755"/>
@@ -2719,68 +2685,23 @@
     <w:p>
       <w:pPr>
         <w:pStyle w:val="Normal"/>
-        <w:rPr>
-          <w:rFonts w:cs="Calibri" w:cstheme="minorHAnsi"/>
-        </w:rPr>
-      </w:pPr>
-      <w:r>
-        <w:rPr>
-          <w:rFonts w:cs="Calibri" w:cstheme="minorHAnsi"/>
-        </w:rPr>
-        <w:t>(auch in draw.io einsehbar, name: classDiagram.drawio)</w:t>
-      </w:r>
-    </w:p>
-    <w:p>
-      <w:pPr>
-        <w:pStyle w:val="Normal"/>
-        <w:rPr>
-          <w:rFonts w:cs="Calibri" w:cstheme="minorHAnsi"/>
-          <w:b/>
-          <w:b/>
-          <w:bCs/>
-          <w:u w:val="single"/>
-        </w:rPr>
-      </w:pPr>
-      <w:r>
-        <w:rPr>
-          <w:rFonts w:cs="Calibri" w:cstheme="minorHAnsi"/>
-          <w:b/>
-          <w:bCs/>
-          <w:u w:val="single"/>
-        </w:rPr>
-      </w:r>
-    </w:p>
-    <w:p>
-      <w:pPr>
-        <w:pStyle w:val="Normal"/>
-        <w:rPr>
-          <w:rFonts w:cs="Calibri" w:cstheme="minorHAnsi"/>
-          <w:b/>
-          <w:b/>
-          <w:bCs/>
-          <w:u w:val="single"/>
-        </w:rPr>
-      </w:pPr>
-      <w:r>
-        <w:rPr>
-          <w:rFonts w:cs="Calibri" w:cstheme="minorHAnsi"/>
-          <w:b/>
-          <w:bCs/>
-          <w:u w:val="single"/>
-        </w:rPr>
+        <w:spacing w:lineRule="auto" w:line="276"/>
+        <w:rPr/>
+      </w:pPr>
+      <w:r>
         <w:drawing>
           <wp:anchor behindDoc="0" distT="0" distB="0" distL="0" distR="0" simplePos="0" locked="0" layoutInCell="1" allowOverlap="1" relativeHeight="2">
             <wp:simplePos x="0" y="0"/>
             <wp:positionH relativeFrom="column">
-              <wp:posOffset>-441960</wp:posOffset>
+              <wp:posOffset>5715</wp:posOffset>
             </wp:positionH>
             <wp:positionV relativeFrom="paragraph">
-              <wp:posOffset>635</wp:posOffset>
+              <wp:posOffset>339090</wp:posOffset>
             </wp:positionV>
-            <wp:extent cx="6614795" cy="3851910"/>
+            <wp:extent cx="5760720" cy="3603625"/>
             <wp:effectExtent l="0" t="0" r="0" b="0"/>
             <wp:wrapSquare wrapText="largest"/>
-            <wp:docPr id="1" name="Bild1" descr="Ein Bild, das Diagramm, Plan, technische Zeichnung, Text enthält.&#10;&#10;Automatisch generierte Beschreibung"/>
+            <wp:docPr id="1" name="Bild1" descr=""/>
             <wp:cNvGraphicFramePr>
               <a:graphicFrameLocks xmlns:a="http://schemas.openxmlformats.org/drawingml/2006/main" noChangeAspect="1"/>
             </wp:cNvGraphicFramePr>
@@ -2788,7 +2709,7 @@
               <a:graphicData uri="http://schemas.openxmlformats.org/drawingml/2006/picture">
                 <pic:pic xmlns:pic="http://schemas.openxmlformats.org/drawingml/2006/picture">
                   <pic:nvPicPr>
-                    <pic:cNvPr id="1" name="Bild1" descr="Ein Bild, das Diagramm, Plan, technische Zeichnung, Text enthält.&#10;&#10;Automatisch generierte Beschreibung"/>
+                    <pic:cNvPr id="1" name="Bild1" descr=""/>
                     <pic:cNvPicPr>
                       <a:picLocks noChangeAspect="1" noChangeArrowheads="1"/>
                     </pic:cNvPicPr>
@@ -2802,7 +2723,7 @@
                   <pic:spPr bwMode="auto">
                     <a:xfrm>
                       <a:off x="0" y="0"/>
-                      <a:ext cx="6614795" cy="3851910"/>
+                      <a:ext cx="5760720" cy="3603625"/>
                     </a:xfrm>
                     <a:prstGeom prst="rect">
                       <a:avLst/>
@@ -2814,10 +2735,17 @@
           </wp:anchor>
         </w:drawing>
       </w:r>
-    </w:p>
-    <w:p>
-      <w:pPr>
-        <w:pStyle w:val="Normal"/>
+      <w:r>
+        <w:rPr>
+          <w:rFonts w:cs="Calibri" w:cstheme="minorHAnsi"/>
+        </w:rPr>
+        <w:t>(auch in draw.io einsehbar, name: classDiagram.drawio)</w:t>
+      </w:r>
+    </w:p>
+    <w:p>
+      <w:pPr>
+        <w:pStyle w:val="Normal"/>
+        <w:spacing w:lineRule="auto" w:line="276"/>
         <w:rPr>
           <w:rFonts w:cs="Calibri" w:cstheme="minorHAnsi"/>
           <w:b/>
@@ -2838,6 +2766,7 @@
     <w:p>
       <w:pPr>
         <w:pStyle w:val="Normal"/>
+        <w:spacing w:lineRule="auto" w:line="276"/>
         <w:rPr>
           <w:rFonts w:cs="Calibri" w:cstheme="minorHAnsi"/>
           <w:b/>
@@ -2858,6 +2787,7 @@
     <w:p>
       <w:pPr>
         <w:pStyle w:val="Normal"/>
+        <w:spacing w:lineRule="auto" w:line="276"/>
         <w:rPr>
           <w:rFonts w:cs="Calibri" w:cstheme="minorHAnsi"/>
           <w:b/>
@@ -2878,6 +2808,7 @@
     <w:p>
       <w:pPr>
         <w:pStyle w:val="Normal"/>
+        <w:spacing w:lineRule="auto" w:line="276"/>
         <w:rPr>
           <w:rFonts w:cs="Calibri" w:cstheme="minorHAnsi"/>
           <w:b/>
@@ -2897,14 +2828,51 @@
     </w:p>
     <w:p>
       <w:pPr>
+        <w:pStyle w:val="Normal"/>
+        <w:spacing w:lineRule="auto" w:line="276"/>
+        <w:rPr>
+          <w:rFonts w:cs="Calibri" w:cstheme="minorHAnsi"/>
+          <w:b/>
+          <w:b/>
+          <w:bCs/>
+          <w:u w:val="single"/>
+        </w:rPr>
+      </w:pPr>
+      <w:r>
+        <w:rPr>
+          <w:rFonts w:cs="Calibri" w:cstheme="minorHAnsi"/>
+          <w:b/>
+          <w:bCs/>
+          <w:u w:val="single"/>
+        </w:rPr>
+      </w:r>
+    </w:p>
+    <w:p>
+      <w:pPr>
+        <w:pStyle w:val="Normal"/>
+        <w:spacing w:lineRule="auto" w:line="276"/>
+        <w:rPr>
+          <w:rFonts w:cs="Calibri" w:cstheme="minorHAnsi"/>
+          <w:b/>
+          <w:b/>
+          <w:bCs/>
+          <w:u w:val="single"/>
+        </w:rPr>
+      </w:pPr>
+      <w:r>
+        <w:rPr>
+          <w:rFonts w:cs="Calibri" w:cstheme="minorHAnsi"/>
+          <w:b/>
+          <w:bCs/>
+          <w:u w:val="single"/>
+        </w:rPr>
+      </w:r>
+    </w:p>
+    <w:p>
+      <w:pPr>
         <w:pStyle w:val="Berschrift2"/>
-        <w:rPr>
-          <w:rFonts w:ascii="Calibri" w:hAnsi="Calibri" w:cs="Calibri"/>
-          <w:b w:val="false"/>
-          <w:b w:val="false"/>
-          <w:bCs w:val="false"/>
-          <w:color w:val="000000" w:themeColor="text1"/>
-        </w:rPr>
+        <w:spacing w:lineRule="auto" w:line="276"/>
+        <w:rPr/>
       </w:pPr>
       <w:bookmarkStart w:id="39" w:name="_Toc133963030"/>
       <w:bookmarkStart w:id="40" w:name="_Toc133962756"/>
@@ -2923,7 +2891,7 @@
     <w:p>
       <w:pPr>
         <w:pStyle w:val="Normal"/>
-        <w:spacing w:lineRule="auto" w:line="360"/>
+        <w:spacing w:lineRule="auto" w:line="276"/>
         <w:jc w:val="both"/>
         <w:rPr/>
       </w:pPr>
@@ -2931,7 +2899,31 @@
         <w:rPr>
           <w:rFonts w:cs="Calibri" w:cstheme="minorHAnsi"/>
         </w:rPr>
-        <w:t xml:space="preserve">Wir haben für jede Funktion mit mehr als 5 Zeilen ein dazu gehöriges Aktivitätsdiagramm mit draw.io erstellt, dabei haben wir immer die Funktionen eines Teilprogramms auch in einem Diagramm festgehalten. Aus Gründen der Übersichtlichkeit haben wir darauf verzichtet die Diagramme alle einzeln in die Dokumentation ein zu binden. Die Diagramme finden sich in dem Order mit dem Programmcode, gleichnamig wie die dazu gehörigen Teilprogramme. Öffnen lassen sich die Diagramme in der Desktopversion von draw.io oder aus dem Browser mit der Option „Vorhandenes Diagramm öffnen“. Die Funktionen, welche wir nicht als Aktivitätsdiagramm gezeichnet haben, weisen nicht die nötige Komplexität auf um mit einem Aktivitätsdiagramm etwas zu veranschaulichen. Hierunter fällt auch shipinitializer, da dort lediglich die Schiffe angelegt werden und es ansonsten keine Aktivität in dieser Datei gibt. Getter und Setter Funktionen wurden abgekürzt, um die Übersichtlichkeit des Klassendiagramms zu erhöhen. </w:t>
+        <w:t xml:space="preserve">Wir haben für jede Funktion mit mehr als 5 Zeilen ein dazu gehöriges Aktivitätsdiagramm mit draw.io erstellt, dabei haben wir immer die Funktionen eines Teilprogramms auch in einem Diagramm festgehalten. Aus Gründen der Übersichtlichkeit haben wir darauf verzichtet die Diagramme alle einzeln in die Dokumentation ein zu binden. </w:t>
+      </w:r>
+      <w:r>
+        <w:rPr>
+          <w:rFonts w:cs="Calibri" w:cstheme="minorHAnsi"/>
+        </w:rPr>
+        <w:t>Die Diagramme liegen in dem Ordner „diagramme“, um</w:t>
+      </w:r>
+      <w:r>
+        <w:rPr>
+          <w:rFonts w:cs="Calibri" w:cstheme="minorHAnsi"/>
+        </w:rPr>
+        <w:t xml:space="preserve"> </w:t>
+      </w:r>
+      <w:r>
+        <w:rPr>
+          <w:rFonts w:cs="Calibri" w:cstheme="minorHAnsi"/>
+        </w:rPr>
+        <w:t>die Dateien leichter finden zu können</w:t>
+      </w:r>
+      <w:r>
+        <w:rPr>
+          <w:rFonts w:cs="Calibri" w:cstheme="minorHAnsi"/>
+        </w:rPr>
+        <w:t xml:space="preserve">. Die Diagramme finden sich in dem Order mit dem Programmcode, gleichnamig wie die dazu gehörigen Teilprogramme. Öffnen lassen sich die Diagramme in der Desktopversion von draw.io oder aus dem Browser mit der Option „Vorhandenes Diagramm öffnen“. Die Funktionen, welche wir nicht als Aktivitätsdiagramm gezeichnet haben, weisen nicht die nötige Komplexität auf um mit einem Aktivitätsdiagramm etwas zu veranschaulichen. Hierunter fällt auch shipinitializer, da dort lediglich die Schiffe angelegt werden und es ansonsten keine Aktivität in dieser Datei gibt. Getter und Setter Funktionen wurden abgekürzt, um die Übersichtlichkeit des Klassendiagramms zu erhöhen. </w:t>
       </w:r>
       <w:r>
         <w:rPr>
@@ -2943,136 +2935,147 @@
     <w:p>
       <w:pPr>
         <w:pStyle w:val="Normal"/>
-        <w:rPr>
-          <w:rFonts w:cs="Calibri" w:cstheme="minorHAnsi"/>
-        </w:rPr>
-      </w:pPr>
-      <w:r>
-        <w:rPr>
-          <w:rFonts w:cs="Calibri" w:cstheme="minorHAnsi"/>
-        </w:rPr>
-      </w:r>
-    </w:p>
-    <w:p>
-      <w:pPr>
-        <w:pStyle w:val="Normal"/>
-        <w:rPr>
-          <w:rFonts w:cs="Calibri" w:cstheme="minorHAnsi"/>
-        </w:rPr>
-      </w:pPr>
-      <w:r>
-        <w:rPr>
-          <w:rFonts w:cs="Calibri" w:cstheme="minorHAnsi"/>
-        </w:rPr>
-      </w:r>
-    </w:p>
-    <w:p>
-      <w:pPr>
-        <w:pStyle w:val="Normal"/>
-        <w:rPr>
-          <w:rFonts w:cs="Calibri" w:cstheme="minorHAnsi"/>
-        </w:rPr>
-      </w:pPr>
-      <w:r>
-        <w:rPr>
-          <w:rFonts w:cs="Calibri" w:cstheme="minorHAnsi"/>
-        </w:rPr>
-      </w:r>
-    </w:p>
-    <w:p>
-      <w:pPr>
-        <w:pStyle w:val="Normal"/>
-        <w:rPr>
-          <w:rFonts w:cs="Calibri" w:cstheme="minorHAnsi"/>
-        </w:rPr>
-      </w:pPr>
-      <w:r>
-        <w:rPr>
-          <w:rFonts w:cs="Calibri" w:cstheme="minorHAnsi"/>
-        </w:rPr>
-      </w:r>
-    </w:p>
-    <w:p>
-      <w:pPr>
-        <w:pStyle w:val="Normal"/>
-        <w:rPr>
-          <w:rFonts w:cs="Calibri" w:cstheme="minorHAnsi"/>
-        </w:rPr>
-      </w:pPr>
-      <w:r>
-        <w:rPr>
-          <w:rFonts w:cs="Calibri" w:cstheme="minorHAnsi"/>
-        </w:rPr>
-      </w:r>
-    </w:p>
-    <w:p>
-      <w:pPr>
-        <w:pStyle w:val="Normal"/>
-        <w:rPr>
-          <w:rFonts w:cs="Calibri" w:cstheme="minorHAnsi"/>
-        </w:rPr>
-      </w:pPr>
-      <w:r>
-        <w:rPr>
-          <w:rFonts w:cs="Calibri" w:cstheme="minorHAnsi"/>
-        </w:rPr>
-      </w:r>
-    </w:p>
-    <w:p>
-      <w:pPr>
-        <w:pStyle w:val="Normal"/>
-        <w:rPr>
-          <w:rFonts w:cs="Calibri" w:cstheme="minorHAnsi"/>
-        </w:rPr>
-      </w:pPr>
-      <w:r>
-        <w:rPr>
-          <w:rFonts w:cs="Calibri" w:cstheme="minorHAnsi"/>
-        </w:rPr>
-      </w:r>
-    </w:p>
-    <w:p>
-      <w:pPr>
-        <w:pStyle w:val="Normal"/>
-        <w:rPr>
-          <w:rFonts w:cs="Calibri" w:cstheme="minorHAnsi"/>
-        </w:rPr>
-      </w:pPr>
-      <w:r>
-        <w:rPr>
-          <w:rFonts w:cs="Calibri" w:cstheme="minorHAnsi"/>
-        </w:rPr>
-      </w:r>
-    </w:p>
-    <w:p>
-      <w:pPr>
-        <w:pStyle w:val="Normal"/>
-        <w:rPr>
-          <w:rFonts w:cs="Calibri" w:cstheme="minorHAnsi"/>
-        </w:rPr>
-      </w:pPr>
-      <w:r>
-        <w:rPr>
-          <w:rFonts w:cs="Calibri" w:cstheme="minorHAnsi"/>
-        </w:rPr>
-      </w:r>
-    </w:p>
-    <w:p>
-      <w:pPr>
-        <w:pStyle w:val="Normal"/>
-        <w:rPr>
-          <w:rFonts w:cs="Calibri" w:cstheme="minorHAnsi"/>
-        </w:rPr>
-      </w:pPr>
-      <w:r>
-        <w:rPr>
-          <w:rFonts w:cs="Calibri" w:cstheme="minorHAnsi"/>
-        </w:rPr>
-      </w:r>
-    </w:p>
-    <w:p>
-      <w:pPr>
-        <w:pStyle w:val="Normal"/>
+        <w:spacing w:lineRule="auto" w:line="276"/>
+        <w:rPr>
+          <w:rFonts w:cs="Calibri" w:cstheme="minorHAnsi"/>
+        </w:rPr>
+      </w:pPr>
+      <w:r>
+        <w:rPr>
+          <w:rFonts w:cs="Calibri" w:cstheme="minorHAnsi"/>
+        </w:rPr>
+      </w:r>
+    </w:p>
+    <w:p>
+      <w:pPr>
+        <w:pStyle w:val="Normal"/>
+        <w:spacing w:lineRule="auto" w:line="276"/>
+        <w:rPr>
+          <w:rFonts w:cs="Calibri" w:cstheme="minorHAnsi"/>
+        </w:rPr>
+      </w:pPr>
+      <w:r>
+        <w:rPr>
+          <w:rFonts w:cs="Calibri" w:cstheme="minorHAnsi"/>
+        </w:rPr>
+      </w:r>
+    </w:p>
+    <w:p>
+      <w:pPr>
+        <w:pStyle w:val="Normal"/>
+        <w:spacing w:lineRule="auto" w:line="276"/>
+        <w:rPr>
+          <w:rFonts w:cs="Calibri" w:cstheme="minorHAnsi"/>
+        </w:rPr>
+      </w:pPr>
+      <w:r>
+        <w:rPr>
+          <w:rFonts w:cs="Calibri" w:cstheme="minorHAnsi"/>
+        </w:rPr>
+      </w:r>
+    </w:p>
+    <w:p>
+      <w:pPr>
+        <w:pStyle w:val="Normal"/>
+        <w:spacing w:lineRule="auto" w:line="276"/>
+        <w:rPr>
+          <w:rFonts w:cs="Calibri" w:cstheme="minorHAnsi"/>
+        </w:rPr>
+      </w:pPr>
+      <w:r>
+        <w:rPr>
+          <w:rFonts w:cs="Calibri" w:cstheme="minorHAnsi"/>
+        </w:rPr>
+      </w:r>
+    </w:p>
+    <w:p>
+      <w:pPr>
+        <w:pStyle w:val="Normal"/>
+        <w:spacing w:lineRule="auto" w:line="276"/>
+        <w:rPr>
+          <w:rFonts w:cs="Calibri" w:cstheme="minorHAnsi"/>
+        </w:rPr>
+      </w:pPr>
+      <w:r>
+        <w:rPr>
+          <w:rFonts w:cs="Calibri" w:cstheme="minorHAnsi"/>
+        </w:rPr>
+      </w:r>
+    </w:p>
+    <w:p>
+      <w:pPr>
+        <w:pStyle w:val="Normal"/>
+        <w:spacing w:lineRule="auto" w:line="276"/>
+        <w:rPr>
+          <w:rFonts w:cs="Calibri" w:cstheme="minorHAnsi"/>
+        </w:rPr>
+      </w:pPr>
+      <w:r>
+        <w:rPr>
+          <w:rFonts w:cs="Calibri" w:cstheme="minorHAnsi"/>
+        </w:rPr>
+      </w:r>
+    </w:p>
+    <w:p>
+      <w:pPr>
+        <w:pStyle w:val="Normal"/>
+        <w:spacing w:lineRule="auto" w:line="276"/>
+        <w:rPr>
+          <w:rFonts w:cs="Calibri" w:cstheme="minorHAnsi"/>
+        </w:rPr>
+      </w:pPr>
+      <w:r>
+        <w:rPr>
+          <w:rFonts w:cs="Calibri" w:cstheme="minorHAnsi"/>
+        </w:rPr>
+      </w:r>
+    </w:p>
+    <w:p>
+      <w:pPr>
+        <w:pStyle w:val="Normal"/>
+        <w:spacing w:lineRule="auto" w:line="276"/>
+        <w:rPr>
+          <w:rFonts w:cs="Calibri" w:cstheme="minorHAnsi"/>
+        </w:rPr>
+      </w:pPr>
+      <w:r>
+        <w:rPr>
+          <w:rFonts w:cs="Calibri" w:cstheme="minorHAnsi"/>
+        </w:rPr>
+      </w:r>
+    </w:p>
+    <w:p>
+      <w:pPr>
+        <w:pStyle w:val="Normal"/>
+        <w:spacing w:lineRule="auto" w:line="276"/>
+        <w:rPr>
+          <w:rFonts w:cs="Calibri" w:cstheme="minorHAnsi"/>
+        </w:rPr>
+      </w:pPr>
+      <w:r>
+        <w:rPr>
+          <w:rFonts w:cs="Calibri" w:cstheme="minorHAnsi"/>
+        </w:rPr>
+      </w:r>
+    </w:p>
+    <w:p>
+      <w:pPr>
+        <w:pStyle w:val="Normal"/>
+        <w:spacing w:lineRule="auto" w:line="276"/>
+        <w:rPr>
+          <w:rFonts w:cs="Calibri" w:cstheme="minorHAnsi"/>
+        </w:rPr>
+      </w:pPr>
+      <w:r>
+        <w:rPr>
+          <w:rFonts w:cs="Calibri" w:cstheme="minorHAnsi"/>
+        </w:rPr>
+      </w:r>
+    </w:p>
+    <w:p>
+      <w:pPr>
+        <w:pStyle w:val="Normal"/>
+        <w:spacing w:lineRule="auto" w:line="276"/>
         <w:rPr>
           <w:rFonts w:cs="Calibri" w:cstheme="minorHAnsi"/>
         </w:rPr>
@@ -3090,14 +3093,9 @@
           <w:ilvl w:val="0"/>
           <w:numId w:val="4"/>
         </w:numPr>
+        <w:spacing w:lineRule="auto" w:line="276"/>
         <w:ind w:left="1068" w:hanging="360"/>
-        <w:rPr>
-          <w:rFonts w:ascii="Calibri" w:hAnsi="Calibri" w:cs="Calibri"/>
-          <w:b/>
-          <w:b/>
-          <w:bCs/>
-          <w:color w:val="000000" w:themeColor="text1"/>
-        </w:rPr>
+        <w:rPr/>
       </w:pPr>
       <w:bookmarkStart w:id="42" w:name="_Toc133963031"/>
       <w:bookmarkStart w:id="43" w:name="_Toc133962757"/>
@@ -3118,15 +3116,8 @@
     <w:p>
       <w:pPr>
         <w:pStyle w:val="Berschrift2"/>
-        <w:rPr>
-          <w:rFonts w:ascii="Calibri" w:hAnsi="Calibri" w:cs="Calibri"/>
-          <w:b w:val="false"/>
-          <w:b w:val="false"/>
-          <w:bCs w:val="false"/>
-          <w:color w:val="000000" w:themeColor="text1"/>
-          <w:sz w:val="28"/>
-          <w:szCs w:val="28"/>
-        </w:rPr>
+        <w:spacing w:lineRule="auto" w:line="276"/>
+        <w:rPr/>
       </w:pPr>
       <w:bookmarkStart w:id="45" w:name="_Toc133963032"/>
       <w:bookmarkStart w:id="46" w:name="_Toc133962758"/>
@@ -3147,6 +3138,7 @@
     <w:p>
       <w:pPr>
         <w:pStyle w:val="Normal"/>
+        <w:spacing w:lineRule="auto" w:line="276"/>
         <w:rPr>
           <w:rFonts w:cs="Calibri" w:cstheme="minorHAnsi"/>
           <w:u w:val="single"/>
@@ -3162,36 +3154,65 @@
     <w:p>
       <w:pPr>
         <w:pStyle w:val="Normal"/>
-        <w:rPr>
-          <w:rFonts w:cs="Calibri" w:cstheme="minorHAnsi"/>
-        </w:rPr>
-      </w:pPr>
-      <w:r>
-        <w:rPr>
-          <w:rFonts w:cs="Calibri" w:cstheme="minorHAnsi"/>
-        </w:rPr>
-        <w:t>Random:  Wir haben die Random Bibliothek eingebunden, um es dem Computer zu ermöglichen auf ein beliebiges Feld zu schießen und seine Schiffe beliebig zu platzieren. Also um zufällige Zahlen zu ermitteln an welche Stelle im Board etwas plaziert/ geschossen werden soll.</w:t>
-      </w:r>
-    </w:p>
-    <w:p>
-      <w:pPr>
-        <w:pStyle w:val="Normal"/>
-        <w:rPr>
-          <w:rFonts w:cs="Calibri" w:cstheme="minorHAnsi"/>
-        </w:rPr>
-      </w:pPr>
-      <w:r>
-        <w:rPr>
-          <w:rFonts w:cs="Calibri" w:cstheme="minorHAnsi"/>
-        </w:rPr>
-      </w:r>
-    </w:p>
-    <w:p>
-      <w:pPr>
-        <w:pStyle w:val="Normal"/>
-        <w:rPr>
-          <w:rFonts w:cs="Calibri" w:cstheme="minorHAnsi"/>
-        </w:rPr>
+        <w:spacing w:lineRule="auto" w:line="276"/>
+        <w:rPr/>
+      </w:pPr>
+      <w:r>
+        <w:rPr>
+          <w:rFonts w:cs="Calibri" w:cstheme="minorHAnsi"/>
+        </w:rPr>
+        <w:t xml:space="preserve">Random:  Wir haben die Random Bibliothek eingebunden, um es dem Computer zu ermöglichen auf ein beliebiges Feld zu schießen und seine Schiffe beliebig zu platzieren. </w:t>
+      </w:r>
+      <w:r>
+        <w:rPr>
+          <w:rFonts w:cs="Calibri" w:cstheme="minorHAnsi"/>
+        </w:rPr>
+        <w:t>Darüber hinaus wählt der Computer auch die Schussrichtung nach einem Treffer zufällig, über die eine „Random“ - Funktion.</w:t>
+      </w:r>
+      <w:r>
+        <w:rPr>
+          <w:rFonts w:cs="Calibri" w:cstheme="minorHAnsi"/>
+        </w:rPr>
+        <w:t xml:space="preserve"> Also </w:t>
+      </w:r>
+      <w:r>
+        <w:rPr>
+          <w:rFonts w:cs="Calibri" w:cstheme="minorHAnsi"/>
+        </w:rPr>
+        <w:t>wird die Bibliotek verwendet</w:t>
+      </w:r>
+      <w:r>
+        <w:rPr>
+          <w:rFonts w:cs="Calibri" w:cstheme="minorHAnsi"/>
+        </w:rPr>
+        <w:t xml:space="preserve"> um zufällige Zahlen zu ermitteln, </w:t>
+      </w:r>
+      <w:r>
+        <w:rPr>
+          <w:rFonts w:cs="Calibri" w:cstheme="minorHAnsi"/>
+        </w:rPr>
+        <w:t>welche von der CPU verwendet werden.</w:t>
+      </w:r>
+    </w:p>
+    <w:p>
+      <w:pPr>
+        <w:pStyle w:val="Normal"/>
+        <w:spacing w:lineRule="auto" w:line="276"/>
+        <w:rPr>
+          <w:rFonts w:cs="Calibri" w:cstheme="minorHAnsi"/>
+        </w:rPr>
+      </w:pPr>
+      <w:r>
+        <w:rPr>
+          <w:rFonts w:cs="Calibri" w:cstheme="minorHAnsi"/>
+        </w:rPr>
+      </w:r>
+    </w:p>
+    <w:p>
+      <w:pPr>
+        <w:pStyle w:val="Normal"/>
+        <w:spacing w:lineRule="auto" w:line="276"/>
+        <w:rPr/>
       </w:pPr>
       <w:r>
         <w:rPr>
@@ -3203,76 +3224,112 @@
     <w:p>
       <w:pPr>
         <w:pStyle w:val="Normal"/>
-        <w:rPr>
-          <w:rFonts w:cs="Calibri" w:cstheme="minorHAnsi"/>
-        </w:rPr>
-      </w:pPr>
-      <w:r>
-        <w:rPr>
-          <w:rFonts w:cs="Calibri" w:cstheme="minorHAnsi"/>
-        </w:rPr>
-      </w:r>
-    </w:p>
-    <w:p>
-      <w:pPr>
-        <w:pStyle w:val="Normal"/>
-        <w:rPr>
-          <w:rFonts w:cs="Calibri" w:cstheme="minorHAnsi"/>
-        </w:rPr>
-      </w:pPr>
-      <w:r>
-        <w:rPr>
-          <w:rFonts w:cs="Calibri" w:cstheme="minorHAnsi"/>
-        </w:rPr>
-        <w:t>termcolor/colorama: Mit diesen Bibliotheken haben wir die Ausgaben und Boards farblich gestaltet.</w:t>
-      </w:r>
-    </w:p>
-    <w:p>
-      <w:pPr>
-        <w:pStyle w:val="Normal"/>
-        <w:rPr>
-          <w:rFonts w:cs="Calibri" w:cstheme="minorHAnsi"/>
-        </w:rPr>
-      </w:pPr>
-      <w:r>
-        <w:rPr>
-          <w:rFonts w:cs="Calibri" w:cstheme="minorHAnsi"/>
-        </w:rPr>
-      </w:r>
-    </w:p>
-    <w:p>
-      <w:pPr>
-        <w:pStyle w:val="Normal"/>
-        <w:rPr>
-          <w:rFonts w:cs="Calibri" w:cstheme="minorHAnsi"/>
-        </w:rPr>
-      </w:pPr>
-      <w:r>
-        <w:rPr>
-          <w:rFonts w:cs="Calibri" w:cstheme="minorHAnsi"/>
-        </w:rPr>
-        <w:t>json: Json beutzen wir, um einen aktuellen Spielstand zwischenspeichern zu können, sollte das Programm mitten im Spiel geschlossen werden und ggf. einen gespeicherten Spielstand weiter spielen zu können, indem man diesen aus der Json-Datei lädt.</w:t>
-      </w:r>
-    </w:p>
-    <w:p>
-      <w:pPr>
-        <w:pStyle w:val="Normal"/>
-        <w:rPr>
-          <w:rFonts w:cs="Calibri" w:cstheme="minorHAnsi"/>
-        </w:rPr>
-      </w:pPr>
-      <w:r>
-        <w:rPr>
-          <w:rFonts w:cs="Calibri" w:cstheme="minorHAnsi"/>
-        </w:rPr>
-      </w:r>
-    </w:p>
-    <w:p>
-      <w:pPr>
-        <w:pStyle w:val="Normal"/>
-        <w:rPr>
-          <w:rFonts w:cs="Calibri" w:cstheme="minorHAnsi"/>
-        </w:rPr>
+        <w:spacing w:lineRule="auto" w:line="276"/>
+        <w:rPr>
+          <w:rFonts w:cs="Calibri" w:cstheme="minorHAnsi"/>
+        </w:rPr>
+      </w:pPr>
+      <w:r>
+        <w:rPr>
+          <w:rFonts w:cs="Calibri" w:cstheme="minorHAnsi"/>
+        </w:rPr>
+      </w:r>
+    </w:p>
+    <w:p>
+      <w:pPr>
+        <w:pStyle w:val="Normal"/>
+        <w:spacing w:lineRule="auto" w:line="276"/>
+        <w:rPr/>
+      </w:pPr>
+      <w:r>
+        <w:rPr>
+          <w:rFonts w:cs="Calibri" w:cstheme="minorHAnsi"/>
+        </w:rPr>
+        <w:t xml:space="preserve">termcolor/colorama: Mit diesen Bibliotheken haben wir die Ausgaben und Boards farblich gestaltet, </w:t>
+      </w:r>
+      <w:r>
+        <w:rPr>
+          <w:rFonts w:cs="Calibri" w:cstheme="minorHAnsi"/>
+        </w:rPr>
+        <w:t>um  das Programm anschaulicher zu machen, die Aufmerksamkeit des Nutzers zu lenken und das Programm allgemein weniger eintönig zu gestalten. So haben wir zum Beispiel Warnungen für den Nutzer rot hinterlegt.</w:t>
+      </w:r>
+    </w:p>
+    <w:p>
+      <w:pPr>
+        <w:pStyle w:val="Normal"/>
+        <w:spacing w:lineRule="auto" w:line="276"/>
+        <w:rPr>
+          <w:rFonts w:cs="Calibri" w:cstheme="minorHAnsi"/>
+        </w:rPr>
+      </w:pPr>
+      <w:r>
+        <w:rPr>
+          <w:rFonts w:cs="Calibri" w:cstheme="minorHAnsi"/>
+        </w:rPr>
+      </w:r>
+    </w:p>
+    <w:p>
+      <w:pPr>
+        <w:pStyle w:val="Normal"/>
+        <w:spacing w:lineRule="auto" w:line="276"/>
+        <w:rPr/>
+      </w:pPr>
+      <w:r>
+        <w:rPr>
+          <w:rFonts w:cs="Calibri" w:cstheme="minorHAnsi"/>
+        </w:rPr>
+        <w:t xml:space="preserve">json: Json beutzen wir, um einen aktuellen Spielstand zwischenspeichern zu können, sollte das Programm mitten im Spiel geschlossen werden </w:t>
+      </w:r>
+      <w:r>
+        <w:rPr>
+          <w:rFonts w:cs="Calibri" w:cstheme="minorHAnsi"/>
+        </w:rPr>
+        <w:t>und eine Speicherung zur späteren Weiterführung des Spieles gewünscht sein.</w:t>
+      </w:r>
+      <w:r>
+        <w:rPr>
+          <w:rFonts w:cs="Calibri" w:cstheme="minorHAnsi"/>
+        </w:rPr>
+        <w:t xml:space="preserve"> </w:t>
+      </w:r>
+      <w:r>
+        <w:rPr>
+          <w:rFonts w:cs="Calibri" w:cstheme="minorHAnsi"/>
+        </w:rPr>
+        <w:t xml:space="preserve">Zudem kann man </w:t>
+      </w:r>
+      <w:r>
+        <w:rPr>
+          <w:rFonts w:cs="Calibri" w:cstheme="minorHAnsi"/>
+        </w:rPr>
+        <w:t xml:space="preserve">einen gespeicherten Spielstand weiter spielen, </w:t>
+      </w:r>
+      <w:r>
+        <w:rPr>
+          <w:rFonts w:cs="Calibri" w:cstheme="minorHAnsi"/>
+        </w:rPr>
+        <w:t>indem man dieses zu Beginn des Programms auswählt und ein gespeicherter Spielstand in der Datei vorhanden ist.</w:t>
+      </w:r>
+    </w:p>
+    <w:p>
+      <w:pPr>
+        <w:pStyle w:val="Normal"/>
+        <w:spacing w:lineRule="auto" w:line="276"/>
+        <w:rPr>
+          <w:rFonts w:cs="Calibri" w:cstheme="minorHAnsi"/>
+        </w:rPr>
+      </w:pPr>
+      <w:r>
+        <w:rPr>
+          <w:rFonts w:cs="Calibri" w:cstheme="minorHAnsi"/>
+        </w:rPr>
+      </w:r>
+    </w:p>
+    <w:p>
+      <w:pPr>
+        <w:pStyle w:val="Normal"/>
+        <w:spacing w:lineRule="auto" w:line="276"/>
+        <w:rPr/>
       </w:pPr>
       <w:r>
         <w:rPr>
@@ -3284,58 +3341,63 @@
     <w:p>
       <w:pPr>
         <w:pStyle w:val="Normal"/>
-        <w:rPr>
-          <w:rFonts w:cs="Calibri" w:cstheme="minorHAnsi"/>
-        </w:rPr>
-      </w:pPr>
-      <w:r>
-        <w:rPr>
-          <w:rFonts w:cs="Calibri" w:cstheme="minorHAnsi"/>
-        </w:rPr>
-      </w:r>
-    </w:p>
-    <w:p>
-      <w:pPr>
-        <w:pStyle w:val="Normal"/>
-        <w:rPr>
-          <w:rFonts w:cs="Calibri" w:cstheme="minorHAnsi"/>
-        </w:rPr>
-      </w:pPr>
-      <w:r>
-        <w:rPr>
-          <w:rFonts w:cs="Calibri" w:cstheme="minorHAnsi"/>
-        </w:rPr>
-      </w:r>
-    </w:p>
-    <w:p>
-      <w:pPr>
-        <w:pStyle w:val="Normal"/>
-        <w:rPr>
-          <w:rFonts w:cs="Calibri" w:cstheme="minorHAnsi"/>
-        </w:rPr>
-      </w:pPr>
-      <w:r>
-        <w:rPr>
-          <w:rFonts w:cs="Calibri" w:cstheme="minorHAnsi"/>
-        </w:rPr>
-      </w:r>
-    </w:p>
-    <w:p>
-      <w:pPr>
-        <w:pStyle w:val="Normal"/>
-        <w:rPr>
-          <w:rFonts w:cs="Calibri" w:cstheme="minorHAnsi"/>
-        </w:rPr>
-      </w:pPr>
-      <w:r>
-        <w:rPr>
-          <w:rFonts w:cs="Calibri" w:cstheme="minorHAnsi"/>
-        </w:rPr>
-      </w:r>
-    </w:p>
-    <w:p>
-      <w:pPr>
-        <w:pStyle w:val="Normal"/>
+        <w:spacing w:lineRule="auto" w:line="276"/>
+        <w:rPr>
+          <w:rFonts w:cs="Calibri" w:cstheme="minorHAnsi"/>
+        </w:rPr>
+      </w:pPr>
+      <w:r>
+        <w:rPr>
+          <w:rFonts w:cs="Calibri" w:cstheme="minorHAnsi"/>
+        </w:rPr>
+      </w:r>
+    </w:p>
+    <w:p>
+      <w:pPr>
+        <w:pStyle w:val="Normal"/>
+        <w:spacing w:lineRule="auto" w:line="276"/>
+        <w:rPr>
+          <w:rFonts w:cs="Calibri" w:cstheme="minorHAnsi"/>
+        </w:rPr>
+      </w:pPr>
+      <w:r>
+        <w:rPr>
+          <w:rFonts w:cs="Calibri" w:cstheme="minorHAnsi"/>
+        </w:rPr>
+      </w:r>
+    </w:p>
+    <w:p>
+      <w:pPr>
+        <w:pStyle w:val="Normal"/>
+        <w:spacing w:lineRule="auto" w:line="276"/>
+        <w:rPr>
+          <w:rFonts w:cs="Calibri" w:cstheme="minorHAnsi"/>
+        </w:rPr>
+      </w:pPr>
+      <w:r>
+        <w:rPr>
+          <w:rFonts w:cs="Calibri" w:cstheme="minorHAnsi"/>
+        </w:rPr>
+      </w:r>
+    </w:p>
+    <w:p>
+      <w:pPr>
+        <w:pStyle w:val="Normal"/>
+        <w:spacing w:lineRule="auto" w:line="276"/>
+        <w:rPr>
+          <w:rFonts w:cs="Calibri" w:cstheme="minorHAnsi"/>
+        </w:rPr>
+      </w:pPr>
+      <w:r>
+        <w:rPr>
+          <w:rFonts w:cs="Calibri" w:cstheme="minorHAnsi"/>
+        </w:rPr>
+      </w:r>
+    </w:p>
+    <w:p>
+      <w:pPr>
+        <w:pStyle w:val="Normal"/>
+        <w:spacing w:lineRule="auto" w:line="276"/>
         <w:rPr>
           <w:rFonts w:cs="Calibri" w:cstheme="minorHAnsi"/>
         </w:rPr>
@@ -3353,14 +3415,9 @@
           <w:ilvl w:val="0"/>
           <w:numId w:val="4"/>
         </w:numPr>
+        <w:spacing w:lineRule="auto" w:line="276"/>
         <w:ind w:left="1068" w:hanging="360"/>
-        <w:rPr>
-          <w:rFonts w:ascii="Calibri" w:hAnsi="Calibri" w:cs="Calibri"/>
-          <w:b/>
-          <w:b/>
-          <w:bCs/>
-          <w:color w:val="000000" w:themeColor="text1"/>
-        </w:rPr>
+        <w:rPr/>
       </w:pPr>
       <w:bookmarkStart w:id="48" w:name="_Toc133963033"/>
       <w:bookmarkStart w:id="49" w:name="_Toc133962759"/>
@@ -3381,15 +3438,8 @@
     <w:p>
       <w:pPr>
         <w:pStyle w:val="Berschrift2"/>
-        <w:rPr>
-          <w:rFonts w:ascii="Calibri" w:hAnsi="Calibri" w:cs="Calibri"/>
-          <w:b w:val="false"/>
-          <w:b w:val="false"/>
-          <w:bCs w:val="false"/>
-          <w:color w:val="000000" w:themeColor="text1"/>
-          <w:sz w:val="28"/>
-          <w:szCs w:val="28"/>
-        </w:rPr>
+        <w:spacing w:lineRule="auto" w:line="276"/>
+        <w:rPr/>
       </w:pPr>
       <w:bookmarkStart w:id="51" w:name="_Toc133963034"/>
       <w:bookmarkStart w:id="52" w:name="_Toc133962760"/>
@@ -3410,20 +3460,62 @@
     <w:p>
       <w:pPr>
         <w:pStyle w:val="Normal"/>
-        <w:rPr>
-          <w:rFonts w:cs="Calibri" w:cstheme="minorHAnsi"/>
-        </w:rPr>
-      </w:pPr>
-      <w:r>
-        <w:rPr>
-          <w:rFonts w:cs="Calibri" w:cstheme="minorHAnsi"/>
-        </w:rPr>
-        <w:t>(json beschreiben)</w:t>
-      </w:r>
-    </w:p>
-    <w:p>
-      <w:pPr>
-        <w:pStyle w:val="Normal"/>
+        <w:spacing w:lineRule="auto" w:line="276"/>
+        <w:rPr/>
+      </w:pPr>
+      <w:r>
+        <w:rPr>
+          <w:rFonts w:cs="Calibri" w:cstheme="minorHAnsi"/>
+        </w:rPr>
+        <w:t xml:space="preserve">Zur Speicherung der Daten verwenden wir das Dateiformat </w:t>
+      </w:r>
+      <w:r>
+        <w:rPr>
+          <w:rFonts w:cs="Calibri" w:cstheme="minorHAnsi"/>
+        </w:rPr>
+        <w:t xml:space="preserve">json. Zur Speicherung wandeln wir die Spieldaten in ein dictionary um. Dieses kann man über eine write-Funktion aus dem laufenden Python-Programm in die .json Datei speichern. </w:t>
+      </w:r>
+    </w:p>
+    <w:p>
+      <w:pPr>
+        <w:pStyle w:val="Normal"/>
+        <w:spacing w:lineRule="auto" w:line="276"/>
+        <w:rPr>
+          <w:rFonts w:cs="Calibri" w:cstheme="minorHAnsi"/>
+        </w:rPr>
+      </w:pPr>
+      <w:r>
+        <w:rPr>
+          <w:rFonts w:cs="Calibri" w:cstheme="minorHAnsi"/>
+        </w:rPr>
+      </w:r>
+    </w:p>
+    <w:p>
+      <w:pPr>
+        <w:pStyle w:val="Normal"/>
+        <w:spacing w:lineRule="auto" w:line="276"/>
+        <w:rPr>
+          <w:rFonts w:cs="Calibri" w:cstheme="minorHAnsi"/>
+        </w:rPr>
+      </w:pPr>
+      <w:r>
+        <w:rPr>
+          <w:rFonts w:cs="Calibri" w:cstheme="minorHAnsi"/>
+        </w:rPr>
+        <w:t xml:space="preserve">Für json haben wir uns entschieden, weil es uns schon bekannt war und relativ einfach ein zu binden ist. Darüber hinaus kann man eine Json-Datei gut lesen und in der Speicherdatei eventuelle Fehler leicht überprüfen und beheben. </w:t>
+      </w:r>
+      <w:r>
+        <w:rPr>
+          <w:rFonts w:cs="Calibri" w:cstheme="minorHAnsi"/>
+          <w:u w:val="none"/>
+        </w:rPr>
+        <w:t>Des weiteren ist das Json-Dateiformat Speicherplatz effizient und man braucht keine große Rechenleistung, um die Datentypen umzuwandeln</w:t>
+      </w:r>
+    </w:p>
+    <w:p>
+      <w:pPr>
+        <w:pStyle w:val="Normal"/>
+        <w:spacing w:lineRule="auto" w:line="276"/>
         <w:rPr>
           <w:rFonts w:cs="Calibri" w:cstheme="minorHAnsi"/>
         </w:rPr>
@@ -3437,15 +3529,8 @@
     <w:p>
       <w:pPr>
         <w:pStyle w:val="Berschrift2"/>
-        <w:rPr>
-          <w:rFonts w:ascii="Calibri" w:hAnsi="Calibri" w:cs="Calibri"/>
-          <w:b w:val="false"/>
-          <w:b w:val="false"/>
-          <w:bCs w:val="false"/>
-          <w:color w:val="000000" w:themeColor="text1"/>
-          <w:sz w:val="28"/>
-          <w:szCs w:val="28"/>
-        </w:rPr>
+        <w:spacing w:lineRule="auto" w:line="276"/>
+        <w:rPr/>
       </w:pPr>
       <w:bookmarkStart w:id="54" w:name="_Toc133963035"/>
       <w:bookmarkStart w:id="55" w:name="_Toc133962761"/>
@@ -3466,9 +3551,8 @@
     <w:p>
       <w:pPr>
         <w:pStyle w:val="Normal"/>
-        <w:rPr>
-          <w:rFonts w:cs="Calibri" w:cstheme="minorHAnsi"/>
-        </w:rPr>
+        <w:spacing w:lineRule="auto" w:line="276"/>
+        <w:rPr/>
       </w:pPr>
       <w:r>
         <w:rPr>
@@ -3480,72 +3564,82 @@
     <w:p>
       <w:pPr>
         <w:pStyle w:val="Normal"/>
-        <w:rPr>
-          <w:rFonts w:cs="Calibri" w:cstheme="minorHAnsi"/>
-        </w:rPr>
-      </w:pPr>
-      <w:r>
-        <w:rPr>
-          <w:rFonts w:cs="Calibri" w:cstheme="minorHAnsi"/>
-        </w:rPr>
-        <w:t>Zu Beginn des Spiels gibt es eine große Ausgabe des Spieltitels “FleetBattle“ mittels einer print Funktion, am Ende des Spiels gibt es eine große „Sieg“ Ausgabe in Verbindung mit dem jeweiligen Spielernamen, beziehungsweise eine „Niederlage“ Ausgabe, sollte gegen die CPU verloren worden sein. Unterstützt wird die Ausgabe noch durch farbliche Elemente. So wird zum Beispiel ein Schiff versenkt, wird die dazugehörige Ausgabe in grün ausgegeben.</w:t>
-      </w:r>
-    </w:p>
-    <w:p>
-      <w:pPr>
-        <w:pStyle w:val="Normal"/>
-        <w:rPr>
-          <w:rFonts w:cs="Calibri" w:cstheme="minorHAnsi"/>
-        </w:rPr>
-      </w:pPr>
-      <w:r>
-        <w:rPr>
-          <w:rFonts w:cs="Calibri" w:cstheme="minorHAnsi"/>
-        </w:rPr>
-      </w:r>
-    </w:p>
-    <w:p>
-      <w:pPr>
-        <w:pStyle w:val="Normal"/>
-        <w:rPr>
-          <w:rFonts w:cs="Calibri" w:cstheme="minorHAnsi"/>
-        </w:rPr>
-      </w:pPr>
-      <w:r>
-        <w:rPr>
-          <w:rFonts w:cs="Calibri" w:cstheme="minorHAnsi"/>
-        </w:rPr>
-      </w:r>
-    </w:p>
-    <w:p>
-      <w:pPr>
-        <w:pStyle w:val="Normal"/>
-        <w:rPr>
-          <w:rFonts w:cs="Calibri" w:cstheme="minorHAnsi"/>
-        </w:rPr>
-      </w:pPr>
-      <w:r>
-        <w:rPr>
-          <w:rFonts w:cs="Calibri" w:cstheme="minorHAnsi"/>
-        </w:rPr>
-      </w:r>
-    </w:p>
-    <w:p>
-      <w:pPr>
-        <w:pStyle w:val="Normal"/>
-        <w:rPr>
-          <w:rFonts w:cs="Calibri" w:cstheme="minorHAnsi"/>
-        </w:rPr>
-      </w:pPr>
-      <w:r>
-        <w:rPr>
-          <w:rFonts w:cs="Calibri" w:cstheme="minorHAnsi"/>
-        </w:rPr>
-      </w:r>
-    </w:p>
-    <w:p>
-      <w:pPr>
-        <w:pStyle w:val="Normal"/>
+        <w:spacing w:lineRule="auto" w:line="276"/>
+        <w:rPr/>
+      </w:pPr>
+      <w:r>
+        <w:rPr>
+          <w:rFonts w:cs="Calibri" w:cstheme="minorHAnsi"/>
+        </w:rPr>
+        <w:t xml:space="preserve">Zu Beginn des Spiels gibt es eine große Ausgabe des Spieltitels “FleetBattle“ mittels einer print Funktion, am Ende des Spiels gibt es eine große „Sieg“ Ausgabe in Verbindung mit dem jeweiligen Spielernamen, beziehungsweise eine „Niederlage“ Ausgabe, sollte gegen die CPU verloren worden sein. Unterstützt wird die Ausgabe noch durch farbliche Elemente. So wird zum Beispiel ein Schiff versenkt, wird die dazugehörige Ausgabe in grün ausgegeben, </w:t>
+      </w:r>
+      <w:r>
+        <w:rPr>
+          <w:rFonts w:cs="Calibri" w:cstheme="minorHAnsi"/>
+        </w:rPr>
+        <w:t>oder eine Warnung, dass der andere Spieler die Schiffsplatzierung nicht sehen sollte wird in weißer Schrift ausgegeben und mit rotem Hintergrund unterlegt.</w:t>
+      </w:r>
+    </w:p>
+    <w:p>
+      <w:pPr>
+        <w:pStyle w:val="Normal"/>
+        <w:spacing w:lineRule="auto" w:line="276"/>
+        <w:rPr>
+          <w:rFonts w:cs="Calibri" w:cstheme="minorHAnsi"/>
+        </w:rPr>
+      </w:pPr>
+      <w:r>
+        <w:rPr>
+          <w:rFonts w:cs="Calibri" w:cstheme="minorHAnsi"/>
+        </w:rPr>
+      </w:r>
+    </w:p>
+    <w:p>
+      <w:pPr>
+        <w:pStyle w:val="Normal"/>
+        <w:spacing w:lineRule="auto" w:line="276"/>
+        <w:rPr>
+          <w:rFonts w:cs="Calibri" w:cstheme="minorHAnsi"/>
+        </w:rPr>
+      </w:pPr>
+      <w:r>
+        <w:rPr>
+          <w:rFonts w:cs="Calibri" w:cstheme="minorHAnsi"/>
+        </w:rPr>
+      </w:r>
+    </w:p>
+    <w:p>
+      <w:pPr>
+        <w:pStyle w:val="Normal"/>
+        <w:spacing w:lineRule="auto" w:line="276"/>
+        <w:rPr>
+          <w:rFonts w:cs="Calibri" w:cstheme="minorHAnsi"/>
+        </w:rPr>
+      </w:pPr>
+      <w:r>
+        <w:rPr>
+          <w:rFonts w:cs="Calibri" w:cstheme="minorHAnsi"/>
+        </w:rPr>
+      </w:r>
+    </w:p>
+    <w:p>
+      <w:pPr>
+        <w:pStyle w:val="Normal"/>
+        <w:spacing w:lineRule="auto" w:line="276"/>
+        <w:rPr>
+          <w:rFonts w:cs="Calibri" w:cstheme="minorHAnsi"/>
+        </w:rPr>
+      </w:pPr>
+      <w:r>
+        <w:rPr>
+          <w:rFonts w:cs="Calibri" w:cstheme="minorHAnsi"/>
+        </w:rPr>
+      </w:r>
+    </w:p>
+    <w:p>
+      <w:pPr>
+        <w:pStyle w:val="Normal"/>
+        <w:spacing w:lineRule="auto" w:line="276"/>
         <w:rPr>
           <w:rFonts w:cs="Calibri" w:cstheme="minorHAnsi"/>
         </w:rPr>
@@ -3559,15 +3653,8 @@
     <w:p>
       <w:pPr>
         <w:pStyle w:val="Berschrift2"/>
-        <w:rPr>
-          <w:rFonts w:ascii="Calibri" w:hAnsi="Calibri" w:cs="Calibri" w:asciiTheme="minorHAnsi" w:cstheme="minorHAnsi" w:hAnsiTheme="minorHAnsi"/>
-          <w:b w:val="false"/>
-          <w:b w:val="false"/>
-          <w:bCs w:val="false"/>
-          <w:color w:val="000000" w:themeColor="text1"/>
-          <w:sz w:val="28"/>
-          <w:szCs w:val="28"/>
-        </w:rPr>
+        <w:spacing w:lineRule="auto" w:line="276"/>
+        <w:rPr/>
       </w:pPr>
       <w:bookmarkStart w:id="57" w:name="_Toc133963036"/>
       <w:bookmarkStart w:id="58" w:name="_Toc133962762"/>
@@ -3588,9 +3675,8 @@
     <w:p>
       <w:pPr>
         <w:pStyle w:val="Normal"/>
-        <w:rPr>
-          <w:rFonts w:cs="Calibri" w:cstheme="minorHAnsi"/>
-        </w:rPr>
+        <w:spacing w:lineRule="auto" w:line="276"/>
+        <w:rPr/>
       </w:pPr>
       <w:r>
         <w:rPr>
@@ -3602,9 +3688,8 @@
     <w:p>
       <w:pPr>
         <w:pStyle w:val="Normal"/>
-        <w:rPr>
-          <w:rFonts w:cs="Calibri" w:cstheme="minorHAnsi"/>
-        </w:rPr>
+        <w:spacing w:lineRule="auto" w:line="276"/>
+        <w:rPr/>
       </w:pPr>
       <w:r>
         <w:rPr>
@@ -3616,9 +3701,8 @@
     <w:p>
       <w:pPr>
         <w:pStyle w:val="Normal"/>
-        <w:rPr>
-          <w:rFonts w:cs="Calibri" w:cstheme="minorHAnsi"/>
-        </w:rPr>
+        <w:spacing w:lineRule="auto" w:line="276"/>
+        <w:rPr/>
       </w:pPr>
       <w:r>
         <w:rPr>
@@ -3629,250 +3713,9 @@
     </w:p>
     <w:p>
       <w:pPr>
-        <w:pStyle w:val="Normal"/>
-        <w:rPr>
-          <w:rFonts w:cs="Calibri" w:cstheme="minorHAnsi"/>
-        </w:rPr>
-      </w:pPr>
-      <w:r>
-        <w:rPr>
-          <w:rFonts w:cs="Calibri" w:cstheme="minorHAnsi"/>
-        </w:rPr>
-      </w:r>
-    </w:p>
-    <w:p>
-      <w:pPr>
-        <w:pStyle w:val="Normal"/>
-        <w:rPr>
-          <w:rFonts w:cs="Calibri" w:cstheme="minorHAnsi"/>
-        </w:rPr>
-      </w:pPr>
-      <w:r>
-        <w:rPr>
-          <w:rFonts w:cs="Calibri" w:cstheme="minorHAnsi"/>
-        </w:rPr>
-      </w:r>
-    </w:p>
-    <w:p>
-      <w:pPr>
-        <w:pStyle w:val="Normal"/>
-        <w:rPr>
-          <w:rFonts w:cs="Calibri" w:cstheme="minorHAnsi"/>
-        </w:rPr>
-      </w:pPr>
-      <w:r>
-        <w:rPr>
-          <w:rFonts w:cs="Calibri" w:cstheme="minorHAnsi"/>
-        </w:rPr>
-      </w:r>
-    </w:p>
-    <w:p>
-      <w:pPr>
-        <w:pStyle w:val="Normal"/>
-        <w:rPr>
-          <w:rFonts w:cs="Calibri" w:cstheme="minorHAnsi"/>
-        </w:rPr>
-      </w:pPr>
-      <w:r>
-        <w:rPr>
-          <w:rFonts w:cs="Calibri" w:cstheme="minorHAnsi"/>
-        </w:rPr>
-      </w:r>
-    </w:p>
-    <w:p>
-      <w:pPr>
-        <w:pStyle w:val="Normal"/>
-        <w:rPr>
-          <w:rFonts w:cs="Calibri" w:cstheme="minorHAnsi"/>
-        </w:rPr>
-      </w:pPr>
-      <w:r>
-        <w:rPr>
-          <w:rFonts w:cs="Calibri" w:cstheme="minorHAnsi"/>
-        </w:rPr>
-      </w:r>
-    </w:p>
-    <w:p>
-      <w:pPr>
-        <w:pStyle w:val="Normal"/>
-        <w:rPr>
-          <w:rFonts w:cs="Calibri" w:cstheme="minorHAnsi"/>
-        </w:rPr>
-      </w:pPr>
-      <w:r>
-        <w:rPr>
-          <w:rFonts w:cs="Calibri" w:cstheme="minorHAnsi"/>
-        </w:rPr>
-      </w:r>
-    </w:p>
-    <w:p>
-      <w:pPr>
-        <w:pStyle w:val="Normal"/>
-        <w:rPr>
-          <w:rFonts w:cs="Calibri" w:cstheme="minorHAnsi"/>
-        </w:rPr>
-      </w:pPr>
-      <w:r>
-        <w:rPr>
-          <w:rFonts w:cs="Calibri" w:cstheme="minorHAnsi"/>
-        </w:rPr>
-      </w:r>
-    </w:p>
-    <w:p>
-      <w:pPr>
-        <w:pStyle w:val="Normal"/>
-        <w:rPr>
-          <w:rFonts w:cs="Calibri" w:cstheme="minorHAnsi"/>
-        </w:rPr>
-      </w:pPr>
-      <w:r>
-        <w:rPr>
-          <w:rFonts w:cs="Calibri" w:cstheme="minorHAnsi"/>
-        </w:rPr>
-      </w:r>
-    </w:p>
-    <w:p>
-      <w:pPr>
-        <w:pStyle w:val="Normal"/>
-        <w:rPr>
-          <w:rFonts w:cs="Calibri" w:cstheme="minorHAnsi"/>
-        </w:rPr>
-      </w:pPr>
-      <w:r>
-        <w:rPr>
-          <w:rFonts w:cs="Calibri" w:cstheme="minorHAnsi"/>
-        </w:rPr>
-      </w:r>
-    </w:p>
-    <w:p>
-      <w:pPr>
-        <w:pStyle w:val="Normal"/>
-        <w:rPr>
-          <w:rFonts w:cs="Calibri" w:cstheme="minorHAnsi"/>
-        </w:rPr>
-      </w:pPr>
-      <w:r>
-        <w:rPr>
-          <w:rFonts w:cs="Calibri" w:cstheme="minorHAnsi"/>
-        </w:rPr>
-      </w:r>
-    </w:p>
-    <w:p>
-      <w:pPr>
-        <w:pStyle w:val="Normal"/>
-        <w:rPr>
-          <w:rFonts w:cs="Calibri" w:cstheme="minorHAnsi"/>
-        </w:rPr>
-      </w:pPr>
-      <w:r>
-        <w:rPr>
-          <w:rFonts w:cs="Calibri" w:cstheme="minorHAnsi"/>
-        </w:rPr>
-      </w:r>
-    </w:p>
-    <w:p>
-      <w:pPr>
-        <w:pStyle w:val="Normal"/>
-        <w:rPr>
-          <w:rFonts w:cs="Calibri" w:cstheme="minorHAnsi"/>
-        </w:rPr>
-      </w:pPr>
-      <w:r>
-        <w:rPr>
-          <w:rFonts w:cs="Calibri" w:cstheme="minorHAnsi"/>
-        </w:rPr>
-      </w:r>
-    </w:p>
-    <w:p>
-      <w:pPr>
-        <w:pStyle w:val="Normal"/>
-        <w:rPr>
-          <w:rFonts w:cs="Calibri" w:cstheme="minorHAnsi"/>
-        </w:rPr>
-      </w:pPr>
-      <w:r>
-        <w:rPr>
-          <w:rFonts w:cs="Calibri" w:cstheme="minorHAnsi"/>
-        </w:rPr>
-      </w:r>
-    </w:p>
-    <w:p>
-      <w:pPr>
-        <w:pStyle w:val="Normal"/>
-        <w:rPr>
-          <w:rFonts w:cs="Calibri" w:cstheme="minorHAnsi"/>
-        </w:rPr>
-      </w:pPr>
-      <w:r>
-        <w:rPr>
-          <w:rFonts w:cs="Calibri" w:cstheme="minorHAnsi"/>
-        </w:rPr>
-      </w:r>
-    </w:p>
-    <w:p>
-      <w:pPr>
-        <w:pStyle w:val="Normal"/>
-        <w:rPr>
-          <w:rFonts w:cs="Calibri" w:cstheme="minorHAnsi"/>
-        </w:rPr>
-      </w:pPr>
-      <w:r>
-        <w:rPr>
-          <w:rFonts w:cs="Calibri" w:cstheme="minorHAnsi"/>
-        </w:rPr>
-      </w:r>
-    </w:p>
-    <w:p>
-      <w:pPr>
-        <w:pStyle w:val="Normal"/>
-        <w:rPr>
-          <w:rFonts w:cs="Calibri" w:cstheme="minorHAnsi"/>
-        </w:rPr>
-      </w:pPr>
-      <w:r>
-        <w:rPr>
-          <w:rFonts w:cs="Calibri" w:cstheme="minorHAnsi"/>
-        </w:rPr>
-      </w:r>
-    </w:p>
-    <w:p>
-      <w:pPr>
-        <w:pStyle w:val="Normal"/>
-        <w:rPr>
-          <w:rFonts w:cs="Calibri" w:cstheme="minorHAnsi"/>
-        </w:rPr>
-      </w:pPr>
-      <w:r>
-        <w:rPr>
-          <w:rFonts w:cs="Calibri" w:cstheme="minorHAnsi"/>
-        </w:rPr>
-      </w:r>
-    </w:p>
-    <w:p>
-      <w:pPr>
-        <w:pStyle w:val="Normal"/>
-        <w:rPr>
-          <w:rFonts w:cs="Calibri" w:cstheme="minorHAnsi"/>
-        </w:rPr>
-      </w:pPr>
-      <w:r>
-        <w:rPr>
-          <w:rFonts w:cs="Calibri" w:cstheme="minorHAnsi"/>
-        </w:rPr>
-      </w:r>
-    </w:p>
-    <w:p>
-      <w:pPr>
         <w:pStyle w:val="Berschrift2"/>
-        <w:rPr>
-          <w:rFonts w:ascii="Calibri" w:hAnsi="Calibri" w:cs="Calibri"/>
-          <w:b w:val="false"/>
-          <w:b w:val="false"/>
-          <w:bCs w:val="false"/>
-          <w:color w:val="000000" w:themeColor="text1"/>
-          <w:sz w:val="28"/>
-          <w:szCs w:val="28"/>
-        </w:rPr>
+        <w:spacing w:lineRule="auto" w:line="276"/>
+        <w:rPr/>
       </w:pPr>
       <w:bookmarkStart w:id="60" w:name="_Toc133963037"/>
       <w:bookmarkStart w:id="61" w:name="_Toc133962763"/>
@@ -3893,24 +3736,23 @@
     <w:p>
       <w:pPr>
         <w:pStyle w:val="Normal"/>
-        <w:rPr>
-          <w:rFonts w:cs="Calibri" w:cstheme="minorHAnsi"/>
-        </w:rPr>
-      </w:pPr>
-      <w:r>
-        <w:rPr>
-          <w:rFonts w:cs="Calibri" w:cstheme="minorHAnsi"/>
-        </w:rPr>
-      </w:r>
-    </w:p>
-    <w:p>
-      <w:pPr>
-        <w:pStyle w:val="Normal"/>
-        <w:spacing w:lineRule="auto" w:line="360"/>
+        <w:spacing w:lineRule="auto" w:line="276"/>
+        <w:rPr>
+          <w:rFonts w:cs="Calibri" w:cstheme="minorHAnsi"/>
+        </w:rPr>
+      </w:pPr>
+      <w:r>
+        <w:rPr>
+          <w:rFonts w:cs="Calibri" w:cstheme="minorHAnsi"/>
+        </w:rPr>
+      </w:r>
+    </w:p>
+    <w:p>
+      <w:pPr>
+        <w:pStyle w:val="Normal"/>
+        <w:spacing w:lineRule="auto" w:line="276"/>
         <w:jc w:val="both"/>
-        <w:rPr>
-          <w:rFonts w:cs="Calibri" w:cstheme="minorHAnsi"/>
-        </w:rPr>
+        <w:rPr/>
       </w:pPr>
       <w:r>
         <w:rPr>
@@ -3922,11 +3764,9 @@
     <w:p>
       <w:pPr>
         <w:pStyle w:val="Normal"/>
-        <w:spacing w:lineRule="auto" w:line="360"/>
+        <w:spacing w:lineRule="auto" w:line="276"/>
         <w:jc w:val="both"/>
-        <w:rPr>
-          <w:rFonts w:cs="Calibri" w:cstheme="minorHAnsi"/>
-        </w:rPr>
+        <w:rPr/>
       </w:pPr>
       <w:r>
         <w:rPr>
@@ -3938,11 +3778,9 @@
     <w:p>
       <w:pPr>
         <w:pStyle w:val="Normal"/>
-        <w:spacing w:lineRule="auto" w:line="360"/>
+        <w:spacing w:lineRule="auto" w:line="276"/>
         <w:jc w:val="both"/>
-        <w:rPr>
-          <w:rFonts w:cs="Calibri" w:cstheme="minorHAnsi"/>
-        </w:rPr>
+        <w:rPr/>
       </w:pPr>
       <w:r>
         <w:rPr>
@@ -3954,7 +3792,7 @@
     <w:p>
       <w:pPr>
         <w:pStyle w:val="Normal"/>
-        <w:spacing w:lineRule="auto" w:line="360"/>
+        <w:spacing w:lineRule="auto" w:line="276"/>
         <w:jc w:val="both"/>
         <w:rPr>
           <w:rFonts w:cs="Calibri" w:cstheme="minorHAnsi"/>
@@ -3969,11 +3807,9 @@
     <w:p>
       <w:pPr>
         <w:pStyle w:val="Normal"/>
-        <w:spacing w:lineRule="auto" w:line="360"/>
+        <w:spacing w:lineRule="auto" w:line="276"/>
         <w:jc w:val="both"/>
-        <w:rPr>
-          <w:rFonts w:cs="Calibri" w:cstheme="minorHAnsi"/>
-        </w:rPr>
+        <w:rPr/>
       </w:pPr>
       <w:r>
         <w:rPr>
@@ -3985,11 +3821,9 @@
     <w:p>
       <w:pPr>
         <w:pStyle w:val="Normal"/>
-        <w:spacing w:lineRule="auto" w:line="360"/>
+        <w:spacing w:lineRule="auto" w:line="276"/>
         <w:jc w:val="both"/>
-        <w:rPr>
-          <w:rFonts w:cs="Calibri" w:cstheme="minorHAnsi"/>
-        </w:rPr>
+        <w:rPr/>
       </w:pPr>
       <w:r>
         <w:rPr>
@@ -4001,11 +3835,9 @@
     <w:p>
       <w:pPr>
         <w:pStyle w:val="Normal"/>
-        <w:spacing w:lineRule="auto" w:line="360"/>
+        <w:spacing w:lineRule="auto" w:line="276"/>
         <w:jc w:val="both"/>
-        <w:rPr>
-          <w:rFonts w:cs="Calibri" w:cstheme="minorHAnsi"/>
-        </w:rPr>
+        <w:rPr/>
       </w:pPr>
       <w:r>
         <w:rPr>
@@ -4017,7 +3849,7 @@
     <w:p>
       <w:pPr>
         <w:pStyle w:val="Normal"/>
-        <w:spacing w:lineRule="auto" w:line="360"/>
+        <w:spacing w:lineRule="auto" w:line="276"/>
         <w:jc w:val="both"/>
         <w:rPr>
           <w:rFonts w:cs="Calibri" w:cstheme="minorHAnsi"/>
@@ -4032,7 +3864,7 @@
     <w:p>
       <w:pPr>
         <w:pStyle w:val="Normal"/>
-        <w:spacing w:lineRule="auto" w:line="360"/>
+        <w:spacing w:lineRule="auto" w:line="276"/>
         <w:jc w:val="both"/>
         <w:rPr>
           <w:rFonts w:cs="Calibri" w:cstheme="minorHAnsi"/>
@@ -4047,7 +3879,7 @@
     <w:p>
       <w:pPr>
         <w:pStyle w:val="Normal"/>
-        <w:spacing w:lineRule="auto" w:line="360"/>
+        <w:spacing w:lineRule="auto" w:line="276"/>
         <w:jc w:val="both"/>
         <w:rPr>
           <w:rFonts w:cs="Calibri" w:cstheme="minorHAnsi"/>
@@ -4062,7 +3894,7 @@
     <w:p>
       <w:pPr>
         <w:pStyle w:val="Normal"/>
-        <w:spacing w:lineRule="auto" w:line="360"/>
+        <w:spacing w:lineRule="auto" w:line="276"/>
         <w:jc w:val="both"/>
         <w:rPr>
           <w:rFonts w:cs="Calibri" w:cstheme="minorHAnsi"/>
@@ -4077,7 +3909,7 @@
     <w:p>
       <w:pPr>
         <w:pStyle w:val="Normal"/>
-        <w:spacing w:lineRule="auto" w:line="360"/>
+        <w:spacing w:lineRule="auto" w:line="276"/>
         <w:jc w:val="both"/>
         <w:rPr>
           <w:rFonts w:cs="Calibri" w:cstheme="minorHAnsi"/>
@@ -4092,7 +3924,7 @@
     <w:p>
       <w:pPr>
         <w:pStyle w:val="Normal"/>
-        <w:spacing w:lineRule="auto" w:line="360"/>
+        <w:spacing w:lineRule="auto" w:line="276"/>
         <w:jc w:val="both"/>
         <w:rPr>
           <w:rFonts w:cs="Calibri" w:cstheme="minorHAnsi"/>
@@ -4107,7 +3939,7 @@
     <w:p>
       <w:pPr>
         <w:pStyle w:val="Normal"/>
-        <w:spacing w:lineRule="auto" w:line="360"/>
+        <w:spacing w:lineRule="auto" w:line="276"/>
         <w:jc w:val="both"/>
         <w:rPr>
           <w:rFonts w:cs="Calibri" w:cstheme="minorHAnsi"/>
@@ -4122,7 +3954,7 @@
     <w:p>
       <w:pPr>
         <w:pStyle w:val="Normal"/>
-        <w:spacing w:lineRule="auto" w:line="360"/>
+        <w:spacing w:lineRule="auto" w:line="276"/>
         <w:jc w:val="both"/>
         <w:rPr>
           <w:rFonts w:cs="Calibri" w:cstheme="minorHAnsi"/>
@@ -4137,7 +3969,7 @@
     <w:p>
       <w:pPr>
         <w:pStyle w:val="Normal"/>
-        <w:spacing w:lineRule="auto" w:line="360"/>
+        <w:spacing w:lineRule="auto" w:line="276"/>
         <w:jc w:val="both"/>
         <w:rPr>
           <w:rFonts w:cs="Calibri" w:cstheme="minorHAnsi"/>
@@ -4152,11 +3984,9 @@
     <w:p>
       <w:pPr>
         <w:pStyle w:val="Normal"/>
-        <w:spacing w:lineRule="auto" w:line="360"/>
+        <w:spacing w:lineRule="auto" w:line="276"/>
         <w:jc w:val="both"/>
-        <w:rPr>
-          <w:rFonts w:cs="Calibri" w:cstheme="minorHAnsi"/>
-        </w:rPr>
+        <w:rPr/>
       </w:pPr>
       <w:r>
         <w:rPr>
@@ -4168,11 +3998,9 @@
     <w:p>
       <w:pPr>
         <w:pStyle w:val="Normal"/>
-        <w:spacing w:lineRule="auto" w:line="360"/>
+        <w:spacing w:lineRule="auto" w:line="276"/>
         <w:jc w:val="both"/>
-        <w:rPr>
-          <w:rFonts w:cs="Calibri" w:cstheme="minorHAnsi"/>
-        </w:rPr>
+        <w:rPr/>
       </w:pPr>
       <w:r>
         <w:rPr>
@@ -4184,11 +4012,9 @@
     <w:p>
       <w:pPr>
         <w:pStyle w:val="Normal"/>
-        <w:spacing w:lineRule="auto" w:line="360"/>
+        <w:spacing w:lineRule="auto" w:line="276"/>
         <w:jc w:val="both"/>
-        <w:rPr>
-          <w:rFonts w:cs="Calibri" w:cstheme="minorHAnsi"/>
-        </w:rPr>
+        <w:rPr/>
       </w:pPr>
       <w:r>
         <w:rPr>
@@ -4208,11 +4034,9 @@
     <w:p>
       <w:pPr>
         <w:pStyle w:val="Normal"/>
-        <w:spacing w:lineRule="auto" w:line="360"/>
+        <w:spacing w:lineRule="auto" w:line="276"/>
         <w:jc w:val="both"/>
-        <w:rPr>
-          <w:rFonts w:cs="Calibri" w:cstheme="minorHAnsi"/>
-        </w:rPr>
+        <w:rPr/>
       </w:pPr>
       <w:r>
         <w:rPr>
@@ -4224,7 +4048,7 @@
     <w:p>
       <w:pPr>
         <w:pStyle w:val="Normal"/>
-        <w:spacing w:lineRule="auto" w:line="360"/>
+        <w:spacing w:lineRule="auto" w:line="276"/>
         <w:jc w:val="both"/>
         <w:rPr>
           <w:rFonts w:cs="Calibri" w:cstheme="minorHAnsi"/>
@@ -4239,7 +4063,7 @@
     <w:p>
       <w:pPr>
         <w:pStyle w:val="Normal"/>
-        <w:spacing w:lineRule="auto" w:line="360"/>
+        <w:spacing w:lineRule="auto" w:line="276"/>
         <w:jc w:val="both"/>
         <w:rPr>
           <w:rFonts w:cs="Calibri" w:cstheme="minorHAnsi"/>
@@ -4254,7 +4078,7 @@
     <w:p>
       <w:pPr>
         <w:pStyle w:val="Normal"/>
-        <w:spacing w:lineRule="auto" w:line="360"/>
+        <w:spacing w:lineRule="auto" w:line="276"/>
         <w:jc w:val="both"/>
         <w:rPr>
           <w:rFonts w:cs="Calibri" w:cstheme="minorHAnsi"/>
@@ -4269,162 +4093,175 @@
     <w:p>
       <w:pPr>
         <w:pStyle w:val="Normal"/>
-        <w:rPr>
-          <w:rFonts w:cs="Calibri" w:cstheme="minorHAnsi"/>
-        </w:rPr>
-      </w:pPr>
-      <w:r>
-        <w:rPr>
-          <w:rFonts w:cs="Calibri" w:cstheme="minorHAnsi"/>
-        </w:rPr>
-      </w:r>
-    </w:p>
-    <w:p>
-      <w:pPr>
-        <w:pStyle w:val="Normal"/>
-        <w:rPr>
-          <w:rFonts w:cs="Calibri" w:cstheme="minorHAnsi"/>
-        </w:rPr>
-      </w:pPr>
-      <w:r>
-        <w:rPr>
-          <w:rFonts w:cs="Calibri" w:cstheme="minorHAnsi"/>
-        </w:rPr>
-      </w:r>
-    </w:p>
-    <w:p>
-      <w:pPr>
-        <w:pStyle w:val="Normal"/>
-        <w:rPr>
-          <w:rFonts w:cs="Calibri" w:cstheme="minorHAnsi"/>
-        </w:rPr>
-      </w:pPr>
-      <w:r>
-        <w:rPr>
-          <w:rFonts w:cs="Calibri" w:cstheme="minorHAnsi"/>
-        </w:rPr>
-      </w:r>
-    </w:p>
-    <w:p>
-      <w:pPr>
-        <w:pStyle w:val="Normal"/>
-        <w:rPr>
-          <w:rFonts w:cs="Calibri" w:cstheme="minorHAnsi"/>
-        </w:rPr>
-      </w:pPr>
-      <w:r>
-        <w:rPr>
-          <w:rFonts w:cs="Calibri" w:cstheme="minorHAnsi"/>
-        </w:rPr>
-      </w:r>
-    </w:p>
-    <w:p>
-      <w:pPr>
-        <w:pStyle w:val="Normal"/>
-        <w:rPr>
-          <w:rFonts w:cs="Calibri" w:cstheme="minorHAnsi"/>
-        </w:rPr>
-      </w:pPr>
-      <w:r>
-        <w:rPr>
-          <w:rFonts w:cs="Calibri" w:cstheme="minorHAnsi"/>
-        </w:rPr>
-      </w:r>
-    </w:p>
-    <w:p>
-      <w:pPr>
-        <w:pStyle w:val="Normal"/>
-        <w:rPr>
-          <w:rFonts w:cs="Calibri" w:cstheme="minorHAnsi"/>
-        </w:rPr>
-      </w:pPr>
-      <w:r>
-        <w:rPr>
-          <w:rFonts w:cs="Calibri" w:cstheme="minorHAnsi"/>
-        </w:rPr>
-      </w:r>
-    </w:p>
-    <w:p>
-      <w:pPr>
-        <w:pStyle w:val="Normal"/>
-        <w:rPr>
-          <w:rFonts w:cs="Calibri" w:cstheme="minorHAnsi"/>
-        </w:rPr>
-      </w:pPr>
-      <w:r>
-        <w:rPr>
-          <w:rFonts w:cs="Calibri" w:cstheme="minorHAnsi"/>
-        </w:rPr>
-      </w:r>
-    </w:p>
-    <w:p>
-      <w:pPr>
-        <w:pStyle w:val="Normal"/>
-        <w:rPr>
-          <w:rFonts w:cs="Calibri" w:cstheme="minorHAnsi"/>
-        </w:rPr>
-      </w:pPr>
-      <w:r>
-        <w:rPr>
-          <w:rFonts w:cs="Calibri" w:cstheme="minorHAnsi"/>
-        </w:rPr>
-      </w:r>
-    </w:p>
-    <w:p>
-      <w:pPr>
-        <w:pStyle w:val="Normal"/>
-        <w:rPr>
-          <w:rFonts w:cs="Calibri" w:cstheme="minorHAnsi"/>
-        </w:rPr>
-      </w:pPr>
-      <w:r>
-        <w:rPr>
-          <w:rFonts w:cs="Calibri" w:cstheme="minorHAnsi"/>
-        </w:rPr>
-      </w:r>
-    </w:p>
-    <w:p>
-      <w:pPr>
-        <w:pStyle w:val="Normal"/>
-        <w:rPr>
-          <w:rFonts w:cs="Calibri" w:cstheme="minorHAnsi"/>
-        </w:rPr>
-      </w:pPr>
-      <w:r>
-        <w:rPr>
-          <w:rFonts w:cs="Calibri" w:cstheme="minorHAnsi"/>
-        </w:rPr>
-      </w:r>
-    </w:p>
-    <w:p>
-      <w:pPr>
-        <w:pStyle w:val="Normal"/>
-        <w:rPr>
-          <w:rFonts w:cs="Calibri" w:cstheme="minorHAnsi"/>
-        </w:rPr>
-      </w:pPr>
-      <w:r>
-        <w:rPr>
-          <w:rFonts w:cs="Calibri" w:cstheme="minorHAnsi"/>
-        </w:rPr>
-      </w:r>
-    </w:p>
-    <w:p>
-      <w:pPr>
-        <w:pStyle w:val="Normal"/>
-        <w:rPr>
-          <w:rFonts w:cs="Calibri" w:cstheme="minorHAnsi"/>
-        </w:rPr>
-      </w:pPr>
-      <w:r>
-        <w:rPr>
-          <w:rFonts w:cs="Calibri" w:cstheme="minorHAnsi"/>
-        </w:rPr>
-      </w:r>
-    </w:p>
-    <w:p>
-      <w:pPr>
-        <w:pStyle w:val="Normal"/>
+        <w:spacing w:lineRule="auto" w:line="276"/>
+        <w:rPr>
+          <w:rFonts w:cs="Calibri" w:cstheme="minorHAnsi"/>
+        </w:rPr>
+      </w:pPr>
+      <w:r>
+        <w:rPr>
+          <w:rFonts w:cs="Calibri" w:cstheme="minorHAnsi"/>
+        </w:rPr>
+      </w:r>
+    </w:p>
+    <w:p>
+      <w:pPr>
+        <w:pStyle w:val="Normal"/>
+        <w:spacing w:lineRule="auto" w:line="276"/>
+        <w:rPr>
+          <w:rFonts w:cs="Calibri" w:cstheme="minorHAnsi"/>
+        </w:rPr>
+      </w:pPr>
+      <w:r>
+        <w:rPr>
+          <w:rFonts w:cs="Calibri" w:cstheme="minorHAnsi"/>
+        </w:rPr>
+      </w:r>
+    </w:p>
+    <w:p>
+      <w:pPr>
+        <w:pStyle w:val="Normal"/>
+        <w:spacing w:lineRule="auto" w:line="276"/>
+        <w:rPr>
+          <w:rFonts w:cs="Calibri" w:cstheme="minorHAnsi"/>
+        </w:rPr>
+      </w:pPr>
+      <w:r>
+        <w:rPr>
+          <w:rFonts w:cs="Calibri" w:cstheme="minorHAnsi"/>
+        </w:rPr>
+      </w:r>
+    </w:p>
+    <w:p>
+      <w:pPr>
+        <w:pStyle w:val="Normal"/>
+        <w:spacing w:lineRule="auto" w:line="276"/>
+        <w:rPr>
+          <w:rFonts w:cs="Calibri" w:cstheme="minorHAnsi"/>
+        </w:rPr>
+      </w:pPr>
+      <w:r>
+        <w:rPr>
+          <w:rFonts w:cs="Calibri" w:cstheme="minorHAnsi"/>
+        </w:rPr>
+      </w:r>
+    </w:p>
+    <w:p>
+      <w:pPr>
+        <w:pStyle w:val="Normal"/>
+        <w:spacing w:lineRule="auto" w:line="276"/>
+        <w:rPr>
+          <w:rFonts w:cs="Calibri" w:cstheme="minorHAnsi"/>
+        </w:rPr>
+      </w:pPr>
+      <w:r>
+        <w:rPr>
+          <w:rFonts w:cs="Calibri" w:cstheme="minorHAnsi"/>
+        </w:rPr>
+      </w:r>
+    </w:p>
+    <w:p>
+      <w:pPr>
+        <w:pStyle w:val="Normal"/>
+        <w:spacing w:lineRule="auto" w:line="276"/>
+        <w:rPr>
+          <w:rFonts w:cs="Calibri" w:cstheme="minorHAnsi"/>
+        </w:rPr>
+      </w:pPr>
+      <w:r>
+        <w:rPr>
+          <w:rFonts w:cs="Calibri" w:cstheme="minorHAnsi"/>
+        </w:rPr>
+      </w:r>
+    </w:p>
+    <w:p>
+      <w:pPr>
+        <w:pStyle w:val="Normal"/>
+        <w:spacing w:lineRule="auto" w:line="276"/>
+        <w:rPr>
+          <w:rFonts w:cs="Calibri" w:cstheme="minorHAnsi"/>
+        </w:rPr>
+      </w:pPr>
+      <w:r>
+        <w:rPr>
+          <w:rFonts w:cs="Calibri" w:cstheme="minorHAnsi"/>
+        </w:rPr>
+      </w:r>
+    </w:p>
+    <w:p>
+      <w:pPr>
+        <w:pStyle w:val="Normal"/>
+        <w:spacing w:lineRule="auto" w:line="276"/>
+        <w:rPr>
+          <w:rFonts w:cs="Calibri" w:cstheme="minorHAnsi"/>
+        </w:rPr>
+      </w:pPr>
+      <w:r>
+        <w:rPr>
+          <w:rFonts w:cs="Calibri" w:cstheme="minorHAnsi"/>
+        </w:rPr>
+      </w:r>
+    </w:p>
+    <w:p>
+      <w:pPr>
+        <w:pStyle w:val="Normal"/>
+        <w:spacing w:lineRule="auto" w:line="276"/>
+        <w:rPr>
+          <w:rFonts w:cs="Calibri" w:cstheme="minorHAnsi"/>
+        </w:rPr>
+      </w:pPr>
+      <w:r>
+        <w:rPr>
+          <w:rFonts w:cs="Calibri" w:cstheme="minorHAnsi"/>
+        </w:rPr>
+      </w:r>
+    </w:p>
+    <w:p>
+      <w:pPr>
+        <w:pStyle w:val="Normal"/>
+        <w:spacing w:lineRule="auto" w:line="276"/>
+        <w:rPr>
+          <w:rFonts w:cs="Calibri" w:cstheme="minorHAnsi"/>
+        </w:rPr>
+      </w:pPr>
+      <w:r>
+        <w:rPr>
+          <w:rFonts w:cs="Calibri" w:cstheme="minorHAnsi"/>
+        </w:rPr>
+      </w:r>
+    </w:p>
+    <w:p>
+      <w:pPr>
+        <w:pStyle w:val="Normal"/>
+        <w:spacing w:lineRule="auto" w:line="276"/>
+        <w:rPr>
+          <w:rFonts w:cs="Calibri" w:cstheme="minorHAnsi"/>
+        </w:rPr>
+      </w:pPr>
+      <w:r>
+        <w:rPr>
+          <w:rFonts w:cs="Calibri" w:cstheme="minorHAnsi"/>
+        </w:rPr>
+      </w:r>
+    </w:p>
+    <w:p>
+      <w:pPr>
+        <w:pStyle w:val="Normal"/>
+        <w:spacing w:lineRule="auto" w:line="276"/>
+        <w:rPr>
+          <w:rFonts w:cs="Calibri" w:cstheme="minorHAnsi"/>
+        </w:rPr>
+      </w:pPr>
+      <w:r>
+        <w:rPr>
+          <w:rFonts w:cs="Calibri" w:cstheme="minorHAnsi"/>
+        </w:rPr>
+      </w:r>
+    </w:p>
+    <w:p>
+      <w:pPr>
+        <w:pStyle w:val="Normal"/>
+        <w:spacing w:lineRule="auto" w:line="276"/>
         <w:rPr>
           <w:rFonts w:cs="Calibri" w:cstheme="minorHAnsi"/>
         </w:rPr>
@@ -4442,14 +4279,9 @@
           <w:ilvl w:val="0"/>
           <w:numId w:val="4"/>
         </w:numPr>
+        <w:spacing w:lineRule="auto" w:line="276"/>
         <w:ind w:left="1068" w:hanging="360"/>
-        <w:rPr>
-          <w:rFonts w:ascii="Calibri" w:hAnsi="Calibri" w:cs="Calibri"/>
-          <w:b/>
-          <w:b/>
-          <w:bCs/>
-          <w:color w:val="000000" w:themeColor="text1"/>
-        </w:rPr>
+        <w:rPr/>
       </w:pPr>
       <w:bookmarkStart w:id="64" w:name="_Toc133963038"/>
       <w:bookmarkStart w:id="65" w:name="_Toc133962764"/>
@@ -4470,9 +4302,8 @@
     <w:p>
       <w:pPr>
         <w:pStyle w:val="Normal"/>
-        <w:rPr>
-          <w:rFonts w:cs="Calibri" w:cstheme="minorHAnsi"/>
-        </w:rPr>
+        <w:spacing w:lineRule="auto" w:line="276"/>
+        <w:rPr/>
       </w:pPr>
       <w:r>
         <w:rPr>
@@ -4484,19 +4315,21 @@
     <w:p>
       <w:pPr>
         <w:pStyle w:val="Normal"/>
-        <w:rPr>
-          <w:rFonts w:cs="Calibri" w:cstheme="minorHAnsi"/>
-        </w:rPr>
-      </w:pPr>
-      <w:r>
-        <w:rPr>
-          <w:rFonts w:cs="Calibri" w:cstheme="minorHAnsi"/>
-        </w:rPr>
-      </w:r>
-    </w:p>
-    <w:p>
-      <w:pPr>
-        <w:pStyle w:val="Normal"/>
+        <w:spacing w:lineRule="auto" w:line="276"/>
+        <w:rPr>
+          <w:rFonts w:cs="Calibri" w:cstheme="minorHAnsi"/>
+        </w:rPr>
+      </w:pPr>
+      <w:r>
+        <w:rPr>
+          <w:rFonts w:cs="Calibri" w:cstheme="minorHAnsi"/>
+        </w:rPr>
+      </w:r>
+    </w:p>
+    <w:p>
+      <w:pPr>
+        <w:pStyle w:val="Normal"/>
+        <w:spacing w:lineRule="auto" w:line="276"/>
         <w:rPr>
           <w:rFonts w:cs="Calibri" w:cstheme="minorHAnsi"/>
         </w:rPr>
@@ -4514,14 +4347,9 @@
           <w:ilvl w:val="0"/>
           <w:numId w:val="4"/>
         </w:numPr>
+        <w:spacing w:lineRule="auto" w:line="276"/>
         <w:ind w:left="1068" w:hanging="360"/>
-        <w:rPr>
-          <w:rFonts w:ascii="Calibri" w:hAnsi="Calibri" w:cs="Calibri" w:asciiTheme="minorHAnsi" w:cstheme="minorHAnsi" w:hAnsiTheme="minorHAnsi"/>
-          <w:b/>
-          <w:b/>
-          <w:bCs/>
-          <w:color w:val="000000" w:themeColor="text1"/>
-        </w:rPr>
+        <w:rPr/>
       </w:pPr>
       <w:bookmarkStart w:id="67" w:name="_Toc133963039"/>
       <w:bookmarkStart w:id="68" w:name="_Toc133962765"/>
@@ -4542,9 +4370,8 @@
     <w:p>
       <w:pPr>
         <w:pStyle w:val="Normal"/>
-        <w:rPr>
-          <w:rFonts w:cs="Calibri" w:cstheme="minorHAnsi"/>
-        </w:rPr>
+        <w:spacing w:lineRule="auto" w:line="276"/>
+        <w:rPr/>
       </w:pPr>
       <w:r>
         <w:rPr>
@@ -4556,6 +4383,7 @@
     <w:p>
       <w:pPr>
         <w:pStyle w:val="Normal"/>
+        <w:spacing w:lineRule="auto" w:line="276"/>
         <w:rPr>
           <w:rFonts w:cs="Calibri" w:cstheme="minorHAnsi"/>
         </w:rPr>
@@ -4573,14 +4401,9 @@
           <w:ilvl w:val="0"/>
           <w:numId w:val="4"/>
         </w:numPr>
+        <w:spacing w:lineRule="auto" w:line="276"/>
         <w:ind w:left="1068" w:hanging="360"/>
-        <w:rPr>
-          <w:rFonts w:ascii="Calibri" w:hAnsi="Calibri" w:cs="Calibri" w:asciiTheme="minorHAnsi" w:cstheme="minorHAnsi" w:hAnsiTheme="minorHAnsi"/>
-          <w:b/>
-          <w:b/>
-          <w:bCs/>
-          <w:color w:val="000000" w:themeColor="text1"/>
-        </w:rPr>
+        <w:rPr/>
       </w:pPr>
       <w:bookmarkStart w:id="70" w:name="_Toc133963040"/>
       <w:bookmarkStart w:id="71" w:name="_Toc133962766"/>
@@ -4601,32 +4424,35 @@
     <w:p>
       <w:pPr>
         <w:pStyle w:val="Normal"/>
-        <w:rPr>
-          <w:rFonts w:cs="Calibri" w:cstheme="minorHAnsi"/>
-        </w:rPr>
-      </w:pPr>
-      <w:r>
-        <w:rPr>
-          <w:rFonts w:cs="Calibri" w:cstheme="minorHAnsi"/>
-        </w:rPr>
-      </w:r>
-    </w:p>
-    <w:p>
-      <w:pPr>
-        <w:pStyle w:val="Normal"/>
-        <w:rPr>
-          <w:rFonts w:cs="Calibri" w:cstheme="minorHAnsi"/>
-        </w:rPr>
-      </w:pPr>
-      <w:r>
-        <w:rPr>
-          <w:rFonts w:cs="Calibri" w:cstheme="minorHAnsi"/>
-        </w:rPr>
-      </w:r>
-    </w:p>
-    <w:p>
-      <w:pPr>
-        <w:pStyle w:val="Normal"/>
+        <w:spacing w:lineRule="auto" w:line="276"/>
+        <w:rPr>
+          <w:rFonts w:cs="Calibri" w:cstheme="minorHAnsi"/>
+        </w:rPr>
+      </w:pPr>
+      <w:r>
+        <w:rPr>
+          <w:rFonts w:cs="Calibri" w:cstheme="minorHAnsi"/>
+        </w:rPr>
+      </w:r>
+    </w:p>
+    <w:p>
+      <w:pPr>
+        <w:pStyle w:val="Normal"/>
+        <w:spacing w:lineRule="auto" w:line="276"/>
+        <w:rPr>
+          <w:rFonts w:cs="Calibri" w:cstheme="minorHAnsi"/>
+        </w:rPr>
+      </w:pPr>
+      <w:r>
+        <w:rPr>
+          <w:rFonts w:cs="Calibri" w:cstheme="minorHAnsi"/>
+        </w:rPr>
+      </w:r>
+    </w:p>
+    <w:p>
+      <w:pPr>
+        <w:pStyle w:val="Normal"/>
+        <w:spacing w:lineRule="auto" w:line="276"/>
         <w:rPr>
           <w:rFonts w:cs="Calibri" w:cstheme="minorHAnsi"/>
         </w:rPr>
@@ -4640,7 +4466,7 @@
     <w:p>
       <w:pPr>
         <w:pStyle w:val="Berschrift2"/>
-        <w:spacing w:lineRule="auto" w:line="360" w:before="280" w:after="280"/>
+        <w:spacing w:lineRule="auto" w:line="276" w:before="280" w:after="280"/>
         <w:rPr/>
       </w:pPr>
       <w:r>

</xml_diff>

<commit_message>
added some changes to doku
</commit_message>
<xml_diff>
--- a/Doku.docx
+++ b/Doku.docx
@@ -8,9 +8,9 @@
         <w:spacing w:lineRule="auto" w:line="276"/>
         <w:rPr/>
       </w:pPr>
-      <w:bookmarkStart w:id="0" w:name="_Toc133963023"/>
+      <w:bookmarkStart w:id="0" w:name="_Toc116395757"/>
       <w:bookmarkStart w:id="1" w:name="_Toc116396439"/>
-      <w:bookmarkStart w:id="2" w:name="_Toc116395757"/>
+      <w:bookmarkStart w:id="2" w:name="_Toc133963023"/>
       <w:bookmarkEnd w:id="0"/>
       <w:bookmarkEnd w:id="1"/>
       <w:bookmarkEnd w:id="2"/>
@@ -27,7 +27,7 @@
           <w:docPartGallery w:val="Table of Contents"/>
           <w:docPartUnique w:val="true"/>
         </w:docPartObj>
-        <w:id w:val="516273704"/>
+        <w:id w:val="930052579"/>
       </w:sdtPr>
       <w:sdtContent>
         <w:p>
@@ -78,7 +78,7 @@
             <w:r>
               <w:fldChar w:fldCharType="separate"/>
             </w:r>
-            <w:bookmarkStart w:id="3" w:name="__Fieldmark__15_2468841110"/>
+            <w:bookmarkStart w:id="3" w:name="__Fieldmark__15_1130144865"/>
             <w:r>
               <w:rPr>
                 <w:rStyle w:val="Verzeichnissprung"/>
@@ -100,8 +100,8 @@
             <w:r>
               <w:fldChar w:fldCharType="separate"/>
             </w:r>
-            <w:bookmarkStart w:id="4" w:name="__Fieldmark__15_1486744443"/>
-            <w:bookmarkStart w:id="5" w:name="__Fieldmark__18_2468841110"/>
+            <w:bookmarkStart w:id="4" w:name="__Fieldmark__15_2468841110"/>
+            <w:bookmarkStart w:id="5" w:name="__Fieldmark__18_1130144865"/>
             <w:bookmarkEnd w:id="3"/>
             <w:r>
               <w:rPr>
@@ -124,9 +124,9 @@
             <w:r>
               <w:fldChar w:fldCharType="separate"/>
             </w:r>
-            <w:bookmarkStart w:id="6" w:name="__Fieldmark__18_1486744443"/>
-            <w:bookmarkStart w:id="7" w:name="__Fieldmark__15_1776674993"/>
-            <w:bookmarkStart w:id="8" w:name="__Fieldmark__23_2468841110"/>
+            <w:bookmarkStart w:id="6" w:name="__Fieldmark__18_2468841110"/>
+            <w:bookmarkStart w:id="7" w:name="__Fieldmark__15_1486744443"/>
+            <w:bookmarkStart w:id="8" w:name="__Fieldmark__23_1130144865"/>
             <w:bookmarkEnd w:id="4"/>
             <w:bookmarkEnd w:id="5"/>
             <w:r>
@@ -150,10 +150,10 @@
             <w:r>
               <w:fldChar w:fldCharType="separate"/>
             </w:r>
-            <w:bookmarkStart w:id="9" w:name="__Fieldmark__23_1486744443"/>
-            <w:bookmarkStart w:id="10" w:name="__Fieldmark__15_3689923237"/>
-            <w:bookmarkStart w:id="11" w:name="__Fieldmark__18_1776674993"/>
-            <w:bookmarkStart w:id="12" w:name="__Fieldmark__30_2468841110"/>
+            <w:bookmarkStart w:id="9" w:name="__Fieldmark__23_2468841110"/>
+            <w:bookmarkStart w:id="10" w:name="__Fieldmark__15_1776674993"/>
+            <w:bookmarkStart w:id="11" w:name="__Fieldmark__18_1486744443"/>
+            <w:bookmarkStart w:id="12" w:name="__Fieldmark__30_1130144865"/>
             <w:bookmarkEnd w:id="6"/>
             <w:bookmarkEnd w:id="7"/>
             <w:bookmarkEnd w:id="8"/>
@@ -178,34 +178,67 @@
             <w:r>
               <w:fldChar w:fldCharType="separate"/>
             </w:r>
-            <w:bookmarkStart w:id="13" w:name="__Fieldmark__48_2468841110"/>
-            <w:bookmarkStart w:id="14" w:name="__Fieldmark__37_1486744443"/>
-            <w:bookmarkStart w:id="15" w:name="__Fieldmark__21_3689923237"/>
-            <w:bookmarkStart w:id="16" w:name="__Fieldmark__16_1873182389"/>
-            <w:bookmarkStart w:id="17" w:name="__Fieldmark__28_1776674993"/>
+            <w:bookmarkStart w:id="13" w:name="__Fieldmark__30_2468841110"/>
+            <w:bookmarkStart w:id="14" w:name="__Fieldmark__18_1776674993"/>
+            <w:bookmarkStart w:id="15" w:name="__Fieldmark__15_3689923237"/>
+            <w:bookmarkStart w:id="16" w:name="__Fieldmark__23_1486744443"/>
+            <w:bookmarkStart w:id="17" w:name="__Fieldmark__39_1130144865"/>
             <w:bookmarkEnd w:id="9"/>
             <w:bookmarkEnd w:id="10"/>
             <w:bookmarkEnd w:id="11"/>
             <w:bookmarkEnd w:id="12"/>
+            <w:r>
+              <w:rPr>
+                <w:rStyle w:val="Verzeichnissprung"/>
+                <w:rFonts w:cs="Calibri"/>
+                <w:vanish/>
+              </w:rPr>
+            </w:r>
+            <w:r>
+              <w:rPr>
+                <w:rStyle w:val="Verzeichnissprung"/>
+                <w:rFonts w:cs="Calibri"/>
+                <w:vanish/>
+              </w:rPr>
+            </w:r>
+            <w:r>
+              <w:fldChar w:fldCharType="begin"/>
+            </w:r>
+            <w:r/>
+            <w:r>
+              <w:fldChar w:fldCharType="separate"/>
+            </w:r>
+            <w:bookmarkStart w:id="18" w:name="__Fieldmark__61_1130144865"/>
+            <w:bookmarkStart w:id="19" w:name="__Fieldmark__48_2468841110"/>
+            <w:bookmarkStart w:id="20" w:name="__Fieldmark__28_1776674993"/>
+            <w:bookmarkStart w:id="21" w:name="__Fieldmark__16_1873182389"/>
+            <w:bookmarkStart w:id="22" w:name="__Fieldmark__21_3689923237"/>
+            <w:bookmarkStart w:id="23" w:name="__Fieldmark__37_1486744443"/>
+            <w:bookmarkEnd w:id="13"/>
             <w:bookmarkEnd w:id="14"/>
             <w:bookmarkEnd w:id="15"/>
             <w:bookmarkEnd w:id="16"/>
             <w:bookmarkEnd w:id="17"/>
-            <w:r>
-              <w:rPr>
-                <w:rStyle w:val="Verzeichnissprung"/>
-                <w:rFonts w:cs="Calibri"/>
-                <w:vanish/>
-              </w:rPr>
-            </w:r>
-            <w:r>
-              <w:rPr>
-                <w:rStyle w:val="Verzeichnissprung"/>
-                <w:rFonts w:cs="Calibri"/>
-                <w:vanish/>
-              </w:rPr>
-            </w:r>
-            <w:bookmarkEnd w:id="13"/>
+            <w:bookmarkEnd w:id="19"/>
+            <w:bookmarkEnd w:id="20"/>
+            <w:bookmarkEnd w:id="21"/>
+            <w:bookmarkEnd w:id="22"/>
+            <w:bookmarkEnd w:id="23"/>
+            <w:r>
+              <w:rPr>
+                <w:rStyle w:val="Verzeichnissprung"/>
+                <w:rFonts w:cs="Calibri"/>
+                <w:vanish/>
+              </w:rPr>
+            </w:r>
+            <w:r>
+              <w:rPr>
+                <w:rStyle w:val="Verzeichnissprung"/>
+                <w:rFonts w:cs="Calibri"/>
+                <w:vanish/>
+              </w:rPr>
+            </w:r>
+            <w:bookmarkEnd w:id="18"/>
             <w:r>
               <w:rPr>
                 <w:webHidden/>
@@ -260,6 +293,9 @@
               <w:fldChar w:fldCharType="end"/>
             </w:r>
           </w:hyperlink>
+          <w:r>
+            <w:fldChar w:fldCharType="end"/>
+          </w:r>
           <w:r>
             <w:fldChar w:fldCharType="end"/>
           </w:r>
@@ -314,7 +350,7 @@
             <w:r>
               <w:fldChar w:fldCharType="separate"/>
             </w:r>
-            <w:bookmarkStart w:id="18" w:name="__Fieldmark__56_2468841110"/>
+            <w:bookmarkStart w:id="24" w:name="__Fieldmark__69_1130144865"/>
             <w:r>
               <w:rPr>
                 <w:rStyle w:val="Verzeichnissprung"/>
@@ -338,9 +374,9 @@
             <w:r>
               <w:fldChar w:fldCharType="separate"/>
             </w:r>
-            <w:bookmarkStart w:id="19" w:name="__Fieldmark__45_1486744443"/>
-            <w:bookmarkStart w:id="20" w:name="__Fieldmark__59_2468841110"/>
-            <w:bookmarkEnd w:id="18"/>
+            <w:bookmarkStart w:id="25" w:name="__Fieldmark__56_2468841110"/>
+            <w:bookmarkStart w:id="26" w:name="__Fieldmark__72_1130144865"/>
+            <w:bookmarkEnd w:id="24"/>
             <w:r>
               <w:rPr>
                 <w:rStyle w:val="Verzeichnissprung"/>
@@ -364,94 +400,129 @@
             <w:r>
               <w:fldChar w:fldCharType="separate"/>
             </w:r>
-            <w:bookmarkStart w:id="21" w:name="__Fieldmark__48_1486744443"/>
-            <w:bookmarkStart w:id="22" w:name="__Fieldmark__36_1776674993"/>
-            <w:bookmarkStart w:id="23" w:name="__Fieldmark__64_2468841110"/>
-            <w:bookmarkEnd w:id="19"/>
-            <w:bookmarkEnd w:id="20"/>
-            <w:r>
-              <w:rPr>
-                <w:rStyle w:val="Verzeichnissprung"/>
-                <w:rFonts w:cs="Calibri"/>
-                <w:b/>
-                <w:bCs/>
-              </w:rPr>
-            </w:r>
-            <w:r>
-              <w:rPr>
-                <w:rStyle w:val="Verzeichnissprung"/>
-                <w:rFonts w:cs="Calibri"/>
-                <w:b/>
-                <w:bCs/>
-              </w:rPr>
-            </w:r>
-            <w:r>
-              <w:fldChar w:fldCharType="begin"/>
-            </w:r>
-            <w:r/>
-            <w:r>
-              <w:fldChar w:fldCharType="separate"/>
-            </w:r>
-            <w:bookmarkStart w:id="24" w:name="__Fieldmark__53_1486744443"/>
-            <w:bookmarkStart w:id="25" w:name="__Fieldmark__29_3689923237"/>
-            <w:bookmarkStart w:id="26" w:name="__Fieldmark__39_1776674993"/>
-            <w:bookmarkStart w:id="27" w:name="__Fieldmark__71_2468841110"/>
-            <w:bookmarkEnd w:id="21"/>
-            <w:bookmarkEnd w:id="22"/>
-            <w:bookmarkEnd w:id="23"/>
-            <w:r>
-              <w:rPr>
-                <w:rStyle w:val="Verzeichnissprung"/>
-                <w:rFonts w:cs="Calibri"/>
-                <w:b/>
-                <w:bCs/>
-              </w:rPr>
-            </w:r>
-            <w:r>
-              <w:rPr>
-                <w:rStyle w:val="Verzeichnissprung"/>
-                <w:rFonts w:cs="Calibri"/>
-                <w:b/>
-                <w:bCs/>
-              </w:rPr>
-            </w:r>
-            <w:r>
-              <w:fldChar w:fldCharType="begin"/>
-            </w:r>
-            <w:r/>
-            <w:r>
-              <w:fldChar w:fldCharType="separate"/>
-            </w:r>
-            <w:bookmarkStart w:id="28" w:name="__Fieldmark__89_2468841110"/>
-            <w:bookmarkStart w:id="29" w:name="__Fieldmark__67_1486744443"/>
-            <w:bookmarkStart w:id="30" w:name="__Fieldmark__35_3689923237"/>
-            <w:bookmarkStart w:id="31" w:name="__Fieldmark__25_1873182389"/>
-            <w:bookmarkStart w:id="32" w:name="__Fieldmark__49_1776674993"/>
-            <w:bookmarkEnd w:id="24"/>
+            <w:bookmarkStart w:id="27" w:name="__Fieldmark__59_2468841110"/>
+            <w:bookmarkStart w:id="28" w:name="__Fieldmark__45_1486744443"/>
+            <w:bookmarkStart w:id="29" w:name="__Fieldmark__77_1130144865"/>
             <w:bookmarkEnd w:id="25"/>
             <w:bookmarkEnd w:id="26"/>
+            <w:r>
+              <w:rPr>
+                <w:rStyle w:val="Verzeichnissprung"/>
+                <w:rFonts w:cs="Calibri"/>
+                <w:b/>
+                <w:bCs/>
+              </w:rPr>
+            </w:r>
+            <w:r>
+              <w:rPr>
+                <w:rStyle w:val="Verzeichnissprung"/>
+                <w:rFonts w:cs="Calibri"/>
+                <w:b/>
+                <w:bCs/>
+              </w:rPr>
+            </w:r>
+            <w:r>
+              <w:fldChar w:fldCharType="begin"/>
+            </w:r>
+            <w:r/>
+            <w:r>
+              <w:fldChar w:fldCharType="separate"/>
+            </w:r>
+            <w:bookmarkStart w:id="30" w:name="__Fieldmark__64_2468841110"/>
+            <w:bookmarkStart w:id="31" w:name="__Fieldmark__36_1776674993"/>
+            <w:bookmarkStart w:id="32" w:name="__Fieldmark__48_1486744443"/>
+            <w:bookmarkStart w:id="33" w:name="__Fieldmark__84_1130144865"/>
             <w:bookmarkEnd w:id="27"/>
+            <w:bookmarkEnd w:id="28"/>
             <w:bookmarkEnd w:id="29"/>
+            <w:r>
+              <w:rPr>
+                <w:rStyle w:val="Verzeichnissprung"/>
+                <w:rFonts w:cs="Calibri"/>
+                <w:b/>
+                <w:bCs/>
+              </w:rPr>
+            </w:r>
+            <w:r>
+              <w:rPr>
+                <w:rStyle w:val="Verzeichnissprung"/>
+                <w:rFonts w:cs="Calibri"/>
+                <w:b/>
+                <w:bCs/>
+              </w:rPr>
+            </w:r>
+            <w:r>
+              <w:fldChar w:fldCharType="begin"/>
+            </w:r>
+            <w:r/>
+            <w:r>
+              <w:fldChar w:fldCharType="separate"/>
+            </w:r>
+            <w:bookmarkStart w:id="34" w:name="__Fieldmark__71_2468841110"/>
+            <w:bookmarkStart w:id="35" w:name="__Fieldmark__39_1776674993"/>
+            <w:bookmarkStart w:id="36" w:name="__Fieldmark__29_3689923237"/>
+            <w:bookmarkStart w:id="37" w:name="__Fieldmark__53_1486744443"/>
+            <w:bookmarkStart w:id="38" w:name="__Fieldmark__93_1130144865"/>
             <w:bookmarkEnd w:id="30"/>
             <w:bookmarkEnd w:id="31"/>
             <w:bookmarkEnd w:id="32"/>
-            <w:r>
-              <w:rPr>
-                <w:rStyle w:val="Verzeichnissprung"/>
-                <w:rFonts w:cs="Calibri"/>
-                <w:b/>
-                <w:bCs/>
-              </w:rPr>
-            </w:r>
-            <w:r>
-              <w:rPr>
-                <w:rStyle w:val="Verzeichnissprung"/>
-                <w:rFonts w:cs="Calibri"/>
-                <w:b/>
-                <w:bCs/>
-              </w:rPr>
-            </w:r>
-            <w:bookmarkEnd w:id="28"/>
+            <w:bookmarkEnd w:id="33"/>
+            <w:r>
+              <w:rPr>
+                <w:rStyle w:val="Verzeichnissprung"/>
+                <w:rFonts w:cs="Calibri"/>
+                <w:b/>
+                <w:bCs/>
+              </w:rPr>
+            </w:r>
+            <w:r>
+              <w:rPr>
+                <w:rStyle w:val="Verzeichnissprung"/>
+                <w:rFonts w:cs="Calibri"/>
+                <w:b/>
+                <w:bCs/>
+              </w:rPr>
+            </w:r>
+            <w:r>
+              <w:fldChar w:fldCharType="begin"/>
+            </w:r>
+            <w:r/>
+            <w:r>
+              <w:fldChar w:fldCharType="separate"/>
+            </w:r>
+            <w:bookmarkStart w:id="39" w:name="__Fieldmark__115_1130144865"/>
+            <w:bookmarkStart w:id="40" w:name="__Fieldmark__89_2468841110"/>
+            <w:bookmarkStart w:id="41" w:name="__Fieldmark__49_1776674993"/>
+            <w:bookmarkStart w:id="42" w:name="__Fieldmark__25_1873182389"/>
+            <w:bookmarkStart w:id="43" w:name="__Fieldmark__35_3689923237"/>
+            <w:bookmarkStart w:id="44" w:name="__Fieldmark__67_1486744443"/>
+            <w:bookmarkEnd w:id="34"/>
+            <w:bookmarkEnd w:id="35"/>
+            <w:bookmarkEnd w:id="36"/>
+            <w:bookmarkEnd w:id="37"/>
+            <w:bookmarkEnd w:id="38"/>
+            <w:bookmarkEnd w:id="40"/>
+            <w:bookmarkEnd w:id="41"/>
+            <w:bookmarkEnd w:id="42"/>
+            <w:bookmarkEnd w:id="43"/>
+            <w:bookmarkEnd w:id="44"/>
+            <w:r>
+              <w:rPr>
+                <w:rStyle w:val="Verzeichnissprung"/>
+                <w:rFonts w:cs="Calibri"/>
+                <w:b/>
+                <w:bCs/>
+              </w:rPr>
+            </w:r>
+            <w:r>
+              <w:rPr>
+                <w:rStyle w:val="Verzeichnissprung"/>
+                <w:rFonts w:cs="Calibri"/>
+                <w:b/>
+                <w:bCs/>
+              </w:rPr>
+            </w:r>
+            <w:bookmarkEnd w:id="39"/>
             <w:r>
               <w:rPr>
                 <w:webHidden/>
@@ -507,6 +578,9 @@
               <w:fldChar w:fldCharType="end"/>
             </w:r>
           </w:hyperlink>
+          <w:r>
+            <w:fldChar w:fldCharType="end"/>
+          </w:r>
           <w:r>
             <w:fldChar w:fldCharType="end"/>
           </w:r>
@@ -540,7 +614,7 @@
             <w:r>
               <w:fldChar w:fldCharType="separate"/>
             </w:r>
-            <w:bookmarkStart w:id="33" w:name="__Fieldmark__95_2468841110"/>
+            <w:bookmarkStart w:id="45" w:name="__Fieldmark__121_1130144865"/>
             <w:r>
               <w:rPr>
                 <w:rStyle w:val="Verzeichnissprung"/>
@@ -562,9 +636,9 @@
             <w:r>
               <w:fldChar w:fldCharType="separate"/>
             </w:r>
-            <w:bookmarkStart w:id="34" w:name="__Fieldmark__73_1486744443"/>
-            <w:bookmarkStart w:id="35" w:name="__Fieldmark__98_2468841110"/>
-            <w:bookmarkEnd w:id="33"/>
+            <w:bookmarkStart w:id="46" w:name="__Fieldmark__95_2468841110"/>
+            <w:bookmarkStart w:id="47" w:name="__Fieldmark__124_1130144865"/>
+            <w:bookmarkEnd w:id="45"/>
             <w:r>
               <w:rPr>
                 <w:rStyle w:val="Verzeichnissprung"/>
@@ -586,71 +660,9 @@
             <w:r>
               <w:fldChar w:fldCharType="separate"/>
             </w:r>
-            <w:bookmarkStart w:id="36" w:name="__Fieldmark__76_1486744443"/>
-            <w:bookmarkStart w:id="37" w:name="__Fieldmark__55_1776674993"/>
-            <w:bookmarkStart w:id="38" w:name="__Fieldmark__103_2468841110"/>
-            <w:bookmarkEnd w:id="34"/>
-            <w:bookmarkEnd w:id="35"/>
-            <w:r>
-              <w:rPr>
-                <w:rStyle w:val="Verzeichnissprung"/>
-                <w:rFonts w:cs="Calibri"/>
-                <w:vanish/>
-              </w:rPr>
-            </w:r>
-            <w:r>
-              <w:rPr>
-                <w:rStyle w:val="Verzeichnissprung"/>
-                <w:rFonts w:cs="Calibri"/>
-                <w:vanish/>
-              </w:rPr>
-            </w:r>
-            <w:r>
-              <w:fldChar w:fldCharType="begin"/>
-            </w:r>
-            <w:r/>
-            <w:r>
-              <w:fldChar w:fldCharType="separate"/>
-            </w:r>
-            <w:bookmarkStart w:id="39" w:name="__Fieldmark__81_1486744443"/>
-            <w:bookmarkStart w:id="40" w:name="__Fieldmark__41_3689923237"/>
-            <w:bookmarkStart w:id="41" w:name="__Fieldmark__58_1776674993"/>
-            <w:bookmarkStart w:id="42" w:name="__Fieldmark__110_2468841110"/>
-            <w:bookmarkEnd w:id="36"/>
-            <w:bookmarkEnd w:id="37"/>
-            <w:bookmarkEnd w:id="38"/>
-            <w:r>
-              <w:rPr>
-                <w:rStyle w:val="Verzeichnissprung"/>
-                <w:rFonts w:cs="Calibri"/>
-                <w:vanish/>
-              </w:rPr>
-            </w:r>
-            <w:r>
-              <w:rPr>
-                <w:rStyle w:val="Verzeichnissprung"/>
-                <w:rFonts w:cs="Calibri"/>
-                <w:vanish/>
-              </w:rPr>
-            </w:r>
-            <w:r>
-              <w:fldChar w:fldCharType="begin"/>
-            </w:r>
-            <w:r/>
-            <w:r>
-              <w:fldChar w:fldCharType="separate"/>
-            </w:r>
-            <w:bookmarkStart w:id="43" w:name="__Fieldmark__128_2468841110"/>
-            <w:bookmarkStart w:id="44" w:name="__Fieldmark__95_1486744443"/>
-            <w:bookmarkStart w:id="45" w:name="__Fieldmark__47_3689923237"/>
-            <w:bookmarkStart w:id="46" w:name="__Fieldmark__32_1873182389"/>
-            <w:bookmarkStart w:id="47" w:name="__Fieldmark__68_1776674993"/>
-            <w:bookmarkEnd w:id="39"/>
-            <w:bookmarkEnd w:id="40"/>
-            <w:bookmarkEnd w:id="41"/>
-            <w:bookmarkEnd w:id="42"/>
-            <w:bookmarkEnd w:id="44"/>
-            <w:bookmarkEnd w:id="45"/>
+            <w:bookmarkStart w:id="48" w:name="__Fieldmark__98_2468841110"/>
+            <w:bookmarkStart w:id="49" w:name="__Fieldmark__73_1486744443"/>
+            <w:bookmarkStart w:id="50" w:name="__Fieldmark__129_1130144865"/>
             <w:bookmarkEnd w:id="46"/>
             <w:bookmarkEnd w:id="47"/>
             <w:r>
@@ -667,7 +679,102 @@
                 <w:vanish/>
               </w:rPr>
             </w:r>
-            <w:bookmarkEnd w:id="43"/>
+            <w:r>
+              <w:fldChar w:fldCharType="begin"/>
+            </w:r>
+            <w:r/>
+            <w:r>
+              <w:fldChar w:fldCharType="separate"/>
+            </w:r>
+            <w:bookmarkStart w:id="51" w:name="__Fieldmark__103_2468841110"/>
+            <w:bookmarkStart w:id="52" w:name="__Fieldmark__55_1776674993"/>
+            <w:bookmarkStart w:id="53" w:name="__Fieldmark__76_1486744443"/>
+            <w:bookmarkStart w:id="54" w:name="__Fieldmark__136_1130144865"/>
+            <w:bookmarkEnd w:id="48"/>
+            <w:bookmarkEnd w:id="49"/>
+            <w:bookmarkEnd w:id="50"/>
+            <w:r>
+              <w:rPr>
+                <w:rStyle w:val="Verzeichnissprung"/>
+                <w:rFonts w:cs="Calibri"/>
+                <w:vanish/>
+              </w:rPr>
+            </w:r>
+            <w:r>
+              <w:rPr>
+                <w:rStyle w:val="Verzeichnissprung"/>
+                <w:rFonts w:cs="Calibri"/>
+                <w:vanish/>
+              </w:rPr>
+            </w:r>
+            <w:r>
+              <w:fldChar w:fldCharType="begin"/>
+            </w:r>
+            <w:r/>
+            <w:r>
+              <w:fldChar w:fldCharType="separate"/>
+            </w:r>
+            <w:bookmarkStart w:id="55" w:name="__Fieldmark__110_2468841110"/>
+            <w:bookmarkStart w:id="56" w:name="__Fieldmark__58_1776674993"/>
+            <w:bookmarkStart w:id="57" w:name="__Fieldmark__41_3689923237"/>
+            <w:bookmarkStart w:id="58" w:name="__Fieldmark__81_1486744443"/>
+            <w:bookmarkStart w:id="59" w:name="__Fieldmark__145_1130144865"/>
+            <w:bookmarkEnd w:id="51"/>
+            <w:bookmarkEnd w:id="52"/>
+            <w:bookmarkEnd w:id="53"/>
+            <w:bookmarkEnd w:id="54"/>
+            <w:r>
+              <w:rPr>
+                <w:rStyle w:val="Verzeichnissprung"/>
+                <w:rFonts w:cs="Calibri"/>
+                <w:vanish/>
+              </w:rPr>
+            </w:r>
+            <w:r>
+              <w:rPr>
+                <w:rStyle w:val="Verzeichnissprung"/>
+                <w:rFonts w:cs="Calibri"/>
+                <w:vanish/>
+              </w:rPr>
+            </w:r>
+            <w:r>
+              <w:fldChar w:fldCharType="begin"/>
+            </w:r>
+            <w:r/>
+            <w:r>
+              <w:fldChar w:fldCharType="separate"/>
+            </w:r>
+            <w:bookmarkStart w:id="60" w:name="__Fieldmark__167_1130144865"/>
+            <w:bookmarkStart w:id="61" w:name="__Fieldmark__128_2468841110"/>
+            <w:bookmarkStart w:id="62" w:name="__Fieldmark__68_1776674993"/>
+            <w:bookmarkStart w:id="63" w:name="__Fieldmark__32_1873182389"/>
+            <w:bookmarkStart w:id="64" w:name="__Fieldmark__47_3689923237"/>
+            <w:bookmarkStart w:id="65" w:name="__Fieldmark__95_1486744443"/>
+            <w:bookmarkEnd w:id="55"/>
+            <w:bookmarkEnd w:id="56"/>
+            <w:bookmarkEnd w:id="57"/>
+            <w:bookmarkEnd w:id="58"/>
+            <w:bookmarkEnd w:id="59"/>
+            <w:bookmarkEnd w:id="61"/>
+            <w:bookmarkEnd w:id="62"/>
+            <w:bookmarkEnd w:id="63"/>
+            <w:bookmarkEnd w:id="64"/>
+            <w:bookmarkEnd w:id="65"/>
+            <w:r>
+              <w:rPr>
+                <w:rStyle w:val="Verzeichnissprung"/>
+                <w:rFonts w:cs="Calibri"/>
+                <w:vanish/>
+              </w:rPr>
+            </w:r>
+            <w:r>
+              <w:rPr>
+                <w:rStyle w:val="Verzeichnissprung"/>
+                <w:rFonts w:cs="Calibri"/>
+                <w:vanish/>
+              </w:rPr>
+            </w:r>
+            <w:bookmarkEnd w:id="60"/>
             <w:r>
               <w:rPr>
                 <w:webHidden/>
@@ -722,6 +829,9 @@
               <w:fldChar w:fldCharType="end"/>
             </w:r>
           </w:hyperlink>
+          <w:r>
+            <w:fldChar w:fldCharType="end"/>
+          </w:r>
           <w:r>
             <w:fldChar w:fldCharType="end"/>
           </w:r>
@@ -757,7 +867,7 @@
             <w:r>
               <w:fldChar w:fldCharType="separate"/>
             </w:r>
-            <w:bookmarkStart w:id="48" w:name="__Fieldmark__134_2468841110"/>
+            <w:bookmarkStart w:id="66" w:name="__Fieldmark__173_1130144865"/>
             <w:r>
               <w:rPr>
                 <w:rStyle w:val="Verzeichnissprung"/>
@@ -783,9 +893,9 @@
             <w:r>
               <w:fldChar w:fldCharType="separate"/>
             </w:r>
-            <w:bookmarkStart w:id="49" w:name="__Fieldmark__101_1486744443"/>
-            <w:bookmarkStart w:id="50" w:name="__Fieldmark__137_2468841110"/>
-            <w:bookmarkEnd w:id="48"/>
+            <w:bookmarkStart w:id="67" w:name="__Fieldmark__134_2468841110"/>
+            <w:bookmarkStart w:id="68" w:name="__Fieldmark__176_1130144865"/>
+            <w:bookmarkEnd w:id="66"/>
             <w:r>
               <w:rPr>
                 <w:rStyle w:val="Verzeichnissprung"/>
@@ -811,11 +921,11 @@
             <w:r>
               <w:fldChar w:fldCharType="separate"/>
             </w:r>
-            <w:bookmarkStart w:id="51" w:name="__Fieldmark__104_1486744443"/>
-            <w:bookmarkStart w:id="52" w:name="__Fieldmark__74_1776674993"/>
-            <w:bookmarkStart w:id="53" w:name="__Fieldmark__142_2468841110"/>
-            <w:bookmarkEnd w:id="49"/>
-            <w:bookmarkEnd w:id="50"/>
+            <w:bookmarkStart w:id="69" w:name="__Fieldmark__137_2468841110"/>
+            <w:bookmarkStart w:id="70" w:name="__Fieldmark__101_1486744443"/>
+            <w:bookmarkStart w:id="71" w:name="__Fieldmark__181_1130144865"/>
+            <w:bookmarkEnd w:id="67"/>
+            <w:bookmarkEnd w:id="68"/>
             <w:r>
               <w:rPr>
                 <w:rStyle w:val="Verzeichnissprung"/>
@@ -841,13 +951,13 @@
             <w:r>
               <w:fldChar w:fldCharType="separate"/>
             </w:r>
-            <w:bookmarkStart w:id="54" w:name="__Fieldmark__109_1486744443"/>
-            <w:bookmarkStart w:id="55" w:name="__Fieldmark__53_3689923237"/>
-            <w:bookmarkStart w:id="56" w:name="__Fieldmark__77_1776674993"/>
-            <w:bookmarkStart w:id="57" w:name="__Fieldmark__149_2468841110"/>
-            <w:bookmarkEnd w:id="51"/>
-            <w:bookmarkEnd w:id="52"/>
-            <w:bookmarkEnd w:id="53"/>
+            <w:bookmarkStart w:id="72" w:name="__Fieldmark__142_2468841110"/>
+            <w:bookmarkStart w:id="73" w:name="__Fieldmark__74_1776674993"/>
+            <w:bookmarkStart w:id="74" w:name="__Fieldmark__104_1486744443"/>
+            <w:bookmarkStart w:id="75" w:name="__Fieldmark__188_1130144865"/>
+            <w:bookmarkEnd w:id="69"/>
+            <w:bookmarkEnd w:id="70"/>
+            <w:bookmarkEnd w:id="71"/>
             <w:r>
               <w:rPr>
                 <w:rStyle w:val="Verzeichnissprung"/>
@@ -873,38 +983,75 @@
             <w:r>
               <w:fldChar w:fldCharType="separate"/>
             </w:r>
-            <w:bookmarkStart w:id="58" w:name="__Fieldmark__167_2468841110"/>
-            <w:bookmarkStart w:id="59" w:name="__Fieldmark__123_1486744443"/>
-            <w:bookmarkStart w:id="60" w:name="__Fieldmark__59_3689923237"/>
-            <w:bookmarkStart w:id="61" w:name="__Fieldmark__39_1873182389"/>
-            <w:bookmarkStart w:id="62" w:name="__Fieldmark__87_1776674993"/>
-            <w:bookmarkEnd w:id="54"/>
-            <w:bookmarkEnd w:id="55"/>
-            <w:bookmarkEnd w:id="56"/>
-            <w:bookmarkEnd w:id="57"/>
-            <w:bookmarkEnd w:id="59"/>
-            <w:bookmarkEnd w:id="60"/>
-            <w:bookmarkEnd w:id="61"/>
-            <w:bookmarkEnd w:id="62"/>
-            <w:r>
-              <w:rPr>
-                <w:rStyle w:val="Verzeichnissprung"/>
-                <w:rFonts w:cs="Calibri"/>
-                <w:b/>
-                <w:bCs/>
-                <w:vanish/>
-              </w:rPr>
-            </w:r>
-            <w:r>
-              <w:rPr>
-                <w:rStyle w:val="Verzeichnissprung"/>
-                <w:rFonts w:cs="Calibri"/>
-                <w:b/>
-                <w:bCs/>
-                <w:vanish/>
-              </w:rPr>
-            </w:r>
-            <w:bookmarkEnd w:id="58"/>
+            <w:bookmarkStart w:id="76" w:name="__Fieldmark__149_2468841110"/>
+            <w:bookmarkStart w:id="77" w:name="__Fieldmark__77_1776674993"/>
+            <w:bookmarkStart w:id="78" w:name="__Fieldmark__53_3689923237"/>
+            <w:bookmarkStart w:id="79" w:name="__Fieldmark__109_1486744443"/>
+            <w:bookmarkStart w:id="80" w:name="__Fieldmark__197_1130144865"/>
+            <w:bookmarkEnd w:id="72"/>
+            <w:bookmarkEnd w:id="73"/>
+            <w:bookmarkEnd w:id="74"/>
+            <w:bookmarkEnd w:id="75"/>
+            <w:r>
+              <w:rPr>
+                <w:rStyle w:val="Verzeichnissprung"/>
+                <w:rFonts w:cs="Calibri"/>
+                <w:b/>
+                <w:bCs/>
+                <w:vanish/>
+              </w:rPr>
+            </w:r>
+            <w:r>
+              <w:rPr>
+                <w:rStyle w:val="Verzeichnissprung"/>
+                <w:rFonts w:cs="Calibri"/>
+                <w:b/>
+                <w:bCs/>
+                <w:vanish/>
+              </w:rPr>
+            </w:r>
+            <w:r>
+              <w:fldChar w:fldCharType="begin"/>
+            </w:r>
+            <w:r/>
+            <w:r>
+              <w:fldChar w:fldCharType="separate"/>
+            </w:r>
+            <w:bookmarkStart w:id="81" w:name="__Fieldmark__219_1130144865"/>
+            <w:bookmarkStart w:id="82" w:name="__Fieldmark__167_2468841110"/>
+            <w:bookmarkStart w:id="83" w:name="__Fieldmark__87_1776674993"/>
+            <w:bookmarkStart w:id="84" w:name="__Fieldmark__39_1873182389"/>
+            <w:bookmarkStart w:id="85" w:name="__Fieldmark__59_3689923237"/>
+            <w:bookmarkStart w:id="86" w:name="__Fieldmark__123_1486744443"/>
+            <w:bookmarkEnd w:id="76"/>
+            <w:bookmarkEnd w:id="77"/>
+            <w:bookmarkEnd w:id="78"/>
+            <w:bookmarkEnd w:id="79"/>
+            <w:bookmarkEnd w:id="80"/>
+            <w:bookmarkEnd w:id="82"/>
+            <w:bookmarkEnd w:id="83"/>
+            <w:bookmarkEnd w:id="84"/>
+            <w:bookmarkEnd w:id="85"/>
+            <w:bookmarkEnd w:id="86"/>
+            <w:r>
+              <w:rPr>
+                <w:rStyle w:val="Verzeichnissprung"/>
+                <w:rFonts w:cs="Calibri"/>
+                <w:b/>
+                <w:bCs/>
+                <w:vanish/>
+              </w:rPr>
+            </w:r>
+            <w:r>
+              <w:rPr>
+                <w:rStyle w:val="Verzeichnissprung"/>
+                <w:rFonts w:cs="Calibri"/>
+                <w:b/>
+                <w:bCs/>
+                <w:vanish/>
+              </w:rPr>
+            </w:r>
+            <w:bookmarkEnd w:id="81"/>
             <w:r>
               <w:rPr>
                 <w:webHidden/>
@@ -961,6 +1108,9 @@
               <w:fldChar w:fldCharType="end"/>
             </w:r>
           </w:hyperlink>
+          <w:r>
+            <w:fldChar w:fldCharType="end"/>
+          </w:r>
           <w:r>
             <w:fldChar w:fldCharType="end"/>
           </w:r>
@@ -996,7 +1146,7 @@
             <w:r>
               <w:fldChar w:fldCharType="separate"/>
             </w:r>
-            <w:bookmarkStart w:id="63" w:name="__Fieldmark__173_2468841110"/>
+            <w:bookmarkStart w:id="87" w:name="__Fieldmark__225_1130144865"/>
             <w:r>
               <w:rPr>
                 <w:rStyle w:val="Verzeichnissprung"/>
@@ -1022,9 +1172,9 @@
             <w:r>
               <w:fldChar w:fldCharType="separate"/>
             </w:r>
-            <w:bookmarkStart w:id="64" w:name="__Fieldmark__129_1486744443"/>
-            <w:bookmarkStart w:id="65" w:name="__Fieldmark__176_2468841110"/>
-            <w:bookmarkEnd w:id="63"/>
+            <w:bookmarkStart w:id="88" w:name="__Fieldmark__173_2468841110"/>
+            <w:bookmarkStart w:id="89" w:name="__Fieldmark__228_1130144865"/>
+            <w:bookmarkEnd w:id="87"/>
             <w:r>
               <w:rPr>
                 <w:rStyle w:val="Verzeichnissprung"/>
@@ -1050,11 +1200,11 @@
             <w:r>
               <w:fldChar w:fldCharType="separate"/>
             </w:r>
-            <w:bookmarkStart w:id="66" w:name="__Fieldmark__132_1486744443"/>
-            <w:bookmarkStart w:id="67" w:name="__Fieldmark__93_1776674993"/>
-            <w:bookmarkStart w:id="68" w:name="__Fieldmark__181_2468841110"/>
-            <w:bookmarkEnd w:id="64"/>
-            <w:bookmarkEnd w:id="65"/>
+            <w:bookmarkStart w:id="90" w:name="__Fieldmark__176_2468841110"/>
+            <w:bookmarkStart w:id="91" w:name="__Fieldmark__129_1486744443"/>
+            <w:bookmarkStart w:id="92" w:name="__Fieldmark__233_1130144865"/>
+            <w:bookmarkEnd w:id="88"/>
+            <w:bookmarkEnd w:id="89"/>
             <w:r>
               <w:rPr>
                 <w:rStyle w:val="Verzeichnissprung"/>
@@ -1080,13 +1230,13 @@
             <w:r>
               <w:fldChar w:fldCharType="separate"/>
             </w:r>
-            <w:bookmarkStart w:id="69" w:name="__Fieldmark__137_1486744443"/>
-            <w:bookmarkStart w:id="70" w:name="__Fieldmark__65_3689923237"/>
-            <w:bookmarkStart w:id="71" w:name="__Fieldmark__96_1776674993"/>
-            <w:bookmarkStart w:id="72" w:name="__Fieldmark__188_2468841110"/>
-            <w:bookmarkEnd w:id="66"/>
-            <w:bookmarkEnd w:id="67"/>
-            <w:bookmarkEnd w:id="68"/>
+            <w:bookmarkStart w:id="93" w:name="__Fieldmark__181_2468841110"/>
+            <w:bookmarkStart w:id="94" w:name="__Fieldmark__93_1776674993"/>
+            <w:bookmarkStart w:id="95" w:name="__Fieldmark__132_1486744443"/>
+            <w:bookmarkStart w:id="96" w:name="__Fieldmark__240_1130144865"/>
+            <w:bookmarkEnd w:id="90"/>
+            <w:bookmarkEnd w:id="91"/>
+            <w:bookmarkEnd w:id="92"/>
             <w:r>
               <w:rPr>
                 <w:rStyle w:val="Verzeichnissprung"/>
@@ -1112,38 +1262,75 @@
             <w:r>
               <w:fldChar w:fldCharType="separate"/>
             </w:r>
-            <w:bookmarkStart w:id="73" w:name="__Fieldmark__206_2468841110"/>
-            <w:bookmarkStart w:id="74" w:name="__Fieldmark__151_1486744443"/>
-            <w:bookmarkStart w:id="75" w:name="__Fieldmark__71_3689923237"/>
-            <w:bookmarkStart w:id="76" w:name="__Fieldmark__46_1873182389"/>
-            <w:bookmarkStart w:id="77" w:name="__Fieldmark__106_1776674993"/>
-            <w:bookmarkEnd w:id="69"/>
-            <w:bookmarkEnd w:id="70"/>
-            <w:bookmarkEnd w:id="71"/>
-            <w:bookmarkEnd w:id="72"/>
-            <w:bookmarkEnd w:id="74"/>
-            <w:bookmarkEnd w:id="75"/>
-            <w:bookmarkEnd w:id="76"/>
-            <w:bookmarkEnd w:id="77"/>
-            <w:r>
-              <w:rPr>
-                <w:rStyle w:val="Verzeichnissprung"/>
-                <w:rFonts w:cs="Calibri"/>
-                <w:b/>
-                <w:bCs/>
-                <w:vanish/>
-              </w:rPr>
-            </w:r>
-            <w:r>
-              <w:rPr>
-                <w:rStyle w:val="Verzeichnissprung"/>
-                <w:rFonts w:cs="Calibri"/>
-                <w:b/>
-                <w:bCs/>
-                <w:vanish/>
-              </w:rPr>
-            </w:r>
-            <w:bookmarkEnd w:id="73"/>
+            <w:bookmarkStart w:id="97" w:name="__Fieldmark__188_2468841110"/>
+            <w:bookmarkStart w:id="98" w:name="__Fieldmark__96_1776674993"/>
+            <w:bookmarkStart w:id="99" w:name="__Fieldmark__65_3689923237"/>
+            <w:bookmarkStart w:id="100" w:name="__Fieldmark__137_1486744443"/>
+            <w:bookmarkStart w:id="101" w:name="__Fieldmark__249_1130144865"/>
+            <w:bookmarkEnd w:id="93"/>
+            <w:bookmarkEnd w:id="94"/>
+            <w:bookmarkEnd w:id="95"/>
+            <w:bookmarkEnd w:id="96"/>
+            <w:r>
+              <w:rPr>
+                <w:rStyle w:val="Verzeichnissprung"/>
+                <w:rFonts w:cs="Calibri"/>
+                <w:b/>
+                <w:bCs/>
+                <w:vanish/>
+              </w:rPr>
+            </w:r>
+            <w:r>
+              <w:rPr>
+                <w:rStyle w:val="Verzeichnissprung"/>
+                <w:rFonts w:cs="Calibri"/>
+                <w:b/>
+                <w:bCs/>
+                <w:vanish/>
+              </w:rPr>
+            </w:r>
+            <w:r>
+              <w:fldChar w:fldCharType="begin"/>
+            </w:r>
+            <w:r/>
+            <w:r>
+              <w:fldChar w:fldCharType="separate"/>
+            </w:r>
+            <w:bookmarkStart w:id="102" w:name="__Fieldmark__271_1130144865"/>
+            <w:bookmarkStart w:id="103" w:name="__Fieldmark__206_2468841110"/>
+            <w:bookmarkStart w:id="104" w:name="__Fieldmark__106_1776674993"/>
+            <w:bookmarkStart w:id="105" w:name="__Fieldmark__46_1873182389"/>
+            <w:bookmarkStart w:id="106" w:name="__Fieldmark__71_3689923237"/>
+            <w:bookmarkStart w:id="107" w:name="__Fieldmark__151_1486744443"/>
+            <w:bookmarkEnd w:id="97"/>
+            <w:bookmarkEnd w:id="98"/>
+            <w:bookmarkEnd w:id="99"/>
+            <w:bookmarkEnd w:id="100"/>
+            <w:bookmarkEnd w:id="101"/>
+            <w:bookmarkEnd w:id="103"/>
+            <w:bookmarkEnd w:id="104"/>
+            <w:bookmarkEnd w:id="105"/>
+            <w:bookmarkEnd w:id="106"/>
+            <w:bookmarkEnd w:id="107"/>
+            <w:r>
+              <w:rPr>
+                <w:rStyle w:val="Verzeichnissprung"/>
+                <w:rFonts w:cs="Calibri"/>
+                <w:b/>
+                <w:bCs/>
+                <w:vanish/>
+              </w:rPr>
+            </w:r>
+            <w:r>
+              <w:rPr>
+                <w:rStyle w:val="Verzeichnissprung"/>
+                <w:rFonts w:cs="Calibri"/>
+                <w:b/>
+                <w:bCs/>
+                <w:vanish/>
+              </w:rPr>
+            </w:r>
+            <w:bookmarkEnd w:id="102"/>
             <w:r>
               <w:rPr>
                 <w:webHidden/>
@@ -1200,6 +1387,9 @@
               <w:fldChar w:fldCharType="end"/>
             </w:r>
           </w:hyperlink>
+          <w:r>
+            <w:fldChar w:fldCharType="end"/>
+          </w:r>
           <w:r>
             <w:fldChar w:fldCharType="end"/>
           </w:r>
@@ -1254,7 +1444,7 @@
             <w:r>
               <w:fldChar w:fldCharType="separate"/>
             </w:r>
-            <w:bookmarkStart w:id="78" w:name="__Fieldmark__214_2468841110"/>
+            <w:bookmarkStart w:id="108" w:name="__Fieldmark__279_1130144865"/>
             <w:r>
               <w:rPr>
                 <w:rStyle w:val="Verzeichnissprung"/>
@@ -1278,9 +1468,9 @@
             <w:r>
               <w:fldChar w:fldCharType="separate"/>
             </w:r>
-            <w:bookmarkStart w:id="79" w:name="__Fieldmark__159_1486744443"/>
-            <w:bookmarkStart w:id="80" w:name="__Fieldmark__217_2468841110"/>
-            <w:bookmarkEnd w:id="78"/>
+            <w:bookmarkStart w:id="109" w:name="__Fieldmark__214_2468841110"/>
+            <w:bookmarkStart w:id="110" w:name="__Fieldmark__282_1130144865"/>
+            <w:bookmarkEnd w:id="108"/>
             <w:r>
               <w:rPr>
                 <w:rStyle w:val="Verzeichnissprung"/>
@@ -1304,11 +1494,11 @@
             <w:r>
               <w:fldChar w:fldCharType="separate"/>
             </w:r>
-            <w:bookmarkStart w:id="81" w:name="__Fieldmark__162_1486744443"/>
-            <w:bookmarkStart w:id="82" w:name="__Fieldmark__114_1776674993"/>
-            <w:bookmarkStart w:id="83" w:name="__Fieldmark__222_2468841110"/>
-            <w:bookmarkEnd w:id="79"/>
-            <w:bookmarkEnd w:id="80"/>
+            <w:bookmarkStart w:id="111" w:name="__Fieldmark__217_2468841110"/>
+            <w:bookmarkStart w:id="112" w:name="__Fieldmark__159_1486744443"/>
+            <w:bookmarkStart w:id="113" w:name="__Fieldmark__287_1130144865"/>
+            <w:bookmarkEnd w:id="109"/>
+            <w:bookmarkEnd w:id="110"/>
             <w:r>
               <w:rPr>
                 <w:rStyle w:val="Verzeichnissprung"/>
@@ -1332,13 +1522,13 @@
             <w:r>
               <w:fldChar w:fldCharType="separate"/>
             </w:r>
-            <w:bookmarkStart w:id="84" w:name="__Fieldmark__167_1486744443"/>
-            <w:bookmarkStart w:id="85" w:name="__Fieldmark__79_3689923237"/>
-            <w:bookmarkStart w:id="86" w:name="__Fieldmark__117_1776674993"/>
-            <w:bookmarkStart w:id="87" w:name="__Fieldmark__229_2468841110"/>
-            <w:bookmarkEnd w:id="81"/>
-            <w:bookmarkEnd w:id="82"/>
-            <w:bookmarkEnd w:id="83"/>
+            <w:bookmarkStart w:id="114" w:name="__Fieldmark__222_2468841110"/>
+            <w:bookmarkStart w:id="115" w:name="__Fieldmark__114_1776674993"/>
+            <w:bookmarkStart w:id="116" w:name="__Fieldmark__162_1486744443"/>
+            <w:bookmarkStart w:id="117" w:name="__Fieldmark__294_1130144865"/>
+            <w:bookmarkEnd w:id="111"/>
+            <w:bookmarkEnd w:id="112"/>
+            <w:bookmarkEnd w:id="113"/>
             <w:r>
               <w:rPr>
                 <w:rStyle w:val="Verzeichnissprung"/>
@@ -1362,36 +1552,71 @@
             <w:r>
               <w:fldChar w:fldCharType="separate"/>
             </w:r>
-            <w:bookmarkStart w:id="88" w:name="__Fieldmark__247_2468841110"/>
-            <w:bookmarkStart w:id="89" w:name="__Fieldmark__181_1486744443"/>
-            <w:bookmarkStart w:id="90" w:name="__Fieldmark__85_3689923237"/>
-            <w:bookmarkStart w:id="91" w:name="__Fieldmark__55_1873182389"/>
-            <w:bookmarkStart w:id="92" w:name="__Fieldmark__127_1776674993"/>
-            <w:bookmarkEnd w:id="84"/>
-            <w:bookmarkEnd w:id="85"/>
-            <w:bookmarkEnd w:id="86"/>
-            <w:bookmarkEnd w:id="87"/>
-            <w:bookmarkEnd w:id="89"/>
-            <w:bookmarkEnd w:id="90"/>
-            <w:bookmarkEnd w:id="91"/>
-            <w:bookmarkEnd w:id="92"/>
-            <w:r>
-              <w:rPr>
-                <w:rStyle w:val="Verzeichnissprung"/>
-                <w:rFonts w:cs="Calibri"/>
-                <w:b/>
-                <w:bCs/>
-              </w:rPr>
-            </w:r>
-            <w:r>
-              <w:rPr>
-                <w:rStyle w:val="Verzeichnissprung"/>
-                <w:rFonts w:cs="Calibri"/>
-                <w:b/>
-                <w:bCs/>
-              </w:rPr>
-            </w:r>
-            <w:bookmarkEnd w:id="88"/>
+            <w:bookmarkStart w:id="118" w:name="__Fieldmark__229_2468841110"/>
+            <w:bookmarkStart w:id="119" w:name="__Fieldmark__117_1776674993"/>
+            <w:bookmarkStart w:id="120" w:name="__Fieldmark__79_3689923237"/>
+            <w:bookmarkStart w:id="121" w:name="__Fieldmark__167_1486744443"/>
+            <w:bookmarkStart w:id="122" w:name="__Fieldmark__303_1130144865"/>
+            <w:bookmarkEnd w:id="114"/>
+            <w:bookmarkEnd w:id="115"/>
+            <w:bookmarkEnd w:id="116"/>
+            <w:bookmarkEnd w:id="117"/>
+            <w:r>
+              <w:rPr>
+                <w:rStyle w:val="Verzeichnissprung"/>
+                <w:rFonts w:cs="Calibri"/>
+                <w:b/>
+                <w:bCs/>
+              </w:rPr>
+            </w:r>
+            <w:r>
+              <w:rPr>
+                <w:rStyle w:val="Verzeichnissprung"/>
+                <w:rFonts w:cs="Calibri"/>
+                <w:b/>
+                <w:bCs/>
+              </w:rPr>
+            </w:r>
+            <w:r>
+              <w:fldChar w:fldCharType="begin"/>
+            </w:r>
+            <w:r/>
+            <w:r>
+              <w:fldChar w:fldCharType="separate"/>
+            </w:r>
+            <w:bookmarkStart w:id="123" w:name="__Fieldmark__325_1130144865"/>
+            <w:bookmarkStart w:id="124" w:name="__Fieldmark__247_2468841110"/>
+            <w:bookmarkStart w:id="125" w:name="__Fieldmark__127_1776674993"/>
+            <w:bookmarkStart w:id="126" w:name="__Fieldmark__55_1873182389"/>
+            <w:bookmarkStart w:id="127" w:name="__Fieldmark__85_3689923237"/>
+            <w:bookmarkStart w:id="128" w:name="__Fieldmark__181_1486744443"/>
+            <w:bookmarkEnd w:id="118"/>
+            <w:bookmarkEnd w:id="119"/>
+            <w:bookmarkEnd w:id="120"/>
+            <w:bookmarkEnd w:id="121"/>
+            <w:bookmarkEnd w:id="122"/>
+            <w:bookmarkEnd w:id="124"/>
+            <w:bookmarkEnd w:id="125"/>
+            <w:bookmarkEnd w:id="126"/>
+            <w:bookmarkEnd w:id="127"/>
+            <w:bookmarkEnd w:id="128"/>
+            <w:r>
+              <w:rPr>
+                <w:rStyle w:val="Verzeichnissprung"/>
+                <w:rFonts w:cs="Calibri"/>
+                <w:b/>
+                <w:bCs/>
+              </w:rPr>
+            </w:r>
+            <w:r>
+              <w:rPr>
+                <w:rStyle w:val="Verzeichnissprung"/>
+                <w:rFonts w:cs="Calibri"/>
+                <w:b/>
+                <w:bCs/>
+              </w:rPr>
+            </w:r>
+            <w:bookmarkEnd w:id="123"/>
             <w:r>
               <w:rPr>
                 <w:webHidden/>
@@ -1447,6 +1672,9 @@
               <w:fldChar w:fldCharType="end"/>
             </w:r>
           </w:hyperlink>
+          <w:r>
+            <w:fldChar w:fldCharType="end"/>
+          </w:r>
           <w:r>
             <w:fldChar w:fldCharType="end"/>
           </w:r>
@@ -1480,7 +1708,7 @@
             <w:r>
               <w:fldChar w:fldCharType="separate"/>
             </w:r>
-            <w:bookmarkStart w:id="93" w:name="__Fieldmark__253_2468841110"/>
+            <w:bookmarkStart w:id="129" w:name="__Fieldmark__331_1130144865"/>
             <w:r>
               <w:rPr>
                 <w:rStyle w:val="Verzeichnissprung"/>
@@ -1502,9 +1730,9 @@
             <w:r>
               <w:fldChar w:fldCharType="separate"/>
             </w:r>
-            <w:bookmarkStart w:id="94" w:name="__Fieldmark__187_1486744443"/>
-            <w:bookmarkStart w:id="95" w:name="__Fieldmark__256_2468841110"/>
-            <w:bookmarkEnd w:id="93"/>
+            <w:bookmarkStart w:id="130" w:name="__Fieldmark__253_2468841110"/>
+            <w:bookmarkStart w:id="131" w:name="__Fieldmark__334_1130144865"/>
+            <w:bookmarkEnd w:id="129"/>
             <w:r>
               <w:rPr>
                 <w:rStyle w:val="Verzeichnissprung"/>
@@ -1526,11 +1754,11 @@
             <w:r>
               <w:fldChar w:fldCharType="separate"/>
             </w:r>
-            <w:bookmarkStart w:id="96" w:name="__Fieldmark__190_1486744443"/>
-            <w:bookmarkStart w:id="97" w:name="__Fieldmark__133_1776674993"/>
-            <w:bookmarkStart w:id="98" w:name="__Fieldmark__261_2468841110"/>
-            <w:bookmarkEnd w:id="94"/>
-            <w:bookmarkEnd w:id="95"/>
+            <w:bookmarkStart w:id="132" w:name="__Fieldmark__256_2468841110"/>
+            <w:bookmarkStart w:id="133" w:name="__Fieldmark__187_1486744443"/>
+            <w:bookmarkStart w:id="134" w:name="__Fieldmark__339_1130144865"/>
+            <w:bookmarkEnd w:id="130"/>
+            <w:bookmarkEnd w:id="131"/>
             <w:r>
               <w:rPr>
                 <w:rStyle w:val="Verzeichnissprung"/>
@@ -1552,13 +1780,13 @@
             <w:r>
               <w:fldChar w:fldCharType="separate"/>
             </w:r>
-            <w:bookmarkStart w:id="99" w:name="__Fieldmark__195_1486744443"/>
-            <w:bookmarkStart w:id="100" w:name="__Fieldmark__91_3689923237"/>
-            <w:bookmarkStart w:id="101" w:name="__Fieldmark__136_1776674993"/>
-            <w:bookmarkStart w:id="102" w:name="__Fieldmark__268_2468841110"/>
-            <w:bookmarkEnd w:id="96"/>
-            <w:bookmarkEnd w:id="97"/>
-            <w:bookmarkEnd w:id="98"/>
+            <w:bookmarkStart w:id="135" w:name="__Fieldmark__261_2468841110"/>
+            <w:bookmarkStart w:id="136" w:name="__Fieldmark__133_1776674993"/>
+            <w:bookmarkStart w:id="137" w:name="__Fieldmark__190_1486744443"/>
+            <w:bookmarkStart w:id="138" w:name="__Fieldmark__346_1130144865"/>
+            <w:bookmarkEnd w:id="132"/>
+            <w:bookmarkEnd w:id="133"/>
+            <w:bookmarkEnd w:id="134"/>
             <w:r>
               <w:rPr>
                 <w:rStyle w:val="Verzeichnissprung"/>
@@ -1580,34 +1808,67 @@
             <w:r>
               <w:fldChar w:fldCharType="separate"/>
             </w:r>
-            <w:bookmarkStart w:id="103" w:name="__Fieldmark__286_2468841110"/>
-            <w:bookmarkStart w:id="104" w:name="__Fieldmark__209_1486744443"/>
-            <w:bookmarkStart w:id="105" w:name="__Fieldmark__97_3689923237"/>
-            <w:bookmarkStart w:id="106" w:name="__Fieldmark__62_1873182389"/>
-            <w:bookmarkStart w:id="107" w:name="__Fieldmark__146_1776674993"/>
-            <w:bookmarkEnd w:id="99"/>
-            <w:bookmarkEnd w:id="100"/>
-            <w:bookmarkEnd w:id="101"/>
-            <w:bookmarkEnd w:id="102"/>
-            <w:bookmarkEnd w:id="104"/>
-            <w:bookmarkEnd w:id="105"/>
-            <w:bookmarkEnd w:id="106"/>
-            <w:bookmarkEnd w:id="107"/>
-            <w:r>
-              <w:rPr>
-                <w:rStyle w:val="Verzeichnissprung"/>
-                <w:rFonts w:cs="Calibri"/>
-                <w:vanish/>
-              </w:rPr>
-            </w:r>
-            <w:r>
-              <w:rPr>
-                <w:rStyle w:val="Verzeichnissprung"/>
-                <w:rFonts w:cs="Calibri"/>
-                <w:vanish/>
-              </w:rPr>
-            </w:r>
-            <w:bookmarkEnd w:id="103"/>
+            <w:bookmarkStart w:id="139" w:name="__Fieldmark__268_2468841110"/>
+            <w:bookmarkStart w:id="140" w:name="__Fieldmark__136_1776674993"/>
+            <w:bookmarkStart w:id="141" w:name="__Fieldmark__91_3689923237"/>
+            <w:bookmarkStart w:id="142" w:name="__Fieldmark__195_1486744443"/>
+            <w:bookmarkStart w:id="143" w:name="__Fieldmark__355_1130144865"/>
+            <w:bookmarkEnd w:id="135"/>
+            <w:bookmarkEnd w:id="136"/>
+            <w:bookmarkEnd w:id="137"/>
+            <w:bookmarkEnd w:id="138"/>
+            <w:r>
+              <w:rPr>
+                <w:rStyle w:val="Verzeichnissprung"/>
+                <w:rFonts w:cs="Calibri"/>
+                <w:vanish/>
+              </w:rPr>
+            </w:r>
+            <w:r>
+              <w:rPr>
+                <w:rStyle w:val="Verzeichnissprung"/>
+                <w:rFonts w:cs="Calibri"/>
+                <w:vanish/>
+              </w:rPr>
+            </w:r>
+            <w:r>
+              <w:fldChar w:fldCharType="begin"/>
+            </w:r>
+            <w:r/>
+            <w:r>
+              <w:fldChar w:fldCharType="separate"/>
+            </w:r>
+            <w:bookmarkStart w:id="144" w:name="__Fieldmark__377_1130144865"/>
+            <w:bookmarkStart w:id="145" w:name="__Fieldmark__286_2468841110"/>
+            <w:bookmarkStart w:id="146" w:name="__Fieldmark__146_1776674993"/>
+            <w:bookmarkStart w:id="147" w:name="__Fieldmark__62_1873182389"/>
+            <w:bookmarkStart w:id="148" w:name="__Fieldmark__97_3689923237"/>
+            <w:bookmarkStart w:id="149" w:name="__Fieldmark__209_1486744443"/>
+            <w:bookmarkEnd w:id="139"/>
+            <w:bookmarkEnd w:id="140"/>
+            <w:bookmarkEnd w:id="141"/>
+            <w:bookmarkEnd w:id="142"/>
+            <w:bookmarkEnd w:id="143"/>
+            <w:bookmarkEnd w:id="145"/>
+            <w:bookmarkEnd w:id="146"/>
+            <w:bookmarkEnd w:id="147"/>
+            <w:bookmarkEnd w:id="148"/>
+            <w:bookmarkEnd w:id="149"/>
+            <w:r>
+              <w:rPr>
+                <w:rStyle w:val="Verzeichnissprung"/>
+                <w:rFonts w:cs="Calibri"/>
+                <w:vanish/>
+              </w:rPr>
+            </w:r>
+            <w:r>
+              <w:rPr>
+                <w:rStyle w:val="Verzeichnissprung"/>
+                <w:rFonts w:cs="Calibri"/>
+                <w:vanish/>
+              </w:rPr>
+            </w:r>
+            <w:bookmarkEnd w:id="144"/>
             <w:r>
               <w:rPr>
                 <w:webHidden/>
@@ -1662,6 +1923,9 @@
               <w:fldChar w:fldCharType="end"/>
             </w:r>
           </w:hyperlink>
+          <w:r>
+            <w:fldChar w:fldCharType="end"/>
+          </w:r>
           <w:r>
             <w:fldChar w:fldCharType="end"/>
           </w:r>
@@ -1695,7 +1959,7 @@
             <w:r>
               <w:fldChar w:fldCharType="separate"/>
             </w:r>
-            <w:bookmarkStart w:id="108" w:name="__Fieldmark__292_2468841110"/>
+            <w:bookmarkStart w:id="150" w:name="__Fieldmark__383_1130144865"/>
             <w:r>
               <w:rPr>
                 <w:rStyle w:val="Verzeichnissprung"/>
@@ -1717,9 +1981,9 @@
             <w:r>
               <w:fldChar w:fldCharType="separate"/>
             </w:r>
-            <w:bookmarkStart w:id="109" w:name="__Fieldmark__215_1486744443"/>
-            <w:bookmarkStart w:id="110" w:name="__Fieldmark__295_2468841110"/>
-            <w:bookmarkEnd w:id="108"/>
+            <w:bookmarkStart w:id="151" w:name="__Fieldmark__292_2468841110"/>
+            <w:bookmarkStart w:id="152" w:name="__Fieldmark__386_1130144865"/>
+            <w:bookmarkEnd w:id="150"/>
             <w:r>
               <w:rPr>
                 <w:rStyle w:val="Verzeichnissprung"/>
@@ -1741,11 +2005,11 @@
             <w:r>
               <w:fldChar w:fldCharType="separate"/>
             </w:r>
-            <w:bookmarkStart w:id="111" w:name="__Fieldmark__218_1486744443"/>
-            <w:bookmarkStart w:id="112" w:name="__Fieldmark__152_1776674993"/>
-            <w:bookmarkStart w:id="113" w:name="__Fieldmark__300_2468841110"/>
-            <w:bookmarkEnd w:id="109"/>
-            <w:bookmarkEnd w:id="110"/>
+            <w:bookmarkStart w:id="153" w:name="__Fieldmark__295_2468841110"/>
+            <w:bookmarkStart w:id="154" w:name="__Fieldmark__215_1486744443"/>
+            <w:bookmarkStart w:id="155" w:name="__Fieldmark__391_1130144865"/>
+            <w:bookmarkEnd w:id="151"/>
+            <w:bookmarkEnd w:id="152"/>
             <w:r>
               <w:rPr>
                 <w:rStyle w:val="Verzeichnissprung"/>
@@ -1767,13 +2031,13 @@
             <w:r>
               <w:fldChar w:fldCharType="separate"/>
             </w:r>
-            <w:bookmarkStart w:id="114" w:name="__Fieldmark__223_1486744443"/>
-            <w:bookmarkStart w:id="115" w:name="__Fieldmark__103_3689923237"/>
-            <w:bookmarkStart w:id="116" w:name="__Fieldmark__155_1776674993"/>
-            <w:bookmarkStart w:id="117" w:name="__Fieldmark__307_2468841110"/>
-            <w:bookmarkEnd w:id="111"/>
-            <w:bookmarkEnd w:id="112"/>
-            <w:bookmarkEnd w:id="113"/>
+            <w:bookmarkStart w:id="156" w:name="__Fieldmark__300_2468841110"/>
+            <w:bookmarkStart w:id="157" w:name="__Fieldmark__152_1776674993"/>
+            <w:bookmarkStart w:id="158" w:name="__Fieldmark__218_1486744443"/>
+            <w:bookmarkStart w:id="159" w:name="__Fieldmark__398_1130144865"/>
+            <w:bookmarkEnd w:id="153"/>
+            <w:bookmarkEnd w:id="154"/>
+            <w:bookmarkEnd w:id="155"/>
             <w:r>
               <w:rPr>
                 <w:rStyle w:val="Verzeichnissprung"/>
@@ -1795,34 +2059,67 @@
             <w:r>
               <w:fldChar w:fldCharType="separate"/>
             </w:r>
-            <w:bookmarkStart w:id="118" w:name="__Fieldmark__325_2468841110"/>
-            <w:bookmarkStart w:id="119" w:name="__Fieldmark__237_1486744443"/>
-            <w:bookmarkStart w:id="120" w:name="__Fieldmark__109_3689923237"/>
-            <w:bookmarkStart w:id="121" w:name="__Fieldmark__69_1873182389"/>
-            <w:bookmarkStart w:id="122" w:name="__Fieldmark__165_1776674993"/>
-            <w:bookmarkEnd w:id="114"/>
-            <w:bookmarkEnd w:id="115"/>
-            <w:bookmarkEnd w:id="116"/>
-            <w:bookmarkEnd w:id="117"/>
-            <w:bookmarkEnd w:id="119"/>
-            <w:bookmarkEnd w:id="120"/>
-            <w:bookmarkEnd w:id="121"/>
-            <w:bookmarkEnd w:id="122"/>
-            <w:r>
-              <w:rPr>
-                <w:rStyle w:val="Verzeichnissprung"/>
-                <w:rFonts w:cs="Calibri"/>
-                <w:vanish/>
-              </w:rPr>
-            </w:r>
-            <w:r>
-              <w:rPr>
-                <w:rStyle w:val="Verzeichnissprung"/>
-                <w:rFonts w:cs="Calibri"/>
-                <w:vanish/>
-              </w:rPr>
-            </w:r>
-            <w:bookmarkEnd w:id="118"/>
+            <w:bookmarkStart w:id="160" w:name="__Fieldmark__307_2468841110"/>
+            <w:bookmarkStart w:id="161" w:name="__Fieldmark__155_1776674993"/>
+            <w:bookmarkStart w:id="162" w:name="__Fieldmark__103_3689923237"/>
+            <w:bookmarkStart w:id="163" w:name="__Fieldmark__223_1486744443"/>
+            <w:bookmarkStart w:id="164" w:name="__Fieldmark__407_1130144865"/>
+            <w:bookmarkEnd w:id="156"/>
+            <w:bookmarkEnd w:id="157"/>
+            <w:bookmarkEnd w:id="158"/>
+            <w:bookmarkEnd w:id="159"/>
+            <w:r>
+              <w:rPr>
+                <w:rStyle w:val="Verzeichnissprung"/>
+                <w:rFonts w:cs="Calibri"/>
+                <w:vanish/>
+              </w:rPr>
+            </w:r>
+            <w:r>
+              <w:rPr>
+                <w:rStyle w:val="Verzeichnissprung"/>
+                <w:rFonts w:cs="Calibri"/>
+                <w:vanish/>
+              </w:rPr>
+            </w:r>
+            <w:r>
+              <w:fldChar w:fldCharType="begin"/>
+            </w:r>
+            <w:r/>
+            <w:r>
+              <w:fldChar w:fldCharType="separate"/>
+            </w:r>
+            <w:bookmarkStart w:id="165" w:name="__Fieldmark__429_1130144865"/>
+            <w:bookmarkStart w:id="166" w:name="__Fieldmark__325_2468841110"/>
+            <w:bookmarkStart w:id="167" w:name="__Fieldmark__165_1776674993"/>
+            <w:bookmarkStart w:id="168" w:name="__Fieldmark__69_1873182389"/>
+            <w:bookmarkStart w:id="169" w:name="__Fieldmark__109_3689923237"/>
+            <w:bookmarkStart w:id="170" w:name="__Fieldmark__237_1486744443"/>
+            <w:bookmarkEnd w:id="160"/>
+            <w:bookmarkEnd w:id="161"/>
+            <w:bookmarkEnd w:id="162"/>
+            <w:bookmarkEnd w:id="163"/>
+            <w:bookmarkEnd w:id="164"/>
+            <w:bookmarkEnd w:id="166"/>
+            <w:bookmarkEnd w:id="167"/>
+            <w:bookmarkEnd w:id="168"/>
+            <w:bookmarkEnd w:id="169"/>
+            <w:bookmarkEnd w:id="170"/>
+            <w:r>
+              <w:rPr>
+                <w:rStyle w:val="Verzeichnissprung"/>
+                <w:rFonts w:cs="Calibri"/>
+                <w:vanish/>
+              </w:rPr>
+            </w:r>
+            <w:r>
+              <w:rPr>
+                <w:rStyle w:val="Verzeichnissprung"/>
+                <w:rFonts w:cs="Calibri"/>
+                <w:vanish/>
+              </w:rPr>
+            </w:r>
+            <w:bookmarkEnd w:id="165"/>
             <w:r>
               <w:rPr>
                 <w:webHidden/>
@@ -1877,6 +2174,9 @@
               <w:fldChar w:fldCharType="end"/>
             </w:r>
           </w:hyperlink>
+          <w:r>
+            <w:fldChar w:fldCharType="end"/>
+          </w:r>
           <w:r>
             <w:fldChar w:fldCharType="end"/>
           </w:r>
@@ -1931,7 +2231,7 @@
             <w:r>
               <w:fldChar w:fldCharType="separate"/>
             </w:r>
-            <w:bookmarkStart w:id="123" w:name="__Fieldmark__333_2468841110"/>
+            <w:bookmarkStart w:id="171" w:name="__Fieldmark__437_1130144865"/>
             <w:r>
               <w:rPr>
                 <w:rStyle w:val="Verzeichnissprung"/>
@@ -1955,9 +2255,9 @@
             <w:r>
               <w:fldChar w:fldCharType="separate"/>
             </w:r>
-            <w:bookmarkStart w:id="124" w:name="__Fieldmark__245_1486744443"/>
-            <w:bookmarkStart w:id="125" w:name="__Fieldmark__336_2468841110"/>
-            <w:bookmarkEnd w:id="123"/>
+            <w:bookmarkStart w:id="172" w:name="__Fieldmark__333_2468841110"/>
+            <w:bookmarkStart w:id="173" w:name="__Fieldmark__440_1130144865"/>
+            <w:bookmarkEnd w:id="171"/>
             <w:r>
               <w:rPr>
                 <w:rStyle w:val="Verzeichnissprung"/>
@@ -1981,11 +2281,11 @@
             <w:r>
               <w:fldChar w:fldCharType="separate"/>
             </w:r>
-            <w:bookmarkStart w:id="126" w:name="__Fieldmark__248_1486744443"/>
-            <w:bookmarkStart w:id="127" w:name="__Fieldmark__173_1776674993"/>
-            <w:bookmarkStart w:id="128" w:name="__Fieldmark__341_2468841110"/>
-            <w:bookmarkEnd w:id="124"/>
-            <w:bookmarkEnd w:id="125"/>
+            <w:bookmarkStart w:id="174" w:name="__Fieldmark__336_2468841110"/>
+            <w:bookmarkStart w:id="175" w:name="__Fieldmark__245_1486744443"/>
+            <w:bookmarkStart w:id="176" w:name="__Fieldmark__445_1130144865"/>
+            <w:bookmarkEnd w:id="172"/>
+            <w:bookmarkEnd w:id="173"/>
             <w:r>
               <w:rPr>
                 <w:rStyle w:val="Verzeichnissprung"/>
@@ -2009,13 +2309,13 @@
             <w:r>
               <w:fldChar w:fldCharType="separate"/>
             </w:r>
-            <w:bookmarkStart w:id="129" w:name="__Fieldmark__253_1486744443"/>
-            <w:bookmarkStart w:id="130" w:name="__Fieldmark__117_3689923237"/>
-            <w:bookmarkStart w:id="131" w:name="__Fieldmark__176_1776674993"/>
-            <w:bookmarkStart w:id="132" w:name="__Fieldmark__348_2468841110"/>
-            <w:bookmarkEnd w:id="126"/>
-            <w:bookmarkEnd w:id="127"/>
-            <w:bookmarkEnd w:id="128"/>
+            <w:bookmarkStart w:id="177" w:name="__Fieldmark__341_2468841110"/>
+            <w:bookmarkStart w:id="178" w:name="__Fieldmark__173_1776674993"/>
+            <w:bookmarkStart w:id="179" w:name="__Fieldmark__248_1486744443"/>
+            <w:bookmarkStart w:id="180" w:name="__Fieldmark__452_1130144865"/>
+            <w:bookmarkEnd w:id="174"/>
+            <w:bookmarkEnd w:id="175"/>
+            <w:bookmarkEnd w:id="176"/>
             <w:r>
               <w:rPr>
                 <w:rStyle w:val="Verzeichnissprung"/>
@@ -2039,36 +2339,71 @@
             <w:r>
               <w:fldChar w:fldCharType="separate"/>
             </w:r>
-            <w:bookmarkStart w:id="133" w:name="__Fieldmark__366_2468841110"/>
-            <w:bookmarkStart w:id="134" w:name="__Fieldmark__267_1486744443"/>
-            <w:bookmarkStart w:id="135" w:name="__Fieldmark__123_3689923237"/>
-            <w:bookmarkStart w:id="136" w:name="__Fieldmark__78_1873182389"/>
-            <w:bookmarkStart w:id="137" w:name="__Fieldmark__186_1776674993"/>
-            <w:bookmarkEnd w:id="129"/>
-            <w:bookmarkEnd w:id="130"/>
-            <w:bookmarkEnd w:id="131"/>
-            <w:bookmarkEnd w:id="132"/>
-            <w:bookmarkEnd w:id="134"/>
-            <w:bookmarkEnd w:id="135"/>
-            <w:bookmarkEnd w:id="136"/>
-            <w:bookmarkEnd w:id="137"/>
-            <w:r>
-              <w:rPr>
-                <w:rStyle w:val="Verzeichnissprung"/>
-                <w:rFonts w:cs="Calibri"/>
-                <w:b/>
-                <w:bCs/>
-              </w:rPr>
-            </w:r>
-            <w:r>
-              <w:rPr>
-                <w:rStyle w:val="Verzeichnissprung"/>
-                <w:rFonts w:cs="Calibri"/>
-                <w:b/>
-                <w:bCs/>
-              </w:rPr>
-            </w:r>
-            <w:bookmarkEnd w:id="133"/>
+            <w:bookmarkStart w:id="181" w:name="__Fieldmark__348_2468841110"/>
+            <w:bookmarkStart w:id="182" w:name="__Fieldmark__176_1776674993"/>
+            <w:bookmarkStart w:id="183" w:name="__Fieldmark__117_3689923237"/>
+            <w:bookmarkStart w:id="184" w:name="__Fieldmark__253_1486744443"/>
+            <w:bookmarkStart w:id="185" w:name="__Fieldmark__461_1130144865"/>
+            <w:bookmarkEnd w:id="177"/>
+            <w:bookmarkEnd w:id="178"/>
+            <w:bookmarkEnd w:id="179"/>
+            <w:bookmarkEnd w:id="180"/>
+            <w:r>
+              <w:rPr>
+                <w:rStyle w:val="Verzeichnissprung"/>
+                <w:rFonts w:cs="Calibri"/>
+                <w:b/>
+                <w:bCs/>
+              </w:rPr>
+            </w:r>
+            <w:r>
+              <w:rPr>
+                <w:rStyle w:val="Verzeichnissprung"/>
+                <w:rFonts w:cs="Calibri"/>
+                <w:b/>
+                <w:bCs/>
+              </w:rPr>
+            </w:r>
+            <w:r>
+              <w:fldChar w:fldCharType="begin"/>
+            </w:r>
+            <w:r/>
+            <w:r>
+              <w:fldChar w:fldCharType="separate"/>
+            </w:r>
+            <w:bookmarkStart w:id="186" w:name="__Fieldmark__483_1130144865"/>
+            <w:bookmarkStart w:id="187" w:name="__Fieldmark__366_2468841110"/>
+            <w:bookmarkStart w:id="188" w:name="__Fieldmark__186_1776674993"/>
+            <w:bookmarkStart w:id="189" w:name="__Fieldmark__78_1873182389"/>
+            <w:bookmarkStart w:id="190" w:name="__Fieldmark__123_3689923237"/>
+            <w:bookmarkStart w:id="191" w:name="__Fieldmark__267_1486744443"/>
+            <w:bookmarkEnd w:id="181"/>
+            <w:bookmarkEnd w:id="182"/>
+            <w:bookmarkEnd w:id="183"/>
+            <w:bookmarkEnd w:id="184"/>
+            <w:bookmarkEnd w:id="185"/>
+            <w:bookmarkEnd w:id="187"/>
+            <w:bookmarkEnd w:id="188"/>
+            <w:bookmarkEnd w:id="189"/>
+            <w:bookmarkEnd w:id="190"/>
+            <w:bookmarkEnd w:id="191"/>
+            <w:r>
+              <w:rPr>
+                <w:rStyle w:val="Verzeichnissprung"/>
+                <w:rFonts w:cs="Calibri"/>
+                <w:b/>
+                <w:bCs/>
+              </w:rPr>
+            </w:r>
+            <w:r>
+              <w:rPr>
+                <w:rStyle w:val="Verzeichnissprung"/>
+                <w:rFonts w:cs="Calibri"/>
+                <w:b/>
+                <w:bCs/>
+              </w:rPr>
+            </w:r>
+            <w:bookmarkEnd w:id="186"/>
             <w:r>
               <w:rPr>
                 <w:webHidden/>
@@ -2124,6 +2459,9 @@
               <w:fldChar w:fldCharType="end"/>
             </w:r>
           </w:hyperlink>
+          <w:r>
+            <w:fldChar w:fldCharType="end"/>
+          </w:r>
           <w:r>
             <w:fldChar w:fldCharType="end"/>
           </w:r>
@@ -2157,7 +2495,7 @@
             <w:r>
               <w:fldChar w:fldCharType="separate"/>
             </w:r>
-            <w:bookmarkStart w:id="138" w:name="__Fieldmark__372_2468841110"/>
+            <w:bookmarkStart w:id="192" w:name="__Fieldmark__489_1130144865"/>
             <w:r>
               <w:rPr>
                 <w:rStyle w:val="Verzeichnissprung"/>
@@ -2179,9 +2517,9 @@
             <w:r>
               <w:fldChar w:fldCharType="separate"/>
             </w:r>
-            <w:bookmarkStart w:id="139" w:name="__Fieldmark__273_1486744443"/>
-            <w:bookmarkStart w:id="140" w:name="__Fieldmark__375_2468841110"/>
-            <w:bookmarkEnd w:id="138"/>
+            <w:bookmarkStart w:id="193" w:name="__Fieldmark__372_2468841110"/>
+            <w:bookmarkStart w:id="194" w:name="__Fieldmark__492_1130144865"/>
+            <w:bookmarkEnd w:id="192"/>
             <w:r>
               <w:rPr>
                 <w:rStyle w:val="Verzeichnissprung"/>
@@ -2203,11 +2541,11 @@
             <w:r>
               <w:fldChar w:fldCharType="separate"/>
             </w:r>
-            <w:bookmarkStart w:id="141" w:name="__Fieldmark__276_1486744443"/>
-            <w:bookmarkStart w:id="142" w:name="__Fieldmark__192_1776674993"/>
-            <w:bookmarkStart w:id="143" w:name="__Fieldmark__380_2468841110"/>
-            <w:bookmarkEnd w:id="139"/>
-            <w:bookmarkEnd w:id="140"/>
+            <w:bookmarkStart w:id="195" w:name="__Fieldmark__375_2468841110"/>
+            <w:bookmarkStart w:id="196" w:name="__Fieldmark__273_1486744443"/>
+            <w:bookmarkStart w:id="197" w:name="__Fieldmark__497_1130144865"/>
+            <w:bookmarkEnd w:id="193"/>
+            <w:bookmarkEnd w:id="194"/>
             <w:r>
               <w:rPr>
                 <w:rStyle w:val="Verzeichnissprung"/>
@@ -2229,13 +2567,13 @@
             <w:r>
               <w:fldChar w:fldCharType="separate"/>
             </w:r>
-            <w:bookmarkStart w:id="144" w:name="__Fieldmark__281_1486744443"/>
-            <w:bookmarkStart w:id="145" w:name="__Fieldmark__129_3689923237"/>
-            <w:bookmarkStart w:id="146" w:name="__Fieldmark__195_1776674993"/>
-            <w:bookmarkStart w:id="147" w:name="__Fieldmark__387_2468841110"/>
-            <w:bookmarkEnd w:id="141"/>
-            <w:bookmarkEnd w:id="142"/>
-            <w:bookmarkEnd w:id="143"/>
+            <w:bookmarkStart w:id="198" w:name="__Fieldmark__380_2468841110"/>
+            <w:bookmarkStart w:id="199" w:name="__Fieldmark__192_1776674993"/>
+            <w:bookmarkStart w:id="200" w:name="__Fieldmark__276_1486744443"/>
+            <w:bookmarkStart w:id="201" w:name="__Fieldmark__504_1130144865"/>
+            <w:bookmarkEnd w:id="195"/>
+            <w:bookmarkEnd w:id="196"/>
+            <w:bookmarkEnd w:id="197"/>
             <w:r>
               <w:rPr>
                 <w:rStyle w:val="Verzeichnissprung"/>
@@ -2257,34 +2595,67 @@
             <w:r>
               <w:fldChar w:fldCharType="separate"/>
             </w:r>
-            <w:bookmarkStart w:id="148" w:name="__Fieldmark__405_2468841110"/>
-            <w:bookmarkStart w:id="149" w:name="__Fieldmark__295_1486744443"/>
-            <w:bookmarkStart w:id="150" w:name="__Fieldmark__135_3689923237"/>
-            <w:bookmarkStart w:id="151" w:name="__Fieldmark__85_1873182389"/>
-            <w:bookmarkStart w:id="152" w:name="__Fieldmark__205_1776674993"/>
-            <w:bookmarkEnd w:id="144"/>
-            <w:bookmarkEnd w:id="145"/>
-            <w:bookmarkEnd w:id="146"/>
-            <w:bookmarkEnd w:id="147"/>
-            <w:bookmarkEnd w:id="149"/>
-            <w:bookmarkEnd w:id="150"/>
-            <w:bookmarkEnd w:id="151"/>
-            <w:bookmarkEnd w:id="152"/>
-            <w:r>
-              <w:rPr>
-                <w:rStyle w:val="Verzeichnissprung"/>
-                <w:rFonts w:cs="Calibri"/>
-                <w:vanish/>
-              </w:rPr>
-            </w:r>
-            <w:r>
-              <w:rPr>
-                <w:rStyle w:val="Verzeichnissprung"/>
-                <w:rFonts w:cs="Calibri"/>
-                <w:vanish/>
-              </w:rPr>
-            </w:r>
-            <w:bookmarkEnd w:id="148"/>
+            <w:bookmarkStart w:id="202" w:name="__Fieldmark__387_2468841110"/>
+            <w:bookmarkStart w:id="203" w:name="__Fieldmark__195_1776674993"/>
+            <w:bookmarkStart w:id="204" w:name="__Fieldmark__129_3689923237"/>
+            <w:bookmarkStart w:id="205" w:name="__Fieldmark__281_1486744443"/>
+            <w:bookmarkStart w:id="206" w:name="__Fieldmark__513_1130144865"/>
+            <w:bookmarkEnd w:id="198"/>
+            <w:bookmarkEnd w:id="199"/>
+            <w:bookmarkEnd w:id="200"/>
+            <w:bookmarkEnd w:id="201"/>
+            <w:r>
+              <w:rPr>
+                <w:rStyle w:val="Verzeichnissprung"/>
+                <w:rFonts w:cs="Calibri"/>
+                <w:vanish/>
+              </w:rPr>
+            </w:r>
+            <w:r>
+              <w:rPr>
+                <w:rStyle w:val="Verzeichnissprung"/>
+                <w:rFonts w:cs="Calibri"/>
+                <w:vanish/>
+              </w:rPr>
+            </w:r>
+            <w:r>
+              <w:fldChar w:fldCharType="begin"/>
+            </w:r>
+            <w:r/>
+            <w:r>
+              <w:fldChar w:fldCharType="separate"/>
+            </w:r>
+            <w:bookmarkStart w:id="207" w:name="__Fieldmark__535_1130144865"/>
+            <w:bookmarkStart w:id="208" w:name="__Fieldmark__405_2468841110"/>
+            <w:bookmarkStart w:id="209" w:name="__Fieldmark__205_1776674993"/>
+            <w:bookmarkStart w:id="210" w:name="__Fieldmark__85_1873182389"/>
+            <w:bookmarkStart w:id="211" w:name="__Fieldmark__135_3689923237"/>
+            <w:bookmarkStart w:id="212" w:name="__Fieldmark__295_1486744443"/>
+            <w:bookmarkEnd w:id="202"/>
+            <w:bookmarkEnd w:id="203"/>
+            <w:bookmarkEnd w:id="204"/>
+            <w:bookmarkEnd w:id="205"/>
+            <w:bookmarkEnd w:id="206"/>
+            <w:bookmarkEnd w:id="208"/>
+            <w:bookmarkEnd w:id="209"/>
+            <w:bookmarkEnd w:id="210"/>
+            <w:bookmarkEnd w:id="211"/>
+            <w:bookmarkEnd w:id="212"/>
+            <w:r>
+              <w:rPr>
+                <w:rStyle w:val="Verzeichnissprung"/>
+                <w:rFonts w:cs="Calibri"/>
+                <w:vanish/>
+              </w:rPr>
+            </w:r>
+            <w:r>
+              <w:rPr>
+                <w:rStyle w:val="Verzeichnissprung"/>
+                <w:rFonts w:cs="Calibri"/>
+                <w:vanish/>
+              </w:rPr>
+            </w:r>
+            <w:bookmarkEnd w:id="207"/>
             <w:r>
               <w:rPr>
                 <w:webHidden/>
@@ -2339,6 +2710,9 @@
               <w:fldChar w:fldCharType="end"/>
             </w:r>
           </w:hyperlink>
+          <w:r>
+            <w:fldChar w:fldCharType="end"/>
+          </w:r>
           <w:r>
             <w:fldChar w:fldCharType="end"/>
           </w:r>
@@ -2393,7 +2767,7 @@
             <w:r>
               <w:fldChar w:fldCharType="separate"/>
             </w:r>
-            <w:bookmarkStart w:id="153" w:name="__Fieldmark__413_2468841110"/>
+            <w:bookmarkStart w:id="213" w:name="__Fieldmark__543_1130144865"/>
             <w:r>
               <w:rPr>
                 <w:rStyle w:val="Verzeichnissprung"/>
@@ -2417,9 +2791,9 @@
             <w:r>
               <w:fldChar w:fldCharType="separate"/>
             </w:r>
-            <w:bookmarkStart w:id="154" w:name="__Fieldmark__303_1486744443"/>
-            <w:bookmarkStart w:id="155" w:name="__Fieldmark__416_2468841110"/>
-            <w:bookmarkEnd w:id="153"/>
+            <w:bookmarkStart w:id="214" w:name="__Fieldmark__413_2468841110"/>
+            <w:bookmarkStart w:id="215" w:name="__Fieldmark__546_1130144865"/>
+            <w:bookmarkEnd w:id="213"/>
             <w:r>
               <w:rPr>
                 <w:rStyle w:val="Verzeichnissprung"/>
@@ -2443,11 +2817,11 @@
             <w:r>
               <w:fldChar w:fldCharType="separate"/>
             </w:r>
-            <w:bookmarkStart w:id="156" w:name="__Fieldmark__306_1486744443"/>
-            <w:bookmarkStart w:id="157" w:name="__Fieldmark__213_1776674993"/>
-            <w:bookmarkStart w:id="158" w:name="__Fieldmark__421_2468841110"/>
-            <w:bookmarkEnd w:id="154"/>
-            <w:bookmarkEnd w:id="155"/>
+            <w:bookmarkStart w:id="216" w:name="__Fieldmark__416_2468841110"/>
+            <w:bookmarkStart w:id="217" w:name="__Fieldmark__303_1486744443"/>
+            <w:bookmarkStart w:id="218" w:name="__Fieldmark__551_1130144865"/>
+            <w:bookmarkEnd w:id="214"/>
+            <w:bookmarkEnd w:id="215"/>
             <w:r>
               <w:rPr>
                 <w:rStyle w:val="Verzeichnissprung"/>
@@ -2471,13 +2845,13 @@
             <w:r>
               <w:fldChar w:fldCharType="separate"/>
             </w:r>
-            <w:bookmarkStart w:id="159" w:name="__Fieldmark__311_1486744443"/>
-            <w:bookmarkStart w:id="160" w:name="__Fieldmark__143_3689923237"/>
-            <w:bookmarkStart w:id="161" w:name="__Fieldmark__216_1776674993"/>
-            <w:bookmarkStart w:id="162" w:name="__Fieldmark__428_2468841110"/>
-            <w:bookmarkEnd w:id="156"/>
-            <w:bookmarkEnd w:id="157"/>
-            <w:bookmarkEnd w:id="158"/>
+            <w:bookmarkStart w:id="219" w:name="__Fieldmark__421_2468841110"/>
+            <w:bookmarkStart w:id="220" w:name="__Fieldmark__213_1776674993"/>
+            <w:bookmarkStart w:id="221" w:name="__Fieldmark__306_1486744443"/>
+            <w:bookmarkStart w:id="222" w:name="__Fieldmark__558_1130144865"/>
+            <w:bookmarkEnd w:id="216"/>
+            <w:bookmarkEnd w:id="217"/>
+            <w:bookmarkEnd w:id="218"/>
             <w:r>
               <w:rPr>
                 <w:rStyle w:val="Verzeichnissprung"/>
@@ -2501,36 +2875,71 @@
             <w:r>
               <w:fldChar w:fldCharType="separate"/>
             </w:r>
-            <w:bookmarkStart w:id="163" w:name="__Fieldmark__446_2468841110"/>
-            <w:bookmarkStart w:id="164" w:name="__Fieldmark__325_1486744443"/>
-            <w:bookmarkStart w:id="165" w:name="__Fieldmark__149_3689923237"/>
-            <w:bookmarkStart w:id="166" w:name="__Fieldmark__94_1873182389"/>
-            <w:bookmarkStart w:id="167" w:name="__Fieldmark__226_1776674993"/>
-            <w:bookmarkEnd w:id="159"/>
-            <w:bookmarkEnd w:id="160"/>
-            <w:bookmarkEnd w:id="161"/>
-            <w:bookmarkEnd w:id="162"/>
-            <w:bookmarkEnd w:id="164"/>
-            <w:bookmarkEnd w:id="165"/>
-            <w:bookmarkEnd w:id="166"/>
-            <w:bookmarkEnd w:id="167"/>
-            <w:r>
-              <w:rPr>
-                <w:rStyle w:val="Verzeichnissprung"/>
-                <w:rFonts w:cs="Calibri"/>
-                <w:b/>
-                <w:bCs/>
-              </w:rPr>
-            </w:r>
-            <w:r>
-              <w:rPr>
-                <w:rStyle w:val="Verzeichnissprung"/>
-                <w:rFonts w:cs="Calibri"/>
-                <w:b/>
-                <w:bCs/>
-              </w:rPr>
-            </w:r>
-            <w:bookmarkEnd w:id="163"/>
+            <w:bookmarkStart w:id="223" w:name="__Fieldmark__428_2468841110"/>
+            <w:bookmarkStart w:id="224" w:name="__Fieldmark__216_1776674993"/>
+            <w:bookmarkStart w:id="225" w:name="__Fieldmark__143_3689923237"/>
+            <w:bookmarkStart w:id="226" w:name="__Fieldmark__311_1486744443"/>
+            <w:bookmarkStart w:id="227" w:name="__Fieldmark__567_1130144865"/>
+            <w:bookmarkEnd w:id="219"/>
+            <w:bookmarkEnd w:id="220"/>
+            <w:bookmarkEnd w:id="221"/>
+            <w:bookmarkEnd w:id="222"/>
+            <w:r>
+              <w:rPr>
+                <w:rStyle w:val="Verzeichnissprung"/>
+                <w:rFonts w:cs="Calibri"/>
+                <w:b/>
+                <w:bCs/>
+              </w:rPr>
+            </w:r>
+            <w:r>
+              <w:rPr>
+                <w:rStyle w:val="Verzeichnissprung"/>
+                <w:rFonts w:cs="Calibri"/>
+                <w:b/>
+                <w:bCs/>
+              </w:rPr>
+            </w:r>
+            <w:r>
+              <w:fldChar w:fldCharType="begin"/>
+            </w:r>
+            <w:r/>
+            <w:r>
+              <w:fldChar w:fldCharType="separate"/>
+            </w:r>
+            <w:bookmarkStart w:id="228" w:name="__Fieldmark__589_1130144865"/>
+            <w:bookmarkStart w:id="229" w:name="__Fieldmark__446_2468841110"/>
+            <w:bookmarkStart w:id="230" w:name="__Fieldmark__226_1776674993"/>
+            <w:bookmarkStart w:id="231" w:name="__Fieldmark__94_1873182389"/>
+            <w:bookmarkStart w:id="232" w:name="__Fieldmark__149_3689923237"/>
+            <w:bookmarkStart w:id="233" w:name="__Fieldmark__325_1486744443"/>
+            <w:bookmarkEnd w:id="223"/>
+            <w:bookmarkEnd w:id="224"/>
+            <w:bookmarkEnd w:id="225"/>
+            <w:bookmarkEnd w:id="226"/>
+            <w:bookmarkEnd w:id="227"/>
+            <w:bookmarkEnd w:id="229"/>
+            <w:bookmarkEnd w:id="230"/>
+            <w:bookmarkEnd w:id="231"/>
+            <w:bookmarkEnd w:id="232"/>
+            <w:bookmarkEnd w:id="233"/>
+            <w:r>
+              <w:rPr>
+                <w:rStyle w:val="Verzeichnissprung"/>
+                <w:rFonts w:cs="Calibri"/>
+                <w:b/>
+                <w:bCs/>
+              </w:rPr>
+            </w:r>
+            <w:r>
+              <w:rPr>
+                <w:rStyle w:val="Verzeichnissprung"/>
+                <w:rFonts w:cs="Calibri"/>
+                <w:b/>
+                <w:bCs/>
+              </w:rPr>
+            </w:r>
+            <w:bookmarkEnd w:id="228"/>
             <w:r>
               <w:rPr>
                 <w:webHidden/>
@@ -2586,6 +2995,9 @@
               <w:fldChar w:fldCharType="end"/>
             </w:r>
           </w:hyperlink>
+          <w:r>
+            <w:fldChar w:fldCharType="end"/>
+          </w:r>
           <w:r>
             <w:fldChar w:fldCharType="end"/>
           </w:r>
@@ -2619,7 +3031,7 @@
             <w:r>
               <w:fldChar w:fldCharType="separate"/>
             </w:r>
-            <w:bookmarkStart w:id="168" w:name="__Fieldmark__452_2468841110"/>
+            <w:bookmarkStart w:id="234" w:name="__Fieldmark__595_1130144865"/>
             <w:r>
               <w:rPr>
                 <w:rStyle w:val="Verzeichnissprung"/>
@@ -2641,9 +3053,9 @@
             <w:r>
               <w:fldChar w:fldCharType="separate"/>
             </w:r>
-            <w:bookmarkStart w:id="169" w:name="__Fieldmark__331_1486744443"/>
-            <w:bookmarkStart w:id="170" w:name="__Fieldmark__455_2468841110"/>
-            <w:bookmarkEnd w:id="168"/>
+            <w:bookmarkStart w:id="235" w:name="__Fieldmark__452_2468841110"/>
+            <w:bookmarkStart w:id="236" w:name="__Fieldmark__598_1130144865"/>
+            <w:bookmarkEnd w:id="234"/>
             <w:r>
               <w:rPr>
                 <w:rStyle w:val="Verzeichnissprung"/>
@@ -2665,11 +3077,11 @@
             <w:r>
               <w:fldChar w:fldCharType="separate"/>
             </w:r>
-            <w:bookmarkStart w:id="171" w:name="__Fieldmark__334_1486744443"/>
-            <w:bookmarkStart w:id="172" w:name="__Fieldmark__232_1776674993"/>
-            <w:bookmarkStart w:id="173" w:name="__Fieldmark__460_2468841110"/>
-            <w:bookmarkEnd w:id="169"/>
-            <w:bookmarkEnd w:id="170"/>
+            <w:bookmarkStart w:id="237" w:name="__Fieldmark__455_2468841110"/>
+            <w:bookmarkStart w:id="238" w:name="__Fieldmark__331_1486744443"/>
+            <w:bookmarkStart w:id="239" w:name="__Fieldmark__603_1130144865"/>
+            <w:bookmarkEnd w:id="235"/>
+            <w:bookmarkEnd w:id="236"/>
             <w:r>
               <w:rPr>
                 <w:rStyle w:val="Verzeichnissprung"/>
@@ -2691,13 +3103,13 @@
             <w:r>
               <w:fldChar w:fldCharType="separate"/>
             </w:r>
-            <w:bookmarkStart w:id="174" w:name="__Fieldmark__339_1486744443"/>
-            <w:bookmarkStart w:id="175" w:name="__Fieldmark__155_3689923237"/>
-            <w:bookmarkStart w:id="176" w:name="__Fieldmark__235_1776674993"/>
-            <w:bookmarkStart w:id="177" w:name="__Fieldmark__467_2468841110"/>
-            <w:bookmarkEnd w:id="171"/>
-            <w:bookmarkEnd w:id="172"/>
-            <w:bookmarkEnd w:id="173"/>
+            <w:bookmarkStart w:id="240" w:name="__Fieldmark__460_2468841110"/>
+            <w:bookmarkStart w:id="241" w:name="__Fieldmark__232_1776674993"/>
+            <w:bookmarkStart w:id="242" w:name="__Fieldmark__334_1486744443"/>
+            <w:bookmarkStart w:id="243" w:name="__Fieldmark__610_1130144865"/>
+            <w:bookmarkEnd w:id="237"/>
+            <w:bookmarkEnd w:id="238"/>
+            <w:bookmarkEnd w:id="239"/>
             <w:r>
               <w:rPr>
                 <w:rStyle w:val="Verzeichnissprung"/>
@@ -2719,34 +3131,67 @@
             <w:r>
               <w:fldChar w:fldCharType="separate"/>
             </w:r>
-            <w:bookmarkStart w:id="178" w:name="__Fieldmark__485_2468841110"/>
-            <w:bookmarkStart w:id="179" w:name="__Fieldmark__353_1486744443"/>
-            <w:bookmarkStart w:id="180" w:name="__Fieldmark__161_3689923237"/>
-            <w:bookmarkStart w:id="181" w:name="__Fieldmark__101_1873182389"/>
-            <w:bookmarkStart w:id="182" w:name="__Fieldmark__245_1776674993"/>
-            <w:bookmarkEnd w:id="174"/>
-            <w:bookmarkEnd w:id="175"/>
-            <w:bookmarkEnd w:id="176"/>
-            <w:bookmarkEnd w:id="177"/>
-            <w:bookmarkEnd w:id="179"/>
-            <w:bookmarkEnd w:id="180"/>
-            <w:bookmarkEnd w:id="181"/>
-            <w:bookmarkEnd w:id="182"/>
-            <w:r>
-              <w:rPr>
-                <w:rStyle w:val="Verzeichnissprung"/>
-                <w:rFonts w:cs="Calibri"/>
-                <w:vanish/>
-              </w:rPr>
-            </w:r>
-            <w:r>
-              <w:rPr>
-                <w:rStyle w:val="Verzeichnissprung"/>
-                <w:rFonts w:cs="Calibri"/>
-                <w:vanish/>
-              </w:rPr>
-            </w:r>
-            <w:bookmarkEnd w:id="178"/>
+            <w:bookmarkStart w:id="244" w:name="__Fieldmark__467_2468841110"/>
+            <w:bookmarkStart w:id="245" w:name="__Fieldmark__235_1776674993"/>
+            <w:bookmarkStart w:id="246" w:name="__Fieldmark__155_3689923237"/>
+            <w:bookmarkStart w:id="247" w:name="__Fieldmark__339_1486744443"/>
+            <w:bookmarkStart w:id="248" w:name="__Fieldmark__619_1130144865"/>
+            <w:bookmarkEnd w:id="240"/>
+            <w:bookmarkEnd w:id="241"/>
+            <w:bookmarkEnd w:id="242"/>
+            <w:bookmarkEnd w:id="243"/>
+            <w:r>
+              <w:rPr>
+                <w:rStyle w:val="Verzeichnissprung"/>
+                <w:rFonts w:cs="Calibri"/>
+                <w:vanish/>
+              </w:rPr>
+            </w:r>
+            <w:r>
+              <w:rPr>
+                <w:rStyle w:val="Verzeichnissprung"/>
+                <w:rFonts w:cs="Calibri"/>
+                <w:vanish/>
+              </w:rPr>
+            </w:r>
+            <w:r>
+              <w:fldChar w:fldCharType="begin"/>
+            </w:r>
+            <w:r/>
+            <w:r>
+              <w:fldChar w:fldCharType="separate"/>
+            </w:r>
+            <w:bookmarkStart w:id="249" w:name="__Fieldmark__641_1130144865"/>
+            <w:bookmarkStart w:id="250" w:name="__Fieldmark__485_2468841110"/>
+            <w:bookmarkStart w:id="251" w:name="__Fieldmark__245_1776674993"/>
+            <w:bookmarkStart w:id="252" w:name="__Fieldmark__101_1873182389"/>
+            <w:bookmarkStart w:id="253" w:name="__Fieldmark__161_3689923237"/>
+            <w:bookmarkStart w:id="254" w:name="__Fieldmark__353_1486744443"/>
+            <w:bookmarkEnd w:id="244"/>
+            <w:bookmarkEnd w:id="245"/>
+            <w:bookmarkEnd w:id="246"/>
+            <w:bookmarkEnd w:id="247"/>
+            <w:bookmarkEnd w:id="248"/>
+            <w:bookmarkEnd w:id="250"/>
+            <w:bookmarkEnd w:id="251"/>
+            <w:bookmarkEnd w:id="252"/>
+            <w:bookmarkEnd w:id="253"/>
+            <w:bookmarkEnd w:id="254"/>
+            <w:r>
+              <w:rPr>
+                <w:rStyle w:val="Verzeichnissprung"/>
+                <w:rFonts w:cs="Calibri"/>
+                <w:vanish/>
+              </w:rPr>
+            </w:r>
+            <w:r>
+              <w:rPr>
+                <w:rStyle w:val="Verzeichnissprung"/>
+                <w:rFonts w:cs="Calibri"/>
+                <w:vanish/>
+              </w:rPr>
+            </w:r>
+            <w:bookmarkEnd w:id="249"/>
             <w:r>
               <w:rPr>
                 <w:webHidden/>
@@ -2801,6 +3246,9 @@
               <w:fldChar w:fldCharType="end"/>
             </w:r>
           </w:hyperlink>
+          <w:r>
+            <w:fldChar w:fldCharType="end"/>
+          </w:r>
           <w:r>
             <w:fldChar w:fldCharType="end"/>
           </w:r>
@@ -2834,7 +3282,7 @@
             <w:r>
               <w:fldChar w:fldCharType="separate"/>
             </w:r>
-            <w:bookmarkStart w:id="183" w:name="__Fieldmark__491_2468841110"/>
+            <w:bookmarkStart w:id="255" w:name="__Fieldmark__647_1130144865"/>
             <w:r>
               <w:rPr>
                 <w:rStyle w:val="Verzeichnissprung"/>
@@ -2856,9 +3304,9 @@
             <w:r>
               <w:fldChar w:fldCharType="separate"/>
             </w:r>
-            <w:bookmarkStart w:id="184" w:name="__Fieldmark__359_1486744443"/>
-            <w:bookmarkStart w:id="185" w:name="__Fieldmark__494_2468841110"/>
-            <w:bookmarkEnd w:id="183"/>
+            <w:bookmarkStart w:id="256" w:name="__Fieldmark__491_2468841110"/>
+            <w:bookmarkStart w:id="257" w:name="__Fieldmark__650_1130144865"/>
+            <w:bookmarkEnd w:id="255"/>
             <w:r>
               <w:rPr>
                 <w:rStyle w:val="Verzeichnissprung"/>
@@ -2880,11 +3328,11 @@
             <w:r>
               <w:fldChar w:fldCharType="separate"/>
             </w:r>
-            <w:bookmarkStart w:id="186" w:name="__Fieldmark__362_1486744443"/>
-            <w:bookmarkStart w:id="187" w:name="__Fieldmark__251_1776674993"/>
-            <w:bookmarkStart w:id="188" w:name="__Fieldmark__499_2468841110"/>
-            <w:bookmarkEnd w:id="184"/>
-            <w:bookmarkEnd w:id="185"/>
+            <w:bookmarkStart w:id="258" w:name="__Fieldmark__494_2468841110"/>
+            <w:bookmarkStart w:id="259" w:name="__Fieldmark__359_1486744443"/>
+            <w:bookmarkStart w:id="260" w:name="__Fieldmark__655_1130144865"/>
+            <w:bookmarkEnd w:id="256"/>
+            <w:bookmarkEnd w:id="257"/>
             <w:r>
               <w:rPr>
                 <w:rStyle w:val="Verzeichnissprung"/>
@@ -2906,13 +3354,13 @@
             <w:r>
               <w:fldChar w:fldCharType="separate"/>
             </w:r>
-            <w:bookmarkStart w:id="189" w:name="__Fieldmark__367_1486744443"/>
-            <w:bookmarkStart w:id="190" w:name="__Fieldmark__167_3689923237"/>
-            <w:bookmarkStart w:id="191" w:name="__Fieldmark__254_1776674993"/>
-            <w:bookmarkStart w:id="192" w:name="__Fieldmark__506_2468841110"/>
-            <w:bookmarkEnd w:id="186"/>
-            <w:bookmarkEnd w:id="187"/>
-            <w:bookmarkEnd w:id="188"/>
+            <w:bookmarkStart w:id="261" w:name="__Fieldmark__499_2468841110"/>
+            <w:bookmarkStart w:id="262" w:name="__Fieldmark__251_1776674993"/>
+            <w:bookmarkStart w:id="263" w:name="__Fieldmark__362_1486744443"/>
+            <w:bookmarkStart w:id="264" w:name="__Fieldmark__662_1130144865"/>
+            <w:bookmarkEnd w:id="258"/>
+            <w:bookmarkEnd w:id="259"/>
+            <w:bookmarkEnd w:id="260"/>
             <w:r>
               <w:rPr>
                 <w:rStyle w:val="Verzeichnissprung"/>
@@ -2934,34 +3382,67 @@
             <w:r>
               <w:fldChar w:fldCharType="separate"/>
             </w:r>
-            <w:bookmarkStart w:id="193" w:name="__Fieldmark__524_2468841110"/>
-            <w:bookmarkStart w:id="194" w:name="__Fieldmark__381_1486744443"/>
-            <w:bookmarkStart w:id="195" w:name="__Fieldmark__173_3689923237"/>
-            <w:bookmarkStart w:id="196" w:name="__Fieldmark__108_1873182389"/>
-            <w:bookmarkStart w:id="197" w:name="__Fieldmark__264_1776674993"/>
-            <w:bookmarkEnd w:id="189"/>
-            <w:bookmarkEnd w:id="190"/>
-            <w:bookmarkEnd w:id="191"/>
-            <w:bookmarkEnd w:id="192"/>
-            <w:bookmarkEnd w:id="194"/>
-            <w:bookmarkEnd w:id="195"/>
-            <w:bookmarkEnd w:id="196"/>
-            <w:bookmarkEnd w:id="197"/>
-            <w:r>
-              <w:rPr>
-                <w:rStyle w:val="Verzeichnissprung"/>
-                <w:rFonts w:cs="Calibri"/>
-                <w:vanish/>
-              </w:rPr>
-            </w:r>
-            <w:r>
-              <w:rPr>
-                <w:rStyle w:val="Verzeichnissprung"/>
-                <w:rFonts w:cs="Calibri"/>
-                <w:vanish/>
-              </w:rPr>
-            </w:r>
-            <w:bookmarkEnd w:id="193"/>
+            <w:bookmarkStart w:id="265" w:name="__Fieldmark__506_2468841110"/>
+            <w:bookmarkStart w:id="266" w:name="__Fieldmark__254_1776674993"/>
+            <w:bookmarkStart w:id="267" w:name="__Fieldmark__167_3689923237"/>
+            <w:bookmarkStart w:id="268" w:name="__Fieldmark__367_1486744443"/>
+            <w:bookmarkStart w:id="269" w:name="__Fieldmark__671_1130144865"/>
+            <w:bookmarkEnd w:id="261"/>
+            <w:bookmarkEnd w:id="262"/>
+            <w:bookmarkEnd w:id="263"/>
+            <w:bookmarkEnd w:id="264"/>
+            <w:r>
+              <w:rPr>
+                <w:rStyle w:val="Verzeichnissprung"/>
+                <w:rFonts w:cs="Calibri"/>
+                <w:vanish/>
+              </w:rPr>
+            </w:r>
+            <w:r>
+              <w:rPr>
+                <w:rStyle w:val="Verzeichnissprung"/>
+                <w:rFonts w:cs="Calibri"/>
+                <w:vanish/>
+              </w:rPr>
+            </w:r>
+            <w:r>
+              <w:fldChar w:fldCharType="begin"/>
+            </w:r>
+            <w:r/>
+            <w:r>
+              <w:fldChar w:fldCharType="separate"/>
+            </w:r>
+            <w:bookmarkStart w:id="270" w:name="__Fieldmark__693_1130144865"/>
+            <w:bookmarkStart w:id="271" w:name="__Fieldmark__524_2468841110"/>
+            <w:bookmarkStart w:id="272" w:name="__Fieldmark__264_1776674993"/>
+            <w:bookmarkStart w:id="273" w:name="__Fieldmark__108_1873182389"/>
+            <w:bookmarkStart w:id="274" w:name="__Fieldmark__173_3689923237"/>
+            <w:bookmarkStart w:id="275" w:name="__Fieldmark__381_1486744443"/>
+            <w:bookmarkEnd w:id="265"/>
+            <w:bookmarkEnd w:id="266"/>
+            <w:bookmarkEnd w:id="267"/>
+            <w:bookmarkEnd w:id="268"/>
+            <w:bookmarkEnd w:id="269"/>
+            <w:bookmarkEnd w:id="271"/>
+            <w:bookmarkEnd w:id="272"/>
+            <w:bookmarkEnd w:id="273"/>
+            <w:bookmarkEnd w:id="274"/>
+            <w:bookmarkEnd w:id="275"/>
+            <w:r>
+              <w:rPr>
+                <w:rStyle w:val="Verzeichnissprung"/>
+                <w:rFonts w:cs="Calibri"/>
+                <w:vanish/>
+              </w:rPr>
+            </w:r>
+            <w:r>
+              <w:rPr>
+                <w:rStyle w:val="Verzeichnissprung"/>
+                <w:rFonts w:cs="Calibri"/>
+                <w:vanish/>
+              </w:rPr>
+            </w:r>
+            <w:bookmarkEnd w:id="270"/>
             <w:r>
               <w:rPr>
                 <w:webHidden/>
@@ -3016,6 +3497,9 @@
               <w:fldChar w:fldCharType="end"/>
             </w:r>
           </w:hyperlink>
+          <w:r>
+            <w:fldChar w:fldCharType="end"/>
+          </w:r>
           <w:r>
             <w:fldChar w:fldCharType="end"/>
           </w:r>
@@ -3049,7 +3533,7 @@
             <w:r>
               <w:fldChar w:fldCharType="separate"/>
             </w:r>
-            <w:bookmarkStart w:id="198" w:name="__Fieldmark__530_2468841110"/>
+            <w:bookmarkStart w:id="276" w:name="__Fieldmark__699_1130144865"/>
             <w:r>
               <w:rPr>
                 <w:rStyle w:val="Verzeichnissprung"/>
@@ -3071,9 +3555,9 @@
             <w:r>
               <w:fldChar w:fldCharType="separate"/>
             </w:r>
-            <w:bookmarkStart w:id="199" w:name="__Fieldmark__387_1486744443"/>
-            <w:bookmarkStart w:id="200" w:name="__Fieldmark__533_2468841110"/>
-            <w:bookmarkEnd w:id="198"/>
+            <w:bookmarkStart w:id="277" w:name="__Fieldmark__530_2468841110"/>
+            <w:bookmarkStart w:id="278" w:name="__Fieldmark__702_1130144865"/>
+            <w:bookmarkEnd w:id="276"/>
             <w:r>
               <w:rPr>
                 <w:rStyle w:val="Verzeichnissprung"/>
@@ -3095,11 +3579,11 @@
             <w:r>
               <w:fldChar w:fldCharType="separate"/>
             </w:r>
-            <w:bookmarkStart w:id="201" w:name="__Fieldmark__390_1486744443"/>
-            <w:bookmarkStart w:id="202" w:name="__Fieldmark__270_1776674993"/>
-            <w:bookmarkStart w:id="203" w:name="__Fieldmark__538_2468841110"/>
-            <w:bookmarkEnd w:id="199"/>
-            <w:bookmarkEnd w:id="200"/>
+            <w:bookmarkStart w:id="279" w:name="__Fieldmark__533_2468841110"/>
+            <w:bookmarkStart w:id="280" w:name="__Fieldmark__387_1486744443"/>
+            <w:bookmarkStart w:id="281" w:name="__Fieldmark__707_1130144865"/>
+            <w:bookmarkEnd w:id="277"/>
+            <w:bookmarkEnd w:id="278"/>
             <w:r>
               <w:rPr>
                 <w:rStyle w:val="Verzeichnissprung"/>
@@ -3121,13 +3605,13 @@
             <w:r>
               <w:fldChar w:fldCharType="separate"/>
             </w:r>
-            <w:bookmarkStart w:id="204" w:name="__Fieldmark__395_1486744443"/>
-            <w:bookmarkStart w:id="205" w:name="__Fieldmark__179_3689923237"/>
-            <w:bookmarkStart w:id="206" w:name="__Fieldmark__273_1776674993"/>
-            <w:bookmarkStart w:id="207" w:name="__Fieldmark__545_2468841110"/>
-            <w:bookmarkEnd w:id="201"/>
-            <w:bookmarkEnd w:id="202"/>
-            <w:bookmarkEnd w:id="203"/>
+            <w:bookmarkStart w:id="282" w:name="__Fieldmark__538_2468841110"/>
+            <w:bookmarkStart w:id="283" w:name="__Fieldmark__270_1776674993"/>
+            <w:bookmarkStart w:id="284" w:name="__Fieldmark__390_1486744443"/>
+            <w:bookmarkStart w:id="285" w:name="__Fieldmark__714_1130144865"/>
+            <w:bookmarkEnd w:id="279"/>
+            <w:bookmarkEnd w:id="280"/>
+            <w:bookmarkEnd w:id="281"/>
             <w:r>
               <w:rPr>
                 <w:rStyle w:val="Verzeichnissprung"/>
@@ -3149,19 +3633,15 @@
             <w:r>
               <w:fldChar w:fldCharType="separate"/>
             </w:r>
-            <w:bookmarkStart w:id="208" w:name="__Fieldmark__563_2468841110"/>
-            <w:bookmarkStart w:id="209" w:name="__Fieldmark__409_1486744443"/>
-            <w:bookmarkStart w:id="210" w:name="__Fieldmark__185_3689923237"/>
-            <w:bookmarkStart w:id="211" w:name="__Fieldmark__115_1873182389"/>
-            <w:bookmarkStart w:id="212" w:name="__Fieldmark__283_1776674993"/>
-            <w:bookmarkEnd w:id="204"/>
-            <w:bookmarkEnd w:id="205"/>
-            <w:bookmarkEnd w:id="206"/>
-            <w:bookmarkEnd w:id="207"/>
-            <w:bookmarkEnd w:id="209"/>
-            <w:bookmarkEnd w:id="210"/>
-            <w:bookmarkEnd w:id="211"/>
-            <w:bookmarkEnd w:id="212"/>
+            <w:bookmarkStart w:id="286" w:name="__Fieldmark__545_2468841110"/>
+            <w:bookmarkStart w:id="287" w:name="__Fieldmark__273_1776674993"/>
+            <w:bookmarkStart w:id="288" w:name="__Fieldmark__179_3689923237"/>
+            <w:bookmarkStart w:id="289" w:name="__Fieldmark__395_1486744443"/>
+            <w:bookmarkStart w:id="290" w:name="__Fieldmark__723_1130144865"/>
+            <w:bookmarkEnd w:id="282"/>
+            <w:bookmarkEnd w:id="283"/>
+            <w:bookmarkEnd w:id="284"/>
+            <w:bookmarkEnd w:id="285"/>
             <w:r>
               <w:rPr>
                 <w:rStyle w:val="Verzeichnissprung"/>
@@ -3176,7 +3656,44 @@
                 <w:vanish/>
               </w:rPr>
             </w:r>
-            <w:bookmarkEnd w:id="208"/>
+            <w:r>
+              <w:fldChar w:fldCharType="begin"/>
+            </w:r>
+            <w:r/>
+            <w:r>
+              <w:fldChar w:fldCharType="separate"/>
+            </w:r>
+            <w:bookmarkStart w:id="291" w:name="__Fieldmark__745_1130144865"/>
+            <w:bookmarkStart w:id="292" w:name="__Fieldmark__563_2468841110"/>
+            <w:bookmarkStart w:id="293" w:name="__Fieldmark__283_1776674993"/>
+            <w:bookmarkStart w:id="294" w:name="__Fieldmark__115_1873182389"/>
+            <w:bookmarkStart w:id="295" w:name="__Fieldmark__185_3689923237"/>
+            <w:bookmarkStart w:id="296" w:name="__Fieldmark__409_1486744443"/>
+            <w:bookmarkEnd w:id="286"/>
+            <w:bookmarkEnd w:id="287"/>
+            <w:bookmarkEnd w:id="288"/>
+            <w:bookmarkEnd w:id="289"/>
+            <w:bookmarkEnd w:id="290"/>
+            <w:bookmarkEnd w:id="292"/>
+            <w:bookmarkEnd w:id="293"/>
+            <w:bookmarkEnd w:id="294"/>
+            <w:bookmarkEnd w:id="295"/>
+            <w:bookmarkEnd w:id="296"/>
+            <w:r>
+              <w:rPr>
+                <w:rStyle w:val="Verzeichnissprung"/>
+                <w:rFonts w:cs="Calibri" w:cstheme="minorHAnsi"/>
+                <w:vanish/>
+              </w:rPr>
+            </w:r>
+            <w:r>
+              <w:rPr>
+                <w:rStyle w:val="Verzeichnissprung"/>
+                <w:rFonts w:cs="Calibri" w:cstheme="minorHAnsi"/>
+                <w:vanish/>
+              </w:rPr>
+            </w:r>
+            <w:bookmarkEnd w:id="291"/>
             <w:r>
               <w:rPr>
                 <w:webHidden/>
@@ -3216,7 +3733,7 @@
               <w:fldChar w:fldCharType="separate"/>
             </w:r>
             <w:r>
-              <w:t>7</w:t>
+              <w:t>8</w:t>
             </w:r>
             <w:r>
               <w:fldChar w:fldCharType="end"/>
@@ -3231,6 +3748,9 @@
               <w:fldChar w:fldCharType="end"/>
             </w:r>
           </w:hyperlink>
+          <w:r>
+            <w:fldChar w:fldCharType="end"/>
+          </w:r>
           <w:r>
             <w:fldChar w:fldCharType="end"/>
           </w:r>
@@ -3264,7 +3784,7 @@
             <w:r>
               <w:fldChar w:fldCharType="separate"/>
             </w:r>
-            <w:bookmarkStart w:id="213" w:name="__Fieldmark__569_2468841110"/>
+            <w:bookmarkStart w:id="297" w:name="__Fieldmark__751_1130144865"/>
             <w:r>
               <w:rPr>
                 <w:rStyle w:val="Verzeichnissprung"/>
@@ -3286,9 +3806,9 @@
             <w:r>
               <w:fldChar w:fldCharType="separate"/>
             </w:r>
-            <w:bookmarkStart w:id="214" w:name="__Fieldmark__415_1486744443"/>
-            <w:bookmarkStart w:id="215" w:name="__Fieldmark__572_2468841110"/>
-            <w:bookmarkEnd w:id="213"/>
+            <w:bookmarkStart w:id="298" w:name="__Fieldmark__569_2468841110"/>
+            <w:bookmarkStart w:id="299" w:name="__Fieldmark__754_1130144865"/>
+            <w:bookmarkEnd w:id="297"/>
             <w:r>
               <w:rPr>
                 <w:rStyle w:val="Verzeichnissprung"/>
@@ -3310,11 +3830,11 @@
             <w:r>
               <w:fldChar w:fldCharType="separate"/>
             </w:r>
-            <w:bookmarkStart w:id="216" w:name="__Fieldmark__418_1486744443"/>
-            <w:bookmarkStart w:id="217" w:name="__Fieldmark__289_1776674993"/>
-            <w:bookmarkStart w:id="218" w:name="__Fieldmark__577_2468841110"/>
-            <w:bookmarkEnd w:id="214"/>
-            <w:bookmarkEnd w:id="215"/>
+            <w:bookmarkStart w:id="300" w:name="__Fieldmark__572_2468841110"/>
+            <w:bookmarkStart w:id="301" w:name="__Fieldmark__415_1486744443"/>
+            <w:bookmarkStart w:id="302" w:name="__Fieldmark__759_1130144865"/>
+            <w:bookmarkEnd w:id="298"/>
+            <w:bookmarkEnd w:id="299"/>
             <w:r>
               <w:rPr>
                 <w:rStyle w:val="Verzeichnissprung"/>
@@ -3336,13 +3856,13 @@
             <w:r>
               <w:fldChar w:fldCharType="separate"/>
             </w:r>
-            <w:bookmarkStart w:id="219" w:name="__Fieldmark__423_1486744443"/>
-            <w:bookmarkStart w:id="220" w:name="__Fieldmark__191_3689923237"/>
-            <w:bookmarkStart w:id="221" w:name="__Fieldmark__292_1776674993"/>
-            <w:bookmarkStart w:id="222" w:name="__Fieldmark__584_2468841110"/>
-            <w:bookmarkEnd w:id="216"/>
-            <w:bookmarkEnd w:id="217"/>
-            <w:bookmarkEnd w:id="218"/>
+            <w:bookmarkStart w:id="303" w:name="__Fieldmark__577_2468841110"/>
+            <w:bookmarkStart w:id="304" w:name="__Fieldmark__289_1776674993"/>
+            <w:bookmarkStart w:id="305" w:name="__Fieldmark__418_1486744443"/>
+            <w:bookmarkStart w:id="306" w:name="__Fieldmark__766_1130144865"/>
+            <w:bookmarkEnd w:id="300"/>
+            <w:bookmarkEnd w:id="301"/>
+            <w:bookmarkEnd w:id="302"/>
             <w:r>
               <w:rPr>
                 <w:rStyle w:val="Verzeichnissprung"/>
@@ -3364,34 +3884,67 @@
             <w:r>
               <w:fldChar w:fldCharType="separate"/>
             </w:r>
-            <w:bookmarkStart w:id="223" w:name="__Fieldmark__602_2468841110"/>
-            <w:bookmarkStart w:id="224" w:name="__Fieldmark__437_1486744443"/>
-            <w:bookmarkStart w:id="225" w:name="__Fieldmark__197_3689923237"/>
-            <w:bookmarkStart w:id="226" w:name="__Fieldmark__122_1873182389"/>
-            <w:bookmarkStart w:id="227" w:name="__Fieldmark__302_1776674993"/>
-            <w:bookmarkEnd w:id="219"/>
-            <w:bookmarkEnd w:id="220"/>
-            <w:bookmarkEnd w:id="221"/>
-            <w:bookmarkEnd w:id="222"/>
-            <w:bookmarkEnd w:id="224"/>
-            <w:bookmarkEnd w:id="225"/>
-            <w:bookmarkEnd w:id="226"/>
-            <w:bookmarkEnd w:id="227"/>
-            <w:r>
-              <w:rPr>
-                <w:rStyle w:val="Verzeichnissprung"/>
-                <w:rFonts w:cs="Calibri"/>
-                <w:vanish/>
-              </w:rPr>
-            </w:r>
-            <w:r>
-              <w:rPr>
-                <w:rStyle w:val="Verzeichnissprung"/>
-                <w:rFonts w:cs="Calibri"/>
-                <w:vanish/>
-              </w:rPr>
-            </w:r>
-            <w:bookmarkEnd w:id="223"/>
+            <w:bookmarkStart w:id="307" w:name="__Fieldmark__584_2468841110"/>
+            <w:bookmarkStart w:id="308" w:name="__Fieldmark__292_1776674993"/>
+            <w:bookmarkStart w:id="309" w:name="__Fieldmark__191_3689923237"/>
+            <w:bookmarkStart w:id="310" w:name="__Fieldmark__423_1486744443"/>
+            <w:bookmarkStart w:id="311" w:name="__Fieldmark__775_1130144865"/>
+            <w:bookmarkEnd w:id="303"/>
+            <w:bookmarkEnd w:id="304"/>
+            <w:bookmarkEnd w:id="305"/>
+            <w:bookmarkEnd w:id="306"/>
+            <w:r>
+              <w:rPr>
+                <w:rStyle w:val="Verzeichnissprung"/>
+                <w:rFonts w:cs="Calibri"/>
+                <w:vanish/>
+              </w:rPr>
+            </w:r>
+            <w:r>
+              <w:rPr>
+                <w:rStyle w:val="Verzeichnissprung"/>
+                <w:rFonts w:cs="Calibri"/>
+                <w:vanish/>
+              </w:rPr>
+            </w:r>
+            <w:r>
+              <w:fldChar w:fldCharType="begin"/>
+            </w:r>
+            <w:r/>
+            <w:r>
+              <w:fldChar w:fldCharType="separate"/>
+            </w:r>
+            <w:bookmarkStart w:id="312" w:name="__Fieldmark__797_1130144865"/>
+            <w:bookmarkStart w:id="313" w:name="__Fieldmark__602_2468841110"/>
+            <w:bookmarkStart w:id="314" w:name="__Fieldmark__302_1776674993"/>
+            <w:bookmarkStart w:id="315" w:name="__Fieldmark__122_1873182389"/>
+            <w:bookmarkStart w:id="316" w:name="__Fieldmark__197_3689923237"/>
+            <w:bookmarkStart w:id="317" w:name="__Fieldmark__437_1486744443"/>
+            <w:bookmarkEnd w:id="307"/>
+            <w:bookmarkEnd w:id="308"/>
+            <w:bookmarkEnd w:id="309"/>
+            <w:bookmarkEnd w:id="310"/>
+            <w:bookmarkEnd w:id="311"/>
+            <w:bookmarkEnd w:id="313"/>
+            <w:bookmarkEnd w:id="314"/>
+            <w:bookmarkEnd w:id="315"/>
+            <w:bookmarkEnd w:id="316"/>
+            <w:bookmarkEnd w:id="317"/>
+            <w:r>
+              <w:rPr>
+                <w:rStyle w:val="Verzeichnissprung"/>
+                <w:rFonts w:cs="Calibri"/>
+                <w:vanish/>
+              </w:rPr>
+            </w:r>
+            <w:r>
+              <w:rPr>
+                <w:rStyle w:val="Verzeichnissprung"/>
+                <w:rFonts w:cs="Calibri"/>
+                <w:vanish/>
+              </w:rPr>
+            </w:r>
+            <w:bookmarkEnd w:id="312"/>
             <w:r>
               <w:rPr>
                 <w:webHidden/>
@@ -3446,6 +3999,9 @@
               <w:fldChar w:fldCharType="end"/>
             </w:r>
           </w:hyperlink>
+          <w:r>
+            <w:fldChar w:fldCharType="end"/>
+          </w:r>
           <w:r>
             <w:fldChar w:fldCharType="end"/>
           </w:r>
@@ -3500,7 +4056,7 @@
             <w:r>
               <w:fldChar w:fldCharType="separate"/>
             </w:r>
-            <w:bookmarkStart w:id="228" w:name="__Fieldmark__610_2468841110"/>
+            <w:bookmarkStart w:id="318" w:name="__Fieldmark__805_1130144865"/>
             <w:r>
               <w:rPr>
                 <w:rStyle w:val="Verzeichnissprung"/>
@@ -3524,9 +4080,9 @@
             <w:r>
               <w:fldChar w:fldCharType="separate"/>
             </w:r>
-            <w:bookmarkStart w:id="229" w:name="__Fieldmark__445_1486744443"/>
-            <w:bookmarkStart w:id="230" w:name="__Fieldmark__613_2468841110"/>
-            <w:bookmarkEnd w:id="228"/>
+            <w:bookmarkStart w:id="319" w:name="__Fieldmark__610_2468841110"/>
+            <w:bookmarkStart w:id="320" w:name="__Fieldmark__808_1130144865"/>
+            <w:bookmarkEnd w:id="318"/>
             <w:r>
               <w:rPr>
                 <w:rStyle w:val="Verzeichnissprung"/>
@@ -3550,11 +4106,11 @@
             <w:r>
               <w:fldChar w:fldCharType="separate"/>
             </w:r>
-            <w:bookmarkStart w:id="231" w:name="__Fieldmark__448_1486744443"/>
-            <w:bookmarkStart w:id="232" w:name="__Fieldmark__310_1776674993"/>
-            <w:bookmarkStart w:id="233" w:name="__Fieldmark__618_2468841110"/>
-            <w:bookmarkEnd w:id="229"/>
-            <w:bookmarkEnd w:id="230"/>
+            <w:bookmarkStart w:id="321" w:name="__Fieldmark__613_2468841110"/>
+            <w:bookmarkStart w:id="322" w:name="__Fieldmark__445_1486744443"/>
+            <w:bookmarkStart w:id="323" w:name="__Fieldmark__813_1130144865"/>
+            <w:bookmarkEnd w:id="319"/>
+            <w:bookmarkEnd w:id="320"/>
             <w:r>
               <w:rPr>
                 <w:rStyle w:val="Verzeichnissprung"/>
@@ -3578,13 +4134,13 @@
             <w:r>
               <w:fldChar w:fldCharType="separate"/>
             </w:r>
-            <w:bookmarkStart w:id="234" w:name="__Fieldmark__453_1486744443"/>
-            <w:bookmarkStart w:id="235" w:name="__Fieldmark__205_3689923237"/>
-            <w:bookmarkStart w:id="236" w:name="__Fieldmark__313_1776674993"/>
-            <w:bookmarkStart w:id="237" w:name="__Fieldmark__625_2468841110"/>
-            <w:bookmarkEnd w:id="231"/>
-            <w:bookmarkEnd w:id="232"/>
-            <w:bookmarkEnd w:id="233"/>
+            <w:bookmarkStart w:id="324" w:name="__Fieldmark__618_2468841110"/>
+            <w:bookmarkStart w:id="325" w:name="__Fieldmark__310_1776674993"/>
+            <w:bookmarkStart w:id="326" w:name="__Fieldmark__448_1486744443"/>
+            <w:bookmarkStart w:id="327" w:name="__Fieldmark__820_1130144865"/>
+            <w:bookmarkEnd w:id="321"/>
+            <w:bookmarkEnd w:id="322"/>
+            <w:bookmarkEnd w:id="323"/>
             <w:r>
               <w:rPr>
                 <w:rStyle w:val="Verzeichnissprung"/>
@@ -3608,36 +4164,71 @@
             <w:r>
               <w:fldChar w:fldCharType="separate"/>
             </w:r>
-            <w:bookmarkStart w:id="238" w:name="__Fieldmark__643_2468841110"/>
-            <w:bookmarkStart w:id="239" w:name="__Fieldmark__467_1486744443"/>
-            <w:bookmarkStart w:id="240" w:name="__Fieldmark__211_3689923237"/>
-            <w:bookmarkStart w:id="241" w:name="__Fieldmark__131_1873182389"/>
-            <w:bookmarkStart w:id="242" w:name="__Fieldmark__323_1776674993"/>
-            <w:bookmarkEnd w:id="234"/>
-            <w:bookmarkEnd w:id="235"/>
-            <w:bookmarkEnd w:id="236"/>
-            <w:bookmarkEnd w:id="237"/>
-            <w:bookmarkEnd w:id="239"/>
-            <w:bookmarkEnd w:id="240"/>
-            <w:bookmarkEnd w:id="241"/>
-            <w:bookmarkEnd w:id="242"/>
-            <w:r>
-              <w:rPr>
-                <w:rStyle w:val="Verzeichnissprung"/>
-                <w:rFonts w:cs="Calibri"/>
-                <w:b/>
-                <w:bCs/>
-              </w:rPr>
-            </w:r>
-            <w:r>
-              <w:rPr>
-                <w:rStyle w:val="Verzeichnissprung"/>
-                <w:rFonts w:cs="Calibri"/>
-                <w:b/>
-                <w:bCs/>
-              </w:rPr>
-            </w:r>
-            <w:bookmarkEnd w:id="238"/>
+            <w:bookmarkStart w:id="328" w:name="__Fieldmark__625_2468841110"/>
+            <w:bookmarkStart w:id="329" w:name="__Fieldmark__313_1776674993"/>
+            <w:bookmarkStart w:id="330" w:name="__Fieldmark__205_3689923237"/>
+            <w:bookmarkStart w:id="331" w:name="__Fieldmark__453_1486744443"/>
+            <w:bookmarkStart w:id="332" w:name="__Fieldmark__829_1130144865"/>
+            <w:bookmarkEnd w:id="324"/>
+            <w:bookmarkEnd w:id="325"/>
+            <w:bookmarkEnd w:id="326"/>
+            <w:bookmarkEnd w:id="327"/>
+            <w:r>
+              <w:rPr>
+                <w:rStyle w:val="Verzeichnissprung"/>
+                <w:rFonts w:cs="Calibri"/>
+                <w:b/>
+                <w:bCs/>
+              </w:rPr>
+            </w:r>
+            <w:r>
+              <w:rPr>
+                <w:rStyle w:val="Verzeichnissprung"/>
+                <w:rFonts w:cs="Calibri"/>
+                <w:b/>
+                <w:bCs/>
+              </w:rPr>
+            </w:r>
+            <w:r>
+              <w:fldChar w:fldCharType="begin"/>
+            </w:r>
+            <w:r/>
+            <w:r>
+              <w:fldChar w:fldCharType="separate"/>
+            </w:r>
+            <w:bookmarkStart w:id="333" w:name="__Fieldmark__851_1130144865"/>
+            <w:bookmarkStart w:id="334" w:name="__Fieldmark__643_2468841110"/>
+            <w:bookmarkStart w:id="335" w:name="__Fieldmark__323_1776674993"/>
+            <w:bookmarkStart w:id="336" w:name="__Fieldmark__131_1873182389"/>
+            <w:bookmarkStart w:id="337" w:name="__Fieldmark__211_3689923237"/>
+            <w:bookmarkStart w:id="338" w:name="__Fieldmark__467_1486744443"/>
+            <w:bookmarkEnd w:id="328"/>
+            <w:bookmarkEnd w:id="329"/>
+            <w:bookmarkEnd w:id="330"/>
+            <w:bookmarkEnd w:id="331"/>
+            <w:bookmarkEnd w:id="332"/>
+            <w:bookmarkEnd w:id="334"/>
+            <w:bookmarkEnd w:id="335"/>
+            <w:bookmarkEnd w:id="336"/>
+            <w:bookmarkEnd w:id="337"/>
+            <w:bookmarkEnd w:id="338"/>
+            <w:r>
+              <w:rPr>
+                <w:rStyle w:val="Verzeichnissprung"/>
+                <w:rFonts w:cs="Calibri"/>
+                <w:b/>
+                <w:bCs/>
+              </w:rPr>
+            </w:r>
+            <w:r>
+              <w:rPr>
+                <w:rStyle w:val="Verzeichnissprung"/>
+                <w:rFonts w:cs="Calibri"/>
+                <w:b/>
+                <w:bCs/>
+              </w:rPr>
+            </w:r>
+            <w:bookmarkEnd w:id="333"/>
             <w:r>
               <w:rPr>
                 <w:webHidden/>
@@ -3693,6 +4284,9 @@
               <w:fldChar w:fldCharType="end"/>
             </w:r>
           </w:hyperlink>
+          <w:r>
+            <w:fldChar w:fldCharType="end"/>
+          </w:r>
           <w:r>
             <w:fldChar w:fldCharType="end"/>
           </w:r>
@@ -3747,7 +4341,7 @@
             <w:r>
               <w:fldChar w:fldCharType="separate"/>
             </w:r>
-            <w:bookmarkStart w:id="243" w:name="__Fieldmark__651_2468841110"/>
+            <w:bookmarkStart w:id="339" w:name="__Fieldmark__859_1130144865"/>
             <w:r>
               <w:rPr>
                 <w:rStyle w:val="Verzeichnissprung"/>
@@ -3771,9 +4365,9 @@
             <w:r>
               <w:fldChar w:fldCharType="separate"/>
             </w:r>
-            <w:bookmarkStart w:id="244" w:name="__Fieldmark__475_1486744443"/>
-            <w:bookmarkStart w:id="245" w:name="__Fieldmark__654_2468841110"/>
-            <w:bookmarkEnd w:id="243"/>
+            <w:bookmarkStart w:id="340" w:name="__Fieldmark__651_2468841110"/>
+            <w:bookmarkStart w:id="341" w:name="__Fieldmark__862_1130144865"/>
+            <w:bookmarkEnd w:id="339"/>
             <w:r>
               <w:rPr>
                 <w:rStyle w:val="Verzeichnissprung"/>
@@ -3797,11 +4391,11 @@
             <w:r>
               <w:fldChar w:fldCharType="separate"/>
             </w:r>
-            <w:bookmarkStart w:id="246" w:name="__Fieldmark__478_1486744443"/>
-            <w:bookmarkStart w:id="247" w:name="__Fieldmark__331_1776674993"/>
-            <w:bookmarkStart w:id="248" w:name="__Fieldmark__659_2468841110"/>
-            <w:bookmarkEnd w:id="244"/>
-            <w:bookmarkEnd w:id="245"/>
+            <w:bookmarkStart w:id="342" w:name="__Fieldmark__654_2468841110"/>
+            <w:bookmarkStart w:id="343" w:name="__Fieldmark__475_1486744443"/>
+            <w:bookmarkStart w:id="344" w:name="__Fieldmark__867_1130144865"/>
+            <w:bookmarkEnd w:id="340"/>
+            <w:bookmarkEnd w:id="341"/>
             <w:r>
               <w:rPr>
                 <w:rStyle w:val="Verzeichnissprung"/>
@@ -3825,13 +4419,13 @@
             <w:r>
               <w:fldChar w:fldCharType="separate"/>
             </w:r>
-            <w:bookmarkStart w:id="249" w:name="__Fieldmark__483_1486744443"/>
-            <w:bookmarkStart w:id="250" w:name="__Fieldmark__219_3689923237"/>
-            <w:bookmarkStart w:id="251" w:name="__Fieldmark__334_1776674993"/>
-            <w:bookmarkStart w:id="252" w:name="__Fieldmark__666_2468841110"/>
-            <w:bookmarkEnd w:id="246"/>
-            <w:bookmarkEnd w:id="247"/>
-            <w:bookmarkEnd w:id="248"/>
+            <w:bookmarkStart w:id="345" w:name="__Fieldmark__659_2468841110"/>
+            <w:bookmarkStart w:id="346" w:name="__Fieldmark__331_1776674993"/>
+            <w:bookmarkStart w:id="347" w:name="__Fieldmark__478_1486744443"/>
+            <w:bookmarkStart w:id="348" w:name="__Fieldmark__874_1130144865"/>
+            <w:bookmarkEnd w:id="342"/>
+            <w:bookmarkEnd w:id="343"/>
+            <w:bookmarkEnd w:id="344"/>
             <w:r>
               <w:rPr>
                 <w:rStyle w:val="Verzeichnissprung"/>
@@ -3855,19 +4449,15 @@
             <w:r>
               <w:fldChar w:fldCharType="separate"/>
             </w:r>
-            <w:bookmarkStart w:id="253" w:name="__Fieldmark__684_2468841110"/>
-            <w:bookmarkStart w:id="254" w:name="__Fieldmark__497_1486744443"/>
-            <w:bookmarkStart w:id="255" w:name="__Fieldmark__225_3689923237"/>
-            <w:bookmarkStart w:id="256" w:name="__Fieldmark__140_1873182389"/>
-            <w:bookmarkStart w:id="257" w:name="__Fieldmark__344_1776674993"/>
-            <w:bookmarkEnd w:id="249"/>
-            <w:bookmarkEnd w:id="250"/>
-            <w:bookmarkEnd w:id="251"/>
-            <w:bookmarkEnd w:id="252"/>
-            <w:bookmarkEnd w:id="254"/>
-            <w:bookmarkEnd w:id="255"/>
-            <w:bookmarkEnd w:id="256"/>
-            <w:bookmarkEnd w:id="257"/>
+            <w:bookmarkStart w:id="349" w:name="__Fieldmark__666_2468841110"/>
+            <w:bookmarkStart w:id="350" w:name="__Fieldmark__334_1776674993"/>
+            <w:bookmarkStart w:id="351" w:name="__Fieldmark__219_3689923237"/>
+            <w:bookmarkStart w:id="352" w:name="__Fieldmark__483_1486744443"/>
+            <w:bookmarkStart w:id="353" w:name="__Fieldmark__883_1130144865"/>
+            <w:bookmarkEnd w:id="345"/>
+            <w:bookmarkEnd w:id="346"/>
+            <w:bookmarkEnd w:id="347"/>
+            <w:bookmarkEnd w:id="348"/>
             <w:r>
               <w:rPr>
                 <w:rStyle w:val="Verzeichnissprung"/>
@@ -3884,7 +4474,46 @@
                 <w:bCs/>
               </w:rPr>
             </w:r>
-            <w:bookmarkEnd w:id="253"/>
+            <w:r>
+              <w:fldChar w:fldCharType="begin"/>
+            </w:r>
+            <w:r/>
+            <w:r>
+              <w:fldChar w:fldCharType="separate"/>
+            </w:r>
+            <w:bookmarkStart w:id="354" w:name="__Fieldmark__905_1130144865"/>
+            <w:bookmarkStart w:id="355" w:name="__Fieldmark__684_2468841110"/>
+            <w:bookmarkStart w:id="356" w:name="__Fieldmark__344_1776674993"/>
+            <w:bookmarkStart w:id="357" w:name="__Fieldmark__140_1873182389"/>
+            <w:bookmarkStart w:id="358" w:name="__Fieldmark__225_3689923237"/>
+            <w:bookmarkStart w:id="359" w:name="__Fieldmark__497_1486744443"/>
+            <w:bookmarkEnd w:id="349"/>
+            <w:bookmarkEnd w:id="350"/>
+            <w:bookmarkEnd w:id="351"/>
+            <w:bookmarkEnd w:id="352"/>
+            <w:bookmarkEnd w:id="353"/>
+            <w:bookmarkEnd w:id="355"/>
+            <w:bookmarkEnd w:id="356"/>
+            <w:bookmarkEnd w:id="357"/>
+            <w:bookmarkEnd w:id="358"/>
+            <w:bookmarkEnd w:id="359"/>
+            <w:r>
+              <w:rPr>
+                <w:rStyle w:val="Verzeichnissprung"/>
+                <w:rFonts w:cs="Calibri" w:cstheme="minorHAnsi"/>
+                <w:b/>
+                <w:bCs/>
+              </w:rPr>
+            </w:r>
+            <w:r>
+              <w:rPr>
+                <w:rStyle w:val="Verzeichnissprung"/>
+                <w:rFonts w:cs="Calibri" w:cstheme="minorHAnsi"/>
+                <w:b/>
+                <w:bCs/>
+              </w:rPr>
+            </w:r>
+            <w:bookmarkEnd w:id="354"/>
             <w:r>
               <w:rPr>
                 <w:webHidden/>
@@ -3940,6 +4569,9 @@
               <w:fldChar w:fldCharType="end"/>
             </w:r>
           </w:hyperlink>
+          <w:r>
+            <w:fldChar w:fldCharType="end"/>
+          </w:r>
           <w:r>
             <w:fldChar w:fldCharType="end"/>
           </w:r>
@@ -3994,7 +4626,7 @@
             <w:r>
               <w:fldChar w:fldCharType="separate"/>
             </w:r>
-            <w:bookmarkStart w:id="258" w:name="__Fieldmark__692_2468841110"/>
+            <w:bookmarkStart w:id="360" w:name="__Fieldmark__913_1130144865"/>
             <w:r>
               <w:rPr>
                 <w:rStyle w:val="Verzeichnissprung"/>
@@ -4018,9 +4650,9 @@
             <w:r>
               <w:fldChar w:fldCharType="separate"/>
             </w:r>
-            <w:bookmarkStart w:id="259" w:name="__Fieldmark__505_1486744443"/>
-            <w:bookmarkStart w:id="260" w:name="__Fieldmark__695_2468841110"/>
-            <w:bookmarkEnd w:id="258"/>
+            <w:bookmarkStart w:id="361" w:name="__Fieldmark__692_2468841110"/>
+            <w:bookmarkStart w:id="362" w:name="__Fieldmark__916_1130144865"/>
+            <w:bookmarkEnd w:id="360"/>
             <w:r>
               <w:rPr>
                 <w:rStyle w:val="Verzeichnissprung"/>
@@ -4044,11 +4676,11 @@
             <w:r>
               <w:fldChar w:fldCharType="separate"/>
             </w:r>
-            <w:bookmarkStart w:id="261" w:name="__Fieldmark__508_1486744443"/>
-            <w:bookmarkStart w:id="262" w:name="__Fieldmark__352_1776674993"/>
-            <w:bookmarkStart w:id="263" w:name="__Fieldmark__700_2468841110"/>
-            <w:bookmarkEnd w:id="259"/>
-            <w:bookmarkEnd w:id="260"/>
+            <w:bookmarkStart w:id="363" w:name="__Fieldmark__695_2468841110"/>
+            <w:bookmarkStart w:id="364" w:name="__Fieldmark__505_1486744443"/>
+            <w:bookmarkStart w:id="365" w:name="__Fieldmark__921_1130144865"/>
+            <w:bookmarkEnd w:id="361"/>
+            <w:bookmarkEnd w:id="362"/>
             <w:r>
               <w:rPr>
                 <w:rStyle w:val="Verzeichnissprung"/>
@@ -4072,13 +4704,13 @@
             <w:r>
               <w:fldChar w:fldCharType="separate"/>
             </w:r>
-            <w:bookmarkStart w:id="264" w:name="__Fieldmark__513_1486744443"/>
-            <w:bookmarkStart w:id="265" w:name="__Fieldmark__233_3689923237"/>
-            <w:bookmarkStart w:id="266" w:name="__Fieldmark__355_1776674993"/>
-            <w:bookmarkStart w:id="267" w:name="__Fieldmark__707_2468841110"/>
-            <w:bookmarkEnd w:id="261"/>
-            <w:bookmarkEnd w:id="262"/>
-            <w:bookmarkEnd w:id="263"/>
+            <w:bookmarkStart w:id="366" w:name="__Fieldmark__700_2468841110"/>
+            <w:bookmarkStart w:id="367" w:name="__Fieldmark__352_1776674993"/>
+            <w:bookmarkStart w:id="368" w:name="__Fieldmark__508_1486744443"/>
+            <w:bookmarkStart w:id="369" w:name="__Fieldmark__928_1130144865"/>
+            <w:bookmarkEnd w:id="363"/>
+            <w:bookmarkEnd w:id="364"/>
+            <w:bookmarkEnd w:id="365"/>
             <w:r>
               <w:rPr>
                 <w:rStyle w:val="Verzeichnissprung"/>
@@ -4102,19 +4734,15 @@
             <w:r>
               <w:fldChar w:fldCharType="separate"/>
             </w:r>
-            <w:bookmarkStart w:id="268" w:name="__Fieldmark__725_2468841110"/>
-            <w:bookmarkStart w:id="269" w:name="__Fieldmark__527_1486744443"/>
-            <w:bookmarkStart w:id="270" w:name="__Fieldmark__239_3689923237"/>
-            <w:bookmarkStart w:id="271" w:name="__Fieldmark__149_1873182389"/>
-            <w:bookmarkStart w:id="272" w:name="__Fieldmark__365_1776674993"/>
-            <w:bookmarkEnd w:id="264"/>
-            <w:bookmarkEnd w:id="265"/>
-            <w:bookmarkEnd w:id="266"/>
-            <w:bookmarkEnd w:id="267"/>
-            <w:bookmarkEnd w:id="269"/>
-            <w:bookmarkEnd w:id="270"/>
-            <w:bookmarkEnd w:id="271"/>
-            <w:bookmarkEnd w:id="272"/>
+            <w:bookmarkStart w:id="370" w:name="__Fieldmark__707_2468841110"/>
+            <w:bookmarkStart w:id="371" w:name="__Fieldmark__355_1776674993"/>
+            <w:bookmarkStart w:id="372" w:name="__Fieldmark__233_3689923237"/>
+            <w:bookmarkStart w:id="373" w:name="__Fieldmark__513_1486744443"/>
+            <w:bookmarkStart w:id="374" w:name="__Fieldmark__937_1130144865"/>
+            <w:bookmarkEnd w:id="366"/>
+            <w:bookmarkEnd w:id="367"/>
+            <w:bookmarkEnd w:id="368"/>
+            <w:bookmarkEnd w:id="369"/>
             <w:r>
               <w:rPr>
                 <w:rStyle w:val="Verzeichnissprung"/>
@@ -4131,7 +4759,46 @@
                 <w:bCs/>
               </w:rPr>
             </w:r>
-            <w:bookmarkEnd w:id="268"/>
+            <w:r>
+              <w:fldChar w:fldCharType="begin"/>
+            </w:r>
+            <w:r/>
+            <w:r>
+              <w:fldChar w:fldCharType="separate"/>
+            </w:r>
+            <w:bookmarkStart w:id="375" w:name="__Fieldmark__959_1130144865"/>
+            <w:bookmarkStart w:id="376" w:name="__Fieldmark__725_2468841110"/>
+            <w:bookmarkStart w:id="377" w:name="__Fieldmark__365_1776674993"/>
+            <w:bookmarkStart w:id="378" w:name="__Fieldmark__149_1873182389"/>
+            <w:bookmarkStart w:id="379" w:name="__Fieldmark__239_3689923237"/>
+            <w:bookmarkStart w:id="380" w:name="__Fieldmark__527_1486744443"/>
+            <w:bookmarkEnd w:id="370"/>
+            <w:bookmarkEnd w:id="371"/>
+            <w:bookmarkEnd w:id="372"/>
+            <w:bookmarkEnd w:id="373"/>
+            <w:bookmarkEnd w:id="374"/>
+            <w:bookmarkEnd w:id="376"/>
+            <w:bookmarkEnd w:id="377"/>
+            <w:bookmarkEnd w:id="378"/>
+            <w:bookmarkEnd w:id="379"/>
+            <w:bookmarkEnd w:id="380"/>
+            <w:r>
+              <w:rPr>
+                <w:rStyle w:val="Verzeichnissprung"/>
+                <w:rFonts w:cs="Calibri" w:cstheme="minorHAnsi"/>
+                <w:b/>
+                <w:bCs/>
+              </w:rPr>
+            </w:r>
+            <w:r>
+              <w:rPr>
+                <w:rStyle w:val="Verzeichnissprung"/>
+                <w:rFonts w:cs="Calibri" w:cstheme="minorHAnsi"/>
+                <w:b/>
+                <w:bCs/>
+              </w:rPr>
+            </w:r>
+            <w:bookmarkEnd w:id="375"/>
             <w:r>
               <w:rPr>
                 <w:webHidden/>
@@ -4187,6 +4854,9 @@
               <w:fldChar w:fldCharType="end"/>
             </w:r>
           </w:hyperlink>
+          <w:r>
+            <w:fldChar w:fldCharType="end"/>
+          </w:r>
           <w:r>
             <w:fldChar w:fldCharType="end"/>
           </w:r>
@@ -4221,12 +4891,12 @@
         <w:ind w:left="1068" w:hanging="360"/>
         <w:rPr/>
       </w:pPr>
-      <w:bookmarkStart w:id="273" w:name="_Toc133963024"/>
-      <w:bookmarkStart w:id="274" w:name="_Toc133962750"/>
-      <w:bookmarkStart w:id="275" w:name="_Toc133962037"/>
-      <w:bookmarkEnd w:id="273"/>
-      <w:bookmarkEnd w:id="274"/>
-      <w:bookmarkEnd w:id="275"/>
+      <w:bookmarkStart w:id="381" w:name="_Toc133962037"/>
+      <w:bookmarkStart w:id="382" w:name="_Toc133962750"/>
+      <w:bookmarkStart w:id="383" w:name="_Toc133963024"/>
+      <w:bookmarkEnd w:id="381"/>
+      <w:bookmarkEnd w:id="382"/>
+      <w:bookmarkEnd w:id="383"/>
       <w:r>
         <w:rPr>
           <w:rFonts w:cs="Calibri" w:ascii="Calibri" w:hAnsi="Calibri"/>
@@ -4243,12 +4913,12 @@
         <w:spacing w:lineRule="auto" w:line="276"/>
         <w:rPr/>
       </w:pPr>
-      <w:bookmarkStart w:id="276" w:name="_Toc133963025"/>
-      <w:bookmarkStart w:id="277" w:name="_Toc133962751"/>
-      <w:bookmarkStart w:id="278" w:name="_Toc133962038"/>
-      <w:bookmarkEnd w:id="276"/>
-      <w:bookmarkEnd w:id="277"/>
-      <w:bookmarkEnd w:id="278"/>
+      <w:bookmarkStart w:id="384" w:name="_Toc133962038"/>
+      <w:bookmarkStart w:id="385" w:name="_Toc133962751"/>
+      <w:bookmarkStart w:id="386" w:name="_Toc133963025"/>
+      <w:bookmarkEnd w:id="384"/>
+      <w:bookmarkEnd w:id="385"/>
+      <w:bookmarkEnd w:id="386"/>
       <w:r>
         <w:rPr>
           <w:rFonts w:cs="Calibri" w:ascii="Calibri" w:hAnsi="Calibri"/>
@@ -4273,7 +4943,37 @@
         <w:rPr>
           <w:rFonts w:cs="Calibri" w:ascii="Calibri" w:hAnsi="Calibri" w:asciiTheme="minorHAnsi" w:cstheme="minorHAnsi" w:hAnsiTheme="minorHAnsi"/>
         </w:rPr>
-        <w:t>Vorüberlegungen über Vorraussetzungen des Projektes</w:t>
+        <w:t xml:space="preserve">Vorüberlegungen über </w:t>
+      </w:r>
+      <w:r>
+        <w:rPr>
+          <w:rFonts w:cs="Calibri" w:ascii="Calibri" w:hAnsi="Calibri" w:asciiTheme="minorHAnsi" w:cstheme="minorHAnsi" w:hAnsiTheme="minorHAnsi"/>
+        </w:rPr>
+        <w:t>die</w:t>
+      </w:r>
+      <w:r>
+        <w:rPr>
+          <w:rFonts w:cs="Calibri" w:ascii="Calibri" w:hAnsi="Calibri" w:asciiTheme="minorHAnsi" w:cstheme="minorHAnsi" w:hAnsiTheme="minorHAnsi"/>
+        </w:rPr>
+        <w:t xml:space="preserve"> </w:t>
+      </w:r>
+      <w:r>
+        <w:rPr>
+          <w:rFonts w:cs="Calibri" w:ascii="Calibri" w:hAnsi="Calibri" w:asciiTheme="minorHAnsi" w:cstheme="minorHAnsi" w:hAnsiTheme="minorHAnsi"/>
+        </w:rPr>
+        <w:t>Voraussetzungen</w:t>
+      </w:r>
+      <w:r>
+        <w:rPr>
+          <w:rFonts w:cs="Calibri" w:ascii="Calibri" w:hAnsi="Calibri" w:asciiTheme="minorHAnsi" w:cstheme="minorHAnsi" w:hAnsiTheme="minorHAnsi"/>
+        </w:rPr>
+        <w:t xml:space="preserve"> des Projekte</w:t>
+      </w:r>
+      <w:r>
+        <w:rPr>
+          <w:rFonts w:cs="Calibri" w:ascii="Calibri" w:hAnsi="Calibri" w:asciiTheme="minorHAnsi" w:cstheme="minorHAnsi" w:hAnsiTheme="minorHAnsi"/>
+        </w:rPr>
+        <w:t>s</w:t>
       </w:r>
     </w:p>
     <w:p>
@@ -4290,7 +4990,7 @@
         <w:rPr>
           <w:rFonts w:cs="Calibri" w:ascii="Calibri" w:hAnsi="Calibri" w:asciiTheme="minorHAnsi" w:cstheme="minorHAnsi" w:hAnsiTheme="minorHAnsi"/>
         </w:rPr>
-        <w:t>Planung der Dateistruktur mithilfe eines Klassendiagrammes gemeinsam</w:t>
+        <w:t>Planung der Dateistruktur mithilfe eines Klassendiagramms gemeinsam</w:t>
       </w:r>
     </w:p>
     <w:p>
@@ -4307,7 +5007,31 @@
         <w:rPr>
           <w:rFonts w:cs="Calibri" w:ascii="Calibri" w:hAnsi="Calibri" w:asciiTheme="minorHAnsi" w:cstheme="minorHAnsi" w:hAnsiTheme="minorHAnsi"/>
         </w:rPr>
-        <w:t>Besprechen der Übergabe und Rückgabeparameter</w:t>
+        <w:t xml:space="preserve">Besprechen der Übergabe und </w:t>
+      </w:r>
+      <w:r>
+        <w:rPr>
+          <w:rFonts w:cs="Calibri" w:ascii="Calibri" w:hAnsi="Calibri" w:asciiTheme="minorHAnsi" w:cstheme="minorHAnsi" w:hAnsiTheme="minorHAnsi"/>
+        </w:rPr>
+        <w:t>der</w:t>
+      </w:r>
+      <w:r>
+        <w:rPr>
+          <w:rFonts w:cs="Calibri" w:ascii="Calibri" w:hAnsi="Calibri" w:asciiTheme="minorHAnsi" w:cstheme="minorHAnsi" w:hAnsiTheme="minorHAnsi"/>
+        </w:rPr>
+        <w:t xml:space="preserve"> Rückgabe</w:t>
+      </w:r>
+      <w:r>
+        <w:rPr>
+          <w:rFonts w:cs="Calibri" w:ascii="Calibri" w:hAnsi="Calibri" w:asciiTheme="minorHAnsi" w:cstheme="minorHAnsi" w:hAnsiTheme="minorHAnsi"/>
+        </w:rPr>
+        <w:t>p</w:t>
+      </w:r>
+      <w:r>
+        <w:rPr>
+          <w:rFonts w:cs="Calibri" w:ascii="Calibri" w:hAnsi="Calibri" w:asciiTheme="minorHAnsi" w:cstheme="minorHAnsi" w:hAnsiTheme="minorHAnsi"/>
+        </w:rPr>
+        <w:t>arameter</w:t>
       </w:r>
     </w:p>
     <w:p>
@@ -4378,12 +5102,12 @@
         <w:spacing w:lineRule="auto" w:line="276"/>
         <w:rPr/>
       </w:pPr>
-      <w:bookmarkStart w:id="279" w:name="_Toc133963026"/>
-      <w:bookmarkStart w:id="280" w:name="_Toc133962752"/>
-      <w:bookmarkStart w:id="281" w:name="_Toc133962039"/>
-      <w:bookmarkEnd w:id="279"/>
-      <w:bookmarkEnd w:id="280"/>
-      <w:bookmarkEnd w:id="281"/>
+      <w:bookmarkStart w:id="387" w:name="_Toc133962039"/>
+      <w:bookmarkStart w:id="388" w:name="_Toc133962752"/>
+      <w:bookmarkStart w:id="389" w:name="_Toc133963026"/>
+      <w:bookmarkEnd w:id="387"/>
+      <w:bookmarkEnd w:id="388"/>
+      <w:bookmarkEnd w:id="389"/>
       <w:r>
         <w:rPr>
           <w:rFonts w:cs="Calibri" w:ascii="Calibri" w:hAnsi="Calibri"/>
@@ -4478,7 +5202,25 @@
         <w:rPr>
           <w:rFonts w:cs="Calibri" w:ascii="Calibri" w:hAnsi="Calibri" w:asciiTheme="minorHAnsi" w:cstheme="minorHAnsi" w:hAnsiTheme="minorHAnsi"/>
         </w:rPr>
-        <w:t>(Einbindung verschiedener Libraries)</w:t>
+        <w:t xml:space="preserve">Absprache und </w:t>
+      </w:r>
+      <w:r>
+        <w:rPr>
+          <w:rFonts w:cs="Calibri" w:ascii="Calibri" w:hAnsi="Calibri" w:asciiTheme="minorHAnsi" w:cstheme="minorHAnsi" w:hAnsiTheme="minorHAnsi"/>
+        </w:rPr>
+        <w:t xml:space="preserve">Einbindung </w:t>
+      </w:r>
+      <w:r>
+        <w:rPr>
+          <w:rFonts w:cs="Calibri" w:ascii="Calibri" w:hAnsi="Calibri" w:asciiTheme="minorHAnsi" w:cstheme="minorHAnsi" w:hAnsiTheme="minorHAnsi"/>
+        </w:rPr>
+        <w:t xml:space="preserve">der </w:t>
+      </w:r>
+      <w:r>
+        <w:rPr>
+          <w:rFonts w:cs="Calibri" w:ascii="Calibri" w:hAnsi="Calibri" w:asciiTheme="minorHAnsi" w:cstheme="minorHAnsi" w:hAnsiTheme="minorHAnsi"/>
+        </w:rPr>
+        <w:t>verschiedener Libraries</w:t>
       </w:r>
     </w:p>
     <w:p>
@@ -4501,12 +5243,12 @@
         <w:spacing w:lineRule="auto" w:line="276"/>
         <w:rPr/>
       </w:pPr>
-      <w:bookmarkStart w:id="282" w:name="_Toc133963027"/>
-      <w:bookmarkStart w:id="283" w:name="_Toc133962753"/>
-      <w:bookmarkStart w:id="284" w:name="_Toc133962040"/>
-      <w:bookmarkEnd w:id="282"/>
-      <w:bookmarkEnd w:id="283"/>
-      <w:bookmarkEnd w:id="284"/>
+      <w:bookmarkStart w:id="390" w:name="_Toc133962040"/>
+      <w:bookmarkStart w:id="391" w:name="_Toc133962753"/>
+      <w:bookmarkStart w:id="392" w:name="_Toc133963027"/>
+      <w:bookmarkEnd w:id="390"/>
+      <w:bookmarkEnd w:id="391"/>
+      <w:bookmarkEnd w:id="392"/>
       <w:r>
         <w:rPr>
           <w:rFonts w:cs="Calibri" w:ascii="Calibri" w:hAnsi="Calibri"/>
@@ -4584,7 +5326,7 @@
         <w:rPr>
           <w:rFonts w:cs="Calibri" w:ascii="Calibri" w:hAnsi="Calibri" w:asciiTheme="minorHAnsi" w:cstheme="minorHAnsi" w:hAnsiTheme="minorHAnsi"/>
         </w:rPr>
-        <w:t>Testen des Programmes nach Fertigstellung als Gesamtes</w:t>
+        <w:t>Testen des Programms nach Fertigstellung als Gesamtes</w:t>
       </w:r>
     </w:p>
     <w:p>
@@ -4592,40 +5334,51 @@
         <w:pStyle w:val="ListParagraph"/>
         <w:numPr>
           <w:ilvl w:val="0"/>
-          <w:numId w:val="1"/>
+          <w:numId w:val="0"/>
         </w:numPr>
         <w:spacing w:lineRule="auto" w:line="276"/>
-        <w:rPr>
-          <w:rFonts w:ascii="Calibri" w:hAnsi="Calibri" w:cs="Calibri" w:asciiTheme="minorHAnsi" w:cstheme="minorHAnsi" w:hAnsiTheme="minorHAnsi"/>
-        </w:rPr>
-      </w:pPr>
-      <w:r>
-        <w:rPr>
-          <w:rFonts w:cs="Calibri" w:cstheme="minorHAnsi" w:ascii="Calibri" w:hAnsi="Calibri"/>
-        </w:rPr>
-      </w:r>
-    </w:p>
-    <w:p>
-      <w:pPr>
-        <w:pStyle w:val="Normal"/>
-        <w:spacing w:lineRule="auto" w:line="276"/>
-        <w:rPr>
-          <w:rFonts w:cs="Calibri" w:cstheme="minorHAnsi"/>
-        </w:rPr>
-      </w:pPr>
-      <w:r>
-        <w:rPr>
-          <w:rFonts w:cs="Calibri" w:cstheme="minorHAnsi"/>
-        </w:rPr>
-      </w:r>
-    </w:p>
-    <w:p>
-      <w:pPr>
-        <w:pStyle w:val="Normal"/>
-        <w:spacing w:lineRule="auto" w:line="276"/>
+        <w:ind w:left="1788" w:hanging="0"/>
         <w:rPr/>
       </w:pPr>
       <w:r>
+        <w:rPr/>
+      </w:r>
+    </w:p>
+    <w:p>
+      <w:pPr>
+        <w:pStyle w:val="Normal"/>
+        <w:spacing w:lineRule="auto" w:line="276"/>
+        <w:rPr>
+          <w:rFonts w:cs="Calibri" w:cstheme="minorHAnsi"/>
+        </w:rPr>
+      </w:pPr>
+      <w:r>
+        <w:rPr>
+          <w:rFonts w:cs="Calibri" w:cstheme="minorHAnsi"/>
+        </w:rPr>
+      </w:r>
+    </w:p>
+    <w:p>
+      <w:pPr>
+        <w:pStyle w:val="Normal"/>
+        <w:spacing w:lineRule="auto" w:line="276"/>
+        <w:rPr>
+          <w:rFonts w:cs="Calibri" w:cstheme="minorHAnsi"/>
+        </w:rPr>
+      </w:pPr>
+      <w:r>
+        <w:rPr>
+          <w:rFonts w:cs="Calibri" w:cstheme="minorHAnsi"/>
+        </w:rPr>
+      </w:r>
+    </w:p>
+    <w:p>
+      <w:pPr>
+        <w:pStyle w:val="Normal"/>
+        <w:spacing w:lineRule="auto" w:line="276"/>
+        <w:rPr/>
+      </w:pPr>
+      <w:r>
         <w:rPr>
           <w:rFonts w:cs="Calibri" w:cstheme="minorHAnsi"/>
           <w:u w:val="single"/>
@@ -4663,7 +5416,43 @@
         <w:rPr>
           <w:rFonts w:cs="Calibri" w:cstheme="minorHAnsi"/>
         </w:rPr>
-        <w:t xml:space="preserve">Vor Entwicklungsbeginn haben wir uns zusammen gesetzt und eine Mindmap erstellt um den Umfang des Programms zu erfassen und sinnvoll an zu ordnen. Wir haben versucht ab zu schätzen wie viel Arbeit („workload“) sich hinter welchem Teil des Programms verbirgt. Dabei haben wir auch grobe Zuständigkeiten festgelegt und versucht diese mengenmäßig ungefähr gleich zu gestalten. Anschließend haben wir festgelegt, welche Parameter und externe Libraries wir vorraussichtlich in welcher Funktion implementiert werden. Anschließend folgte eine intensive Entwicklungszeit mit viel Austausch (gewährleistet durch zusammen programmieren am Wochenende), um das Programm laufend an zu passen und funktionstüchtig zu halten. Wir haben hierbei versucht uns erst auf die Grundaufgaben der Programmteile zu fokussieren um so ein lauffähiges und testfähiges Programm zu erhalten, in dem wir dann mit der Zeit immer mehr Funktionen, sowie verbesserte CPU oder die Speicherung eines Spielstandes implementiert haben. Wir haben uns auch einmal zusammen gesetzt um zu überprüfen, ob wir die Anforderungen noch einhalten, oder ob wir unsere Arbeitsweise ändern müssen und haben unsere Fortschritte miteinander abgeglichen, um zu bestimmen, ob noch jemand Hilfe von den anderen braucht. </w:t>
+        <w:t>Vor Entwicklungsbeginn haben wir uns zusammen gesetzt und eine Mindmap erstellt um den Umfang des Programms zu erfassen und sinnvoll an zu ordnen</w:t>
+      </w:r>
+      <w:r>
+        <w:rPr>
+          <w:rFonts w:cs="Calibri" w:cstheme="minorHAnsi"/>
+        </w:rPr>
+        <w:t>(leider gibt er von dieser keine Aufzeichnugen)</w:t>
+      </w:r>
+      <w:r>
+        <w:rPr>
+          <w:rFonts w:cs="Calibri" w:cstheme="minorHAnsi"/>
+        </w:rPr>
+        <w:t xml:space="preserve">. Wir haben versucht ab zu schätzen wie viel Arbeit („workload“) sich hinter welchem Teil des Programms verbirgt. Dabei haben wir auch grobe Zuständigkeiten festgelegt und versucht diese mengenmäßig ungefähr gleich zu gestalten. Anschließend haben wir festgelegt, welche Parameter und externe Libraries wir </w:t>
+      </w:r>
+      <w:r>
+        <w:rPr>
+          <w:rFonts w:cs="Calibri" w:cstheme="minorHAnsi"/>
+        </w:rPr>
+        <w:t>v</w:t>
+      </w:r>
+      <w:r>
+        <w:rPr>
+          <w:rFonts w:cs="Calibri" w:cstheme="minorHAnsi"/>
+        </w:rPr>
+        <w:t>oraussichtlich in welcher Funktion implementiert werden. Anschließend folgte eine intensive Entwicklungszeit mit viel Austausch (gewährleistet durch zusammen programmieren am Wochenende), um das Programm laufend an zu passen und funktionstüchtig zu halten. Wir haben hierbei versucht uns erst auf die Grundaufgaben der Programmteile zu fokussieren um so ein lauffähiges und test</w:t>
+      </w:r>
+      <w:r>
+        <w:rPr>
+          <w:rFonts w:cs="Calibri" w:cstheme="minorHAnsi"/>
+        </w:rPr>
+        <w:t>bares</w:t>
+      </w:r>
+      <w:r>
+        <w:rPr>
+          <w:rFonts w:cs="Calibri" w:cstheme="minorHAnsi"/>
+        </w:rPr>
+        <w:t xml:space="preserve"> Programm zu erhalten, in dem wir dann mit der Zeit immer mehr Funktionen, sowie verbesserte CPU oder die Speicherung eines Spielstandes implementiert haben. Wir haben uns auch einmal zusammen gesetzt um zu überprüfen, ob wir die Anforderungen noch einhalten, oder ob wir unsere Arbeitsweise ändern müssen und haben unsere Fortschritte miteinander abgeglichen, um zu bestimmen, ob noch jemand Hilfe von den anderen braucht. </w:t>
       </w:r>
     </w:p>
     <w:p>
@@ -4983,12 +5772,12 @@
         <w:ind w:left="1068" w:hanging="360"/>
         <w:rPr/>
       </w:pPr>
-      <w:bookmarkStart w:id="285" w:name="_Toc133963028"/>
-      <w:bookmarkStart w:id="286" w:name="_Toc133962754"/>
-      <w:bookmarkStart w:id="287" w:name="_Toc133962041"/>
-      <w:bookmarkEnd w:id="285"/>
-      <w:bookmarkEnd w:id="286"/>
-      <w:bookmarkEnd w:id="287"/>
+      <w:bookmarkStart w:id="393" w:name="_Toc133962041"/>
+      <w:bookmarkStart w:id="394" w:name="_Toc133962754"/>
+      <w:bookmarkStart w:id="395" w:name="_Toc133963028"/>
+      <w:bookmarkEnd w:id="393"/>
+      <w:bookmarkEnd w:id="394"/>
+      <w:bookmarkEnd w:id="395"/>
       <w:r>
         <w:rPr>
           <w:rFonts w:cs="Calibri" w:ascii="Calibri" w:hAnsi="Calibri"/>
@@ -5033,12 +5822,12 @@
         <w:spacing w:lineRule="auto" w:line="276"/>
         <w:rPr/>
       </w:pPr>
-      <w:bookmarkStart w:id="288" w:name="_Toc133963029"/>
-      <w:bookmarkStart w:id="289" w:name="_Toc133962755"/>
-      <w:bookmarkStart w:id="290" w:name="_Toc133962042"/>
-      <w:bookmarkEnd w:id="288"/>
-      <w:bookmarkEnd w:id="289"/>
-      <w:bookmarkEnd w:id="290"/>
+      <w:bookmarkStart w:id="396" w:name="_Toc133962042"/>
+      <w:bookmarkStart w:id="397" w:name="_Toc133962755"/>
+      <w:bookmarkStart w:id="398" w:name="_Toc133963029"/>
+      <w:bookmarkEnd w:id="396"/>
+      <w:bookmarkEnd w:id="397"/>
+      <w:bookmarkEnd w:id="398"/>
       <w:r>
         <w:rPr>
           <w:rFonts w:cs="Calibri" w:ascii="Calibri" w:hAnsi="Calibri"/>
@@ -5112,7 +5901,31 @@
         <w:rPr>
           <w:rFonts w:cs="Calibri" w:cstheme="minorHAnsi"/>
         </w:rPr>
-        <w:t>auch in draw.io einsehbar, name: classDiagram.drawio)</w:t>
+        <w:t xml:space="preserve">auch in draw.io einsehbar, </w:t>
+      </w:r>
+      <w:r>
+        <w:rPr>
+          <w:rFonts w:cs="Calibri" w:cstheme="minorHAnsi"/>
+        </w:rPr>
+        <w:t>N</w:t>
+      </w:r>
+      <w:r>
+        <w:rPr>
+          <w:rFonts w:cs="Calibri" w:cstheme="minorHAnsi"/>
+        </w:rPr>
+        <w:t>ame: classDiagram</w:t>
+      </w:r>
+      <w:r>
+        <w:rPr>
+          <w:rFonts w:cs="Calibri" w:cstheme="minorHAnsi"/>
+        </w:rPr>
+        <w:t>m</w:t>
+      </w:r>
+      <w:r>
+        <w:rPr>
+          <w:rFonts w:cs="Calibri" w:cstheme="minorHAnsi"/>
+        </w:rPr>
+        <w:t>.drawio)</w:t>
       </w:r>
     </w:p>
     <w:p>
@@ -5247,12 +6060,12 @@
         <w:spacing w:lineRule="auto" w:line="276"/>
         <w:rPr/>
       </w:pPr>
-      <w:bookmarkStart w:id="291" w:name="_Toc133963030"/>
-      <w:bookmarkStart w:id="292" w:name="_Toc133962756"/>
-      <w:bookmarkStart w:id="293" w:name="_Toc133962043"/>
-      <w:bookmarkEnd w:id="291"/>
-      <w:bookmarkEnd w:id="292"/>
-      <w:bookmarkEnd w:id="293"/>
+      <w:bookmarkStart w:id="399" w:name="_Toc133962043"/>
+      <w:bookmarkStart w:id="400" w:name="_Toc133962756"/>
+      <w:bookmarkStart w:id="401" w:name="_Toc133963030"/>
+      <w:bookmarkEnd w:id="399"/>
+      <w:bookmarkEnd w:id="400"/>
+      <w:bookmarkEnd w:id="401"/>
       <w:r>
         <w:rPr>
           <w:rFonts w:cs="Calibri" w:ascii="Calibri" w:hAnsi="Calibri"/>
@@ -5272,7 +6085,31 @@
         <w:rPr>
           <w:rFonts w:cs="Calibri" w:cstheme="minorHAnsi"/>
         </w:rPr>
-        <w:t>Wir haben für jede Funktion mit mehr als 5 Zeilen ein dazu gehöriges Aktivitätsdiagramm mit draw.io erstellt, dabei haben wir immer die Funktionen eines Teilprogramms auch in einem Diagramm festgehalten. Aus Gründen der Übersichtlichkeit haben wir darauf verzichtet die Diagramme alle einzeln in die Dokumentation ein zu binden. Die Diagramme liegen in dem Ordner „diagramme“, um die Dateien leichter finden zu können. Die Diagramme finden sich in dem Order mit dem Programmcode, gleichnamig wie die dazu gehörigen Teilprogramme. Öffnen lassen sich die Diagramme in der Desktopversion von draw.io oder aus dem Browser mit der Option „Vorhandenes Diagramm öffnen“. Die Funktionen, welche wir nicht als Aktivitätsdiagramm gezeichnet haben, weisen nicht die nötige Komplexität auf um mit einem Aktivitätsdiagramm etwas zu veranschaulichen. Hierunter fällt auch shipinitializer, da dort lediglich die Schiffe angelegt werden und es ansonsten keine Aktivität in dieser Datei gibt. Getter und Setter Funktionen wurden abgekürzt, um die Übersichtlichkeit des Klassendiagramms zu erhöhen. Die Softwareconvention, alle Namen in Snake Case zu machen sind auf Grund von kurzfristigen Änderungen von Camel Case auf Snake Case nicht umgesetzt, in den Diagrammen werden die Namen im Camel Case Format geschrieben.</w:t>
+        <w:t>Wir haben für jede Funktion mit mehr als 5 Zeilen ein dazu gehöriges Aktivitätsdiagramm mit draw.io erstellt, dabei haben wir immer die Funktionen eines Teilprogramms auch in einem Diagramm festgehalten. Aus Gründen der Übersichtlichkeit haben wir darauf verzichtet die Diagramme alle einzeln in die Dokumentation ein zu binden. Die Diagramme liegen in dem Ordner „diagramme“, um die Dateien leichter finden zu können. Die Diagramme finden sich in dem Order mit dem Programmcode, gleichnamig wie die dazu gehörigen Teilprogramme. Öffnen lassen sich die Diagramme in der Desktop</w:t>
+      </w:r>
+      <w:r>
+        <w:rPr>
+          <w:rFonts w:cs="Calibri" w:cstheme="minorHAnsi"/>
+        </w:rPr>
+        <w:t>-V</w:t>
+      </w:r>
+      <w:r>
+        <w:rPr>
+          <w:rFonts w:cs="Calibri" w:cstheme="minorHAnsi"/>
+        </w:rPr>
+        <w:t xml:space="preserve">ersion von draw.io oder aus dem Browser mit der Option „Vorhandenes Diagramm öffnen“. Die Funktionen, welche wir nicht als Aktivitätsdiagramm gezeichnet haben, weisen nicht die nötige Komplexität auf um mit einem Aktivitätsdiagramm etwas zu veranschaulichen. Hierunter fällt auch shipinitializer, da dort lediglich die Schiffe angelegt werden und es ansonsten keine Aktivität in dieser Datei gibt. Getter und Setter Funktionen wurden abgekürzt, um die Übersichtlichkeit des Klassendiagramms zu erhöhen. Die Software </w:t>
+      </w:r>
+      <w:r>
+        <w:rPr>
+          <w:rFonts w:cs="Calibri" w:cstheme="minorHAnsi"/>
+        </w:rPr>
+        <w:t>C</w:t>
+      </w:r>
+      <w:r>
+        <w:rPr>
+          <w:rFonts w:cs="Calibri" w:cstheme="minorHAnsi"/>
+        </w:rPr>
+        <w:t>onvention, alle Namen in Snake Case zu machen sind auf Grund von kurzfristigen Änderungen von Camel Case auf Snake Case nicht umgesetzt, in den Diagrammen werden die Namen im Camel Case Format geschrieben.</w:t>
       </w:r>
     </w:p>
     <w:p>
@@ -5440,12 +6277,12 @@
         <w:ind w:left="1068" w:hanging="360"/>
         <w:rPr/>
       </w:pPr>
-      <w:bookmarkStart w:id="294" w:name="_Toc133963031"/>
-      <w:bookmarkStart w:id="295" w:name="_Toc133962757"/>
-      <w:bookmarkStart w:id="296" w:name="_Toc133962044"/>
-      <w:bookmarkEnd w:id="294"/>
-      <w:bookmarkEnd w:id="295"/>
-      <w:bookmarkEnd w:id="296"/>
+      <w:bookmarkStart w:id="402" w:name="_Toc133962044"/>
+      <w:bookmarkStart w:id="403" w:name="_Toc133962757"/>
+      <w:bookmarkStart w:id="404" w:name="_Toc133963031"/>
+      <w:bookmarkEnd w:id="402"/>
+      <w:bookmarkEnd w:id="403"/>
+      <w:bookmarkEnd w:id="404"/>
       <w:r>
         <w:rPr>
           <w:rFonts w:cs="Calibri" w:ascii="Calibri" w:hAnsi="Calibri"/>
@@ -5462,12 +6299,12 @@
         <w:spacing w:lineRule="auto" w:line="276"/>
         <w:rPr/>
       </w:pPr>
-      <w:bookmarkStart w:id="297" w:name="_Toc133963032"/>
-      <w:bookmarkStart w:id="298" w:name="_Toc133962758"/>
-      <w:bookmarkStart w:id="299" w:name="_Toc133962045"/>
-      <w:bookmarkEnd w:id="297"/>
-      <w:bookmarkEnd w:id="298"/>
-      <w:bookmarkEnd w:id="299"/>
+      <w:bookmarkStart w:id="405" w:name="_Toc133962045"/>
+      <w:bookmarkStart w:id="406" w:name="_Toc133962758"/>
+      <w:bookmarkStart w:id="407" w:name="_Toc133963032"/>
+      <w:bookmarkEnd w:id="405"/>
+      <w:bookmarkEnd w:id="406"/>
+      <w:bookmarkEnd w:id="407"/>
       <w:r>
         <w:rPr>
           <w:rFonts w:cs="Calibri" w:ascii="Calibri" w:hAnsi="Calibri"/>
@@ -5504,7 +6341,19 @@
         <w:rPr>
           <w:rFonts w:cs="Calibri" w:cstheme="minorHAnsi"/>
         </w:rPr>
-        <w:t>Random:  Wir haben die Random Bibliothek eingebunden, um es dem Computer zu ermöglichen auf ein beliebiges Feld zu schießen und seine Schiffe beliebig zu platzieren. Darüber hinaus wählt der Computer auch die Schussrichtung nach einem Treffer zufällig, über die eine „Random“ - Funktion. Also wird die Bibliotek verwendet um zufällige Zahlen zu ermitteln, welche von der CPU verwendet werden.</w:t>
+        <w:t>Random:  Wir haben die Random Bibliothek eingebunden, um es dem Computer zu ermöglichen auf ein beliebiges Feld zu schießen und seine Schiffe beliebig zu platzieren. Darüber hinaus wählt der Computer auch die Schussrichtung nach einem Treffer zufällig, über die eine „Random“ - Funktion. Also wird die Bibliot</w:t>
+      </w:r>
+      <w:r>
+        <w:rPr>
+          <w:rFonts w:cs="Calibri" w:cstheme="minorHAnsi"/>
+        </w:rPr>
+        <w:t>h</w:t>
+      </w:r>
+      <w:r>
+        <w:rPr>
+          <w:rFonts w:cs="Calibri" w:cstheme="minorHAnsi"/>
+        </w:rPr>
+        <w:t>ek verwendet um zufällige Zahlen zu ermitteln, welche von der CPU verwendet werden.</w:t>
       </w:r>
     </w:p>
     <w:p>
@@ -5531,7 +6380,19 @@
         <w:rPr>
           <w:rFonts w:cs="Calibri" w:cstheme="minorHAnsi"/>
         </w:rPr>
-        <w:t>Unittests: Die Unittest-Bibliothek haben wir eingebunden um Unittests ausführen zu können.</w:t>
+        <w:t xml:space="preserve">Unittests: Die Unittest-Bibliothek haben wir eingebunden um Unittests ausführen zu können, </w:t>
+      </w:r>
+      <w:r>
+        <w:rPr>
+          <w:rFonts w:cs="Calibri" w:cstheme="minorHAnsi"/>
+        </w:rPr>
+        <w:t>in ihr befindet sich auch die mock-Funktion, mit der man die einzelnen Funktionen testen kann</w:t>
+      </w:r>
+      <w:r>
+        <w:rPr>
+          <w:rFonts w:cs="Calibri" w:cstheme="minorHAnsi"/>
+        </w:rPr>
+        <w:t>.</w:t>
       </w:r>
     </w:p>
     <w:p>
@@ -5585,7 +6446,19 @@
         <w:rPr>
           <w:rFonts w:cs="Calibri" w:cstheme="minorHAnsi"/>
         </w:rPr>
-        <w:t>json: Json beutzen wir, um einen aktuellen Spielstand zwischenspeichern zu können, sollte das Programm mitten im Spiel geschlossen werden und eine Speicherung zur späteren Weiterführung des Spieles gewünscht sein. Zudem kann man einen gespeicherten Spielstand weiter spielen, indem man dieses zu Beginn des Programms auswählt und ein gespeicherter Spielstand in der Datei vorhanden ist.</w:t>
+        <w:t>json: Json be</w:t>
+      </w:r>
+      <w:r>
+        <w:rPr>
+          <w:rFonts w:cs="Calibri" w:cstheme="minorHAnsi"/>
+        </w:rPr>
+        <w:t>n</w:t>
+      </w:r>
+      <w:r>
+        <w:rPr>
+          <w:rFonts w:cs="Calibri" w:cstheme="minorHAnsi"/>
+        </w:rPr>
+        <w:t>utzen wir, um einen aktuellen Spielstand zwischenspeichern zu können, sollte das Programm mitten im Spiel geschlossen werden und eine Speicherung zur späteren Weiterführung des Spieles gewünscht sein. Zudem kann man einen gespeicherten Spielstand weiter spielen, indem man dieses zu Beginn des Programms auswählt und ein gespeicherter Spielstand in der Datei vorhanden ist.</w:t>
       </w:r>
     </w:p>
     <w:p>
@@ -5696,12 +6569,12 @@
         <w:ind w:left="1068" w:hanging="360"/>
         <w:rPr/>
       </w:pPr>
-      <w:bookmarkStart w:id="300" w:name="_Toc133963033"/>
-      <w:bookmarkStart w:id="301" w:name="_Toc133962759"/>
-      <w:bookmarkStart w:id="302" w:name="_Toc133962046"/>
-      <w:bookmarkEnd w:id="300"/>
-      <w:bookmarkEnd w:id="301"/>
-      <w:bookmarkEnd w:id="302"/>
+      <w:bookmarkStart w:id="408" w:name="_Toc133962046"/>
+      <w:bookmarkStart w:id="409" w:name="_Toc133962759"/>
+      <w:bookmarkStart w:id="410" w:name="_Toc133963033"/>
+      <w:bookmarkEnd w:id="408"/>
+      <w:bookmarkEnd w:id="409"/>
+      <w:bookmarkEnd w:id="410"/>
       <w:r>
         <w:rPr>
           <w:rFonts w:cs="Calibri" w:ascii="Calibri" w:hAnsi="Calibri"/>
@@ -5718,12 +6591,12 @@
         <w:spacing w:lineRule="auto" w:line="276"/>
         <w:rPr/>
       </w:pPr>
-      <w:bookmarkStart w:id="303" w:name="_Toc133963034"/>
-      <w:bookmarkStart w:id="304" w:name="_Toc133962760"/>
-      <w:bookmarkStart w:id="305" w:name="_Toc133962047"/>
-      <w:bookmarkEnd w:id="303"/>
-      <w:bookmarkEnd w:id="304"/>
-      <w:bookmarkEnd w:id="305"/>
+      <w:bookmarkStart w:id="411" w:name="_Toc133962047"/>
+      <w:bookmarkStart w:id="412" w:name="_Toc133962760"/>
+      <w:bookmarkStart w:id="413" w:name="_Toc133963034"/>
+      <w:bookmarkEnd w:id="411"/>
+      <w:bookmarkEnd w:id="412"/>
+      <w:bookmarkEnd w:id="413"/>
       <w:r>
         <w:rPr>
           <w:rFonts w:cs="Calibri" w:ascii="Calibri" w:hAnsi="Calibri"/>
@@ -5803,12 +6676,12 @@
         <w:spacing w:lineRule="auto" w:line="276"/>
         <w:rPr/>
       </w:pPr>
-      <w:bookmarkStart w:id="306" w:name="_Toc133963035"/>
-      <w:bookmarkStart w:id="307" w:name="_Toc133962761"/>
-      <w:bookmarkStart w:id="308" w:name="_Toc133962048"/>
-      <w:bookmarkEnd w:id="306"/>
-      <w:bookmarkEnd w:id="307"/>
-      <w:bookmarkEnd w:id="308"/>
+      <w:bookmarkStart w:id="414" w:name="_Toc133962048"/>
+      <w:bookmarkStart w:id="415" w:name="_Toc133962761"/>
+      <w:bookmarkStart w:id="416" w:name="_Toc133963035"/>
+      <w:bookmarkEnd w:id="414"/>
+      <w:bookmarkEnd w:id="415"/>
+      <w:bookmarkEnd w:id="416"/>
       <w:r>
         <w:rPr>
           <w:rFonts w:cs="Calibri" w:ascii="Calibri" w:hAnsi="Calibri"/>
@@ -5829,7 +6702,19 @@
         <w:rPr>
           <w:rFonts w:cs="Calibri" w:cstheme="minorHAnsi"/>
         </w:rPr>
-        <w:t xml:space="preserve">Als Nutzerinterface benutzen wir die normale Konsolenausgabe. </w:t>
+        <w:t xml:space="preserve">Als Nutzerinterface benutzen wir die normale Konsolen </w:t>
+      </w:r>
+      <w:r>
+        <w:rPr>
+          <w:rFonts w:cs="Calibri" w:cstheme="minorHAnsi"/>
+        </w:rPr>
+        <w:t>A</w:t>
+      </w:r>
+      <w:r>
+        <w:rPr>
+          <w:rFonts w:cs="Calibri" w:cstheme="minorHAnsi"/>
+        </w:rPr>
+        <w:t xml:space="preserve">usgabe. </w:t>
       </w:r>
     </w:p>
     <w:p>
@@ -5842,37 +6727,7 @@
         <w:rPr>
           <w:rFonts w:cs="Calibri" w:cstheme="minorHAnsi"/>
         </w:rPr>
-        <w:t xml:space="preserve">Zu Beginn des Spiels gibt es eine große Ausgabe des Spieltitels “FleetBattle“ mittels einer print Funktion, am Ende des Spiels gibt es eine große „Sieg“ Ausgabe in Verbindung mit dem jeweiligen Spielernamen, beziehungsweise eine „Niederlage“ Ausgabe, sollte gegen die CPU verloren worden sein. Unterstützt wird die Ausgabe noch durch farbliche Elemente. So wird zum Beispiel ein Schiff versenkt, wird die dazugehörige Ausgabe in grün ausgegeben, oder eine Warnung, dass der andere Spieler die Schiffsplatzierung nicht sehen sollte wird in weißer Schrift ausgegeben und mit rotem Hintergrund </w:t>
-      </w:r>
-      <w:r>
-        <w:rPr>
-          <w:rFonts w:cs="Calibri" w:cstheme="minorHAnsi"/>
-        </w:rPr>
-        <w:t>hinterlegt</w:t>
-      </w:r>
-      <w:r>
-        <w:rPr>
-          <w:rFonts w:cs="Calibri" w:cstheme="minorHAnsi"/>
-        </w:rPr>
-        <w:t xml:space="preserve">. </w:t>
-      </w:r>
-      <w:r>
-        <w:rPr>
-          <w:rFonts w:cs="Calibri" w:cstheme="minorHAnsi"/>
-        </w:rPr>
-        <w:t>Zudem wird die Konsole bei jedem neuen Zug geleert, um eine bessere Übersichtlichkeit</w:t>
-      </w:r>
-      <w:r>
-        <w:rPr>
-          <w:rFonts w:cs="Calibri" w:cstheme="minorHAnsi"/>
-        </w:rPr>
-        <w:t xml:space="preserve"> </w:t>
-      </w:r>
-      <w:r>
-        <w:rPr>
-          <w:rFonts w:cs="Calibri" w:cstheme="minorHAnsi"/>
-        </w:rPr>
-        <w:t>zu gewährleisten. Die Funktion des Bildschirmleerens wird besonders beim platzieren der Schiffe im Zweispieler Modus wichtig, sodass man nicht durch hochscrollen in der Konsole herausfinden kann, wo der andere Spieler seine Schiffe platziert hat.</w:t>
+        <w:t>Zu Beginn des Spiels gibt es eine große Ausgabe des Spieltitels “FleetBattle“ mittels einer print Funktion, am Ende des Spiels gibt es eine große „Sieg“ Ausgabe in Verbindung mit dem jeweiligen Spielernamen, beziehungsweise eine „Niederlage“ Ausgabe, sollte gegen die CPU verloren worden sein. Unterstützt wird die Ausgabe noch durch farbliche Elemente. So wird zum Beispiel ein Schiff versenkt, wird die dazugehörige Ausgabe in grün ausgegeben, oder eine Warnung, dass der andere Spieler die Schiffsplatzierung nicht sehen sollte wird in weißer Schrift ausgegeben und mit rotem Hintergrund hinterlegt. Zudem wird die Konsole bei jedem neuen Zug geleert, um eine bessere Übersichtlichkeit zu gewährleisten. Die Funktion des Bildschirmleerens wird besonders beim platzieren der Schiffe im Zweispieler Modus wichtig, sodass man nicht durch hoch scrollen in der Konsole herausfinden kann, wo der andere Spieler seine Schiffe platziert hat.</w:t>
       </w:r>
     </w:p>
     <w:p>
@@ -5951,12 +6806,12 @@
         <w:spacing w:lineRule="auto" w:line="276"/>
         <w:rPr/>
       </w:pPr>
-      <w:bookmarkStart w:id="309" w:name="_Toc133963036"/>
-      <w:bookmarkStart w:id="310" w:name="_Toc133962762"/>
-      <w:bookmarkStart w:id="311" w:name="_Toc133962049"/>
-      <w:bookmarkEnd w:id="309"/>
-      <w:bookmarkEnd w:id="310"/>
-      <w:bookmarkEnd w:id="311"/>
+      <w:bookmarkStart w:id="417" w:name="_Toc133962049"/>
+      <w:bookmarkStart w:id="418" w:name="_Toc133962762"/>
+      <w:bookmarkStart w:id="419" w:name="_Toc133963036"/>
+      <w:bookmarkEnd w:id="417"/>
+      <w:bookmarkEnd w:id="418"/>
+      <w:bookmarkEnd w:id="419"/>
       <w:r>
         <w:rPr>
           <w:rFonts w:cs="Calibri" w:ascii="Calibri" w:hAnsi="Calibri" w:asciiTheme="minorHAnsi" w:cstheme="minorHAnsi" w:hAnsiTheme="minorHAnsi"/>
@@ -5990,7 +6845,19 @@
         <w:rPr>
           <w:rFonts w:cs="Calibri" w:cstheme="minorHAnsi"/>
         </w:rPr>
-        <w:t>Wenn der Computer einen Treffer landet, dann wird das Feld gespeichert und in eine lige Himmelsrichtung weiter geschossen, sollte ein Wassertreffer folgen wird in die entgegengesetzte Richtung weiter geschossen. Falls in dieser Richtung auch ein direkt ein Wassertreffer fällt, wird die Dimension gewechselt und die in die zwei noch verbleibenden Richtungen geschossen. Wenn alle Richtungen ausprobiert wurden, wird das Schiff vom Spieler versenkt sein. Die noch auszuprobierenden Richtungen werden im Programm von der shootingIq vorgegeben. Diese wird nach einem Wassertreffer um eins erhöht und gespeichert, sodass wenn die cpu wieder dran ist eine andere Richtung wählt, in die geschossen wird. Durch eine while Schleife wird solange in eine Himmelsrichtung geschossen, bis ein Wassertreffer fällt. Die erste Schießposition wird mithilfe der random-Bibliothek zufällig bestimmt und auch gespeichert, da man beim wechseln der Himmelsrichtung von der Ursprungskoordinate aus weiterschießen muss. Die erste Himmersrichtung in die geschossen wird wird auch zufällig in der Funktion firstDirection festgelegt und anhand dieser werden die nachfolgenden Richtungen auch angepasst.</w:t>
+        <w:t>Wenn der Computer einen Treffer landet, dann wird das Feld gespeichert und in eine lige Himmelsrichtung weiter geschossen, sollte ein Wassertreffer folgen wird in die entgegengesetzte Richtung weiter geschossen. Falls in dieser Richtung auch ein direkt ein Wassertreffer fällt, wird die Dimension gewechselt und die in die zwei noch verbleibenden Richtungen geschossen. Wenn alle Richtungen ausprobiert wurden, wird das Schiff vom Spieler versenkt sein. Die noch auszuprobierenden Richtungen werden im Programm von der shootingIq vorgegeben. Diese wird nach einem Wassertreffer um eins erhöht und gespeichert, sodass wenn die cpu wieder dran ist eine andere Richtung wählt, in die geschossen wird. Durch eine while Schleife wird solange in eine Himmelsrichtung geschossen, bis ein Wassertreffer fällt. Die erste Schießposition wird mithilfe der random-Bibliothek zufällig bestimmt und auch gespeichert, da man beim wechseln der Himmelsrichtung von der Ursprungskoordinate aus weiter schießen muss. Die erste Himme</w:t>
+      </w:r>
+      <w:r>
+        <w:rPr>
+          <w:rFonts w:cs="Calibri" w:cstheme="minorHAnsi"/>
+        </w:rPr>
+        <w:t>ls</w:t>
+      </w:r>
+      <w:r>
+        <w:rPr>
+          <w:rFonts w:cs="Calibri" w:cstheme="minorHAnsi"/>
+        </w:rPr>
+        <w:t>richtung in die geschossen wird wird auch zufällig in der Funktion firstDirection festgelegt und anhand dieser werden die nachfolgenden Richtungen auch angepasst.</w:t>
       </w:r>
     </w:p>
     <w:p>
@@ -6003,7 +6870,7 @@
         <w:rPr>
           <w:rFonts w:cs="Calibri" w:cstheme="minorHAnsi"/>
         </w:rPr>
-        <w:t>Beim ändern der Richtung gibt es Fälle bei denen die cpu aus dem Feld hinaus schießt und somit ans andere Ende des Feldes schießt. Dies wird nicht abgefangen. Auch nachdem das Schiff versenkt wurde, schießt die cpu noch ein weiteres mal in die vorherige Himmelsrichtung, was auch nicht optimal ist, allerdings fehlte uns die nötige Zeit um dies auch noch umzusetzten. Die stärke der cpu reicht allerdings aus, um auch mal gegen den menschlichen Gegener zu gewinnen.</w:t>
+        <w:t>Beim ändern der Richtung gibt es Fälle bei denen die cpu aus dem Feld hinaus schießt und somit ans andere Ende des Feldes schießt. Dies wird nicht abgefangen. Auch nachdem das Schiff versenkt wurde, schießt die cpu noch ein weiteres mal in die vorherige Himmelsrichtung, was auch nicht optimal ist, allerdings fehlte uns die nötige Zeit um dies auch noch um zu setzten. Die stärke der cpu reicht allerdings aus, um auch mal gegen den menschlichen Gegner zu gewinnen.</w:t>
       </w:r>
     </w:p>
     <w:p>
@@ -6012,12 +6879,12 @@
         <w:spacing w:lineRule="auto" w:line="276"/>
         <w:rPr/>
       </w:pPr>
-      <w:bookmarkStart w:id="312" w:name="_Toc133963037"/>
-      <w:bookmarkStart w:id="313" w:name="_Toc133962763"/>
-      <w:bookmarkStart w:id="314" w:name="_Toc133962050"/>
-      <w:bookmarkEnd w:id="312"/>
-      <w:bookmarkEnd w:id="313"/>
-      <w:bookmarkEnd w:id="314"/>
+      <w:bookmarkStart w:id="420" w:name="_Toc133962050"/>
+      <w:bookmarkStart w:id="421" w:name="_Toc133962763"/>
+      <w:bookmarkStart w:id="422" w:name="_Toc133963037"/>
+      <w:bookmarkEnd w:id="420"/>
+      <w:bookmarkEnd w:id="421"/>
+      <w:bookmarkEnd w:id="422"/>
       <w:r>
         <w:rPr>
           <w:rFonts w:cs="Calibri" w:ascii="Calibri" w:hAnsi="Calibri"/>
@@ -6081,22 +6948,7 @@
         <w:rPr>
           <w:rFonts w:cs="Calibri" w:cstheme="minorHAnsi"/>
         </w:rPr>
-        <w:t>Hierfür wird der Nutzer gefragt, ob er im Einspieler Modus oder im Zweispieler Modus spielen möchte. Dies passiert mit Hilfe der selectStartingPlayer Funktion aus selectoperations. Ist eine Wahl getroffen, so startet die jeweilige Sequenz.</w:t>
-      </w:r>
-    </w:p>
-    <w:p>
-      <w:pPr>
-        <w:pStyle w:val="Normal"/>
-        <w:spacing w:lineRule="auto" w:line="276"/>
-        <w:jc w:val="both"/>
-        <w:rPr>
-          <w:rFonts w:cs="Calibri" w:cstheme="minorHAnsi"/>
-        </w:rPr>
-      </w:pPr>
-      <w:r>
-        <w:rPr>
-          <w:rFonts w:cs="Calibri" w:cstheme="minorHAnsi"/>
-        </w:rPr>
+        <w:t xml:space="preserve">Hierfür wird der Nutzer gefragt, ob er im Einspieler Modus oder im Zweispieler Modus spielen möchte. Dies passiert mit Hilfe der selectStartingPlayer Funktion aus selectoperations. Ist eine Wahl getroffen, so startet die jeweilige Sequenz. </w:t>
       </w:r>
     </w:p>
     <w:p>
@@ -6110,7 +6962,22 @@
         <w:rPr>
           <w:rFonts w:cs="Calibri" w:cstheme="minorHAnsi"/>
         </w:rPr>
-        <w:t>Einzelspieler Modus:</w:t>
+        <w:t>Sollte das Programm an einem beliebigen Punkt abgebrochen werden, so wird eine Abbruchs Funktion aufgerufen, welche die aktuellen Spieldaten in einer zusätzlichen json-Datei speichert</w:t>
+      </w:r>
+    </w:p>
+    <w:p>
+      <w:pPr>
+        <w:pStyle w:val="Normal"/>
+        <w:spacing w:lineRule="auto" w:line="276"/>
+        <w:jc w:val="both"/>
+        <w:rPr>
+          <w:rFonts w:cs="Calibri" w:cstheme="minorHAnsi"/>
+        </w:rPr>
+      </w:pPr>
+      <w:r>
+        <w:rPr>
+          <w:rFonts w:cs="Calibri" w:cstheme="minorHAnsi"/>
+        </w:rPr>
       </w:r>
     </w:p>
     <w:p>
@@ -6124,7 +6991,7 @@
         <w:rPr>
           <w:rFonts w:cs="Calibri" w:cstheme="minorHAnsi"/>
         </w:rPr>
-        <w:t>Im Einspieler Modus wird erst der Name des Computergegners auf „Der Computer“ gesetzt und der Nutzer nach seinem Namen gefragt. Anschließend wird der Nutzer aufgefordert seine Schiffe zu platzieren, was in der Funktion classPlaceShip aus shipManager passiert. Der Ablauf des Schiffe platzierens sieht vor, dass man ein Feld für die Spitze des Schiffes mit Hilfe der Tastatur auswählt und anschließend die Richtung in welche das Schiff laufen soll angeben muss(mit w,a,s,d). Hierbei gilt es zu beachten, dass die platzierten Schiffe sich nicht berühren dürfen und auch nicht über das Eck zusammenstoßen dürfen, sollte dass der Fall sein, so muss man das Schiff erneut auf einen freien Platz des Boards platzieren. Der Computer platziert anschließend heimlich seine Schiffe in classCpuPlaceShip ebenfalls aus der Datei shipManager. Er sucht sich immer zufällige Felder und eine zufällige Richtung aus und überprüft im Anschluss, ob es Regelkonform ist, dass Schiff dort zu platzieren. Ist die CPU fertig damit ihre Schiffe zu platzieren, dann wird zufällig bestimmt, welcher Nutzer das Spiel beginnen darf, dies geschiet in der Funktion selectStartingPlayer.</w:t>
+        <w:t>Einzelspieler Modus:</w:t>
       </w:r>
     </w:p>
     <w:p>
@@ -6138,142 +7005,19 @@
         <w:rPr>
           <w:rFonts w:cs="Calibri" w:cstheme="minorHAnsi"/>
         </w:rPr>
-        <w:t>Anschließend beginnt das tatsächliche Spiel, in shooting aus shootingfunction darf der ausgeloste Startspieler beginnen ein Feld zu beschießen. Wir nehmen an, dass die CPU beginnen darf. Die CPU beginnt, indem sie zu beginn auf ein zufällig ausgewähltes Feld schießt. Dieses Feld darf von der CPU zuvor noch nicht beschossen worden sein. Sollte die CPU einen Treffer landen, so setzt sie Logik ein und versucht dass ganze Schiff zu versenken(siehe Beschreibung CPU). Bei einem Treffer darf erneut geschossen werden. Nach jedem Schuss wird das aktualisierte Board auf der Benutzeroberfläche ausgegeben.Der CPU ist nicht möglich ein schon einmal beschossenes Feld erneut zu beschießen. Trifft die CPU jedoch Wasser, so ist der Nutzer an der Reihe, der Wechsel funktioniert über die Funktion nextPlayer aus shootingfunction. Der Nutzer bekommt das board ausgegeben und darf über Tastatureingabe wählen, wohin er schießen möchte, ein schon einmal beschossenes Feld darf nicht erneut Ziel eines Angriffes werden. Das aktualisierte Board wird ausgegeben. Bei einem Treffer darf der Nutzer erneut schießen, bei einem Wasser Treffer wird erneut die Funktion nextPlayer aus shootingfunction aufgerufen und die CPU ist wieder an der Reihe.  Das ganze wiederholt sich so lange, bis einer der beiden alle Schiffe des anderen zerstört hat. Dies wird im playerManager aus der Datei shootingfunction ermittelt. Sollte einer der Beiden alle Schiffe des anderen zerstört haben, so wird die Nummer dieses Nutzers an das Hauptprogramm zurück gegeben, wo dann die Funktion battleEnd des outputmanagers eine finale Ausgabe tätigt, wer das Spiel gewonnen hat. Die beiden Boards werden geleert und die Json-Datei mit leeren Boards überschrieben, der gespeicherte Spielstand wird gelöscht. Danach beendet sich das Programm und man kann es zum wiederholten spielen erneut starten.</w:t>
-      </w:r>
-    </w:p>
-    <w:p>
-      <w:pPr>
-        <w:pStyle w:val="Normal"/>
-        <w:spacing w:lineRule="auto" w:line="276"/>
-        <w:jc w:val="both"/>
-        <w:rPr>
-          <w:rFonts w:cs="Calibri" w:cstheme="minorHAnsi"/>
-        </w:rPr>
-      </w:pPr>
-      <w:r>
-        <w:rPr>
-          <w:rFonts w:cs="Calibri" w:cstheme="minorHAnsi"/>
-        </w:rPr>
-      </w:r>
-    </w:p>
-    <w:p>
-      <w:pPr>
-        <w:pStyle w:val="Normal"/>
-        <w:spacing w:lineRule="auto" w:line="276"/>
-        <w:jc w:val="both"/>
-        <w:rPr>
-          <w:rFonts w:cs="Calibri" w:cstheme="minorHAnsi"/>
-        </w:rPr>
-      </w:pPr>
-      <w:r>
-        <w:rPr>
-          <w:rFonts w:cs="Calibri" w:cstheme="minorHAnsi"/>
-        </w:rPr>
-      </w:r>
-    </w:p>
-    <w:p>
-      <w:pPr>
-        <w:pStyle w:val="Normal"/>
-        <w:spacing w:lineRule="auto" w:line="276"/>
-        <w:jc w:val="both"/>
-        <w:rPr>
-          <w:rFonts w:cs="Calibri" w:cstheme="minorHAnsi"/>
-        </w:rPr>
-      </w:pPr>
-      <w:r>
-        <w:rPr>
-          <w:rFonts w:cs="Calibri" w:cstheme="minorHAnsi"/>
-        </w:rPr>
-      </w:r>
-    </w:p>
-    <w:p>
-      <w:pPr>
-        <w:pStyle w:val="Normal"/>
-        <w:spacing w:lineRule="auto" w:line="276"/>
-        <w:jc w:val="both"/>
-        <w:rPr>
-          <w:rFonts w:cs="Calibri" w:cstheme="minorHAnsi"/>
-        </w:rPr>
-      </w:pPr>
-      <w:r>
-        <w:rPr>
-          <w:rFonts w:cs="Calibri" w:cstheme="minorHAnsi"/>
-        </w:rPr>
-      </w:r>
-    </w:p>
-    <w:p>
-      <w:pPr>
-        <w:pStyle w:val="Normal"/>
-        <w:spacing w:lineRule="auto" w:line="276"/>
-        <w:jc w:val="both"/>
-        <w:rPr>
-          <w:rFonts w:cs="Calibri" w:cstheme="minorHAnsi"/>
-        </w:rPr>
-      </w:pPr>
-      <w:r>
-        <w:rPr>
-          <w:rFonts w:cs="Calibri" w:cstheme="minorHAnsi"/>
-        </w:rPr>
-      </w:r>
-    </w:p>
-    <w:p>
-      <w:pPr>
-        <w:pStyle w:val="Normal"/>
-        <w:spacing w:lineRule="auto" w:line="276"/>
-        <w:jc w:val="both"/>
-        <w:rPr>
-          <w:rFonts w:cs="Calibri" w:cstheme="minorHAnsi"/>
-        </w:rPr>
-      </w:pPr>
-      <w:r>
-        <w:rPr>
-          <w:rFonts w:cs="Calibri" w:cstheme="minorHAnsi"/>
-        </w:rPr>
-      </w:r>
-    </w:p>
-    <w:p>
-      <w:pPr>
-        <w:pStyle w:val="Normal"/>
-        <w:spacing w:lineRule="auto" w:line="276"/>
-        <w:jc w:val="both"/>
-        <w:rPr>
-          <w:rFonts w:cs="Calibri" w:cstheme="minorHAnsi"/>
-        </w:rPr>
-      </w:pPr>
-      <w:r>
-        <w:rPr>
-          <w:rFonts w:cs="Calibri" w:cstheme="minorHAnsi"/>
-        </w:rPr>
-      </w:r>
-    </w:p>
-    <w:p>
-      <w:pPr>
-        <w:pStyle w:val="Normal"/>
-        <w:spacing w:lineRule="auto" w:line="276"/>
-        <w:jc w:val="both"/>
-        <w:rPr>
-          <w:rFonts w:cs="Calibri" w:cstheme="minorHAnsi"/>
-        </w:rPr>
-      </w:pPr>
-      <w:r>
-        <w:rPr>
-          <w:rFonts w:cs="Calibri" w:cstheme="minorHAnsi"/>
-        </w:rPr>
-      </w:r>
-    </w:p>
-    <w:p>
-      <w:pPr>
-        <w:pStyle w:val="Normal"/>
-        <w:spacing w:lineRule="auto" w:line="276"/>
-        <w:jc w:val="both"/>
-        <w:rPr>
-          <w:rFonts w:cs="Calibri" w:cstheme="minorHAnsi"/>
-        </w:rPr>
-      </w:pPr>
-      <w:r>
-        <w:rPr>
-          <w:rFonts w:cs="Calibri" w:cstheme="minorHAnsi"/>
-        </w:rPr>
+        <w:t xml:space="preserve">Im Einspieler Modus wird erst der Name des Computergegners auf „Der Computer“ gesetzt und der Nutzer nach seinem Namen gefragt. Anschließend wird der Nutzer aufgefordert seine Schiffe zu platzieren, was in der Funktion classPlaceShip aus shipManager passiert. Der Ablauf des Schiffe platzierens sieht vor, dass man ein Feld für die Spitze des Schiffes mit Hilfe der Tastatur auswählt und anschließend die Richtung in welche das Schiff laufen soll angeben muss(mit w,a,s,d). Hierbei gilt es zu beachten, dass die platzierten Schiffe sich nicht berühren dürfen und auch nicht über das Eck zusammenstoßen dürfen, sollte dass der Fall sein, so muss man das Schiff erneut auf einen freien Platz des Boards platzieren. Der Computer platziert anschließend heimlich seine Schiffe in classCpuPlaceShip ebenfalls aus der Datei shipManager. Er sucht sich immer zufällige Felder und eine zufällige Richtung aus und überprüft im Anschluss, ob es Regelkonform ist, dass Schiff dort zu platzieren. Ist die CPU fertig damit ihre Schiffe zu platzieren, dann wird zufällig bestimmt, welcher Nutzer das Spiel beginnen darf, dies </w:t>
+      </w:r>
+      <w:r>
+        <w:rPr>
+          <w:rFonts w:cs="Calibri" w:cstheme="minorHAnsi"/>
+        </w:rPr>
+        <w:t>passiert</w:t>
+      </w:r>
+      <w:r>
+        <w:rPr>
+          <w:rFonts w:cs="Calibri" w:cstheme="minorHAnsi"/>
+        </w:rPr>
+        <w:t xml:space="preserve"> in der Funktion selectStartingPlayer.</w:t>
       </w:r>
     </w:p>
     <w:p>
@@ -6287,7 +7031,202 @@
         <w:rPr>
           <w:rFonts w:cs="Calibri" w:cstheme="minorHAnsi"/>
         </w:rPr>
-        <w:t>Zweispieler Modus:</w:t>
+        <w:t xml:space="preserve">Anschließend beginnt das tatsächliche Spiel, in shooting aus shootingfunction darf der ausgeloste Startspieler beginnen ein Feld zu beschießen. Wir nehmen an, dass die CPU beginnen darf. Die CPU beginnt, indem sie zu beginn auf ein zufällig ausgewähltes Feld schießt. Dieses Feld darf von der CPU zuvor noch nicht beschossen worden sein. Sollte die CPU einen Treffer landen, so setzt sie Logik ein und versucht dass ganze Schiff zu versenken(siehe Beschreibung CPU). Bei einem Treffer darf erneut geschossen werden. Trifft </w:t>
+      </w:r>
+      <w:r>
+        <w:rPr>
+          <w:rFonts w:cs="Calibri" w:cstheme="minorHAnsi"/>
+        </w:rPr>
+        <w:t>die CPU</w:t>
+      </w:r>
+      <w:r>
+        <w:rPr>
+          <w:rFonts w:cs="Calibri" w:cstheme="minorHAnsi"/>
+        </w:rPr>
+        <w:t xml:space="preserve">, so erscheint an der </w:t>
+      </w:r>
+      <w:r>
+        <w:rPr>
+          <w:rFonts w:cs="Calibri" w:cstheme="minorHAnsi"/>
+        </w:rPr>
+        <w:t>beschossenen</w:t>
+      </w:r>
+      <w:r>
+        <w:rPr>
+          <w:rFonts w:cs="Calibri" w:cstheme="minorHAnsi"/>
+        </w:rPr>
+        <w:t xml:space="preserve"> Stelle ein </w:t>
+      </w:r>
+      <w:r>
+        <w:rPr>
+          <w:rFonts w:cs="Calibri" w:cstheme="minorHAnsi"/>
+        </w:rPr>
+        <w:t>kleines</w:t>
+      </w:r>
+      <w:r>
+        <w:rPr>
+          <w:rFonts w:cs="Calibri" w:cstheme="minorHAnsi"/>
+        </w:rPr>
+        <w:t xml:space="preserve"> x, verfehlt </w:t>
+      </w:r>
+      <w:r>
+        <w:rPr>
+          <w:rFonts w:cs="Calibri" w:cstheme="minorHAnsi"/>
+        </w:rPr>
+        <w:t>sie</w:t>
+      </w:r>
+      <w:r>
+        <w:rPr>
+          <w:rFonts w:cs="Calibri" w:cstheme="minorHAnsi"/>
+        </w:rPr>
+        <w:t xml:space="preserve"> so wird ein o gezeichnet. </w:t>
+      </w:r>
+      <w:r>
+        <w:rPr>
+          <w:rFonts w:cs="Calibri" w:cstheme="minorHAnsi"/>
+        </w:rPr>
+        <w:t>Sollte es entweder der Nutzer, oder die CPU es geschafft haben ein Schiff zu versenken werden aus den kleinen x, große X.</w:t>
+      </w:r>
+      <w:r>
+        <w:rPr>
+          <w:rFonts w:cs="Calibri" w:cstheme="minorHAnsi"/>
+        </w:rPr>
+        <w:t xml:space="preserve"> Nach jedem Schuss wird das aktualisierte Board auf der Benutzeroberfläche ausgegeben.Der CPU ist nicht möglich ein schon einmal beschossenes Feld erneut zu beschießen. Trifft die CPU jedoch Wasser, so ist der Nutzer an der Reihe, der Wechsel funktioniert über die Funktion nextPlayer aus shootingfunction. Der Nutzer bekommt das board ausgegeben und darf über Tastatureingabe wählen, wohin er schießen möchte, ein schon einmal beschossenes Feld darf nicht erneut Ziel eines Angriffes werden. Das aktualisierte Board wird ausgegeben. Bei einem Treffer darf der Nutzer erneut schießen, bei einem Wasser Treffer wird erneut die Funktion nextPlayer aus shootingfunction aufgerufen und die CPU ist wieder an der Reihe.  Das ganze wiederholt sich so lange, bis einer der beiden alle Schiffe des anderen zerstört hat. Dies wird im playerManager aus der Datei shootingfunction ermittelt. Sollte einer der Beiden alle Schiffe des anderen zerstört haben, so wird die Nummer dieses Nutzers an das Hauptprogramm zurück gegeben, wo dann die Funktion battleEnd des outputmanagers eine finale Ausgabe tätigt, wer das Spiel gewonnen hat. Die beiden Boards werden geleert und die Json-Datei mit leeren Boards überschrieben, der gespeicherte Spielstand wird gelöscht. Danach beendet sich das Programm und man kann es zum wiederholten spielen erneut starten.</w:t>
+      </w:r>
+    </w:p>
+    <w:p>
+      <w:pPr>
+        <w:pStyle w:val="Normal"/>
+        <w:spacing w:lineRule="auto" w:line="276"/>
+        <w:jc w:val="both"/>
+        <w:rPr>
+          <w:rFonts w:cs="Calibri" w:cstheme="minorHAnsi"/>
+        </w:rPr>
+      </w:pPr>
+      <w:r>
+        <w:rPr>
+          <w:rFonts w:cs="Calibri" w:cstheme="minorHAnsi"/>
+        </w:rPr>
+      </w:r>
+    </w:p>
+    <w:p>
+      <w:pPr>
+        <w:pStyle w:val="Normal"/>
+        <w:spacing w:lineRule="auto" w:line="276"/>
+        <w:jc w:val="both"/>
+        <w:rPr>
+          <w:rFonts w:cs="Calibri" w:cstheme="minorHAnsi"/>
+        </w:rPr>
+      </w:pPr>
+      <w:r>
+        <w:rPr>
+          <w:rFonts w:cs="Calibri" w:cstheme="minorHAnsi"/>
+        </w:rPr>
+      </w:r>
+    </w:p>
+    <w:p>
+      <w:pPr>
+        <w:pStyle w:val="Normal"/>
+        <w:spacing w:lineRule="auto" w:line="276"/>
+        <w:jc w:val="both"/>
+        <w:rPr>
+          <w:rFonts w:cs="Calibri" w:cstheme="minorHAnsi"/>
+        </w:rPr>
+      </w:pPr>
+      <w:r>
+        <w:rPr>
+          <w:rFonts w:cs="Calibri" w:cstheme="minorHAnsi"/>
+        </w:rPr>
+      </w:r>
+    </w:p>
+    <w:p>
+      <w:pPr>
+        <w:pStyle w:val="Normal"/>
+        <w:spacing w:lineRule="auto" w:line="276"/>
+        <w:jc w:val="both"/>
+        <w:rPr>
+          <w:rFonts w:cs="Calibri" w:cstheme="minorHAnsi"/>
+        </w:rPr>
+      </w:pPr>
+      <w:r>
+        <w:rPr>
+          <w:rFonts w:cs="Calibri" w:cstheme="minorHAnsi"/>
+        </w:rPr>
+      </w:r>
+    </w:p>
+    <w:p>
+      <w:pPr>
+        <w:pStyle w:val="Normal"/>
+        <w:spacing w:lineRule="auto" w:line="276"/>
+        <w:jc w:val="both"/>
+        <w:rPr>
+          <w:rFonts w:cs="Calibri" w:cstheme="minorHAnsi"/>
+        </w:rPr>
+      </w:pPr>
+      <w:r>
+        <w:rPr>
+          <w:rFonts w:cs="Calibri" w:cstheme="minorHAnsi"/>
+        </w:rPr>
+      </w:r>
+    </w:p>
+    <w:p>
+      <w:pPr>
+        <w:pStyle w:val="Normal"/>
+        <w:spacing w:lineRule="auto" w:line="276"/>
+        <w:jc w:val="both"/>
+        <w:rPr>
+          <w:rFonts w:cs="Calibri" w:cstheme="minorHAnsi"/>
+        </w:rPr>
+      </w:pPr>
+      <w:r>
+        <w:rPr>
+          <w:rFonts w:cs="Calibri" w:cstheme="minorHAnsi"/>
+        </w:rPr>
+      </w:r>
+    </w:p>
+    <w:p>
+      <w:pPr>
+        <w:pStyle w:val="Normal"/>
+        <w:spacing w:lineRule="auto" w:line="276"/>
+        <w:jc w:val="both"/>
+        <w:rPr>
+          <w:rFonts w:cs="Calibri" w:cstheme="minorHAnsi"/>
+        </w:rPr>
+      </w:pPr>
+      <w:r>
+        <w:rPr>
+          <w:rFonts w:cs="Calibri" w:cstheme="minorHAnsi"/>
+        </w:rPr>
+      </w:r>
+    </w:p>
+    <w:p>
+      <w:pPr>
+        <w:pStyle w:val="Normal"/>
+        <w:spacing w:lineRule="auto" w:line="276"/>
+        <w:jc w:val="both"/>
+        <w:rPr>
+          <w:rFonts w:cs="Calibri" w:cstheme="minorHAnsi"/>
+        </w:rPr>
+      </w:pPr>
+      <w:r>
+        <w:rPr>
+          <w:rFonts w:cs="Calibri" w:cstheme="minorHAnsi"/>
+        </w:rPr>
+      </w:r>
+    </w:p>
+    <w:p>
+      <w:pPr>
+        <w:pStyle w:val="Normal"/>
+        <w:spacing w:lineRule="auto" w:line="276"/>
+        <w:jc w:val="both"/>
+        <w:rPr>
+          <w:rFonts w:cs="Calibri" w:cstheme="minorHAnsi"/>
+        </w:rPr>
+      </w:pPr>
+      <w:r>
+        <w:rPr>
+          <w:rFonts w:cs="Calibri" w:cstheme="minorHAnsi"/>
+        </w:rPr>
       </w:r>
     </w:p>
     <w:p>
@@ -6301,7 +7240,7 @@
         <w:rPr>
           <w:rFonts w:cs="Calibri" w:cstheme="minorHAnsi"/>
         </w:rPr>
-        <w:t xml:space="preserve">Beim Zweispieler Modus wird erst der erste Nutzer aufgefordert seinen Namen ein zu geben. Bevor dieser seine Schiffe über Tastatureingabe eingeben soll, wird der zweite Nutzer dazu aufgefordert den Bildschirm nicht an zu schauen, damit er die Position der gegnerischen Schiffe nicht schon kennt. Das Platzieren funktioniert nach dem gleichen Prinzip wie beim Nutzer im Singleplayer. Eingabe des ersten Feldes über die Tastatur und Richtungswahl mit w,a,s,d. Auch hier gilt zu beachten, dass die platzierten Schiffe sich nicht berühren dürfen und auch nicht über das Eck zusammenstoßen dürfen, sollte dass der Fall sein, so muss man das Schiff erneut auf einen freien Platz des Boards platzieren. </w:t>
+        <w:t>Zweispieler Modus:</w:t>
       </w:r>
     </w:p>
     <w:p>
@@ -6315,15 +7254,79 @@
         <w:rPr>
           <w:rFonts w:cs="Calibri" w:cstheme="minorHAnsi"/>
         </w:rPr>
-        <w:t xml:space="preserve">Nachdem der erste Nutzer fertig mit seinen Eingaben ist wird der Bildschirm geleert und das Endgerät wird an den zweiten Nutzer weiter gereicht. Dieser darf, unter Geheimhaltung vor dem ersten Nutzer nun auch seinen Namen eingeben und seine Schiffe nach dem selben Prinzip platzieren, all dies geschieht in der Funktion gameModeSelction, die Schiffe werden mit Hilfe der Funktion classPlaceShip aus der Datei shipManager platziert. Anschließend wird der Startspieler über die Funktion selectStartingPlayer aus selectoperations zufällig festgelegt und übergeben. In der Funktion shooting aus der Datei shootingfunction darf der bestimmte Nutzer beginnen. Der Nutzer, welcher an der Reihe ist bekommt nun das Board, auf welches er schießen soll ausgegeben, im ersten Zug sind alles Wasserfelder. Der Nutzer, welcher an der Reihe ist, darf nun auf ein Feld seiner Wahl schießen, er tut dies über eine Tastatureingabe, welche in playermanager in der Datei shootingfunction ausgeführt wird. Trifft er, so erscheint an der Stelle ein x, verfehlt er so wird ein o gezeichnet. Bei einem Treffer darf der Nutzer, der an der Reihe war erneut schießen, verfehlt er, so ist der andere Nutzer an der Reihe und die Konsole wird geleert. Der andere Nutzer darf ebenfalls über eine Tastatureingabe schießen. Auch bei ihm gilt, wenn ein Treffer gelandet wurde, dann darf er erneut schießen, sollte er  Wasser treffen, ist der andere Nutzer wieder an der Reihe. Die Boards werden nach jedem Schuss aktualisiert und erneut auf der Konsole ausgegeben. </w:t>
-      </w:r>
-      <w:bookmarkStart w:id="315" w:name="__DdeLink__84_3933765544"/>
-      <w:bookmarkEnd w:id="315"/>
-      <w:r>
-        <w:rPr>
-          <w:rFonts w:cs="Calibri" w:cstheme="minorHAnsi"/>
-        </w:rPr>
-        <w:t>Es ist nicht möglich ein schon einmal beschossenes Feld erneut zu beschießen. Sobald es einem der beiden Nutzer gelingt alle Schiffe des Gegners zu versenken wird seine Nummer an das Hauptprogramm zurück gegeben. Die Boards der Spieler werden geleert und in die Json-Datei geschrieben um den eventuell gespeicherten Spielstand zu löschen. Im Anschluss wird für den Nutzer, welcher gewonnen hat eine Funktion winOutput aus der Datei outputmanager aufgerufen, die zeigt, welcher Nutzer gewonnen hat.</w:t>
+        <w:t xml:space="preserve">Beim Zweispieler Modus wird erst der erste Nutzer aufgefordert seinen Namen ein zu geben. Bevor dieser seine Schiffe über Tastatureingabe eingeben soll, wird der zweite Nutzer dazu aufgefordert den Bildschirm nicht an zu schauen, damit er die Position der gegnerischen Schiffe nicht schon kennt. Das Platzieren funktioniert nach dem gleichen Prinzip wie beim Nutzer im </w:t>
+      </w:r>
+      <w:r>
+        <w:rPr>
+          <w:rFonts w:cs="Calibri" w:cstheme="minorHAnsi"/>
+        </w:rPr>
+        <w:t>ein Spieler Modus</w:t>
+      </w:r>
+      <w:r>
+        <w:rPr>
+          <w:rFonts w:cs="Calibri" w:cstheme="minorHAnsi"/>
+        </w:rPr>
+        <w:t xml:space="preserve">. </w:t>
+      </w:r>
+      <w:r>
+        <w:rPr>
+          <w:rFonts w:cs="Calibri" w:cstheme="minorHAnsi"/>
+        </w:rPr>
+        <w:t xml:space="preserve">Die </w:t>
+      </w:r>
+      <w:r>
+        <w:rPr>
+          <w:rFonts w:cs="Calibri" w:cstheme="minorHAnsi"/>
+        </w:rPr>
+        <w:t xml:space="preserve">Eingabe des ersten Feldes </w:t>
+      </w:r>
+      <w:r>
+        <w:rPr>
+          <w:rFonts w:cs="Calibri" w:cstheme="minorHAnsi"/>
+        </w:rPr>
+        <w:t>erfolgt</w:t>
+      </w:r>
+      <w:r>
+        <w:rPr>
+          <w:rFonts w:cs="Calibri" w:cstheme="minorHAnsi"/>
+        </w:rPr>
+        <w:t xml:space="preserve"> über die Tastatur und </w:t>
+      </w:r>
+      <w:r>
+        <w:rPr>
+          <w:rFonts w:cs="Calibri" w:cstheme="minorHAnsi"/>
+        </w:rPr>
+        <w:t xml:space="preserve">die </w:t>
+      </w:r>
+      <w:r>
+        <w:rPr>
+          <w:rFonts w:cs="Calibri" w:cstheme="minorHAnsi"/>
+        </w:rPr>
+        <w:t xml:space="preserve">Richtungswahl mit </w:t>
+      </w:r>
+      <w:r>
+        <w:rPr>
+          <w:rFonts w:cs="Calibri" w:cstheme="minorHAnsi"/>
+        </w:rPr>
+        <w:t>den Tasten</w:t>
+      </w:r>
+      <w:r>
+        <w:rPr>
+          <w:rFonts w:cs="Calibri" w:cstheme="minorHAnsi"/>
+        </w:rPr>
+        <w:t xml:space="preserve"> w,a,s,d </w:t>
+      </w:r>
+      <w:r>
+        <w:rPr>
+          <w:rFonts w:cs="Calibri" w:cstheme="minorHAnsi"/>
+        </w:rPr>
+        <w:t>angegeben</w:t>
+      </w:r>
+      <w:r>
+        <w:rPr>
+          <w:rFonts w:cs="Calibri" w:cstheme="minorHAnsi"/>
+        </w:rPr>
+        <w:t xml:space="preserve">. Auch hier gilt zu beachten, dass die platzierten Schiffe sich nicht berühren dürfen und auch nicht über das Eck zusammenstoßen dürfen, sollte dass der Fall sein, so muss man das Schiff erneut auf einen freien Platz des Boards platzieren. </w:t>
       </w:r>
     </w:p>
     <w:p>
@@ -6337,6 +7340,124 @@
         <w:rPr>
           <w:rFonts w:cs="Calibri" w:cstheme="minorHAnsi"/>
         </w:rPr>
+        <w:t xml:space="preserve">Nachdem der erste Nutzer fertig mit seinen Eingaben ist wird der Bildschirm geleert und das Endgerät wird an den zweiten Nutzer weiter gereicht. Dieser darf, unter Geheimhaltung vor dem ersten Nutzer nun auch seinen Namen eingeben und seine Schiffe nach dem selben Prinzip platzieren, all dies geschieht in der Funktion gameModeSelction, die Schiffe werden mit Hilfe der Funktion classPlaceShip aus der Datei shipManager platziert. Anschließend wird der Startspieler über die Funktion selectStartingPlayer aus selectoperations zufällig festgelegt und übergeben. In der Funktion shooting aus der Datei shootingfunction darf der bestimmte Nutzer beginnen. Der Nutzer, welcher an der Reihe ist bekommt nun das </w:t>
+      </w:r>
+      <w:r>
+        <w:rPr>
+          <w:rFonts w:cs="Calibri" w:cstheme="minorHAnsi"/>
+        </w:rPr>
+        <w:t>Spielfeld</w:t>
+      </w:r>
+      <w:r>
+        <w:rPr>
+          <w:rFonts w:cs="Calibri" w:cstheme="minorHAnsi"/>
+        </w:rPr>
+        <w:t xml:space="preserve">, auf welches er schießen soll ausgegeben, im ersten Zug sind alles Wasserfelder. Der Nutzer, welcher an der Reihe ist, darf nun auf ein Feld seiner Wahl schießen, er tut dies über eine Tastatureingabe, welche in playermanager in der Datei shootingfunction ausgeführt wird. Trifft er, so erscheint an der </w:t>
+      </w:r>
+      <w:r>
+        <w:rPr>
+          <w:rFonts w:cs="Calibri" w:cstheme="minorHAnsi"/>
+        </w:rPr>
+        <w:t>beschossenen</w:t>
+      </w:r>
+      <w:r>
+        <w:rPr>
+          <w:rFonts w:cs="Calibri" w:cstheme="minorHAnsi"/>
+        </w:rPr>
+        <w:t xml:space="preserve"> Stelle ein </w:t>
+      </w:r>
+      <w:r>
+        <w:rPr>
+          <w:rFonts w:cs="Calibri" w:cstheme="minorHAnsi"/>
+        </w:rPr>
+        <w:t>kleines</w:t>
+      </w:r>
+      <w:r>
+        <w:rPr>
+          <w:rFonts w:cs="Calibri" w:cstheme="minorHAnsi"/>
+        </w:rPr>
+        <w:t xml:space="preserve"> x, verfehlt er so wird ein o </w:t>
+      </w:r>
+      <w:r>
+        <w:rPr>
+          <w:rFonts w:cs="Calibri" w:cstheme="minorHAnsi"/>
+        </w:rPr>
+        <w:t>an die Stelle</w:t>
+      </w:r>
+      <w:r>
+        <w:rPr>
+          <w:rFonts w:cs="Calibri" w:cstheme="minorHAnsi"/>
+        </w:rPr>
+        <w:t xml:space="preserve"> </w:t>
+      </w:r>
+      <w:r>
+        <w:rPr>
+          <w:rFonts w:cs="Calibri" w:cstheme="minorHAnsi"/>
+        </w:rPr>
+        <w:t>gesetzt</w:t>
+      </w:r>
+      <w:r>
+        <w:rPr>
+          <w:rFonts w:cs="Calibri" w:cstheme="minorHAnsi"/>
+        </w:rPr>
+        <w:t xml:space="preserve">. </w:t>
+      </w:r>
+      <w:r>
+        <w:rPr>
+          <w:rFonts w:cs="Calibri" w:cstheme="minorHAnsi"/>
+        </w:rPr>
+        <w:t>Sollte ein Nutzer er geschafft haben ein Schiff zu versenken werden die kleinen x durch große X ersetzt.</w:t>
+      </w:r>
+      <w:r>
+        <w:rPr>
+          <w:rFonts w:cs="Calibri" w:cstheme="minorHAnsi"/>
+        </w:rPr>
+        <w:t xml:space="preserve"> Bei einem Treffer darf der Nutzer, der an der Reihe war erneut schießen, verfehlt er, so ist der andere Nutzer an der Reihe und die Konsole wird geleert. Der andere Nutzer darf ebenfalls über eine Tastatureingabe schießen. Auch bei ihm gilt, wenn ein Treffer gelandet wurde, dann darf er erneut schießen, sollte er  Wasser treffen, ist der andere Nutzer wieder an der Reihe. Die Boards werden nach jedem Schuss aktualisiert und, </w:t>
+      </w:r>
+      <w:r>
+        <w:rPr>
+          <w:rFonts w:cs="Calibri" w:cstheme="minorHAnsi"/>
+        </w:rPr>
+        <w:t>nach dem die Konsole geleert wurde,</w:t>
+      </w:r>
+      <w:r>
+        <w:rPr>
+          <w:rFonts w:cs="Calibri" w:cstheme="minorHAnsi"/>
+        </w:rPr>
+        <w:t xml:space="preserve"> erneut auf der Konsole ausgegeben. </w:t>
+      </w:r>
+      <w:bookmarkStart w:id="423" w:name="__DdeLink__84_3933765544"/>
+      <w:bookmarkEnd w:id="423"/>
+      <w:r>
+        <w:rPr>
+          <w:rFonts w:cs="Calibri" w:cstheme="minorHAnsi"/>
+        </w:rPr>
+        <w:t xml:space="preserve">Es ist nicht möglich ein schon einmal beschossenes Feld erneut zu beschießen. Sobald es einem der beiden Nutzer gelingt alle Schiffe des Gegners zu versenken wird seine Nummer an das Hauptprogramm zurück gegeben. Die Boards der Spieler werden geleert und in die Json-Datei geschrieben um den eventuell gespeicherten Spielstand zu löschen. Im Anschluss wird für den </w:t>
+      </w:r>
+      <w:r>
+        <w:rPr>
+          <w:rFonts w:cs="Calibri" w:cstheme="minorHAnsi"/>
+        </w:rPr>
+        <w:t>Gewinner</w:t>
+      </w:r>
+      <w:r>
+        <w:rPr>
+          <w:rFonts w:cs="Calibri" w:cstheme="minorHAnsi"/>
+        </w:rPr>
+        <w:t>,  eine Funktion winOutput aus der Datei outputmanager aufgerufen, die zeigt, welcher Nutzer gewonnen hat.</w:t>
+      </w:r>
+    </w:p>
+    <w:p>
+      <w:pPr>
+        <w:pStyle w:val="Normal"/>
+        <w:spacing w:lineRule="auto" w:line="276"/>
+        <w:jc w:val="both"/>
+        <w:rPr/>
+      </w:pPr>
+      <w:r>
+        <w:rPr>
+          <w:rFonts w:cs="Calibri" w:cstheme="minorHAnsi"/>
+        </w:rPr>
         <w:t xml:space="preserve">Abschließend beendet sich das Programm und man kann es erneut starten um erneut eine Runde Schiffe versenken Spielen zu können. </w:t>
       </w:r>
     </w:p>
@@ -6360,35 +7481,6 @@
         <w:pStyle w:val="Normal"/>
         <w:spacing w:lineRule="auto" w:line="276"/>
         <w:jc w:val="both"/>
-        <w:rPr>
-          <w:rFonts w:cs="Calibri" w:cstheme="minorHAnsi"/>
-        </w:rPr>
-      </w:pPr>
-      <w:r>
-        <w:rPr>
-          <w:rFonts w:cs="Calibri" w:cstheme="minorHAnsi"/>
-        </w:rPr>
-      </w:r>
-    </w:p>
-    <w:p>
-      <w:pPr>
-        <w:pStyle w:val="Normal"/>
-        <w:spacing w:lineRule="auto" w:line="276"/>
-        <w:jc w:val="both"/>
-        <w:rPr>
-          <w:rFonts w:cs="Calibri" w:cstheme="minorHAnsi"/>
-        </w:rPr>
-      </w:pPr>
-      <w:r>
-        <w:rPr>
-          <w:rFonts w:cs="Calibri" w:cstheme="minorHAnsi"/>
-        </w:rPr>
-      </w:r>
-    </w:p>
-    <w:p>
-      <w:pPr>
-        <w:pStyle w:val="Normal"/>
-        <w:spacing w:lineRule="auto" w:line="276"/>
         <w:rPr>
           <w:rFonts w:cs="Calibri" w:cstheme="minorHAnsi"/>
         </w:rPr>
@@ -6578,12 +7670,12 @@
         <w:ind w:left="1068" w:hanging="360"/>
         <w:rPr/>
       </w:pPr>
-      <w:bookmarkStart w:id="316" w:name="_Toc133963038"/>
-      <w:bookmarkStart w:id="317" w:name="_Toc133962764"/>
-      <w:bookmarkStart w:id="318" w:name="_Toc133962051"/>
-      <w:bookmarkEnd w:id="316"/>
-      <w:bookmarkEnd w:id="317"/>
-      <w:bookmarkEnd w:id="318"/>
+      <w:bookmarkStart w:id="424" w:name="_Toc133962051"/>
+      <w:bookmarkStart w:id="425" w:name="_Toc133962764"/>
+      <w:bookmarkStart w:id="426" w:name="_Toc133963038"/>
+      <w:bookmarkEnd w:id="424"/>
+      <w:bookmarkEnd w:id="425"/>
+      <w:bookmarkEnd w:id="426"/>
       <w:r>
         <w:rPr>
           <w:rFonts w:cs="Calibri" w:ascii="Calibri" w:hAnsi="Calibri"/>
@@ -6646,12 +7738,12 @@
         <w:ind w:left="1068" w:hanging="360"/>
         <w:rPr/>
       </w:pPr>
-      <w:bookmarkStart w:id="319" w:name="_Toc133963039"/>
-      <w:bookmarkStart w:id="320" w:name="_Toc133962765"/>
-      <w:bookmarkStart w:id="321" w:name="_Toc133962052"/>
-      <w:bookmarkEnd w:id="319"/>
-      <w:bookmarkEnd w:id="320"/>
-      <w:bookmarkEnd w:id="321"/>
+      <w:bookmarkStart w:id="427" w:name="_Toc133962052"/>
+      <w:bookmarkStart w:id="428" w:name="_Toc133962765"/>
+      <w:bookmarkStart w:id="429" w:name="_Toc133963039"/>
+      <w:bookmarkEnd w:id="427"/>
+      <w:bookmarkEnd w:id="428"/>
+      <w:bookmarkEnd w:id="429"/>
       <w:r>
         <w:rPr>
           <w:rFonts w:cs="Calibri" w:ascii="Calibri" w:hAnsi="Calibri" w:asciiTheme="minorHAnsi" w:cstheme="minorHAnsi" w:hAnsiTheme="minorHAnsi"/>
@@ -9225,6 +10317,195 @@
       <w:rFonts w:cs="Wingdings"/>
     </w:rPr>
   </w:style>
+  <w:style w:type="character" w:styleId="ListLabel190">
+    <w:name w:val="ListLabel 190"/>
+    <w:qFormat/>
+    <w:rPr>
+      <w:rFonts w:ascii="Calibri" w:hAnsi="Calibri" w:cs="Arial"/>
+    </w:rPr>
+  </w:style>
+  <w:style w:type="character" w:styleId="ListLabel191">
+    <w:name w:val="ListLabel 191"/>
+    <w:qFormat/>
+    <w:rPr>
+      <w:rFonts w:cs="Courier New"/>
+    </w:rPr>
+  </w:style>
+  <w:style w:type="character" w:styleId="ListLabel192">
+    <w:name w:val="ListLabel 192"/>
+    <w:qFormat/>
+    <w:rPr>
+      <w:rFonts w:cs="Wingdings"/>
+    </w:rPr>
+  </w:style>
+  <w:style w:type="character" w:styleId="ListLabel193">
+    <w:name w:val="ListLabel 193"/>
+    <w:qFormat/>
+    <w:rPr>
+      <w:rFonts w:cs="Symbol"/>
+    </w:rPr>
+  </w:style>
+  <w:style w:type="character" w:styleId="ListLabel194">
+    <w:name w:val="ListLabel 194"/>
+    <w:qFormat/>
+    <w:rPr>
+      <w:rFonts w:cs="Courier New"/>
+    </w:rPr>
+  </w:style>
+  <w:style w:type="character" w:styleId="ListLabel195">
+    <w:name w:val="ListLabel 195"/>
+    <w:qFormat/>
+    <w:rPr>
+      <w:rFonts w:cs="Wingdings"/>
+    </w:rPr>
+  </w:style>
+  <w:style w:type="character" w:styleId="ListLabel196">
+    <w:name w:val="ListLabel 196"/>
+    <w:qFormat/>
+    <w:rPr>
+      <w:rFonts w:cs="Symbol"/>
+    </w:rPr>
+  </w:style>
+  <w:style w:type="character" w:styleId="ListLabel197">
+    <w:name w:val="ListLabel 197"/>
+    <w:qFormat/>
+    <w:rPr>
+      <w:rFonts w:cs="Courier New"/>
+    </w:rPr>
+  </w:style>
+  <w:style w:type="character" w:styleId="ListLabel198">
+    <w:name w:val="ListLabel 198"/>
+    <w:qFormat/>
+    <w:rPr>
+      <w:rFonts w:cs="Wingdings"/>
+    </w:rPr>
+  </w:style>
+  <w:style w:type="character" w:styleId="ListLabel199">
+    <w:name w:val="ListLabel 199"/>
+    <w:qFormat/>
+    <w:rPr>
+      <w:rFonts w:cs="Arial"/>
+    </w:rPr>
+  </w:style>
+  <w:style w:type="character" w:styleId="ListLabel200">
+    <w:name w:val="ListLabel 200"/>
+    <w:qFormat/>
+    <w:rPr>
+      <w:rFonts w:cs="Courier New"/>
+    </w:rPr>
+  </w:style>
+  <w:style w:type="character" w:styleId="ListLabel201">
+    <w:name w:val="ListLabel 201"/>
+    <w:qFormat/>
+    <w:rPr>
+      <w:rFonts w:cs="Wingdings"/>
+    </w:rPr>
+  </w:style>
+  <w:style w:type="character" w:styleId="ListLabel202">
+    <w:name w:val="ListLabel 202"/>
+    <w:qFormat/>
+    <w:rPr>
+      <w:rFonts w:cs="Symbol"/>
+    </w:rPr>
+  </w:style>
+  <w:style w:type="character" w:styleId="ListLabel203">
+    <w:name w:val="ListLabel 203"/>
+    <w:qFormat/>
+    <w:rPr>
+      <w:rFonts w:cs="Courier New"/>
+    </w:rPr>
+  </w:style>
+  <w:style w:type="character" w:styleId="ListLabel204">
+    <w:name w:val="ListLabel 204"/>
+    <w:qFormat/>
+    <w:rPr>
+      <w:rFonts w:cs="Wingdings"/>
+    </w:rPr>
+  </w:style>
+  <w:style w:type="character" w:styleId="ListLabel205">
+    <w:name w:val="ListLabel 205"/>
+    <w:qFormat/>
+    <w:rPr>
+      <w:rFonts w:cs="Symbol"/>
+    </w:rPr>
+  </w:style>
+  <w:style w:type="character" w:styleId="ListLabel206">
+    <w:name w:val="ListLabel 206"/>
+    <w:qFormat/>
+    <w:rPr>
+      <w:rFonts w:cs="Courier New"/>
+    </w:rPr>
+  </w:style>
+  <w:style w:type="character" w:styleId="ListLabel207">
+    <w:name w:val="ListLabel 207"/>
+    <w:qFormat/>
+    <w:rPr>
+      <w:rFonts w:cs="Wingdings"/>
+    </w:rPr>
+  </w:style>
+  <w:style w:type="character" w:styleId="ListLabel208">
+    <w:name w:val="ListLabel 208"/>
+    <w:qFormat/>
+    <w:rPr>
+      <w:rFonts w:cs="Arial"/>
+    </w:rPr>
+  </w:style>
+  <w:style w:type="character" w:styleId="ListLabel209">
+    <w:name w:val="ListLabel 209"/>
+    <w:qFormat/>
+    <w:rPr>
+      <w:rFonts w:cs="Courier New"/>
+    </w:rPr>
+  </w:style>
+  <w:style w:type="character" w:styleId="ListLabel210">
+    <w:name w:val="ListLabel 210"/>
+    <w:qFormat/>
+    <w:rPr>
+      <w:rFonts w:cs="Wingdings"/>
+    </w:rPr>
+  </w:style>
+  <w:style w:type="character" w:styleId="ListLabel211">
+    <w:name w:val="ListLabel 211"/>
+    <w:qFormat/>
+    <w:rPr>
+      <w:rFonts w:cs="Symbol"/>
+    </w:rPr>
+  </w:style>
+  <w:style w:type="character" w:styleId="ListLabel212">
+    <w:name w:val="ListLabel 212"/>
+    <w:qFormat/>
+    <w:rPr>
+      <w:rFonts w:cs="Courier New"/>
+    </w:rPr>
+  </w:style>
+  <w:style w:type="character" w:styleId="ListLabel213">
+    <w:name w:val="ListLabel 213"/>
+    <w:qFormat/>
+    <w:rPr>
+      <w:rFonts w:cs="Wingdings"/>
+    </w:rPr>
+  </w:style>
+  <w:style w:type="character" w:styleId="ListLabel214">
+    <w:name w:val="ListLabel 214"/>
+    <w:qFormat/>
+    <w:rPr>
+      <w:rFonts w:cs="Symbol"/>
+    </w:rPr>
+  </w:style>
+  <w:style w:type="character" w:styleId="ListLabel215">
+    <w:name w:val="ListLabel 215"/>
+    <w:qFormat/>
+    <w:rPr>
+      <w:rFonts w:cs="Courier New"/>
+    </w:rPr>
+  </w:style>
+  <w:style w:type="character" w:styleId="ListLabel216">
+    <w:name w:val="ListLabel 216"/>
+    <w:qFormat/>
+    <w:rPr>
+      <w:rFonts w:cs="Wingdings"/>
+    </w:rPr>
+  </w:style>
   <w:style w:type="paragraph" w:styleId="Berschrift">
     <w:name w:val="Überschrift"/>
     <w:basedOn w:val="Normal"/>

</xml_diff>